<commit_message>
Added a few words to the dissertation
</commit_message>
<xml_diff>
--- a/docs/disertatie.docx
+++ b/docs/disertatie.docx
@@ -419,6 +419,7 @@
     <w:p>
       <w:pPr>
         <w:spacing w:line="276" w:lineRule="auto"/>
+        <w:ind w:firstLine="0"/>
         <w:jc w:val="center"/>
         <w:rPr>
           <w:b/>
@@ -802,7 +803,6 @@
     </w:p>
     <w:p>
       <w:pPr>
-        <w:jc w:val="both"/>
         <w:rPr>
           <w:lang w:val="ro-RO" w:eastAsia="en-US"/>
         </w:rPr>
@@ -867,7 +867,6 @@
     </w:p>
     <w:p>
       <w:pPr>
-        <w:jc w:val="both"/>
         <w:rPr>
           <w:lang w:val="ro-RO" w:eastAsia="en-US"/>
         </w:rPr>
@@ -875,7 +874,6 @@
     </w:p>
     <w:p>
       <w:pPr>
-        <w:jc w:val="both"/>
         <w:rPr>
           <w:lang w:val="ro-RO" w:eastAsia="en-US"/>
         </w:rPr>
@@ -893,7 +891,6 @@
           <w:ilvl w:val="0"/>
           <w:numId w:val="28"/>
         </w:numPr>
-        <w:jc w:val="both"/>
         <w:rPr>
           <w:lang w:val="ro-RO" w:eastAsia="en-US"/>
         </w:rPr>
@@ -923,7 +920,6 @@
           <w:ilvl w:val="0"/>
           <w:numId w:val="28"/>
         </w:numPr>
-        <w:jc w:val="both"/>
         <w:rPr>
           <w:lang w:val="ro-RO" w:eastAsia="en-US"/>
         </w:rPr>
@@ -953,7 +949,6 @@
           <w:ilvl w:val="0"/>
           <w:numId w:val="28"/>
         </w:numPr>
-        <w:jc w:val="both"/>
         <w:rPr>
           <w:lang w:val="ro-RO" w:eastAsia="en-US"/>
         </w:rPr>
@@ -999,7 +994,6 @@
           <w:ilvl w:val="0"/>
           <w:numId w:val="28"/>
         </w:numPr>
-        <w:jc w:val="both"/>
         <w:rPr>
           <w:lang w:val="ro-RO" w:eastAsia="en-US"/>
         </w:rPr>
@@ -1217,7 +1211,7 @@
         <w:rPr>
           <w:noProof/>
         </w:rPr>
-        <w:instrText xml:space="preserve"> PAGEREF _Toc282814158 \h </w:instrText>
+        <w:instrText xml:space="preserve"> PAGEREF _Toc283501427 \h </w:instrText>
       </w:r>
       <w:r>
         <w:rPr>
@@ -1303,7 +1297,7 @@
         <w:rPr>
           <w:noProof/>
         </w:rPr>
-        <w:instrText xml:space="preserve"> PAGEREF _Toc282814159 \h </w:instrText>
+        <w:instrText xml:space="preserve"> PAGEREF _Toc283501428 \h </w:instrText>
       </w:r>
       <w:r>
         <w:rPr>
@@ -1332,9 +1326,6 @@
     <w:p>
       <w:pPr>
         <w:pStyle w:val="TOC2"/>
-        <w:tabs>
-          <w:tab w:val="left" w:pos="784"/>
-        </w:tabs>
         <w:rPr>
           <w:rFonts w:asciiTheme="minorHAnsi" w:eastAsiaTheme="minorEastAsia" w:hAnsiTheme="minorHAnsi" w:cstheme="minorBidi"/>
           <w:smallCaps w:val="0"/>
@@ -1385,7 +1376,7 @@
         <w:rPr>
           <w:noProof/>
         </w:rPr>
-        <w:instrText xml:space="preserve"> PAGEREF _Toc282814160 \h </w:instrText>
+        <w:instrText xml:space="preserve"> PAGEREF _Toc283501429 \h </w:instrText>
       </w:r>
       <w:r>
         <w:rPr>
@@ -1414,9 +1405,6 @@
     <w:p>
       <w:pPr>
         <w:pStyle w:val="TOC2"/>
-        <w:tabs>
-          <w:tab w:val="left" w:pos="784"/>
-        </w:tabs>
         <w:rPr>
           <w:rFonts w:asciiTheme="minorHAnsi" w:eastAsiaTheme="minorEastAsia" w:hAnsiTheme="minorHAnsi" w:cstheme="minorBidi"/>
           <w:smallCaps w:val="0"/>
@@ -1449,6 +1437,85 @@
           <w:noProof/>
           <w:lang w:val="ro-RO"/>
         </w:rPr>
+        <w:t>Tipurile de servicii în Cloud Computing</w:t>
+      </w:r>
+      <w:r>
+        <w:rPr>
+          <w:noProof/>
+        </w:rPr>
+        <w:tab/>
+      </w:r>
+      <w:r>
+        <w:rPr>
+          <w:noProof/>
+        </w:rPr>
+        <w:fldChar w:fldCharType="begin"/>
+      </w:r>
+      <w:r>
+        <w:rPr>
+          <w:noProof/>
+        </w:rPr>
+        <w:instrText xml:space="preserve"> PAGEREF _Toc283501430 \h </w:instrText>
+      </w:r>
+      <w:r>
+        <w:rPr>
+          <w:noProof/>
+        </w:rPr>
+      </w:r>
+      <w:r>
+        <w:rPr>
+          <w:noProof/>
+        </w:rPr>
+        <w:fldChar w:fldCharType="separate"/>
+      </w:r>
+      <w:r>
+        <w:rPr>
+          <w:noProof/>
+        </w:rPr>
+        <w:t>3</w:t>
+      </w:r>
+      <w:r>
+        <w:rPr>
+          <w:noProof/>
+        </w:rPr>
+        <w:fldChar w:fldCharType="end"/>
+      </w:r>
+    </w:p>
+    <w:p>
+      <w:pPr>
+        <w:pStyle w:val="TOC2"/>
+        <w:rPr>
+          <w:rFonts w:asciiTheme="minorHAnsi" w:eastAsiaTheme="minorEastAsia" w:hAnsiTheme="minorHAnsi" w:cstheme="minorBidi"/>
+          <w:smallCaps w:val="0"/>
+          <w:noProof/>
+          <w:sz w:val="24"/>
+          <w:szCs w:val="24"/>
+          <w:lang w:eastAsia="ja-JP"/>
+        </w:rPr>
+      </w:pPr>
+      <w:r>
+        <w:rPr>
+          <w:noProof/>
+          <w:lang w:val="ro-RO"/>
+        </w:rPr>
+        <w:t>1.3</w:t>
+      </w:r>
+      <w:r>
+        <w:rPr>
+          <w:rFonts w:asciiTheme="minorHAnsi" w:eastAsiaTheme="minorEastAsia" w:hAnsiTheme="minorHAnsi" w:cstheme="minorBidi"/>
+          <w:smallCaps w:val="0"/>
+          <w:noProof/>
+          <w:sz w:val="24"/>
+          <w:szCs w:val="24"/>
+          <w:lang w:eastAsia="ja-JP"/>
+        </w:rPr>
+        <w:tab/>
+      </w:r>
+      <w:r>
+        <w:rPr>
+          <w:noProof/>
+          <w:lang w:val="ro-RO"/>
+        </w:rPr>
         <w:t>Ce probleme rezolvă Docker</w:t>
       </w:r>
       <w:r>
@@ -1467,7 +1534,7 @@
         <w:rPr>
           <w:noProof/>
         </w:rPr>
-        <w:instrText xml:space="preserve"> PAGEREF _Toc282814161 \h </w:instrText>
+        <w:instrText xml:space="preserve"> PAGEREF _Toc283501431 \h </w:instrText>
       </w:r>
       <w:r>
         <w:rPr>
@@ -1484,7 +1551,7 @@
         <w:rPr>
           <w:noProof/>
         </w:rPr>
-        <w:t>2</w:t>
+        <w:t>3</w:t>
       </w:r>
       <w:r>
         <w:rPr>
@@ -1512,7 +1579,7 @@
         <w:rPr>
           <w:noProof/>
         </w:rPr>
-        <w:t>1.2.1</w:t>
+        <w:t>1.3.1</w:t>
       </w:r>
       <w:r>
         <w:rPr>
@@ -1547,7 +1614,7 @@
         <w:rPr>
           <w:noProof/>
         </w:rPr>
-        <w:instrText xml:space="preserve"> PAGEREF _Toc282814162 \h </w:instrText>
+        <w:instrText xml:space="preserve"> PAGEREF _Toc283501432 \h </w:instrText>
       </w:r>
       <w:r>
         <w:rPr>
@@ -1564,7 +1631,7 @@
         <w:rPr>
           <w:noProof/>
         </w:rPr>
-        <w:t>2</w:t>
+        <w:t>3</w:t>
       </w:r>
       <w:r>
         <w:rPr>
@@ -1592,7 +1659,7 @@
         <w:rPr>
           <w:noProof/>
         </w:rPr>
-        <w:t>1.2.2</w:t>
+        <w:t>1.3.2</w:t>
       </w:r>
       <w:r>
         <w:rPr>
@@ -1627,7 +1694,7 @@
         <w:rPr>
           <w:noProof/>
         </w:rPr>
-        <w:instrText xml:space="preserve"> PAGEREF _Toc282814163 \h </w:instrText>
+        <w:instrText xml:space="preserve"> PAGEREF _Toc283501433 \h </w:instrText>
       </w:r>
       <w:r>
         <w:rPr>
@@ -1644,7 +1711,7 @@
         <w:rPr>
           <w:noProof/>
         </w:rPr>
-        <w:t>3</w:t>
+        <w:t>4</w:t>
       </w:r>
       <w:r>
         <w:rPr>
@@ -1672,7 +1739,7 @@
         <w:rPr>
           <w:noProof/>
         </w:rPr>
-        <w:t>1.2.3</w:t>
+        <w:t>1.3.3</w:t>
       </w:r>
       <w:r>
         <w:rPr>
@@ -1707,7 +1774,7 @@
         <w:rPr>
           <w:noProof/>
         </w:rPr>
-        <w:instrText xml:space="preserve"> PAGEREF _Toc282814164 \h </w:instrText>
+        <w:instrText xml:space="preserve"> PAGEREF _Toc283501434 \h </w:instrText>
       </w:r>
       <w:r>
         <w:rPr>
@@ -1724,7 +1791,7 @@
         <w:rPr>
           <w:noProof/>
         </w:rPr>
-        <w:t>4</w:t>
+        <w:t>5</w:t>
       </w:r>
       <w:r>
         <w:rPr>
@@ -1793,7 +1860,7 @@
         <w:rPr>
           <w:noProof/>
         </w:rPr>
-        <w:instrText xml:space="preserve"> PAGEREF _Toc282814165 \h </w:instrText>
+        <w:instrText xml:space="preserve"> PAGEREF _Toc283501435 \h </w:instrText>
       </w:r>
       <w:r>
         <w:rPr>
@@ -1810,7 +1877,7 @@
         <w:rPr>
           <w:noProof/>
         </w:rPr>
-        <w:t>5</w:t>
+        <w:t>7</w:t>
       </w:r>
       <w:r>
         <w:rPr>
@@ -1822,9 +1889,6 @@
     <w:p>
       <w:pPr>
         <w:pStyle w:val="TOC2"/>
-        <w:tabs>
-          <w:tab w:val="left" w:pos="784"/>
-        </w:tabs>
         <w:rPr>
           <w:rFonts w:asciiTheme="minorHAnsi" w:eastAsiaTheme="minorEastAsia" w:hAnsiTheme="minorHAnsi" w:cstheme="minorBidi"/>
           <w:smallCaps w:val="0"/>
@@ -1873,7 +1937,7 @@
         <w:rPr>
           <w:noProof/>
         </w:rPr>
-        <w:instrText xml:space="preserve"> PAGEREF _Toc282814166 \h </w:instrText>
+        <w:instrText xml:space="preserve"> PAGEREF _Toc283501436 \h </w:instrText>
       </w:r>
       <w:r>
         <w:rPr>
@@ -1890,7 +1954,7 @@
         <w:rPr>
           <w:noProof/>
         </w:rPr>
-        <w:t>5</w:t>
+        <w:t>7</w:t>
       </w:r>
       <w:r>
         <w:rPr>
@@ -1953,7 +2017,7 @@
         <w:rPr>
           <w:noProof/>
         </w:rPr>
-        <w:instrText xml:space="preserve"> PAGEREF _Toc282814167 \h </w:instrText>
+        <w:instrText xml:space="preserve"> PAGEREF _Toc283501437 \h </w:instrText>
       </w:r>
       <w:r>
         <w:rPr>
@@ -1970,7 +2034,7 @@
         <w:rPr>
           <w:noProof/>
         </w:rPr>
-        <w:t>5</w:t>
+        <w:t>7</w:t>
       </w:r>
       <w:r>
         <w:rPr>
@@ -2033,7 +2097,7 @@
         <w:rPr>
           <w:noProof/>
         </w:rPr>
-        <w:instrText xml:space="preserve"> PAGEREF _Toc282814168 \h </w:instrText>
+        <w:instrText xml:space="preserve"> PAGEREF _Toc283501438 \h </w:instrText>
       </w:r>
       <w:r>
         <w:rPr>
@@ -2050,7 +2114,7 @@
         <w:rPr>
           <w:noProof/>
         </w:rPr>
-        <w:t>5</w:t>
+        <w:t>7</w:t>
       </w:r>
       <w:r>
         <w:rPr>
@@ -2113,7 +2177,7 @@
         <w:rPr>
           <w:noProof/>
         </w:rPr>
-        <w:instrText xml:space="preserve"> PAGEREF _Toc282814169 \h </w:instrText>
+        <w:instrText xml:space="preserve"> PAGEREF _Toc283501439 \h </w:instrText>
       </w:r>
       <w:r>
         <w:rPr>
@@ -2130,7 +2194,7 @@
         <w:rPr>
           <w:noProof/>
         </w:rPr>
-        <w:t>5</w:t>
+        <w:t>7</w:t>
       </w:r>
       <w:r>
         <w:rPr>
@@ -2142,9 +2206,6 @@
     <w:p>
       <w:pPr>
         <w:pStyle w:val="TOC2"/>
-        <w:tabs>
-          <w:tab w:val="left" w:pos="784"/>
-        </w:tabs>
         <w:rPr>
           <w:rFonts w:asciiTheme="minorHAnsi" w:eastAsiaTheme="minorEastAsia" w:hAnsiTheme="minorHAnsi" w:cstheme="minorBidi"/>
           <w:smallCaps w:val="0"/>
@@ -2193,7 +2254,7 @@
         <w:rPr>
           <w:noProof/>
         </w:rPr>
-        <w:instrText xml:space="preserve"> PAGEREF _Toc282814170 \h </w:instrText>
+        <w:instrText xml:space="preserve"> PAGEREF _Toc283501440 \h </w:instrText>
       </w:r>
       <w:r>
         <w:rPr>
@@ -2210,7 +2271,7 @@
         <w:rPr>
           <w:noProof/>
         </w:rPr>
-        <w:t>5</w:t>
+        <w:t>7</w:t>
       </w:r>
       <w:r>
         <w:rPr>
@@ -2285,7 +2346,7 @@
         <w:rPr>
           <w:noProof/>
         </w:rPr>
-        <w:instrText xml:space="preserve"> PAGEREF _Toc282814171 \h </w:instrText>
+        <w:instrText xml:space="preserve"> PAGEREF _Toc283501441 \h </w:instrText>
       </w:r>
       <w:r>
         <w:rPr>
@@ -2302,7 +2363,7 @@
         <w:rPr>
           <w:noProof/>
         </w:rPr>
-        <w:t>6</w:t>
+        <w:t>8</w:t>
       </w:r>
       <w:r>
         <w:rPr>
@@ -2314,9 +2375,6 @@
     <w:p>
       <w:pPr>
         <w:pStyle w:val="TOC2"/>
-        <w:tabs>
-          <w:tab w:val="left" w:pos="784"/>
-        </w:tabs>
         <w:rPr>
           <w:rFonts w:asciiTheme="minorHAnsi" w:eastAsiaTheme="minorEastAsia" w:hAnsiTheme="minorHAnsi" w:cstheme="minorBidi"/>
           <w:smallCaps w:val="0"/>
@@ -2367,7 +2425,7 @@
         <w:rPr>
           <w:noProof/>
         </w:rPr>
-        <w:instrText xml:space="preserve"> PAGEREF _Toc282814172 \h </w:instrText>
+        <w:instrText xml:space="preserve"> PAGEREF _Toc283501442 \h </w:instrText>
       </w:r>
       <w:r>
         <w:rPr>
@@ -2384,7 +2442,7 @@
         <w:rPr>
           <w:noProof/>
         </w:rPr>
-        <w:t>6</w:t>
+        <w:t>8</w:t>
       </w:r>
       <w:r>
         <w:rPr>
@@ -2447,7 +2505,7 @@
         <w:rPr>
           <w:noProof/>
         </w:rPr>
-        <w:instrText xml:space="preserve"> PAGEREF _Toc282814173 \h </w:instrText>
+        <w:instrText xml:space="preserve"> PAGEREF _Toc283501443 \h </w:instrText>
       </w:r>
       <w:r>
         <w:rPr>
@@ -2464,7 +2522,7 @@
         <w:rPr>
           <w:noProof/>
         </w:rPr>
-        <w:t>6</w:t>
+        <w:t>8</w:t>
       </w:r>
       <w:r>
         <w:rPr>
@@ -2527,7 +2585,7 @@
         <w:rPr>
           <w:noProof/>
         </w:rPr>
-        <w:instrText xml:space="preserve"> PAGEREF _Toc282814174 \h </w:instrText>
+        <w:instrText xml:space="preserve"> PAGEREF _Toc283501444 \h </w:instrText>
       </w:r>
       <w:r>
         <w:rPr>
@@ -2544,7 +2602,7 @@
         <w:rPr>
           <w:noProof/>
         </w:rPr>
-        <w:t>6</w:t>
+        <w:t>8</w:t>
       </w:r>
       <w:r>
         <w:rPr>
@@ -2611,7 +2669,7 @@
         <w:rPr>
           <w:noProof/>
         </w:rPr>
-        <w:instrText xml:space="preserve"> PAGEREF _Toc282814175 \h </w:instrText>
+        <w:instrText xml:space="preserve"> PAGEREF _Toc283501445 \h </w:instrText>
       </w:r>
       <w:r>
         <w:rPr>
@@ -2628,7 +2686,7 @@
         <w:rPr>
           <w:noProof/>
         </w:rPr>
-        <w:t>7</w:t>
+        <w:t>9</w:t>
       </w:r>
       <w:r>
         <w:rPr>
@@ -2680,7 +2738,7 @@
         <w:rPr>
           <w:noProof/>
         </w:rPr>
-        <w:instrText xml:space="preserve"> PAGEREF _Toc282814176 \h </w:instrText>
+        <w:instrText xml:space="preserve"> PAGEREF _Toc283501446 \h </w:instrText>
       </w:r>
       <w:r>
         <w:rPr>
@@ -2697,7 +2755,7 @@
         <w:rPr>
           <w:noProof/>
         </w:rPr>
-        <w:t>8</w:t>
+        <w:t>10</w:t>
       </w:r>
       <w:r>
         <w:rPr>
@@ -2749,7 +2807,7 @@
         <w:rPr>
           <w:noProof/>
         </w:rPr>
-        <w:instrText xml:space="preserve"> PAGEREF _Toc282814177 \h </w:instrText>
+        <w:instrText xml:space="preserve"> PAGEREF _Toc283501447 \h </w:instrText>
       </w:r>
       <w:r>
         <w:rPr>
@@ -2766,7 +2824,7 @@
         <w:rPr>
           <w:noProof/>
         </w:rPr>
-        <w:t>9</w:t>
+        <w:t>11</w:t>
       </w:r>
       <w:r>
         <w:rPr>
@@ -2809,7 +2867,7 @@
           <w:lang w:val="ro-RO"/>
         </w:rPr>
         <w:sectPr>
-          <w:footerReference w:type="default" r:id="rId8"/>
+          <w:footerReference w:type="default" r:id="rId9"/>
           <w:pgSz w:w="11907" w:h="16840" w:code="9"/>
           <w:pgMar w:top="1418" w:right="1134" w:bottom="1418" w:left="1418" w:header="720" w:footer="720" w:gutter="0"/>
           <w:cols w:space="720"/>
@@ -2828,7 +2886,7 @@
           <w:lang w:val="ro-RO"/>
         </w:rPr>
       </w:pPr>
-      <w:bookmarkStart w:id="3" w:name="_Toc282814158"/>
+      <w:bookmarkStart w:id="3" w:name="_Toc283501427"/>
       <w:r>
         <w:rPr>
           <w:lang w:val="ro-RO"/>
@@ -2843,7 +2901,6 @@
     <w:p>
       <w:pPr>
         <w:ind w:firstLine="720"/>
-        <w:jc w:val="both"/>
         <w:rPr>
           <w:lang w:val="ro-RO"/>
         </w:rPr>
@@ -2877,7 +2934,6 @@
     <w:p>
       <w:pPr>
         <w:ind w:firstLine="720"/>
-        <w:jc w:val="both"/>
         <w:rPr>
           <w:lang w:val="ro-RO"/>
         </w:rPr>
@@ -2965,7 +3021,6 @@
     <w:p>
       <w:pPr>
         <w:ind w:firstLine="720"/>
-        <w:jc w:val="both"/>
         <w:rPr>
           <w:lang w:val="ro-RO"/>
         </w:rPr>
@@ -3044,7 +3099,6 @@
     <w:p>
       <w:pPr>
         <w:ind w:firstLine="720"/>
-        <w:jc w:val="both"/>
         <w:rPr>
           <w:lang w:val="ro-RO"/>
         </w:rPr>
@@ -3078,7 +3132,6 @@
     <w:p>
       <w:pPr>
         <w:ind w:firstLine="720"/>
-        <w:jc w:val="both"/>
         <w:rPr>
           <w:lang w:val="ro-RO"/>
         </w:rPr>
@@ -3107,7 +3160,7 @@
         </w:rPr>
         <w:br w:type="page"/>
       </w:r>
-      <w:bookmarkStart w:id="4" w:name="_Toc282814159"/>
+      <w:bookmarkStart w:id="4" w:name="_Toc283501428"/>
       <w:r>
         <w:rPr>
           <w:lang w:val="ro-RO"/>
@@ -3123,7 +3176,7 @@
           <w:lang w:val="ro-RO"/>
         </w:rPr>
       </w:pPr>
-      <w:bookmarkStart w:id="5" w:name="_Toc282814160"/>
+      <w:bookmarkStart w:id="5" w:name="_Toc283501429"/>
       <w:r>
         <w:rPr>
           <w:lang w:val="ro-RO"/>
@@ -3141,34 +3194,152 @@
     <w:p>
       <w:pPr>
         <w:ind w:firstLine="720"/>
-        <w:jc w:val="both"/>
-        <w:rPr>
-          <w:lang w:val="ro-RO"/>
-        </w:rPr>
-      </w:pPr>
-      <w:r>
-        <w:rPr>
-          <w:lang w:val="ro-RO"/>
-        </w:rPr>
-        <w:t xml:space="preserve">Început și sfârșit. </w:t>
-      </w:r>
-      <w:r>
-        <w:t xml:space="preserve">Ø </w:t>
-      </w:r>
-      <w:r>
-        <w:t>„</w:t>
-      </w:r>
-      <w:r>
-        <w:t>alt-o</w:t>
-      </w:r>
-      <w:r>
-        <w:t xml:space="preserve"> (shift)</w:t>
-      </w:r>
-      <w:r>
-        <w:rPr>
-          <w:lang w:val="ro-RO"/>
-        </w:rPr>
-        <w:t>”</w:t>
+        <w:rPr>
+          <w:lang w:val="ro-RO"/>
+        </w:rPr>
+      </w:pPr>
+      <w:r>
+        <w:rPr>
+          <w:lang w:val="ro-RO"/>
+        </w:rPr>
+        <w:t xml:space="preserve">Începuturile serviciilor informatice au fost dominate de computere tip </w:t>
+      </w:r>
+      <w:r>
+        <w:rPr>
+          <w:i/>
+          <w:lang w:val="ro-RO"/>
+        </w:rPr>
+        <w:t>mainframe</w:t>
+      </w:r>
+      <w:r>
+        <w:rPr>
+          <w:lang w:val="ro-RO"/>
+        </w:rPr>
+        <w:t xml:space="preserve"> create de către IBM și serveau în principal clienților de tip corporație sau băncilor, deoarece aceștia aveau nevoie să suporte un număr mare de clienți concurenți conectați și/sau tranzacții concurente.</w:t>
+      </w:r>
+    </w:p>
+    <w:p>
+      <w:pPr>
+        <w:ind w:firstLine="720"/>
+        <w:rPr>
+          <w:lang w:val="ro-RO"/>
+        </w:rPr>
+      </w:pPr>
+      <w:r>
+        <w:rPr>
+          <w:lang w:val="ro-RO"/>
+        </w:rPr>
+        <w:t xml:space="preserve">Potrivit </w:t>
+      </w:r>
+      <w:r>
+        <w:rPr>
+          <w:lang w:val="ro-RO"/>
+        </w:rPr>
+        <w:t xml:space="preserve">începuturilor serviciilor informatice, când tehnologia costa foarte mult, un asemenea </w:t>
+      </w:r>
+      <w:r>
+        <w:rPr>
+          <w:i/>
+          <w:lang w:val="ro-RO"/>
+        </w:rPr>
+        <w:t>mainframe</w:t>
+      </w:r>
+      <w:r>
+        <w:rPr>
+          <w:lang w:val="ro-RO"/>
+        </w:rPr>
+        <w:t xml:space="preserve"> era deseori doar închiriat pentru niște sume exorbitante de bani, cumpărarea unui asemenea hardware fiind o opțiune chiar cu mult mai costisitoare și oricum mai puțin rentabilă deoarece progresele rapide în tehnologie ar fi făcut ca scumpa mașină să fie depășită relativ rapid.</w:t>
+      </w:r>
+    </w:p>
+    <w:p>
+      <w:pPr>
+        <w:ind w:firstLine="720"/>
+        <w:rPr>
+          <w:lang w:val="ro-RO"/>
+        </w:rPr>
+      </w:pPr>
+      <w:r>
+        <w:rPr>
+          <w:lang w:val="ro-RO"/>
+        </w:rPr>
+        <w:t>Legea lui Moore a rămas validă de-a lungul vremii, însă performanța nu a crescut liniar  în viteză a procesorului – așa cum era inițial de așteptat</w:t>
+      </w:r>
+      <w:r>
+        <w:t>.</w:t>
+      </w:r>
+      <w:r>
+        <w:t xml:space="preserve"> </w:t>
+      </w:r>
+      <w:r>
+        <w:rPr>
+          <w:lang w:val="ro-RO"/>
+        </w:rPr>
+        <w:t>Î</w:t>
+      </w:r>
+      <w:r>
+        <w:rPr>
+          <w:lang w:val="ro-RO"/>
+        </w:rPr>
+        <w:t>n schimb, producătorii au început să creeze procesoare cu mai multe nuclee și să păstreze o frecvență relativ mică a acestora.</w:t>
+      </w:r>
+      <w:r>
+        <w:rPr>
+          <w:lang w:val="ro-RO"/>
+        </w:rPr>
+        <w:t xml:space="preserve"> Această nouă abordare a dus la dezvoltarea accelerată a </w:t>
+      </w:r>
+      <w:r>
+        <w:rPr>
+          <w:i/>
+          <w:lang w:val="ro-RO"/>
+        </w:rPr>
+        <w:t>parallel computing</w:t>
+      </w:r>
+      <w:r>
+        <w:rPr>
+          <w:lang w:val="ro-RO"/>
+        </w:rPr>
+        <w:t>, inginerii software punând mai nou accentul pe programele ce folosesc mai multe fire de execuție în paralel.</w:t>
+      </w:r>
+      <w:r>
+        <w:rPr>
+          <w:lang w:val="ro-RO"/>
+        </w:rPr>
+        <w:t xml:space="preserve"> Bineînțeles, creșterea pe orizontală a puterii de procesare a implicat și posibilitatea sporita de multi-tasking, utilizatorii fiind mult mai confortabili în ziua de astăzi să navigheaza de exemplu pe Internet în timp ce pe fundal se petrece o operație de durată ce solicită intensiv procesorul.</w:t>
+      </w:r>
+    </w:p>
+    <w:p>
+      <w:pPr>
+        <w:ind w:firstLine="720"/>
+        <w:rPr>
+          <w:lang w:val="ro-RO"/>
+        </w:rPr>
+      </w:pPr>
+      <w:r>
+        <w:rPr>
+          <w:lang w:val="ro-RO"/>
+        </w:rPr>
+        <w:t>Cu același principiu s-a trecut în ziua de astăzi la un nivel mai mare: scalarea cu totul a mașinilor fizice pe orizontală. Dacă o aplicație sau un server suportă acest tip de scalare, atunci indif</w:t>
+      </w:r>
+      <w:r>
+        <w:rPr>
+          <w:lang w:val="ro-RO"/>
+        </w:rPr>
+        <w:t>erent de numărul de utilizatori, se vor putea adăuga oricâte servere de același tip, nefiind nevoie de o așteptare în creștere a performanței produselor hardware.</w:t>
+      </w:r>
+    </w:p>
+    <w:p>
+      <w:pPr>
+        <w:ind w:firstLine="720"/>
+        <w:rPr>
+          <w:lang w:val="ro-RO"/>
+        </w:rPr>
+      </w:pPr>
+      <w:r>
+        <w:rPr>
+          <w:lang w:val="ro-RO"/>
+        </w:rPr>
+        <w:t>Primul și cel mai important actor (chiar și astăzi) pe piața distribuitorilor de servicii cloud computing este Amazon. Acesta are o filozofie „pay per usage” așa încât utilizatorul nu are nevoie de abonamente sau contracte, ci pur și simplu plătește în funcție de volumul de resurse consumate. Resursele pot fi mașini virtuale deschise în funcție de bunul plac al utilizatorului – atât ca specificații tehince (memorie RAM, procesor, spațiu pe disk) cât și servicii specializate precum baze de date preconfigurate, servere DNS, servere de email și așa mai departe.</w:t>
       </w:r>
     </w:p>
     <w:p>
@@ -3178,14 +3349,101 @@
           <w:lang w:val="ro-RO"/>
         </w:rPr>
       </w:pPr>
-      <w:bookmarkStart w:id="6" w:name="_Toc282814161"/>
+      <w:bookmarkStart w:id="6" w:name="_Toc283501430"/>
+      <w:r>
+        <w:rPr>
+          <w:lang w:val="ro-RO"/>
+        </w:rPr>
+        <w:t>Tipurile de servicii în Cloud Computing</w:t>
+      </w:r>
+      <w:bookmarkEnd w:id="6"/>
+    </w:p>
+    <w:p>
+      <w:pPr>
+        <w:rPr>
+          <w:lang w:val="ro-RO"/>
+        </w:rPr>
+      </w:pPr>
+      <w:r>
+        <w:rPr>
+          <w:lang w:val="ro-RO"/>
+        </w:rPr>
+        <w:t>SaaS</w:t>
+      </w:r>
+      <w:r>
+        <w:rPr>
+          <w:lang w:val="ro-RO"/>
+        </w:rPr>
+        <w:t xml:space="preserve"> (Software as a Service)</w:t>
+      </w:r>
+      <w:r>
+        <w:rPr>
+          <w:lang w:val="ro-RO"/>
+        </w:rPr>
+        <w:t xml:space="preserve"> </w:t>
+      </w:r>
+      <w:r>
+        <w:rPr>
+          <w:lang w:val="ro-RO"/>
+        </w:rPr>
+        <w:t xml:space="preserve">este un model de serviciu cloud computing unde a un distribuitor licențiază o aplicație către utilizatorii săi pentru a fi utilizată ca și serviciu „on demand”. Un exemplu de SaaS este aplicația CRM (content relationship management) Salesforce.com. </w:t>
+      </w:r>
+    </w:p>
+    <w:p>
+      <w:pPr>
+        <w:rPr>
+          <w:lang w:val="ro-RO"/>
+        </w:rPr>
+      </w:pPr>
+      <w:r>
+        <w:rPr>
+          <w:lang w:val="ro-RO"/>
+        </w:rPr>
+        <w:t xml:space="preserve">IaaS (Infrastructure as a Service) este oferirea unei infrastructuri computerizate (de regulă o platformă pentru virtualizare de mediu) ca și serviciu. În loc de a cumpăra servere, software, spațiu în data center sau echipament de rețea, clienții cumpără în schimb aceste resurse ca și serviciu externalizat. Un asemenea distribuitor de servicii IaaS este Amazon web services. </w:t>
+      </w:r>
+    </w:p>
+    <w:p>
+      <w:pPr>
+        <w:rPr>
+          <w:lang w:val="ro-RO"/>
+        </w:rPr>
+      </w:pPr>
+      <w:r>
+        <w:rPr>
+          <w:lang w:val="ro-RO"/>
+        </w:rPr>
+        <w:t>PaaS (Platform as a Service) este oferirea unei platforme de calcul și stivă de soluții ca serviciu. Acesta facilitează lansarea aplicațiilor fără costul și complexitatea de a cumpăra și administra straturile hardware și software din spate. PaaS oferă resursele necesare întregului ciclu de viață a dezvoltării și lansării aplicațiilor și serviciilor web. Un exemplu de PaaS este GoogleApps.</w:t>
+      </w:r>
+    </w:p>
+    <w:p>
+      <w:r>
+        <w:rPr>
+          <w:lang w:val="ro-RO"/>
+        </w:rPr>
+        <w:t xml:space="preserve">Docker funcționează atât peste mașini virtuale cât și pe mașini „bare metal” deopotrivă. </w:t>
+      </w:r>
+      <w:r>
+        <w:rPr>
+          <w:lang w:val="ro-RO"/>
+        </w:rPr>
+        <w:t>Momentan Amazon și Google oferă servicii pentru a folosi Docker în stadiu alfa, refolosind serviciile de mașini virtuale deja existente, cu aceleași prețuri / servicii folosite. Acest lucru practic anulează beneficiul costurilor scăzute care ar fi provenit din evitarea mașinilor virtuale și rularea doar a containerelor.</w:t>
+      </w:r>
+    </w:p>
+    <w:p>
+      <w:pPr>
+        <w:pStyle w:val="Heading2"/>
+        <w:rPr>
+          <w:lang w:val="ro-RO"/>
+        </w:rPr>
+      </w:pPr>
+      <w:bookmarkStart w:id="7" w:name="_Toc283501431"/>
       <w:r>
         <w:rPr>
           <w:lang w:val="ro-RO"/>
         </w:rPr>
         <w:t>Ce probleme rezolvă Docker</w:t>
       </w:r>
-      <w:bookmarkEnd w:id="6"/>
+      <w:bookmarkEnd w:id="7"/>
     </w:p>
     <w:p>
       <w:pPr>
@@ -3194,7 +3452,7 @@
           <w:noProof/>
         </w:rPr>
       </w:pPr>
-      <w:bookmarkStart w:id="7" w:name="_Toc282814162"/>
+      <w:bookmarkStart w:id="8" w:name="_Toc283501432"/>
       <w:r>
         <w:rPr>
           <w:noProof/>
@@ -3213,7 +3471,7 @@
         </w:rPr>
         <w:t>ui</w:t>
       </w:r>
-      <w:bookmarkEnd w:id="7"/>
+      <w:bookmarkEnd w:id="8"/>
     </w:p>
     <w:p>
       <w:r>
@@ -3312,7 +3570,13 @@
     </w:p>
     <w:p>
       <w:r>
-        <w:t>Pentru a rezolva problema spațiului, Docker folosește un „Union FileSystem”, un sistem de fișiere format din „imagini” doar în citire, stivuite unul peste celălalt</w:t>
+        <w:t xml:space="preserve">Pentru a rezolva problema spațiului, Docker folosește </w:t>
+      </w:r>
+      <w:r>
+        <w:t>AuFS (Advanced Multi-Layered Unification Filesystem)</w:t>
+      </w:r>
+      <w:r>
+        <w:t>, un sistem de fișiere format din „imagini” doar în citire, stivuite unul peste celălalt</w:t>
       </w:r>
       <w:r>
         <w:t xml:space="preserve"> (ca în figura 1)</w:t>
@@ -3347,8 +3611,8 @@
             <v:path o:extrusionok="f" gradientshapeok="t" o:connecttype="rect"/>
             <o:lock v:ext="edit" aspectratio="t"/>
           </v:shapetype>
-          <v:shape id="_x0000_i1046" type="#_x0000_t75" style="width:167pt;height:131pt">
-            <v:imagedata r:id="rId9" o:title="docker-unionfs"/>
+          <v:shape id="_x0000_i1025" type="#_x0000_t75" style="width:167.15pt;height:131.15pt">
+            <v:imagedata r:id="rId10" o:title="docker-unionfs"/>
           </v:shape>
         </w:pict>
       </w:r>
@@ -3361,24 +3625,14 @@
       <w:r>
         <w:t xml:space="preserve">             Figura </w:t>
       </w:r>
-      <w:r>
-        <w:fldChar w:fldCharType="begin"/>
-      </w:r>
-      <w:r>
-        <w:instrText xml:space="preserve"> SEQ Figura \* ARABIC </w:instrText>
-      </w:r>
-      <w:r>
-        <w:fldChar w:fldCharType="separate"/>
-      </w:r>
-      <w:r>
-        <w:rPr>
-          <w:noProof/>
-        </w:rPr>
-        <w:t>1</w:t>
-      </w:r>
-      <w:r>
-        <w:fldChar w:fldCharType="end"/>
-      </w:r>
+      <w:fldSimple w:instr=" SEQ Figura \* ARABIC ">
+        <w:r>
+          <w:rPr>
+            <w:noProof/>
+          </w:rPr>
+          <w:t>1</w:t>
+        </w:r>
+      </w:fldSimple>
     </w:p>
     <w:p>
       <w:r>
@@ -3392,11 +3646,11 @@
       <w:pPr>
         <w:pStyle w:val="Heading3"/>
       </w:pPr>
-      <w:bookmarkStart w:id="8" w:name="_Toc282814163"/>
+      <w:bookmarkStart w:id="9" w:name="_Toc283501433"/>
       <w:r>
         <w:t>Actualizarea software-ului</w:t>
       </w:r>
-      <w:bookmarkEnd w:id="8"/>
+      <w:bookmarkEnd w:id="9"/>
     </w:p>
     <w:p>
       <w:r>
@@ -3482,7 +3736,7 @@
       <w:pPr>
         <w:pStyle w:val="Heading3"/>
       </w:pPr>
-      <w:bookmarkStart w:id="9" w:name="_Toc282814164"/>
+      <w:bookmarkStart w:id="10" w:name="_Toc283501434"/>
       <w:r>
         <w:t xml:space="preserve">Trimiterea actualizărilor în medii </w:t>
       </w:r>
@@ -3492,11 +3746,10 @@
       <w:r>
         <w:t>productive</w:t>
       </w:r>
-      <w:bookmarkEnd w:id="9"/>
-    </w:p>
-    <w:p>
-      <w:pPr>
-        <w:jc w:val="both"/>
+      <w:bookmarkEnd w:id="10"/>
+    </w:p>
+    <w:p>
+      <w:pPr>
         <w:rPr>
           <w:lang w:val="ro-RO"/>
         </w:rPr>
@@ -3611,8 +3864,6 @@
             <w:pPr>
               <w:ind w:firstLine="0"/>
             </w:pPr>
-            <w:bookmarkStart w:id="10" w:name="_GoBack"/>
-            <w:bookmarkEnd w:id="10"/>
             <w:r>
               <w:t>Coloana 5</w:t>
             </w:r>
@@ -3719,71 +3970,139 @@
     </w:p>
     <w:p>
       <w:pPr>
-        <w:jc w:val="both"/>
-        <w:rPr>
-          <w:lang w:val="ro-RO"/>
-        </w:rPr>
-      </w:pPr>
-    </w:p>
-    <w:p>
-      <w:pPr>
-        <w:jc w:val="both"/>
-        <w:rPr>
-          <w:lang w:val="ro-RO"/>
-        </w:rPr>
-      </w:pPr>
-    </w:p>
-    <w:p>
-      <w:pPr>
-        <w:jc w:val="center"/>
-        <w:rPr>
-          <w:lang w:val="ro-RO"/>
-        </w:rPr>
-      </w:pPr>
-      <w:r>
-        <w:rPr>
-          <w:lang w:val="ro-RO" w:eastAsia="en-US"/>
-        </w:rPr>
-        <w:pict w14:anchorId="2F798E18">
-          <v:shape id="_x0000_i1047" type="#_x0000_t75" style="width:315pt;height:193pt;visibility:visible">
-            <v:imagedata r:id="rId10" o:title=""/>
-          </v:shape>
-        </w:pict>
-      </w:r>
-    </w:p>
-    <w:p>
-      <w:pPr>
-        <w:jc w:val="center"/>
-        <w:rPr>
-          <w:sz w:val="22"/>
-          <w:szCs w:val="22"/>
-          <w:lang w:val="ro-RO"/>
-        </w:rPr>
-      </w:pPr>
-      <w:r>
-        <w:rPr>
-          <w:b/>
-          <w:sz w:val="22"/>
-          <w:szCs w:val="22"/>
-          <w:lang w:val="ro-RO"/>
-        </w:rPr>
-        <w:t>Figura 1.1.</w:t>
-      </w:r>
-      <w:r>
-        <w:rPr>
-          <w:sz w:val="22"/>
-          <w:szCs w:val="22"/>
-          <w:lang w:val="ro-RO"/>
-        </w:rPr>
-        <w:t xml:space="preserve"> Denumirea figurii.</w:t>
-      </w:r>
-    </w:p>
-    <w:p>
-      <w:pPr>
-        <w:rPr>
-          <w:lang w:val="ro-RO"/>
-        </w:rPr>
-      </w:pPr>
+        <w:pStyle w:val="Heading3"/>
+        <w:rPr>
+          <w:lang w:val="ro-RO"/>
+        </w:rPr>
+      </w:pPr>
+      <w:r>
+        <w:rPr>
+          <w:lang w:val="ro-RO"/>
+        </w:rPr>
+        <w:t>Eliminarea</w:t>
+      </w:r>
+      <w:r>
+        <w:rPr>
+          <w:lang w:val="ro-RO"/>
+        </w:rPr>
+        <w:t xml:space="preserve"> surprusului virtualizării</w:t>
+      </w:r>
+    </w:p>
+    <w:p>
+      <w:r>
+        <w:t xml:space="preserve">Macro-benchmark-urile sunt cote de referință care se concentrează pe componente interconectate, cum ar fi infrastructura aplicației ca un întreg și nu doar executarea unui singur algoritm într-un anume limbaj de programare (micro-benchmark). Adevărata diferență dintre tehnologiile de virtualizare poate fi deseori găsită în felul în care </w:t>
+      </w:r>
+      <w:r>
+        <w:t>mașinile virtuale comunică una cu cealaltă și cum încărcarea unei anumite mașini virtuale o poate influența pe alta.</w:t>
+      </w:r>
+    </w:p>
+    <w:p>
+      <w:r>
+        <w:t xml:space="preserve">Mașinile virtuale depind de infrastructura aplicației și îndeplinesc sarcina lor predefintiă. Această infrastructură poate fi construită peste un grup de mașini fizice, toate rulând sistemul de operare CoreOS sau XenServer. </w:t>
+      </w:r>
+    </w:p>
+    <w:p>
+      <w:r>
+        <w:t>Aceste implementări software „low level” sunt nucleul pe care un centru de calcul este construit. Apariția Docker a făcut folosirea containerelor LXC considerabil mai ușoară.</w:t>
+      </w:r>
+    </w:p>
+    <w:p>
+      <w:r>
+        <w:t>Pentru a compara Xen cu LXC au fost instalate XenServer 6.2 și CoreOS 324.3.0 cu Docker 0.11.1 pe două mașini identice echipate cu 4GB de RAM și un procesor Intel Xeon Quad core. Pe acestea au rulat sistemul de operare Ubuntu 12.04  în mașini virtuale sau containere.</w:t>
+      </w:r>
+    </w:p>
+    <w:p>
+      <w:r>
+        <w:t>Mașinile virtuale care au rulat XenServer folosesc un kernel paravirtualizat și au access la 2 nuclee ale procesorului. Prima mașină virtuală funcționează ca și un server de aplicație – are acces la 2GB de memorie RAM și rulează Apache 2.2, PHP 5.3 și WordPress 3.9. A doua mașină virtuală are acces la 1GB de RAM și rulează serverul de baze de date MySQL 5.5 având conținutul implicit pe care îl oferă WordPress.</w:t>
+      </w:r>
+    </w:p>
+    <w:p>
+      <w:r>
+        <w:t>T</w:t>
+      </w:r>
+      <w:r>
+        <w:t>est</w:t>
+      </w:r>
+      <w:r>
+        <w:t>ul</w:t>
+      </w:r>
+      <w:r>
+        <w:t xml:space="preserve"> de performanță s-a axat pe </w:t>
+      </w:r>
+      <w:r>
+        <w:t>performanța aplicației când este folosită de un număr în creștere de utilizatori. A fost folosit JMeter pentru a genera un număr mare de conexiuni simultane. Mașina gazdă a fost observată folosind top2, monitorizarea de la NewRelic și software XenServer.</w:t>
+      </w:r>
+    </w:p>
+    <w:p>
+      <w:bookmarkStart w:id="11" w:name="_GoBack"/>
+      <w:bookmarkEnd w:id="11"/>
+      <w:r>
+        <w:rPr>
+          <w:lang w:val="ro-RO"/>
+        </w:rPr>
+        <w:br w:type="page"/>
+      </w:r>
+      <w:bookmarkStart w:id="12" w:name="_Toc283501435"/>
+      <w:r>
+        <w:rPr>
+          <w:lang w:val="ro-RO"/>
+        </w:rPr>
+        <w:t>Arhitectura aplicației</w:t>
+      </w:r>
+      <w:bookmarkEnd w:id="12"/>
+    </w:p>
+    <w:p>
+      <w:pPr>
+        <w:pStyle w:val="Heading2"/>
+      </w:pPr>
+      <w:bookmarkStart w:id="13" w:name="_Toc283501436"/>
+      <w:r>
+        <w:t>Arhitectura infrastructurii</w:t>
+      </w:r>
+      <w:bookmarkEnd w:id="13"/>
+    </w:p>
+    <w:p>
+      <w:pPr>
+        <w:pStyle w:val="Heading3"/>
+      </w:pPr>
+      <w:bookmarkStart w:id="14" w:name="_Toc283501437"/>
+      <w:r>
+        <w:t>Imagine de ansamblu</w:t>
+      </w:r>
+      <w:bookmarkEnd w:id="14"/>
+    </w:p>
+    <w:p>
+      <w:pPr>
+        <w:pStyle w:val="Heading3"/>
+      </w:pPr>
+      <w:bookmarkStart w:id="15" w:name="_Toc283501438"/>
+      <w:r>
+        <w:t>Securitatea mediului</w:t>
+      </w:r>
+      <w:bookmarkEnd w:id="15"/>
+    </w:p>
+    <w:p>
+      <w:pPr>
+        <w:pStyle w:val="Heading3"/>
+      </w:pPr>
+      <w:bookmarkStart w:id="16" w:name="_Toc283501439"/>
+      <w:r>
+        <w:t>Scalarea resurselor per număr</w:t>
+      </w:r>
+      <w:r>
+        <w:t xml:space="preserve"> de utilizatori</w:t>
+      </w:r>
+      <w:bookmarkEnd w:id="16"/>
+    </w:p>
+    <w:p>
+      <w:pPr>
+        <w:pStyle w:val="Heading2"/>
+      </w:pPr>
+      <w:bookmarkStart w:id="17" w:name="_Toc283501440"/>
+      <w:r>
+        <w:t>Arhitectura software</w:t>
+      </w:r>
+      <w:bookmarkEnd w:id="17"/>
     </w:p>
     <w:p>
       <w:pPr>
@@ -3793,144 +4112,69 @@
         </w:rPr>
       </w:pPr>
       <w:r>
-        <w:rPr>
-          <w:lang w:val="ro-RO"/>
-        </w:rPr>
         <w:br w:type="page"/>
       </w:r>
-      <w:bookmarkStart w:id="11" w:name="_Toc282814165"/>
-      <w:r>
-        <w:rPr>
-          <w:lang w:val="ro-RO"/>
-        </w:rPr>
-        <w:t>Arhitectura aplicației</w:t>
-      </w:r>
-      <w:bookmarkEnd w:id="11"/>
+      <w:bookmarkStart w:id="18" w:name="_Toc283501441"/>
+      <w:r>
+        <w:t>Prezentarea aplica</w:t>
+      </w:r>
+      <w:r>
+        <w:rPr>
+          <w:lang w:val="ro-RO"/>
+        </w:rPr>
+        <w:t>ției</w:t>
+      </w:r>
+      <w:bookmarkEnd w:id="18"/>
     </w:p>
     <w:p>
       <w:pPr>
         <w:pStyle w:val="Heading2"/>
-      </w:pPr>
-      <w:bookmarkStart w:id="12" w:name="_Toc282814166"/>
-      <w:r>
-        <w:t>Arhitectura infrastructurii</w:t>
-      </w:r>
-      <w:bookmarkEnd w:id="12"/>
+        <w:rPr>
+          <w:lang w:val="ro-RO"/>
+        </w:rPr>
+      </w:pPr>
+      <w:bookmarkStart w:id="19" w:name="_Toc283501442"/>
+      <w:r>
+        <w:rPr>
+          <w:lang w:val="ro-RO"/>
+        </w:rPr>
+        <w:t>Bla bla bla</w:t>
+      </w:r>
+      <w:bookmarkEnd w:id="19"/>
     </w:p>
     <w:p>
       <w:pPr>
         <w:pStyle w:val="Heading3"/>
       </w:pPr>
-      <w:bookmarkStart w:id="13" w:name="_Toc282814167"/>
-      <w:r>
-        <w:t>Imagine de ansamblu</w:t>
-      </w:r>
-      <w:bookmarkEnd w:id="13"/>
+      <w:bookmarkStart w:id="20" w:name="_Toc283501443"/>
+      <w:r>
+        <w:t>Blu blu blu</w:t>
+      </w:r>
+      <w:bookmarkEnd w:id="20"/>
     </w:p>
     <w:p>
       <w:pPr>
         <w:pStyle w:val="Heading3"/>
       </w:pPr>
-      <w:bookmarkStart w:id="14" w:name="_Toc282814168"/>
-      <w:r>
-        <w:t>Securitatea mediului</w:t>
-      </w:r>
-      <w:bookmarkEnd w:id="14"/>
-    </w:p>
-    <w:p>
-      <w:pPr>
-        <w:pStyle w:val="Heading3"/>
-      </w:pPr>
-      <w:bookmarkStart w:id="15" w:name="_Toc282814169"/>
-      <w:r>
-        <w:t>Scalarea resurselor per număr</w:t>
-      </w:r>
-      <w:r>
-        <w:t xml:space="preserve"> de utilizatori</w:t>
-      </w:r>
-      <w:bookmarkEnd w:id="15"/>
-    </w:p>
-    <w:p>
-      <w:pPr>
-        <w:pStyle w:val="Heading2"/>
-      </w:pPr>
-      <w:bookmarkStart w:id="16" w:name="_Toc282814170"/>
-      <w:r>
-        <w:t>Arhitectura software</w:t>
-      </w:r>
-      <w:bookmarkEnd w:id="16"/>
-    </w:p>
+      <w:bookmarkStart w:id="21" w:name="_Toc283501444"/>
+      <w:r>
+        <w:t>Bleb le ble</w:t>
+      </w:r>
+      <w:bookmarkEnd w:id="21"/>
+    </w:p>
+    <w:p/>
     <w:p>
       <w:pPr>
         <w:pStyle w:val="Heading1"/>
-        <w:rPr>
-          <w:lang w:val="ro-RO"/>
-        </w:rPr>
       </w:pPr>
       <w:r>
         <w:br w:type="page"/>
       </w:r>
-      <w:bookmarkStart w:id="17" w:name="_Toc282814171"/>
-      <w:r>
-        <w:t>Prezentarea aplica</w:t>
-      </w:r>
-      <w:r>
-        <w:rPr>
-          <w:lang w:val="ro-RO"/>
-        </w:rPr>
-        <w:t>ției</w:t>
-      </w:r>
-      <w:bookmarkEnd w:id="17"/>
-    </w:p>
-    <w:p>
-      <w:pPr>
-        <w:pStyle w:val="Heading2"/>
-        <w:rPr>
-          <w:lang w:val="ro-RO"/>
-        </w:rPr>
-      </w:pPr>
-      <w:bookmarkStart w:id="18" w:name="_Toc282814172"/>
-      <w:r>
-        <w:rPr>
-          <w:lang w:val="ro-RO"/>
-        </w:rPr>
-        <w:t>Bla bla bla</w:t>
-      </w:r>
-      <w:bookmarkEnd w:id="18"/>
-    </w:p>
-    <w:p>
-      <w:pPr>
-        <w:pStyle w:val="Heading3"/>
-      </w:pPr>
-      <w:bookmarkStart w:id="19" w:name="_Toc282814173"/>
-      <w:r>
-        <w:t>Blu blu blu</w:t>
-      </w:r>
-      <w:bookmarkEnd w:id="19"/>
-    </w:p>
-    <w:p>
-      <w:pPr>
-        <w:pStyle w:val="Heading3"/>
-      </w:pPr>
-      <w:bookmarkStart w:id="20" w:name="_Toc282814174"/>
-      <w:r>
-        <w:t>Bleb le ble</w:t>
-      </w:r>
-      <w:bookmarkEnd w:id="20"/>
-    </w:p>
-    <w:p/>
-    <w:p>
-      <w:pPr>
-        <w:pStyle w:val="Heading1"/>
-      </w:pPr>
-      <w:r>
-        <w:br w:type="page"/>
-      </w:r>
-      <w:bookmarkStart w:id="21" w:name="_Toc282814175"/>
+      <w:bookmarkStart w:id="22" w:name="_Toc283501445"/>
       <w:r>
         <w:t>Concluzii</w:t>
       </w:r>
-      <w:bookmarkEnd w:id="21"/>
+      <w:bookmarkEnd w:id="22"/>
     </w:p>
     <w:p>
       <w:pPr>
@@ -3955,14 +4199,14 @@
         </w:rPr>
         <w:br w:type="page"/>
       </w:r>
-      <w:bookmarkStart w:id="22" w:name="_Toc282814176"/>
+      <w:bookmarkStart w:id="23" w:name="_Toc283501446"/>
       <w:r>
         <w:rPr>
           <w:lang w:val="ro-RO"/>
         </w:rPr>
         <w:t>Bibliografie</w:t>
       </w:r>
-      <w:bookmarkEnd w:id="22"/>
+      <w:bookmarkEnd w:id="23"/>
     </w:p>
     <w:p>
       <w:pPr>
@@ -4139,14 +4383,14 @@
         </w:rPr>
         <w:br w:type="page"/>
       </w:r>
-      <w:bookmarkStart w:id="23" w:name="_Toc282814177"/>
+      <w:bookmarkStart w:id="24" w:name="_Toc283501447"/>
       <w:r>
         <w:rPr>
           <w:lang w:val="ro-RO"/>
         </w:rPr>
         <w:t>Anexe</w:t>
       </w:r>
-      <w:bookmarkEnd w:id="23"/>
+      <w:bookmarkEnd w:id="24"/>
     </w:p>
     <w:p>
       <w:pPr>
@@ -4333,7 +4577,7 @@
       <w:rPr>
         <w:noProof/>
       </w:rPr>
-      <w:t>4</w:t>
+      <w:t>6</w:t>
     </w:r>
     <w:r>
       <w:rPr>
@@ -4380,7 +4624,7 @@
   <w:abstractNum w:abstractNumId="0">
     <w:nsid w:val="FFFFFF1D"/>
     <w:multiLevelType w:val="multilevel"/>
-    <w:tmpl w:val="53289A5C"/>
+    <w:tmpl w:val="B16AC678"/>
     <w:lvl w:ilvl="0">
       <w:start w:val="1"/>
       <w:numFmt w:val="bullet"/>
@@ -7210,12 +7454,12 @@
   </w:latentStyles>
   <w:style w:type="paragraph" w:default="1" w:styleId="Normal">
     <w:name w:val="Normal"/>
-    <w:next w:val="TOCHeading"/>
     <w:qFormat/>
-    <w:rsid w:val="003F1DE3"/>
+    <w:rsid w:val="003B1231"/>
     <w:pPr>
       <w:spacing w:before="120" w:after="120" w:line="360" w:lineRule="auto"/>
       <w:ind w:firstLine="709"/>
+      <w:jc w:val="both"/>
     </w:pPr>
     <w:rPr>
       <w:rFonts w:ascii="Times New Roman" w:eastAsia="Batang" w:hAnsi="Times New Roman"/>
@@ -7447,6 +7691,7 @@
   <w:style w:type="character" w:default="1" w:styleId="DefaultParagraphFont">
     <w:name w:val="Default Paragraph Font"/>
     <w:uiPriority w:val="1"/>
+    <w:semiHidden/>
     <w:unhideWhenUsed/>
   </w:style>
   <w:style w:type="table" w:default="1" w:styleId="TableNormal">
@@ -7551,7 +7796,6 @@
     <w:rsid w:val="00D43B53"/>
     <w:pPr>
       <w:spacing w:before="240" w:after="160"/>
-      <w:jc w:val="both"/>
     </w:pPr>
     <w:rPr>
       <w:b w:val="0"/>
@@ -7662,9 +7906,10 @@
     <w:autoRedefine/>
     <w:uiPriority w:val="39"/>
     <w:unhideWhenUsed/>
-    <w:rsid w:val="00A43FC5"/>
+    <w:rsid w:val="003B1231"/>
     <w:pPr>
       <w:tabs>
+        <w:tab w:val="left" w:pos="784"/>
         <w:tab w:val="left" w:pos="1493"/>
         <w:tab w:val="right" w:leader="dot" w:pos="9345"/>
       </w:tabs>
@@ -7964,6 +8209,200 @@
       <w:sz w:val="32"/>
       <w:szCs w:val="32"/>
     </w:rPr>
+  </w:style>
+</w:styles>
+</file>
+
+<file path=word/stylesWithEffects.xml><?xml version="1.0" encoding="utf-8"?>
+<w:styles xmlns:wpc="http://schemas.microsoft.com/office/word/2010/wordprocessingCanvas" xmlns:mo="http://schemas.microsoft.com/office/mac/office/2008/main" xmlns:mc="http://schemas.openxmlformats.org/markup-compatibility/2006" xmlns:mv="urn:schemas-microsoft-com:mac:vml" xmlns:o="urn:schemas-microsoft-com:office:office" xmlns:r="http://schemas.openxmlformats.org/officeDocument/2006/relationships" xmlns:m="http://schemas.openxmlformats.org/officeDocument/2006/math" xmlns:v="urn:schemas-microsoft-com:vml" xmlns:wp14="http://schemas.microsoft.com/office/word/2010/wordprocessingDrawing" xmlns:wp="http://schemas.openxmlformats.org/drawingml/2006/wordprocessingDrawing" xmlns:w10="urn:schemas-microsoft-com:office:word" xmlns:w="http://schemas.openxmlformats.org/wordprocessingml/2006/main" xmlns:w14="http://schemas.microsoft.com/office/word/2010/wordml" xmlns:wpg="http://schemas.microsoft.com/office/word/2010/wordprocessingGroup" xmlns:wpi="http://schemas.microsoft.com/office/word/2010/wordprocessingInk" xmlns:wne="http://schemas.microsoft.com/office/word/2006/wordml" xmlns:wps="http://schemas.microsoft.com/office/word/2010/wordprocessingShape" mc:Ignorable="w14 wp14">
+  <w:docDefaults>
+    <w:rPrDefault>
+      <w:rPr>
+        <w:rFonts w:asciiTheme="minorHAnsi" w:eastAsiaTheme="minorEastAsia" w:hAnsiTheme="minorHAnsi" w:cstheme="minorBidi"/>
+        <w:sz w:val="24"/>
+        <w:szCs w:val="24"/>
+        <w:lang w:val="en-US" w:eastAsia="ja-JP" w:bidi="ar-SA"/>
+      </w:rPr>
+    </w:rPrDefault>
+    <w:pPrDefault/>
+  </w:docDefaults>
+  <w:latentStyles w:defLockedState="0" w:defUIPriority="99" w:defSemiHidden="1" w:defUnhideWhenUsed="1" w:defQFormat="0" w:count="276">
+    <w:lsdException w:name="Normal" w:semiHidden="0" w:uiPriority="0" w:unhideWhenUsed="0" w:qFormat="1"/>
+    <w:lsdException w:name="heading 1" w:semiHidden="0" w:uiPriority="9" w:unhideWhenUsed="0" w:qFormat="1"/>
+    <w:lsdException w:name="heading 2" w:uiPriority="9" w:qFormat="1"/>
+    <w:lsdException w:name="heading 3" w:uiPriority="9" w:qFormat="1"/>
+    <w:lsdException w:name="heading 4" w:uiPriority="9" w:qFormat="1"/>
+    <w:lsdException w:name="heading 5" w:uiPriority="9" w:qFormat="1"/>
+    <w:lsdException w:name="heading 6" w:uiPriority="9" w:qFormat="1"/>
+    <w:lsdException w:name="heading 7" w:uiPriority="9" w:qFormat="1"/>
+    <w:lsdException w:name="heading 8" w:uiPriority="9" w:qFormat="1"/>
+    <w:lsdException w:name="heading 9" w:uiPriority="9" w:qFormat="1"/>
+    <w:lsdException w:name="toc 1" w:uiPriority="39"/>
+    <w:lsdException w:name="toc 2" w:uiPriority="39"/>
+    <w:lsdException w:name="toc 3" w:uiPriority="39"/>
+    <w:lsdException w:name="toc 4" w:uiPriority="39"/>
+    <w:lsdException w:name="toc 5" w:uiPriority="39"/>
+    <w:lsdException w:name="toc 6" w:uiPriority="39"/>
+    <w:lsdException w:name="toc 7" w:uiPriority="39"/>
+    <w:lsdException w:name="toc 8" w:uiPriority="39"/>
+    <w:lsdException w:name="toc 9" w:uiPriority="39"/>
+    <w:lsdException w:name="caption" w:uiPriority="35" w:qFormat="1"/>
+    <w:lsdException w:name="Title" w:semiHidden="0" w:uiPriority="10" w:unhideWhenUsed="0" w:qFormat="1"/>
+    <w:lsdException w:name="Default Paragraph Font" w:uiPriority="1"/>
+    <w:lsdException w:name="Subtitle" w:semiHidden="0" w:uiPriority="11" w:unhideWhenUsed="0" w:qFormat="1"/>
+    <w:lsdException w:name="Strong" w:semiHidden="0" w:uiPriority="22" w:unhideWhenUsed="0" w:qFormat="1"/>
+    <w:lsdException w:name="Emphasis" w:semiHidden="0" w:uiPriority="20" w:unhideWhenUsed="0" w:qFormat="1"/>
+    <w:lsdException w:name="Table Grid" w:semiHidden="0" w:uiPriority="59" w:unhideWhenUsed="0"/>
+    <w:lsdException w:name="Placeholder Text" w:unhideWhenUsed="0"/>
+    <w:lsdException w:name="No Spacing" w:semiHidden="0" w:uiPriority="1" w:unhideWhenUsed="0" w:qFormat="1"/>
+    <w:lsdException w:name="Light Shading" w:semiHidden="0" w:uiPriority="60" w:unhideWhenUsed="0"/>
+    <w:lsdException w:name="Light List" w:semiHidden="0" w:uiPriority="61" w:unhideWhenUsed="0"/>
+    <w:lsdException w:name="Light Grid" w:semiHidden="0" w:uiPriority="62" w:unhideWhenUsed="0"/>
+    <w:lsdException w:name="Medium Shading 1" w:semiHidden="0" w:uiPriority="63" w:unhideWhenUsed="0"/>
+    <w:lsdException w:name="Medium Shading 2" w:semiHidden="0" w:uiPriority="64" w:unhideWhenUsed="0"/>
+    <w:lsdException w:name="Medium List 1" w:semiHidden="0" w:uiPriority="65" w:unhideWhenUsed="0"/>
+    <w:lsdException w:name="Medium List 2" w:semiHidden="0" w:uiPriority="66" w:unhideWhenUsed="0"/>
+    <w:lsdException w:name="Medium Grid 1" w:semiHidden="0" w:uiPriority="67" w:unhideWhenUsed="0"/>
+    <w:lsdException w:name="Medium Grid 2" w:semiHidden="0" w:uiPriority="68" w:unhideWhenUsed="0"/>
+    <w:lsdException w:name="Medium Grid 3" w:semiHidden="0" w:uiPriority="69" w:unhideWhenUsed="0"/>
+    <w:lsdException w:name="Dark List" w:semiHidden="0" w:uiPriority="70" w:unhideWhenUsed="0"/>
+    <w:lsdException w:name="Colorful Shading" w:semiHidden="0" w:uiPriority="71" w:unhideWhenUsed="0"/>
+    <w:lsdException w:name="Colorful List" w:semiHidden="0" w:uiPriority="72" w:unhideWhenUsed="0"/>
+    <w:lsdException w:name="Colorful Grid" w:semiHidden="0" w:uiPriority="73" w:unhideWhenUsed="0"/>
+    <w:lsdException w:name="Light Shading Accent 1" w:semiHidden="0" w:uiPriority="60" w:unhideWhenUsed="0"/>
+    <w:lsdException w:name="Light List Accent 1" w:semiHidden="0" w:uiPriority="61" w:unhideWhenUsed="0"/>
+    <w:lsdException w:name="Light Grid Accent 1" w:semiHidden="0" w:uiPriority="62" w:unhideWhenUsed="0"/>
+    <w:lsdException w:name="Medium Shading 1 Accent 1" w:semiHidden="0" w:uiPriority="63" w:unhideWhenUsed="0"/>
+    <w:lsdException w:name="Medium Shading 2 Accent 1" w:semiHidden="0" w:uiPriority="64" w:unhideWhenUsed="0"/>
+    <w:lsdException w:name="Medium List 1 Accent 1" w:semiHidden="0" w:uiPriority="65" w:unhideWhenUsed="0"/>
+    <w:lsdException w:name="Revision" w:unhideWhenUsed="0"/>
+    <w:lsdException w:name="List Paragraph" w:semiHidden="0" w:uiPriority="34" w:unhideWhenUsed="0" w:qFormat="1"/>
+    <w:lsdException w:name="Quote" w:semiHidden="0" w:uiPriority="29" w:unhideWhenUsed="0" w:qFormat="1"/>
+    <w:lsdException w:name="Intense Quote" w:semiHidden="0" w:uiPriority="30" w:unhideWhenUsed="0" w:qFormat="1"/>
+    <w:lsdException w:name="Medium List 2 Accent 1" w:semiHidden="0" w:uiPriority="66" w:unhideWhenUsed="0"/>
+    <w:lsdException w:name="Medium Grid 1 Accent 1" w:semiHidden="0" w:uiPriority="67" w:unhideWhenUsed="0"/>
+    <w:lsdException w:name="Medium Grid 2 Accent 1" w:semiHidden="0" w:uiPriority="68" w:unhideWhenUsed="0"/>
+    <w:lsdException w:name="Medium Grid 3 Accent 1" w:semiHidden="0" w:uiPriority="69" w:unhideWhenUsed="0"/>
+    <w:lsdException w:name="Dark List Accent 1" w:semiHidden="0" w:uiPriority="70" w:unhideWhenUsed="0"/>
+    <w:lsdException w:name="Colorful Shading Accent 1" w:semiHidden="0" w:uiPriority="71" w:unhideWhenUsed="0"/>
+    <w:lsdException w:name="Colorful List Accent 1" w:semiHidden="0" w:uiPriority="72" w:unhideWhenUsed="0"/>
+    <w:lsdException w:name="Colorful Grid Accent 1" w:semiHidden="0" w:uiPriority="73" w:unhideWhenUsed="0"/>
+    <w:lsdException w:name="Light Shading Accent 2" w:semiHidden="0" w:uiPriority="60" w:unhideWhenUsed="0"/>
+    <w:lsdException w:name="Light List Accent 2" w:semiHidden="0" w:uiPriority="61" w:unhideWhenUsed="0"/>
+    <w:lsdException w:name="Light Grid Accent 2" w:semiHidden="0" w:uiPriority="62" w:unhideWhenUsed="0"/>
+    <w:lsdException w:name="Medium Shading 1 Accent 2" w:semiHidden="0" w:uiPriority="63" w:unhideWhenUsed="0"/>
+    <w:lsdException w:name="Medium Shading 2 Accent 2" w:semiHidden="0" w:uiPriority="64" w:unhideWhenUsed="0"/>
+    <w:lsdException w:name="Medium List 1 Accent 2" w:semiHidden="0" w:uiPriority="65" w:unhideWhenUsed="0"/>
+    <w:lsdException w:name="Medium List 2 Accent 2" w:semiHidden="0" w:uiPriority="66" w:unhideWhenUsed="0"/>
+    <w:lsdException w:name="Medium Grid 1 Accent 2" w:semiHidden="0" w:uiPriority="67" w:unhideWhenUsed="0"/>
+    <w:lsdException w:name="Medium Grid 2 Accent 2" w:semiHidden="0" w:uiPriority="68" w:unhideWhenUsed="0"/>
+    <w:lsdException w:name="Medium Grid 3 Accent 2" w:semiHidden="0" w:uiPriority="69" w:unhideWhenUsed="0"/>
+    <w:lsdException w:name="Dark List Accent 2" w:semiHidden="0" w:uiPriority="70" w:unhideWhenUsed="0"/>
+    <w:lsdException w:name="Colorful Shading Accent 2" w:semiHidden="0" w:uiPriority="71" w:unhideWhenUsed="0"/>
+    <w:lsdException w:name="Colorful List Accent 2" w:semiHidden="0" w:uiPriority="72" w:unhideWhenUsed="0"/>
+    <w:lsdException w:name="Colorful Grid Accent 2" w:semiHidden="0" w:uiPriority="73" w:unhideWhenUsed="0"/>
+    <w:lsdException w:name="Light Shading Accent 3" w:semiHidden="0" w:uiPriority="60" w:unhideWhenUsed="0"/>
+    <w:lsdException w:name="Light List Accent 3" w:semiHidden="0" w:uiPriority="61" w:unhideWhenUsed="0"/>
+    <w:lsdException w:name="Light Grid Accent 3" w:semiHidden="0" w:uiPriority="62" w:unhideWhenUsed="0"/>
+    <w:lsdException w:name="Medium Shading 1 Accent 3" w:semiHidden="0" w:uiPriority="63" w:unhideWhenUsed="0"/>
+    <w:lsdException w:name="Medium Shading 2 Accent 3" w:semiHidden="0" w:uiPriority="64" w:unhideWhenUsed="0"/>
+    <w:lsdException w:name="Medium List 1 Accent 3" w:semiHidden="0" w:uiPriority="65" w:unhideWhenUsed="0"/>
+    <w:lsdException w:name="Medium List 2 Accent 3" w:semiHidden="0" w:uiPriority="66" w:unhideWhenUsed="0"/>
+    <w:lsdException w:name="Medium Grid 1 Accent 3" w:semiHidden="0" w:uiPriority="67" w:unhideWhenUsed="0"/>
+    <w:lsdException w:name="Medium Grid 2 Accent 3" w:semiHidden="0" w:uiPriority="68" w:unhideWhenUsed="0"/>
+    <w:lsdException w:name="Medium Grid 3 Accent 3" w:semiHidden="0" w:uiPriority="69" w:unhideWhenUsed="0"/>
+    <w:lsdException w:name="Dark List Accent 3" w:semiHidden="0" w:uiPriority="70" w:unhideWhenUsed="0"/>
+    <w:lsdException w:name="Colorful Shading Accent 3" w:semiHidden="0" w:uiPriority="71" w:unhideWhenUsed="0"/>
+    <w:lsdException w:name="Colorful List Accent 3" w:semiHidden="0" w:uiPriority="72" w:unhideWhenUsed="0"/>
+    <w:lsdException w:name="Colorful Grid Accent 3" w:semiHidden="0" w:uiPriority="73" w:unhideWhenUsed="0"/>
+    <w:lsdException w:name="Light Shading Accent 4" w:semiHidden="0" w:uiPriority="60" w:unhideWhenUsed="0"/>
+    <w:lsdException w:name="Light List Accent 4" w:semiHidden="0" w:uiPriority="61" w:unhideWhenUsed="0"/>
+    <w:lsdException w:name="Light Grid Accent 4" w:semiHidden="0" w:uiPriority="62" w:unhideWhenUsed="0"/>
+    <w:lsdException w:name="Medium Shading 1 Accent 4" w:semiHidden="0" w:uiPriority="63" w:unhideWhenUsed="0"/>
+    <w:lsdException w:name="Medium Shading 2 Accent 4" w:semiHidden="0" w:uiPriority="64" w:unhideWhenUsed="0"/>
+    <w:lsdException w:name="Medium List 1 Accent 4" w:semiHidden="0" w:uiPriority="65" w:unhideWhenUsed="0"/>
+    <w:lsdException w:name="Medium List 2 Accent 4" w:semiHidden="0" w:uiPriority="66" w:unhideWhenUsed="0"/>
+    <w:lsdException w:name="Medium Grid 1 Accent 4" w:semiHidden="0" w:uiPriority="67" w:unhideWhenUsed="0"/>
+    <w:lsdException w:name="Medium Grid 2 Accent 4" w:semiHidden="0" w:uiPriority="68" w:unhideWhenUsed="0"/>
+    <w:lsdException w:name="Medium Grid 3 Accent 4" w:semiHidden="0" w:uiPriority="69" w:unhideWhenUsed="0"/>
+    <w:lsdException w:name="Dark List Accent 4" w:semiHidden="0" w:uiPriority="70" w:unhideWhenUsed="0"/>
+    <w:lsdException w:name="Colorful Shading Accent 4" w:semiHidden="0" w:uiPriority="71" w:unhideWhenUsed="0"/>
+    <w:lsdException w:name="Colorful List Accent 4" w:semiHidden="0" w:uiPriority="72" w:unhideWhenUsed="0"/>
+    <w:lsdException w:name="Colorful Grid Accent 4" w:semiHidden="0" w:uiPriority="73" w:unhideWhenUsed="0"/>
+    <w:lsdException w:name="Light Shading Accent 5" w:semiHidden="0" w:uiPriority="60" w:unhideWhenUsed="0"/>
+    <w:lsdException w:name="Light List Accent 5" w:semiHidden="0" w:uiPriority="61" w:unhideWhenUsed="0"/>
+    <w:lsdException w:name="Light Grid Accent 5" w:semiHidden="0" w:uiPriority="62" w:unhideWhenUsed="0"/>
+    <w:lsdException w:name="Medium Shading 1 Accent 5" w:semiHidden="0" w:uiPriority="63" w:unhideWhenUsed="0"/>
+    <w:lsdException w:name="Medium Shading 2 Accent 5" w:semiHidden="0" w:uiPriority="64" w:unhideWhenUsed="0"/>
+    <w:lsdException w:name="Medium List 1 Accent 5" w:semiHidden="0" w:uiPriority="65" w:unhideWhenUsed="0"/>
+    <w:lsdException w:name="Medium List 2 Accent 5" w:semiHidden="0" w:uiPriority="66" w:unhideWhenUsed="0"/>
+    <w:lsdException w:name="Medium Grid 1 Accent 5" w:semiHidden="0" w:uiPriority="67" w:unhideWhenUsed="0"/>
+    <w:lsdException w:name="Medium Grid 2 Accent 5" w:semiHidden="0" w:uiPriority="68" w:unhideWhenUsed="0"/>
+    <w:lsdException w:name="Medium Grid 3 Accent 5" w:semiHidden="0" w:uiPriority="69" w:unhideWhenUsed="0"/>
+    <w:lsdException w:name="Dark List Accent 5" w:semiHidden="0" w:uiPriority="70" w:unhideWhenUsed="0"/>
+    <w:lsdException w:name="Colorful Shading Accent 5" w:semiHidden="0" w:uiPriority="71" w:unhideWhenUsed="0"/>
+    <w:lsdException w:name="Colorful List Accent 5" w:semiHidden="0" w:uiPriority="72" w:unhideWhenUsed="0"/>
+    <w:lsdException w:name="Colorful Grid Accent 5" w:semiHidden="0" w:uiPriority="73" w:unhideWhenUsed="0"/>
+    <w:lsdException w:name="Light Shading Accent 6" w:semiHidden="0" w:uiPriority="60" w:unhideWhenUsed="0"/>
+    <w:lsdException w:name="Light List Accent 6" w:semiHidden="0" w:uiPriority="61" w:unhideWhenUsed="0"/>
+    <w:lsdException w:name="Light Grid Accent 6" w:semiHidden="0" w:uiPriority="62" w:unhideWhenUsed="0"/>
+    <w:lsdException w:name="Medium Shading 1 Accent 6" w:semiHidden="0" w:uiPriority="63" w:unhideWhenUsed="0"/>
+    <w:lsdException w:name="Medium Shading 2 Accent 6" w:semiHidden="0" w:uiPriority="64" w:unhideWhenUsed="0"/>
+    <w:lsdException w:name="Medium List 1 Accent 6" w:semiHidden="0" w:uiPriority="65" w:unhideWhenUsed="0"/>
+    <w:lsdException w:name="Medium List 2 Accent 6" w:semiHidden="0" w:uiPriority="66" w:unhideWhenUsed="0"/>
+    <w:lsdException w:name="Medium Grid 1 Accent 6" w:semiHidden="0" w:uiPriority="67" w:unhideWhenUsed="0"/>
+    <w:lsdException w:name="Medium Grid 2 Accent 6" w:semiHidden="0" w:uiPriority="68" w:unhideWhenUsed="0"/>
+    <w:lsdException w:name="Medium Grid 3 Accent 6" w:semiHidden="0" w:uiPriority="69" w:unhideWhenUsed="0"/>
+    <w:lsdException w:name="Dark List Accent 6" w:semiHidden="0" w:uiPriority="70" w:unhideWhenUsed="0"/>
+    <w:lsdException w:name="Colorful Shading Accent 6" w:semiHidden="0" w:uiPriority="71" w:unhideWhenUsed="0"/>
+    <w:lsdException w:name="Colorful List Accent 6" w:semiHidden="0" w:uiPriority="72" w:unhideWhenUsed="0"/>
+    <w:lsdException w:name="Colorful Grid Accent 6" w:semiHidden="0" w:uiPriority="73" w:unhideWhenUsed="0"/>
+    <w:lsdException w:name="Subtle Emphasis" w:semiHidden="0" w:uiPriority="19" w:unhideWhenUsed="0" w:qFormat="1"/>
+    <w:lsdException w:name="Intense Emphasis" w:semiHidden="0" w:uiPriority="21" w:unhideWhenUsed="0" w:qFormat="1"/>
+    <w:lsdException w:name="Subtle Reference" w:semiHidden="0" w:uiPriority="31" w:unhideWhenUsed="0" w:qFormat="1"/>
+    <w:lsdException w:name="Intense Reference" w:semiHidden="0" w:uiPriority="32" w:unhideWhenUsed="0" w:qFormat="1"/>
+    <w:lsdException w:name="Book Title" w:semiHidden="0" w:uiPriority="33" w:unhideWhenUsed="0" w:qFormat="1"/>
+    <w:lsdException w:name="Bibliography" w:uiPriority="37"/>
+    <w:lsdException w:name="TOC Heading" w:uiPriority="39" w:qFormat="1"/>
+  </w:latentStyles>
+  <w:style w:type="paragraph" w:default="1" w:styleId="Normal">
+    <w:name w:val="Normal"/>
+    <w:qFormat/>
+  </w:style>
+  <w:style w:type="character" w:default="1" w:styleId="DefaultParagraphFont">
+    <w:name w:val="Default Paragraph Font"/>
+    <w:uiPriority w:val="1"/>
+    <w:semiHidden/>
+    <w:unhideWhenUsed/>
+  </w:style>
+  <w:style w:type="table" w:default="1" w:styleId="TableNormal">
+    <w:name w:val="Normal Table"/>
+    <w:uiPriority w:val="99"/>
+    <w:semiHidden/>
+    <w:unhideWhenUsed/>
+    <w:tblPr>
+      <w:tblInd w:w="0" w:type="dxa"/>
+      <w:tblCellMar>
+        <w:top w:w="0" w:type="dxa"/>
+        <w:left w:w="108" w:type="dxa"/>
+        <w:bottom w:w="0" w:type="dxa"/>
+        <w:right w:w="108" w:type="dxa"/>
+      </w:tblCellMar>
+    </w:tblPr>
+  </w:style>
+  <w:style w:type="numbering" w:default="1" w:styleId="NoList">
+    <w:name w:val="No List"/>
+    <w:uiPriority w:val="99"/>
+    <w:semiHidden/>
+    <w:unhideWhenUsed/>
+  </w:style>
+  <w:style w:type="numbering" w:customStyle="1" w:styleId="Heading2Char">
+    <w:name w:val="111111"/>
+    <w:pPr>
+      <w:numPr>
+        <w:numId w:val="2"/>
+      </w:numPr>
+    </w:pPr>
   </w:style>
 </w:styles>
 </file>
@@ -8293,7 +8732,7 @@
 </file>
 
 <file path=customXml/itemProps1.xml><?xml version="1.0" encoding="utf-8"?>
-<ds:datastoreItem xmlns:ds="http://schemas.openxmlformats.org/officeDocument/2006/customXml" ds:itemID="{33598DF5-1B6D-8B42-8361-534066308114}">
+<ds:datastoreItem xmlns:ds="http://schemas.openxmlformats.org/officeDocument/2006/customXml" ds:itemID="{31387BB8-954D-9E49-81F4-4FFFDAD6567A}">
   <ds:schemaRefs>
     <ds:schemaRef ds:uri="http://schemas.openxmlformats.org/officeDocument/2006/bibliography"/>
   </ds:schemaRefs>

</xml_diff>

<commit_message>
Disertatie - 2 capitole
</commit_message>
<xml_diff>
--- a/docs/disertatie.docx
+++ b/docs/disertatie.docx
@@ -28,103 +28,149 @@
     </w:p>
     <w:p>
       <w:pPr>
+        <w:ind w:firstLine="0"/>
+        <w:jc w:val="center"/>
+        <w:rPr>
+          <w:b/>
+          <w:sz w:val="36"/>
+          <w:szCs w:val="36"/>
+          <w:lang w:val="ro-RO"/>
+        </w:rPr>
+      </w:pPr>
+      <w:r>
+        <w:rPr>
+          <w:b/>
+          <w:sz w:val="36"/>
+          <w:szCs w:val="36"/>
+          <w:lang w:val="ro-RO"/>
+        </w:rPr>
+        <w:t xml:space="preserve">FACULTATEA DE </w:t>
+      </w:r>
+      <w:r>
+        <w:rPr>
+          <w:b/>
+          <w:sz w:val="36"/>
+          <w:szCs w:val="36"/>
+          <w:lang w:val="ro-RO"/>
+        </w:rPr>
+        <w:t>MATEMATICĂ ȘI INFORMATICĂ</w:t>
+      </w:r>
+    </w:p>
+    <w:p>
+      <w:pPr>
+        <w:ind w:firstLine="0"/>
+        <w:jc w:val="center"/>
+        <w:rPr>
+          <w:b/>
+          <w:sz w:val="36"/>
+          <w:szCs w:val="36"/>
+          <w:lang w:val="ro-RO"/>
+        </w:rPr>
+      </w:pPr>
+    </w:p>
+    <w:p>
+      <w:pPr>
+        <w:ind w:firstLine="0"/>
+        <w:jc w:val="center"/>
+        <w:rPr>
+          <w:b/>
+          <w:sz w:val="36"/>
+          <w:szCs w:val="36"/>
+          <w:lang w:val="ro-RO"/>
+        </w:rPr>
+      </w:pPr>
+    </w:p>
+    <w:p>
+      <w:pPr>
+        <w:ind w:firstLine="0"/>
+        <w:jc w:val="center"/>
+        <w:rPr>
+          <w:b/>
+          <w:sz w:val="36"/>
+          <w:szCs w:val="36"/>
+          <w:lang w:val="ro-RO"/>
+        </w:rPr>
+      </w:pPr>
+    </w:p>
+    <w:p>
+      <w:pPr>
+        <w:ind w:firstLine="0"/>
+        <w:jc w:val="center"/>
+        <w:rPr>
+          <w:b/>
+          <w:sz w:val="36"/>
+          <w:szCs w:val="36"/>
+          <w:lang w:val="ro-RO"/>
+        </w:rPr>
+      </w:pPr>
+    </w:p>
+    <w:p>
+      <w:pPr>
+        <w:ind w:firstLine="0"/>
+        <w:jc w:val="center"/>
+        <w:rPr>
+          <w:b/>
+          <w:sz w:val="36"/>
+          <w:szCs w:val="36"/>
+          <w:lang w:val="ro-RO"/>
+        </w:rPr>
+      </w:pPr>
+    </w:p>
+    <w:p>
+      <w:pPr>
         <w:spacing w:line="276" w:lineRule="auto"/>
         <w:ind w:firstLine="0"/>
         <w:jc w:val="center"/>
         <w:rPr>
           <w:b/>
-          <w:sz w:val="36"/>
-          <w:szCs w:val="36"/>
-          <w:lang w:val="ro-RO"/>
-        </w:rPr>
-      </w:pPr>
-      <w:r>
+          <w:sz w:val="56"/>
+          <w:szCs w:val="56"/>
+          <w:lang w:val="ro-RO"/>
+        </w:rPr>
+      </w:pPr>
+      <w:r>
+        <w:rPr>
+          <w:b/>
+          <w:sz w:val="56"/>
+          <w:szCs w:val="56"/>
+          <w:lang w:val="ro-RO"/>
+        </w:rPr>
+        <w:t xml:space="preserve">LUCRARE DE </w:t>
+      </w:r>
+      <w:r>
+        <w:rPr>
+          <w:b/>
+          <w:sz w:val="56"/>
+          <w:szCs w:val="56"/>
+          <w:lang w:val="ro-RO"/>
+        </w:rPr>
+        <w:t>DISERTAȚIE</w:t>
+      </w:r>
+    </w:p>
+    <w:p>
+      <w:pPr>
+        <w:spacing w:line="276" w:lineRule="auto"/>
+        <w:ind w:firstLine="0"/>
+        <w:jc w:val="center"/>
         <w:rPr>
           <w:b/>
           <w:sz w:val="36"/>
           <w:szCs w:val="36"/>
           <w:lang w:val="ro-RO"/>
         </w:rPr>
-        <w:t xml:space="preserve">FACULTATEA DE </w:t>
-      </w:r>
-      <w:r>
+      </w:pPr>
+    </w:p>
+    <w:p>
+      <w:pPr>
+        <w:spacing w:line="276" w:lineRule="auto"/>
+        <w:ind w:firstLine="0"/>
+        <w:jc w:val="center"/>
         <w:rPr>
           <w:b/>
           <w:sz w:val="36"/>
           <w:szCs w:val="36"/>
           <w:lang w:val="ro-RO"/>
         </w:rPr>
-        <w:t>MATEMATICĂ ȘI INFORMATICĂ</w:t>
-      </w:r>
-    </w:p>
-    <w:p>
-      <w:pPr>
-        <w:spacing w:line="276" w:lineRule="auto"/>
-        <w:rPr>
-          <w:b/>
-          <w:sz w:val="36"/>
-          <w:szCs w:val="36"/>
-          <w:lang w:val="ro-RO"/>
-        </w:rPr>
-      </w:pPr>
-    </w:p>
-    <w:p>
-      <w:pPr>
-        <w:spacing w:line="276" w:lineRule="auto"/>
-        <w:jc w:val="center"/>
-        <w:rPr>
-          <w:b/>
-          <w:sz w:val="36"/>
-          <w:szCs w:val="36"/>
-          <w:lang w:val="ro-RO"/>
-        </w:rPr>
-      </w:pPr>
-    </w:p>
-    <w:p>
-      <w:pPr>
-        <w:spacing w:line="276" w:lineRule="auto"/>
-        <w:rPr>
-          <w:b/>
-          <w:sz w:val="36"/>
-          <w:szCs w:val="36"/>
-          <w:lang w:val="ro-RO"/>
-        </w:rPr>
-      </w:pPr>
-    </w:p>
-    <w:p>
-      <w:pPr>
-        <w:spacing w:line="276" w:lineRule="auto"/>
-        <w:jc w:val="center"/>
-        <w:rPr>
-          <w:b/>
-          <w:sz w:val="72"/>
-          <w:szCs w:val="36"/>
-          <w:lang w:val="ro-RO"/>
-        </w:rPr>
-      </w:pPr>
-    </w:p>
-    <w:p>
-      <w:pPr>
-        <w:spacing w:line="276" w:lineRule="auto"/>
-        <w:jc w:val="center"/>
-        <w:rPr>
-          <w:b/>
-          <w:sz w:val="72"/>
-          <w:szCs w:val="36"/>
-          <w:lang w:val="ro-RO"/>
-        </w:rPr>
-      </w:pPr>
-    </w:p>
-    <w:p>
-      <w:pPr>
-        <w:spacing w:line="276" w:lineRule="auto"/>
-        <w:jc w:val="center"/>
-        <w:rPr>
-          <w:b/>
-          <w:sz w:val="72"/>
-          <w:szCs w:val="36"/>
-          <w:lang w:val="ro-RO"/>
-        </w:rPr>
       </w:pPr>
     </w:p>
     <w:p>
@@ -134,37 +180,7 @@
         <w:jc w:val="center"/>
         <w:rPr>
           <w:b/>
-          <w:sz w:val="56"/>
-          <w:szCs w:val="56"/>
-          <w:lang w:val="ro-RO"/>
-        </w:rPr>
-      </w:pPr>
-      <w:r>
-        <w:rPr>
-          <w:b/>
-          <w:sz w:val="56"/>
-          <w:szCs w:val="56"/>
-          <w:lang w:val="ro-RO"/>
-        </w:rPr>
-        <w:t xml:space="preserve">LUCRARE DE </w:t>
-      </w:r>
-      <w:r>
-        <w:rPr>
-          <w:b/>
-          <w:sz w:val="56"/>
-          <w:szCs w:val="56"/>
-          <w:lang w:val="ro-RO"/>
-        </w:rPr>
-        <w:t>DISERTAȚIE</w:t>
-      </w:r>
-    </w:p>
-    <w:p>
-      <w:pPr>
-        <w:spacing w:line="276" w:lineRule="auto"/>
-        <w:jc w:val="center"/>
-        <w:rPr>
-          <w:b/>
-          <w:sz w:val="72"/>
+          <w:sz w:val="36"/>
           <w:szCs w:val="36"/>
           <w:lang w:val="ro-RO"/>
         </w:rPr>
@@ -361,24 +377,43 @@
           <w:lang w:val="ro-RO"/>
         </w:rPr>
       </w:pPr>
-      <w:r>
+    </w:p>
+    <w:p>
+      <w:pPr>
+        <w:spacing w:line="276" w:lineRule="auto"/>
+        <w:ind w:firstLine="0"/>
+        <w:jc w:val="center"/>
         <w:rPr>
           <w:b/>
           <w:sz w:val="28"/>
           <w:szCs w:val="36"/>
           <w:lang w:val="ro-RO"/>
         </w:rPr>
-        <w:br/>
-      </w:r>
-      <w:r>
+      </w:pPr>
+    </w:p>
+    <w:p>
+      <w:pPr>
+        <w:spacing w:line="276" w:lineRule="auto"/>
+        <w:ind w:firstLine="0"/>
+        <w:jc w:val="center"/>
         <w:rPr>
           <w:b/>
           <w:sz w:val="28"/>
           <w:szCs w:val="36"/>
           <w:lang w:val="ro-RO"/>
         </w:rPr>
-        <w:t xml:space="preserve">București </w:t>
-      </w:r>
+        <w:sectPr>
+          <w:footerReference w:type="even" r:id="rId9"/>
+          <w:footerReference w:type="default" r:id="rId10"/>
+          <w:type w:val="continuous"/>
+          <w:pgSz w:w="11907" w:h="16840" w:code="9"/>
+          <w:pgMar w:top="1418" w:right="1134" w:bottom="1418" w:left="1418" w:header="720" w:footer="720" w:gutter="0"/>
+          <w:pgNumType w:start="1"/>
+          <w:cols w:space="720"/>
+          <w:titlePg/>
+          <w:docGrid w:linePitch="360"/>
+        </w:sectPr>
+      </w:pPr>
       <w:r>
         <w:rPr>
           <w:b/>
@@ -386,7 +421,7 @@
           <w:szCs w:val="36"/>
           <w:lang w:val="ro-RO"/>
         </w:rPr>
-        <w:br/>
+        <w:t xml:space="preserve">București </w:t>
       </w:r>
       <w:r>
         <w:rPr>
@@ -395,8 +430,29 @@
           <w:szCs w:val="36"/>
           <w:lang w:val="ro-RO"/>
         </w:rPr>
+        <w:br/>
+      </w:r>
+      <w:r>
+        <w:rPr>
+          <w:b/>
+          <w:sz w:val="28"/>
+          <w:szCs w:val="36"/>
+          <w:lang w:val="ro-RO"/>
+        </w:rPr>
         <w:t>2015</w:t>
       </w:r>
+    </w:p>
+    <w:p>
+      <w:pPr>
+        <w:ind w:firstLine="0"/>
+        <w:jc w:val="center"/>
+        <w:rPr>
+          <w:b/>
+          <w:sz w:val="28"/>
+          <w:szCs w:val="36"/>
+          <w:lang w:val="ro-RO"/>
+        </w:rPr>
+      </w:pPr>
       <w:r>
         <w:rPr>
           <w:b/>
@@ -404,18 +460,87 @@
           <w:szCs w:val="36"/>
           <w:lang w:val="ro-RO"/>
         </w:rPr>
-        <w:br w:type="page"/>
-      </w:r>
-      <w:r>
+        <w:lastRenderedPageBreak/>
+        <w:t>UNIVERSITATEA DIN BUCUREȘTI</w:t>
+      </w:r>
+    </w:p>
+    <w:p>
+      <w:pPr>
+        <w:ind w:firstLine="0"/>
+        <w:jc w:val="center"/>
         <w:rPr>
           <w:b/>
           <w:sz w:val="36"/>
           <w:szCs w:val="36"/>
           <w:lang w:val="ro-RO"/>
         </w:rPr>
-        <w:lastRenderedPageBreak/>
-        <w:t>UNIVERSITATEA DIN BUCUREȘTI</w:t>
-      </w:r>
+      </w:pPr>
+      <w:r>
+        <w:rPr>
+          <w:b/>
+          <w:sz w:val="36"/>
+          <w:szCs w:val="36"/>
+          <w:lang w:val="ro-RO"/>
+        </w:rPr>
+        <w:t xml:space="preserve">FACULTATEA DE </w:t>
+      </w:r>
+      <w:r>
+        <w:rPr>
+          <w:b/>
+          <w:sz w:val="36"/>
+          <w:szCs w:val="36"/>
+          <w:lang w:val="ro-RO"/>
+        </w:rPr>
+        <w:t>MATEMATICĂ ȘI INFORMATICĂ</w:t>
+      </w:r>
+    </w:p>
+    <w:p>
+      <w:pPr>
+        <w:ind w:firstLine="0"/>
+        <w:jc w:val="center"/>
+        <w:rPr>
+          <w:b/>
+          <w:sz w:val="36"/>
+          <w:szCs w:val="36"/>
+          <w:lang w:val="ro-RO"/>
+        </w:rPr>
+      </w:pPr>
+    </w:p>
+    <w:p>
+      <w:pPr>
+        <w:ind w:firstLine="0"/>
+        <w:jc w:val="center"/>
+        <w:rPr>
+          <w:b/>
+          <w:sz w:val="36"/>
+          <w:szCs w:val="36"/>
+          <w:lang w:val="ro-RO"/>
+        </w:rPr>
+      </w:pPr>
+    </w:p>
+    <w:p>
+      <w:pPr>
+        <w:ind w:firstLine="0"/>
+        <w:jc w:val="center"/>
+        <w:rPr>
+          <w:b/>
+          <w:sz w:val="36"/>
+          <w:szCs w:val="36"/>
+          <w:lang w:val="ro-RO"/>
+        </w:rPr>
+      </w:pPr>
+    </w:p>
+    <w:p>
+      <w:pPr>
+        <w:ind w:firstLine="0"/>
+        <w:jc w:val="center"/>
+        <w:rPr>
+          <w:b/>
+          <w:sz w:val="36"/>
+          <w:szCs w:val="36"/>
+          <w:lang w:val="ro-RO"/>
+        </w:rPr>
+      </w:pPr>
     </w:p>
     <w:p>
       <w:pPr>
@@ -424,94 +549,6 @@
         <w:jc w:val="center"/>
         <w:rPr>
           <w:b/>
-          <w:sz w:val="36"/>
-          <w:szCs w:val="36"/>
-          <w:lang w:val="ro-RO"/>
-        </w:rPr>
-      </w:pPr>
-      <w:r>
-        <w:rPr>
-          <w:b/>
-          <w:sz w:val="36"/>
-          <w:szCs w:val="36"/>
-          <w:lang w:val="ro-RO"/>
-        </w:rPr>
-        <w:t xml:space="preserve">FACULTATEA DE </w:t>
-      </w:r>
-      <w:r>
-        <w:rPr>
-          <w:b/>
-          <w:sz w:val="36"/>
-          <w:szCs w:val="36"/>
-          <w:lang w:val="ro-RO"/>
-        </w:rPr>
-        <w:t>MATEMATICĂ ȘI INFORMATICĂ</w:t>
-      </w:r>
-    </w:p>
-    <w:p>
-      <w:pPr>
-        <w:spacing w:line="276" w:lineRule="auto"/>
-        <w:rPr>
-          <w:b/>
-          <w:sz w:val="36"/>
-          <w:szCs w:val="36"/>
-          <w:lang w:val="ro-RO"/>
-        </w:rPr>
-      </w:pPr>
-    </w:p>
-    <w:p>
-      <w:pPr>
-        <w:spacing w:line="276" w:lineRule="auto"/>
-        <w:jc w:val="center"/>
-        <w:rPr>
-          <w:b/>
-          <w:sz w:val="36"/>
-          <w:szCs w:val="36"/>
-          <w:lang w:val="ro-RO"/>
-        </w:rPr>
-      </w:pPr>
-    </w:p>
-    <w:p>
-      <w:pPr>
-        <w:spacing w:line="276" w:lineRule="auto"/>
-        <w:rPr>
-          <w:b/>
-          <w:sz w:val="36"/>
-          <w:szCs w:val="36"/>
-          <w:lang w:val="ro-RO"/>
-        </w:rPr>
-      </w:pPr>
-    </w:p>
-    <w:p>
-      <w:pPr>
-        <w:spacing w:line="276" w:lineRule="auto"/>
-        <w:jc w:val="center"/>
-        <w:rPr>
-          <w:b/>
-          <w:sz w:val="72"/>
-          <w:szCs w:val="36"/>
-          <w:lang w:val="ro-RO"/>
-        </w:rPr>
-      </w:pPr>
-    </w:p>
-    <w:p>
-      <w:pPr>
-        <w:spacing w:line="276" w:lineRule="auto"/>
-        <w:rPr>
-          <w:b/>
-          <w:sz w:val="72"/>
-          <w:szCs w:val="36"/>
-          <w:lang w:val="ro-RO"/>
-        </w:rPr>
-      </w:pPr>
-    </w:p>
-    <w:p>
-      <w:pPr>
-        <w:spacing w:line="276" w:lineRule="auto"/>
-        <w:ind w:firstLine="0"/>
-        <w:jc w:val="center"/>
-        <w:rPr>
-          <w:b/>
           <w:sz w:val="80"/>
           <w:szCs w:val="80"/>
           <w:lang w:val="ro-RO"/>
@@ -551,8 +588,45 @@
         <w:ind w:firstLine="0"/>
         <w:rPr>
           <w:b/>
-          <w:sz w:val="36"/>
-          <w:szCs w:val="36"/>
+          <w:sz w:val="40"/>
+          <w:szCs w:val="40"/>
+          <w:lang w:val="ro-RO"/>
+        </w:rPr>
+      </w:pPr>
+      <w:bookmarkStart w:id="3" w:name="_GoBack"/>
+    </w:p>
+    <w:p>
+      <w:pPr>
+        <w:spacing w:line="276" w:lineRule="auto"/>
+        <w:ind w:firstLine="0"/>
+        <w:rPr>
+          <w:b/>
+          <w:sz w:val="40"/>
+          <w:szCs w:val="40"/>
+          <w:lang w:val="ro-RO"/>
+        </w:rPr>
+      </w:pPr>
+    </w:p>
+    <w:p>
+      <w:pPr>
+        <w:spacing w:line="276" w:lineRule="auto"/>
+        <w:ind w:firstLine="0"/>
+        <w:rPr>
+          <w:b/>
+          <w:sz w:val="40"/>
+          <w:szCs w:val="40"/>
+          <w:lang w:val="ro-RO"/>
+        </w:rPr>
+      </w:pPr>
+    </w:p>
+    <w:p>
+      <w:pPr>
+        <w:spacing w:line="276" w:lineRule="auto"/>
+        <w:ind w:firstLine="0"/>
+        <w:rPr>
+          <w:b/>
+          <w:sz w:val="40"/>
+          <w:szCs w:val="40"/>
           <w:lang w:val="ro-RO"/>
         </w:rPr>
       </w:pPr>
@@ -572,6 +646,7 @@
             <w:tcW w:w="5353" w:type="dxa"/>
             <w:shd w:val="clear" w:color="auto" w:fill="auto"/>
           </w:tcPr>
+          <w:bookmarkEnd w:id="3"/>
           <w:p>
             <w:pPr>
               <w:spacing w:line="276" w:lineRule="auto"/>
@@ -685,6 +760,8 @@
     <w:p>
       <w:pPr>
         <w:spacing w:line="276" w:lineRule="auto"/>
+        <w:ind w:firstLine="0"/>
+        <w:jc w:val="center"/>
         <w:rPr>
           <w:b/>
           <w:sz w:val="36"/>
@@ -696,6 +773,8 @@
     <w:p>
       <w:pPr>
         <w:spacing w:line="276" w:lineRule="auto"/>
+        <w:ind w:firstLine="0"/>
+        <w:jc w:val="center"/>
         <w:rPr>
           <w:b/>
           <w:sz w:val="36"/>
@@ -707,6 +786,8 @@
     <w:p>
       <w:pPr>
         <w:spacing w:line="276" w:lineRule="auto"/>
+        <w:ind w:firstLine="0"/>
+        <w:jc w:val="center"/>
         <w:rPr>
           <w:b/>
           <w:sz w:val="36"/>
@@ -718,6 +799,8 @@
     <w:p>
       <w:pPr>
         <w:spacing w:line="276" w:lineRule="auto"/>
+        <w:ind w:firstLine="0"/>
+        <w:jc w:val="center"/>
         <w:rPr>
           <w:b/>
           <w:sz w:val="36"/>
@@ -729,13 +812,50 @@
     <w:p>
       <w:pPr>
         <w:spacing w:line="276" w:lineRule="auto"/>
+        <w:ind w:firstLine="0"/>
+        <w:jc w:val="center"/>
         <w:rPr>
           <w:b/>
-          <w:sz w:val="36"/>
+          <w:sz w:val="28"/>
           <w:szCs w:val="36"/>
           <w:lang w:val="ro-RO"/>
         </w:rPr>
-      </w:pPr>
+        <w:sectPr>
+          <w:pgSz w:w="11907" w:h="16840" w:code="9"/>
+          <w:pgMar w:top="1418" w:right="1134" w:bottom="1418" w:left="1418" w:header="720" w:footer="720" w:gutter="0"/>
+          <w:pgNumType w:start="1"/>
+          <w:cols w:space="720"/>
+          <w:titlePg/>
+          <w:docGrid w:linePitch="360"/>
+        </w:sectPr>
+      </w:pPr>
+      <w:r>
+        <w:rPr>
+          <w:b/>
+          <w:sz w:val="28"/>
+          <w:szCs w:val="36"/>
+          <w:lang w:val="ro-RO"/>
+        </w:rPr>
+        <w:t xml:space="preserve">București </w:t>
+      </w:r>
+      <w:r>
+        <w:rPr>
+          <w:b/>
+          <w:sz w:val="28"/>
+          <w:szCs w:val="36"/>
+          <w:lang w:val="ro-RO"/>
+        </w:rPr>
+        <w:br/>
+      </w:r>
+      <w:r>
+        <w:rPr>
+          <w:b/>
+          <w:sz w:val="28"/>
+          <w:szCs w:val="36"/>
+          <w:lang w:val="ro-RO"/>
+        </w:rPr>
+        <w:t>2015</w:t>
+      </w:r>
     </w:p>
     <w:p>
       <w:pPr>
@@ -749,42 +869,6 @@
           <w:lang w:val="ro-RO"/>
         </w:rPr>
       </w:pPr>
-      <w:r>
-        <w:rPr>
-          <w:b/>
-          <w:sz w:val="28"/>
-          <w:szCs w:val="36"/>
-          <w:lang w:val="ro-RO"/>
-        </w:rPr>
-        <w:t xml:space="preserve">București </w:t>
-      </w:r>
-      <w:r>
-        <w:rPr>
-          <w:b/>
-          <w:sz w:val="28"/>
-          <w:szCs w:val="36"/>
-          <w:lang w:val="ro-RO"/>
-        </w:rPr>
-        <w:br/>
-      </w:r>
-      <w:r>
-        <w:rPr>
-          <w:b/>
-          <w:sz w:val="28"/>
-          <w:szCs w:val="36"/>
-          <w:lang w:val="ro-RO"/>
-        </w:rPr>
-        <w:t>2015</w:t>
-      </w:r>
-      <w:r>
-        <w:rPr>
-          <w:b/>
-          <w:sz w:val="36"/>
-          <w:szCs w:val="36"/>
-          <w:lang w:val="ro-RO"/>
-        </w:rPr>
-        <w:br w:type="page"/>
-      </w:r>
       <w:r>
         <w:rPr>
           <w:rFonts w:eastAsia="Times New Roman"/>
@@ -1111,16 +1195,28 @@
           <w:szCs w:val="36"/>
           <w:lang w:val="ro-RO"/>
         </w:rPr>
-      </w:pPr>
-      <w:r>
+        <w:sectPr>
+          <w:pgSz w:w="11907" w:h="16840" w:code="9"/>
+          <w:pgMar w:top="1418" w:right="1134" w:bottom="1418" w:left="1418" w:header="720" w:footer="720" w:gutter="0"/>
+          <w:pgNumType w:start="1"/>
+          <w:cols w:space="720"/>
+          <w:titlePg/>
+          <w:docGrid w:linePitch="360"/>
+        </w:sectPr>
+      </w:pPr>
+    </w:p>
+    <w:p>
+      <w:pPr>
+        <w:spacing w:line="276" w:lineRule="auto"/>
+        <w:ind w:firstLine="0"/>
+        <w:jc w:val="left"/>
         <w:rPr>
           <w:b/>
           <w:sz w:val="36"/>
           <w:szCs w:val="36"/>
           <w:lang w:val="ro-RO"/>
         </w:rPr>
-        <w:br w:type="page"/>
-      </w:r>
+      </w:pPr>
       <w:r>
         <w:rPr>
           <w:b/>
@@ -1175,13 +1271,13 @@
         <w:fldChar w:fldCharType="begin"/>
       </w:r>
       <w:r>
-        <w:instrText xml:space="preserve"> PAGEREF _Toc283782772 \h </w:instrText>
+        <w:instrText xml:space="preserve"> PAGEREF _Toc283831473 \h </w:instrText>
       </w:r>
       <w:r>
         <w:fldChar w:fldCharType="separate"/>
       </w:r>
       <w:r>
-        <w:t>5</w:t>
+        <w:t>2</w:t>
       </w:r>
       <w:r>
         <w:fldChar w:fldCharType="end"/>
@@ -1235,13 +1331,13 @@
         <w:fldChar w:fldCharType="begin"/>
       </w:r>
       <w:r>
-        <w:instrText xml:space="preserve"> PAGEREF _Toc283782773 \h </w:instrText>
+        <w:instrText xml:space="preserve"> PAGEREF _Toc283831474 \h </w:instrText>
       </w:r>
       <w:r>
         <w:fldChar w:fldCharType="separate"/>
       </w:r>
       <w:r>
-        <w:t>6</w:t>
+        <w:t>3</w:t>
       </w:r>
       <w:r>
         <w:fldChar w:fldCharType="end"/>
@@ -1303,7 +1399,7 @@
         <w:rPr>
           <w:noProof/>
         </w:rPr>
-        <w:instrText xml:space="preserve"> PAGEREF _Toc283782774 \h </w:instrText>
+        <w:instrText xml:space="preserve"> PAGEREF _Toc283831475 \h </w:instrText>
       </w:r>
       <w:r>
         <w:rPr>
@@ -1320,7 +1416,7 @@
         <w:rPr>
           <w:noProof/>
         </w:rPr>
-        <w:t>6</w:t>
+        <w:t>3</w:t>
       </w:r>
       <w:r>
         <w:rPr>
@@ -1385,7 +1481,7 @@
         <w:rPr>
           <w:noProof/>
         </w:rPr>
-        <w:instrText xml:space="preserve"> PAGEREF _Toc283782775 \h </w:instrText>
+        <w:instrText xml:space="preserve"> PAGEREF _Toc283831476 \h </w:instrText>
       </w:r>
       <w:r>
         <w:rPr>
@@ -1402,7 +1498,7 @@
         <w:rPr>
           <w:noProof/>
         </w:rPr>
-        <w:t>7</w:t>
+        <w:t>4</w:t>
       </w:r>
       <w:r>
         <w:rPr>
@@ -1467,7 +1563,7 @@
         <w:rPr>
           <w:noProof/>
         </w:rPr>
-        <w:instrText xml:space="preserve"> PAGEREF _Toc283782776 \h </w:instrText>
+        <w:instrText xml:space="preserve"> PAGEREF _Toc283831477 \h </w:instrText>
       </w:r>
       <w:r>
         <w:rPr>
@@ -1484,7 +1580,7 @@
         <w:rPr>
           <w:noProof/>
         </w:rPr>
-        <w:t>7</w:t>
+        <w:t>4</w:t>
       </w:r>
       <w:r>
         <w:rPr>
@@ -1547,7 +1643,7 @@
         <w:rPr>
           <w:noProof/>
         </w:rPr>
-        <w:instrText xml:space="preserve"> PAGEREF _Toc283782777 \h </w:instrText>
+        <w:instrText xml:space="preserve"> PAGEREF _Toc283831478 \h </w:instrText>
       </w:r>
       <w:r>
         <w:rPr>
@@ -1564,7 +1660,7 @@
         <w:rPr>
           <w:noProof/>
         </w:rPr>
-        <w:t>8</w:t>
+        <w:t>5</w:t>
       </w:r>
       <w:r>
         <w:rPr>
@@ -1621,13 +1717,13 @@
         <w:fldChar w:fldCharType="begin"/>
       </w:r>
       <w:r>
-        <w:instrText xml:space="preserve"> PAGEREF _Toc283782778 \h </w:instrText>
+        <w:instrText xml:space="preserve"> PAGEREF _Toc283831479 \h </w:instrText>
       </w:r>
       <w:r>
         <w:fldChar w:fldCharType="separate"/>
       </w:r>
       <w:r>
-        <w:t>10</w:t>
+        <w:t>7</w:t>
       </w:r>
       <w:r>
         <w:fldChar w:fldCharType="end"/>
@@ -1687,7 +1783,7 @@
         <w:rPr>
           <w:noProof/>
         </w:rPr>
-        <w:instrText xml:space="preserve"> PAGEREF _Toc283782779 \h </w:instrText>
+        <w:instrText xml:space="preserve"> PAGEREF _Toc283831480 \h </w:instrText>
       </w:r>
       <w:r>
         <w:rPr>
@@ -1704,7 +1800,7 @@
         <w:rPr>
           <w:noProof/>
         </w:rPr>
-        <w:t>10</w:t>
+        <w:t>7</w:t>
       </w:r>
       <w:r>
         <w:rPr>
@@ -1767,7 +1863,7 @@
         <w:rPr>
           <w:noProof/>
         </w:rPr>
-        <w:instrText xml:space="preserve"> PAGEREF _Toc283782780 \h </w:instrText>
+        <w:instrText xml:space="preserve"> PAGEREF _Toc283831481 \h </w:instrText>
       </w:r>
       <w:r>
         <w:rPr>
@@ -1784,7 +1880,7 @@
         <w:rPr>
           <w:noProof/>
         </w:rPr>
-        <w:t>10</w:t>
+        <w:t>7</w:t>
       </w:r>
       <w:r>
         <w:rPr>
@@ -1849,7 +1945,7 @@
         <w:rPr>
           <w:noProof/>
         </w:rPr>
-        <w:instrText xml:space="preserve"> PAGEREF _Toc283782781 \h </w:instrText>
+        <w:instrText xml:space="preserve"> PAGEREF _Toc283831482 \h </w:instrText>
       </w:r>
       <w:r>
         <w:rPr>
@@ -1866,7 +1962,7 @@
         <w:rPr>
           <w:noProof/>
         </w:rPr>
-        <w:t>11</w:t>
+        <w:t>8</w:t>
       </w:r>
       <w:r>
         <w:rPr>
@@ -1937,7 +2033,7 @@
         <w:rPr>
           <w:noProof/>
         </w:rPr>
-        <w:instrText xml:space="preserve"> PAGEREF _Toc283782782 \h </w:instrText>
+        <w:instrText xml:space="preserve"> PAGEREF _Toc283831483 \h </w:instrText>
       </w:r>
       <w:r>
         <w:rPr>
@@ -1954,7 +2050,7 @@
         <w:rPr>
           <w:noProof/>
         </w:rPr>
-        <w:t>12</w:t>
+        <w:t>9</w:t>
       </w:r>
       <w:r>
         <w:rPr>
@@ -1999,7 +2095,7 @@
         <w:rPr>
           <w:noProof/>
         </w:rPr>
-        <w:t>Nginx – serverul web (proxy, load balancer)</w:t>
+        <w:t>Redis – serverul de structuri de date</w:t>
       </w:r>
       <w:r>
         <w:rPr>
@@ -2017,7 +2113,7 @@
         <w:rPr>
           <w:noProof/>
         </w:rPr>
-        <w:instrText xml:space="preserve"> PAGEREF _Toc283782783 \h </w:instrText>
+        <w:instrText xml:space="preserve"> PAGEREF _Toc283831484 \h </w:instrText>
       </w:r>
       <w:r>
         <w:rPr>
@@ -2034,7 +2130,7 @@
         <w:rPr>
           <w:noProof/>
         </w:rPr>
-        <w:t>13</w:t>
+        <w:t>10</w:t>
       </w:r>
       <w:r>
         <w:rPr>
@@ -2079,7 +2175,7 @@
         <w:rPr>
           <w:noProof/>
         </w:rPr>
-        <w:t>Redis – serverul de structuri de date</w:t>
+        <w:t>Nginx – serverul web (proxy, load balancer)</w:t>
       </w:r>
       <w:r>
         <w:rPr>
@@ -2097,7 +2193,7 @@
         <w:rPr>
           <w:noProof/>
         </w:rPr>
-        <w:instrText xml:space="preserve"> PAGEREF _Toc283782784 \h </w:instrText>
+        <w:instrText xml:space="preserve"> PAGEREF _Toc283831485 \h </w:instrText>
       </w:r>
       <w:r>
         <w:rPr>
@@ -2114,7 +2210,7 @@
         <w:rPr>
           <w:noProof/>
         </w:rPr>
-        <w:t>13</w:t>
+        <w:t>11</w:t>
       </w:r>
       <w:r>
         <w:rPr>
@@ -2177,7 +2273,7 @@
         <w:rPr>
           <w:noProof/>
         </w:rPr>
-        <w:instrText xml:space="preserve"> PAGEREF _Toc283782785 \h </w:instrText>
+        <w:instrText xml:space="preserve"> PAGEREF _Toc283831486 \h </w:instrText>
       </w:r>
       <w:r>
         <w:rPr>
@@ -2194,7 +2290,7 @@
         <w:rPr>
           <w:noProof/>
         </w:rPr>
-        <w:t>13</w:t>
+        <w:t>12</w:t>
       </w:r>
       <w:r>
         <w:rPr>
@@ -2257,7 +2353,7 @@
         <w:rPr>
           <w:noProof/>
         </w:rPr>
-        <w:instrText xml:space="preserve"> PAGEREF _Toc283782786 \h </w:instrText>
+        <w:instrText xml:space="preserve"> PAGEREF _Toc283831487 \h </w:instrText>
       </w:r>
       <w:r>
         <w:rPr>
@@ -2274,7 +2370,7 @@
         <w:rPr>
           <w:noProof/>
         </w:rPr>
-        <w:t>13</w:t>
+        <w:t>12</w:t>
       </w:r>
       <w:r>
         <w:rPr>
@@ -2337,7 +2433,7 @@
         <w:rPr>
           <w:noProof/>
         </w:rPr>
-        <w:instrText xml:space="preserve"> PAGEREF _Toc283782787 \h </w:instrText>
+        <w:instrText xml:space="preserve"> PAGEREF _Toc283831488 \h </w:instrText>
       </w:r>
       <w:r>
         <w:rPr>
@@ -2417,7 +2513,7 @@
         <w:rPr>
           <w:noProof/>
         </w:rPr>
-        <w:instrText xml:space="preserve"> PAGEREF _Toc283782788 \h </w:instrText>
+        <w:instrText xml:space="preserve"> PAGEREF _Toc283831489 \h </w:instrText>
       </w:r>
       <w:r>
         <w:rPr>
@@ -2499,7 +2595,7 @@
         <w:rPr>
           <w:noProof/>
         </w:rPr>
-        <w:instrText xml:space="preserve"> PAGEREF _Toc283782789 \h </w:instrText>
+        <w:instrText xml:space="preserve"> PAGEREF _Toc283831490 \h </w:instrText>
       </w:r>
       <w:r>
         <w:rPr>
@@ -2516,7 +2612,7 @@
         <w:rPr>
           <w:noProof/>
         </w:rPr>
-        <w:t>15</w:t>
+        <w:t>14</w:t>
       </w:r>
       <w:r>
         <w:rPr>
@@ -2570,13 +2666,13 @@
         <w:fldChar w:fldCharType="begin"/>
       </w:r>
       <w:r>
-        <w:instrText xml:space="preserve"> PAGEREF _Toc283782790 \h </w:instrText>
+        <w:instrText xml:space="preserve"> PAGEREF _Toc283831491 \h </w:instrText>
       </w:r>
       <w:r>
         <w:fldChar w:fldCharType="separate"/>
       </w:r>
       <w:r>
-        <w:t>17</w:t>
+        <w:t>18</w:t>
       </w:r>
       <w:r>
         <w:fldChar w:fldCharType="end"/>
@@ -2636,7 +2732,7 @@
         <w:rPr>
           <w:noProof/>
         </w:rPr>
-        <w:instrText xml:space="preserve"> PAGEREF _Toc283782791 \h </w:instrText>
+        <w:instrText xml:space="preserve"> PAGEREF _Toc283831492 \h </w:instrText>
       </w:r>
       <w:r>
         <w:rPr>
@@ -2653,7 +2749,7 @@
         <w:rPr>
           <w:noProof/>
         </w:rPr>
-        <w:t>17</w:t>
+        <w:t>18</w:t>
       </w:r>
       <w:r>
         <w:rPr>
@@ -2716,7 +2812,7 @@
         <w:rPr>
           <w:noProof/>
         </w:rPr>
-        <w:instrText xml:space="preserve"> PAGEREF _Toc283782792 \h </w:instrText>
+        <w:instrText xml:space="preserve"> PAGEREF _Toc283831493 \h </w:instrText>
       </w:r>
       <w:r>
         <w:rPr>
@@ -2733,7 +2829,7 @@
         <w:rPr>
           <w:noProof/>
         </w:rPr>
-        <w:t>17</w:t>
+        <w:t>18</w:t>
       </w:r>
       <w:r>
         <w:rPr>
@@ -2796,7 +2892,7 @@
         <w:rPr>
           <w:noProof/>
         </w:rPr>
-        <w:instrText xml:space="preserve"> PAGEREF _Toc283782793 \h </w:instrText>
+        <w:instrText xml:space="preserve"> PAGEREF _Toc283831494 \h </w:instrText>
       </w:r>
       <w:r>
         <w:rPr>
@@ -2813,7 +2909,7 @@
         <w:rPr>
           <w:noProof/>
         </w:rPr>
-        <w:t>17</w:t>
+        <w:t>18</w:t>
       </w:r>
       <w:r>
         <w:rPr>
@@ -2876,7 +2972,7 @@
         <w:rPr>
           <w:noProof/>
         </w:rPr>
-        <w:instrText xml:space="preserve"> PAGEREF _Toc283782794 \h </w:instrText>
+        <w:instrText xml:space="preserve"> PAGEREF _Toc283831495 \h </w:instrText>
       </w:r>
       <w:r>
         <w:rPr>
@@ -2893,7 +2989,7 @@
         <w:rPr>
           <w:noProof/>
         </w:rPr>
-        <w:t>17</w:t>
+        <w:t>18</w:t>
       </w:r>
       <w:r>
         <w:rPr>
@@ -2953,13 +3049,13 @@
         <w:fldChar w:fldCharType="begin"/>
       </w:r>
       <w:r>
-        <w:instrText xml:space="preserve"> PAGEREF _Toc283782795 \h </w:instrText>
+        <w:instrText xml:space="preserve"> PAGEREF _Toc283831496 \h </w:instrText>
       </w:r>
       <w:r>
         <w:fldChar w:fldCharType="separate"/>
       </w:r>
       <w:r>
-        <w:t>18</w:t>
+        <w:t>19</w:t>
       </w:r>
       <w:r>
         <w:fldChar w:fldCharType="end"/>
@@ -3021,7 +3117,7 @@
         <w:rPr>
           <w:noProof/>
         </w:rPr>
-        <w:instrText xml:space="preserve"> PAGEREF _Toc283782796 \h </w:instrText>
+        <w:instrText xml:space="preserve"> PAGEREF _Toc283831497 \h </w:instrText>
       </w:r>
       <w:r>
         <w:rPr>
@@ -3038,7 +3134,7 @@
         <w:rPr>
           <w:noProof/>
         </w:rPr>
-        <w:t>18</w:t>
+        <w:t>19</w:t>
       </w:r>
       <w:r>
         <w:rPr>
@@ -3103,7 +3199,7 @@
         <w:rPr>
           <w:noProof/>
         </w:rPr>
-        <w:instrText xml:space="preserve"> PAGEREF _Toc283782797 \h </w:instrText>
+        <w:instrText xml:space="preserve"> PAGEREF _Toc283831498 \h </w:instrText>
       </w:r>
       <w:r>
         <w:rPr>
@@ -3120,7 +3216,7 @@
         <w:rPr>
           <w:noProof/>
         </w:rPr>
-        <w:t>18</w:t>
+        <w:t>19</w:t>
       </w:r>
       <w:r>
         <w:rPr>
@@ -3183,7 +3279,7 @@
         <w:rPr>
           <w:noProof/>
         </w:rPr>
-        <w:instrText xml:space="preserve"> PAGEREF _Toc283782798 \h </w:instrText>
+        <w:instrText xml:space="preserve"> PAGEREF _Toc283831499 \h </w:instrText>
       </w:r>
       <w:r>
         <w:rPr>
@@ -3200,7 +3296,7 @@
         <w:rPr>
           <w:noProof/>
         </w:rPr>
-        <w:t>18</w:t>
+        <w:t>19</w:t>
       </w:r>
       <w:r>
         <w:rPr>
@@ -3235,13 +3331,13 @@
         <w:fldChar w:fldCharType="begin"/>
       </w:r>
       <w:r>
-        <w:instrText xml:space="preserve"> PAGEREF _Toc283782799 \h </w:instrText>
+        <w:instrText xml:space="preserve"> PAGEREF _Toc283831500 \h </w:instrText>
       </w:r>
       <w:r>
         <w:fldChar w:fldCharType="separate"/>
       </w:r>
       <w:r>
-        <w:t>19</w:t>
+        <w:t>20</w:t>
       </w:r>
       <w:r>
         <w:fldChar w:fldCharType="end"/>
@@ -3272,7 +3368,7 @@
           <w:lang w:val="ro-RO"/>
         </w:rPr>
       </w:pPr>
-      <w:bookmarkStart w:id="3" w:name="_Toc283782772"/>
+      <w:bookmarkStart w:id="4" w:name="_Toc283831473"/>
       <w:r>
         <w:rPr>
           <w:lang w:val="ro-RO"/>
@@ -3282,7 +3378,7 @@
       <w:bookmarkEnd w:id="0"/>
       <w:bookmarkEnd w:id="1"/>
       <w:bookmarkEnd w:id="2"/>
-      <w:bookmarkEnd w:id="3"/>
+      <w:bookmarkEnd w:id="4"/>
       <w:r>
         <w:rPr>
           <w:lang w:val="ro-RO"/>
@@ -3576,14 +3672,14 @@
         </w:rPr>
         <w:br w:type="page"/>
       </w:r>
-      <w:bookmarkStart w:id="4" w:name="_Toc283782773"/>
+      <w:bookmarkStart w:id="5" w:name="_Toc283831474"/>
       <w:r>
         <w:rPr>
           <w:lang w:val="ro-RO"/>
         </w:rPr>
         <w:t>Dezvoltarea pentru cloud</w:t>
       </w:r>
-      <w:bookmarkEnd w:id="4"/>
+      <w:bookmarkEnd w:id="5"/>
     </w:p>
     <w:p>
       <w:pPr>
@@ -3592,7 +3688,7 @@
           <w:lang w:val="ro-RO"/>
         </w:rPr>
       </w:pPr>
-      <w:bookmarkStart w:id="5" w:name="_Toc283782774"/>
+      <w:bookmarkStart w:id="6" w:name="_Toc283831475"/>
       <w:r>
         <w:rPr>
           <w:lang w:val="ro-RO"/>
@@ -3605,7 +3701,7 @@
         </w:rPr>
         <w:t>n cloud computing</w:t>
       </w:r>
-      <w:bookmarkEnd w:id="5"/>
+      <w:bookmarkEnd w:id="6"/>
     </w:p>
     <w:p>
       <w:pPr>
@@ -3765,14 +3861,14 @@
           <w:lang w:val="ro-RO"/>
         </w:rPr>
       </w:pPr>
-      <w:bookmarkStart w:id="6" w:name="_Toc283782775"/>
+      <w:bookmarkStart w:id="7" w:name="_Toc283831476"/>
       <w:r>
         <w:rPr>
           <w:lang w:val="ro-RO"/>
         </w:rPr>
         <w:t>Tipurile de servicii în Cloud Computing</w:t>
       </w:r>
-      <w:bookmarkEnd w:id="6"/>
+      <w:bookmarkEnd w:id="7"/>
     </w:p>
     <w:p>
       <w:pPr>
@@ -3838,14 +3934,14 @@
           <w:lang w:val="ro-RO"/>
         </w:rPr>
       </w:pPr>
-      <w:bookmarkStart w:id="7" w:name="_Toc283782776"/>
+      <w:bookmarkStart w:id="8" w:name="_Toc283831477"/>
       <w:r>
         <w:rPr>
           <w:lang w:val="ro-RO"/>
         </w:rPr>
         <w:t>Clasificarea UCSB-IBM</w:t>
       </w:r>
-      <w:bookmarkEnd w:id="7"/>
+      <w:bookmarkEnd w:id="8"/>
     </w:p>
     <w:p>
       <w:pPr>
@@ -4144,8 +4240,8 @@
             <v:path o:extrusionok="f" gradientshapeok="t" o:connecttype="rect"/>
             <o:lock v:ext="edit" aspectratio="t"/>
           </v:shapetype>
-          <v:shape id="_x0000_i1025" type="#_x0000_t75" style="width:340pt;height:207pt">
-            <v:imagedata r:id="rId9" o:title="Screen Shot 2015-01-24 at 13"/>
+          <v:shape id="_x0000_i1146" type="#_x0000_t75" style="width:340pt;height:207pt">
+            <v:imagedata r:id="rId11" o:title="Screen Shot 2015-01-24 at 13"/>
           </v:shape>
         </w:pict>
       </w:r>
@@ -4155,7 +4251,7 @@
         <w:pStyle w:val="Caption"/>
         <w:jc w:val="center"/>
       </w:pPr>
-      <w:bookmarkStart w:id="8" w:name="_Ref283726245"/>
+      <w:bookmarkStart w:id="9" w:name="_Ref283726245"/>
       <w:r>
         <w:t xml:space="preserve">Figura </w:t>
       </w:r>
@@ -4167,7 +4263,7 @@
           <w:t>1</w:t>
         </w:r>
       </w:fldSimple>
-      <w:bookmarkEnd w:id="8"/>
+      <w:bookmarkEnd w:id="9"/>
       <w:r>
         <w:t>: Clasificarea UCSB-IBM</w:t>
       </w:r>
@@ -4176,11 +4272,11 @@
       <w:pPr>
         <w:pStyle w:val="Heading2"/>
       </w:pPr>
-      <w:bookmarkStart w:id="9" w:name="_Toc283782777"/>
+      <w:bookmarkStart w:id="10" w:name="_Toc283831478"/>
       <w:r>
         <w:t>Avantaje și dezavantaje</w:t>
       </w:r>
-      <w:bookmarkEnd w:id="9"/>
+      <w:bookmarkEnd w:id="10"/>
     </w:p>
     <w:p>
       <w:r>
@@ -4308,37 +4404,37 @@
         </w:rPr>
         <w:br w:type="page"/>
       </w:r>
-      <w:bookmarkStart w:id="10" w:name="_Toc283782778"/>
+      <w:bookmarkStart w:id="11" w:name="_Toc283831479"/>
       <w:r>
         <w:rPr>
           <w:lang w:val="ro-RO"/>
         </w:rPr>
         <w:t>Tehnologii folosite</w:t>
       </w:r>
-      <w:bookmarkEnd w:id="10"/>
+      <w:bookmarkEnd w:id="11"/>
     </w:p>
     <w:p>
       <w:pPr>
         <w:pStyle w:val="Heading2"/>
       </w:pPr>
-      <w:bookmarkStart w:id="11" w:name="_Toc283782779"/>
+      <w:bookmarkStart w:id="12" w:name="_Toc283831480"/>
       <w:r>
         <w:t>JavaScript</w:t>
       </w:r>
       <w:r>
         <w:t xml:space="preserve"> – limbajul de programare</w:t>
       </w:r>
-      <w:bookmarkEnd w:id="11"/>
+      <w:bookmarkEnd w:id="12"/>
     </w:p>
     <w:p>
       <w:pPr>
         <w:pStyle w:val="Heading3"/>
       </w:pPr>
-      <w:bookmarkStart w:id="12" w:name="_Toc283782780"/>
+      <w:bookmarkStart w:id="13" w:name="_Toc283831481"/>
       <w:r>
         <w:t>Scurt istoric</w:t>
       </w:r>
-      <w:bookmarkEnd w:id="12"/>
+      <w:bookmarkEnd w:id="13"/>
     </w:p>
     <w:p>
       <w:pPr>
@@ -4491,14 +4587,14 @@
           <w:lang w:val="ro-RO"/>
         </w:rPr>
       </w:pPr>
-      <w:bookmarkStart w:id="13" w:name="_Toc283782781"/>
+      <w:bookmarkStart w:id="14" w:name="_Toc283831482"/>
       <w:r>
         <w:rPr>
           <w:lang w:val="ro-RO"/>
         </w:rPr>
         <w:t>Generalități ale limbajului</w:t>
       </w:r>
-      <w:bookmarkEnd w:id="13"/>
+      <w:bookmarkEnd w:id="14"/>
     </w:p>
     <w:p>
       <w:r>
@@ -4714,7 +4810,7 @@
           <w:lang w:val="ro-RO"/>
         </w:rPr>
       </w:pPr>
-      <w:bookmarkStart w:id="14" w:name="_Toc283782782"/>
+      <w:bookmarkStart w:id="15" w:name="_Toc283831483"/>
       <w:r>
         <w:t>Node.js – serverul de aplica</w:t>
       </w:r>
@@ -4724,7 +4820,7 @@
         </w:rPr>
         <w:t>ție</w:t>
       </w:r>
-      <w:bookmarkEnd w:id="14"/>
+      <w:bookmarkEnd w:id="15"/>
     </w:p>
     <w:p>
       <w:r>
@@ -4802,11 +4898,11 @@
       <w:pPr>
         <w:pStyle w:val="Heading2"/>
       </w:pPr>
-      <w:bookmarkStart w:id="15" w:name="_Toc283782784"/>
+      <w:bookmarkStart w:id="16" w:name="_Toc283831484"/>
       <w:r>
         <w:t>Redis – serverul de structuri de date</w:t>
       </w:r>
-      <w:bookmarkEnd w:id="15"/>
+      <w:bookmarkEnd w:id="16"/>
     </w:p>
     <w:p>
       <w:r>
@@ -4840,316 +4936,627 @@
         <w:t>Una dintre caracteristicile impresionante este suportul pentru limbaje de programare:</w:t>
       </w:r>
     </w:p>
-    <w:p>
-      <w:pPr>
-        <w:numPr>
-          <w:ilvl w:val="0"/>
-          <w:numId w:val="36"/>
-        </w:numPr>
-        <w:spacing w:line="240" w:lineRule="auto"/>
-        <w:sectPr>
-          <w:footerReference w:type="default" r:id="rId10"/>
-          <w:pgSz w:w="11907" w:h="16840" w:code="9"/>
-          <w:pgMar w:top="1418" w:right="1134" w:bottom="1418" w:left="1418" w:header="720" w:footer="720" w:gutter="0"/>
-          <w:pgNumType w:start="1"/>
-          <w:cols w:space="720"/>
-          <w:docGrid w:linePitch="360"/>
-        </w:sectPr>
-      </w:pPr>
-    </w:p>
-    <w:p>
-      <w:pPr>
-        <w:numPr>
-          <w:ilvl w:val="0"/>
-          <w:numId w:val="36"/>
-        </w:numPr>
-        <w:spacing w:line="240" w:lineRule="auto"/>
-        <w:ind w:left="0" w:firstLine="0"/>
+    <w:tbl>
+      <w:tblPr>
+        <w:tblStyle w:val="TableGrid"/>
+        <w:tblW w:w="0" w:type="auto"/>
+        <w:tblBorders>
+          <w:top w:val="none" w:sz="0" w:space="0" w:color="auto"/>
+          <w:left w:val="none" w:sz="0" w:space="0" w:color="auto"/>
+          <w:bottom w:val="none" w:sz="0" w:space="0" w:color="auto"/>
+          <w:right w:val="none" w:sz="0" w:space="0" w:color="auto"/>
+          <w:insideH w:val="none" w:sz="0" w:space="0" w:color="auto"/>
+          <w:insideV w:val="none" w:sz="0" w:space="0" w:color="auto"/>
+        </w:tblBorders>
+        <w:tblLook w:val="04A0" w:firstRow="1" w:lastRow="0" w:firstColumn="1" w:lastColumn="0" w:noHBand="0" w:noVBand="1"/>
+      </w:tblPr>
+      <w:tblGrid>
+        <w:gridCol w:w="3190"/>
+        <w:gridCol w:w="3190"/>
+        <w:gridCol w:w="3191"/>
+      </w:tblGrid>
+      <w:tr>
+        <w:tc>
+          <w:tcPr>
+            <w:tcW w:w="3190" w:type="dxa"/>
+          </w:tcPr>
+          <w:p>
+            <w:pPr>
+              <w:numPr>
+                <w:ilvl w:val="0"/>
+                <w:numId w:val="36"/>
+              </w:numPr>
+              <w:ind w:left="0" w:firstLine="0"/>
+              <w:jc w:val="left"/>
+            </w:pPr>
+            <w:r>
+              <w:t>ActionScript</w:t>
+            </w:r>
+          </w:p>
+          <w:p>
+            <w:pPr>
+              <w:numPr>
+                <w:ilvl w:val="0"/>
+                <w:numId w:val="36"/>
+              </w:numPr>
+              <w:ind w:left="0" w:firstLine="0"/>
+              <w:jc w:val="left"/>
+            </w:pPr>
+            <w:r>
+              <w:t>C, C#, C++, Clojure</w:t>
+            </w:r>
+          </w:p>
+          <w:p>
+            <w:pPr>
+              <w:numPr>
+                <w:ilvl w:val="0"/>
+                <w:numId w:val="36"/>
+              </w:numPr>
+              <w:ind w:left="0" w:firstLine="0"/>
+              <w:jc w:val="left"/>
+            </w:pPr>
+            <w:r>
+              <w:t>Common Lisp</w:t>
+            </w:r>
+          </w:p>
+          <w:p>
+            <w:pPr>
+              <w:numPr>
+                <w:ilvl w:val="0"/>
+                <w:numId w:val="36"/>
+              </w:numPr>
+              <w:ind w:left="0" w:firstLine="0"/>
+              <w:jc w:val="left"/>
+            </w:pPr>
+            <w:r>
+              <w:t>D, Dart</w:t>
+            </w:r>
+          </w:p>
+          <w:p>
+            <w:pPr>
+              <w:numPr>
+                <w:ilvl w:val="0"/>
+                <w:numId w:val="36"/>
+              </w:numPr>
+              <w:ind w:left="0" w:firstLine="0"/>
+              <w:jc w:val="left"/>
+            </w:pPr>
+            <w:r>
+              <w:t>Erlang</w:t>
+            </w:r>
+          </w:p>
+          <w:p>
+            <w:pPr>
+              <w:ind w:firstLine="0"/>
+            </w:pPr>
+          </w:p>
+        </w:tc>
+        <w:tc>
+          <w:tcPr>
+            <w:tcW w:w="3190" w:type="dxa"/>
+          </w:tcPr>
+          <w:p>
+            <w:pPr>
+              <w:numPr>
+                <w:ilvl w:val="0"/>
+                <w:numId w:val="36"/>
+              </w:numPr>
+              <w:ind w:left="0" w:firstLine="0"/>
+              <w:jc w:val="left"/>
+            </w:pPr>
+            <w:r>
+              <w:t>GNU Prolog, Go</w:t>
+            </w:r>
+          </w:p>
+          <w:p>
+            <w:pPr>
+              <w:numPr>
+                <w:ilvl w:val="0"/>
+                <w:numId w:val="36"/>
+              </w:numPr>
+              <w:ind w:left="0" w:firstLine="0"/>
+              <w:jc w:val="left"/>
+            </w:pPr>
+            <w:r>
+              <w:t>Haskell, haXe</w:t>
+            </w:r>
+          </w:p>
+          <w:p>
+            <w:pPr>
+              <w:numPr>
+                <w:ilvl w:val="0"/>
+                <w:numId w:val="36"/>
+              </w:numPr>
+              <w:ind w:left="0" w:firstLine="0"/>
+              <w:jc w:val="left"/>
+            </w:pPr>
+            <w:r>
+              <w:t>Java</w:t>
+            </w:r>
+          </w:p>
+          <w:p>
+            <w:pPr>
+              <w:numPr>
+                <w:ilvl w:val="0"/>
+                <w:numId w:val="36"/>
+              </w:numPr>
+              <w:ind w:left="0" w:firstLine="0"/>
+              <w:jc w:val="left"/>
+            </w:pPr>
+            <w:r>
+              <w:t>Lua</w:t>
+            </w:r>
+          </w:p>
+          <w:p>
+            <w:pPr>
+              <w:numPr>
+                <w:ilvl w:val="0"/>
+                <w:numId w:val="36"/>
+              </w:numPr>
+              <w:ind w:left="0" w:firstLine="0"/>
+              <w:jc w:val="left"/>
+            </w:pPr>
+            <w:r>
+              <w:t>Matlab</w:t>
+            </w:r>
+          </w:p>
+          <w:p>
+            <w:pPr>
+              <w:ind w:firstLine="0"/>
+            </w:pPr>
+          </w:p>
+        </w:tc>
+        <w:tc>
+          <w:tcPr>
+            <w:tcW w:w="3191" w:type="dxa"/>
+          </w:tcPr>
+          <w:p>
+            <w:pPr>
+              <w:numPr>
+                <w:ilvl w:val="0"/>
+                <w:numId w:val="36"/>
+              </w:numPr>
+              <w:ind w:left="0" w:firstLine="0"/>
+              <w:jc w:val="left"/>
+            </w:pPr>
+            <w:r>
+              <w:t>Node.js</w:t>
+            </w:r>
+          </w:p>
+          <w:p>
+            <w:pPr>
+              <w:numPr>
+                <w:ilvl w:val="0"/>
+                <w:numId w:val="36"/>
+              </w:numPr>
+              <w:ind w:left="0" w:firstLine="0"/>
+              <w:jc w:val="left"/>
+            </w:pPr>
+            <w:r>
+              <w:t>Objective-C</w:t>
+            </w:r>
+          </w:p>
+          <w:p>
+            <w:pPr>
+              <w:numPr>
+                <w:ilvl w:val="0"/>
+                <w:numId w:val="36"/>
+              </w:numPr>
+              <w:ind w:left="0" w:firstLine="0"/>
+              <w:jc w:val="left"/>
+            </w:pPr>
+            <w:r>
+              <w:t>Perl, PHP, Python</w:t>
+            </w:r>
+          </w:p>
+          <w:p>
+            <w:pPr>
+              <w:numPr>
+                <w:ilvl w:val="0"/>
+                <w:numId w:val="36"/>
+              </w:numPr>
+              <w:ind w:left="0" w:firstLine="0"/>
+              <w:jc w:val="left"/>
+            </w:pPr>
+            <w:r>
+              <w:t>Ruby, Rust</w:t>
+            </w:r>
+          </w:p>
+          <w:p>
+            <w:pPr>
+              <w:numPr>
+                <w:ilvl w:val="0"/>
+                <w:numId w:val="36"/>
+              </w:numPr>
+              <w:ind w:left="0" w:firstLine="0"/>
+              <w:jc w:val="left"/>
+            </w:pPr>
+            <w:r>
+              <w:t>Scala, Scheme</w:t>
+            </w:r>
+          </w:p>
+          <w:p>
+            <w:pPr>
+              <w:ind w:firstLine="0"/>
+            </w:pPr>
+          </w:p>
+        </w:tc>
+      </w:tr>
+    </w:tbl>
+    <w:p/>
+    <w:p>
+      <w:pPr>
+        <w:pStyle w:val="Heading2"/>
+      </w:pPr>
+      <w:bookmarkStart w:id="17" w:name="_Toc283831485"/>
+      <w:r>
+        <w:t>Nginx – serverul web (proxy, load balancer)</w:t>
+      </w:r>
+      <w:bookmarkEnd w:id="17"/>
+    </w:p>
+    <w:p>
+      <w:pPr>
+        <w:rPr>
+          <w:lang w:val="ro-RO"/>
+        </w:rPr>
+      </w:pPr>
+      <w:r>
+        <w:t xml:space="preserve">Nginx este un server HTTP și proxy inversat, cât și server proxy de email, scris de Igor Sysoev. </w:t>
+      </w:r>
+      <w:r>
+        <w:t>Servește de multă vreme site-uri rusești foarte încărcate precum Yandex, Mail.Ru, VK și Rambler. Potrivit Netcraft, nginx a fost în spatele celor mai ocupate 21.09% site-uri în ianuarie 2015</w:t>
+      </w:r>
+      <w:r>
+        <w:t>. Asemenea Node.js, Nginx folose</w:t>
+      </w:r>
+      <w:r>
+        <w:rPr>
+          <w:lang w:val="ro-RO"/>
+        </w:rPr>
+        <w:t xml:space="preserve">ște o abordare asincronă bazată pe evenimente diferit de de modelul serverului Apache HTTP care implicit folosește o abordare bazată pe fire de execuție sau procese. Arhitectura modulară Nginx poate produce o mai bună estimare a performanței </w:t>
+      </w:r>
+      <w:r>
+        <w:rPr>
+          <w:lang w:val="ro-RO"/>
+        </w:rPr>
+        <w:t>la încărcări mari.</w:t>
+      </w:r>
+    </w:p>
+    <w:p>
+      <w:r>
+        <w:t xml:space="preserve">Pentru proiectul curent am avut nevoie de un load balancer și proxy cu condiția de a avea în lista de protocoale suportate conexiunile WebSocket și implicit HTTP/1.1 Upgrade. Un plus a reprezentat și prezența suportului pentru protocolul experimental </w:t>
+      </w:r>
+      <w:r>
+        <w:t>SPDY, care la standardizare va deveni HTTP/2 și va deservi în viitor drept noul protocol standard pentru servit aplicații web.</w:t>
+      </w:r>
+    </w:p>
+    <w:p>
+      <w:r>
+        <w:t xml:space="preserve">Pe partea de securitate există protocolul de securitate TLS/SSL, Nginx oferind suport pentru SNI (Server Name Indication) în cazul în care se dorește servirea mai multor domenii HTTPS pe aceeași adresă IP și OSCP stapling (extensie pentru verificarea revocării certificatelor digitale X.509). Nginx poate fi folosit și ca un proxy </w:t>
+      </w:r>
+      <w:r>
+        <w:rPr>
+          <w:i/>
+        </w:rPr>
+        <w:t>SSL Termination</w:t>
+      </w:r>
+      <w:r>
+        <w:t>, în sensul că aplicația va servi doar cereri pe protocoalele http:// și ws://, însă serverul le va securiza pentru utlizatorii finali trecând la https:// și, pentru WebSocket, wss:// incluzând certificatul de securitate.</w:t>
+      </w:r>
+    </w:p>
+    <w:p>
+      <w:r>
+        <w:t xml:space="preserve">În cadrul aplicației folosite în acest proiect există biblioteca Socket.IO care necesită „sesiuni lipicioase” – cererile unui client trebuie să ajungă mereu la același server de aplicație. Nginx suportă acest tip de sesiune, folosind o funcție de dispersie în funcție de IP. Tradițional, în cazul altor proxy-uri, aceste sesiuni lipicioase erau implementate cu ajutorul unui Cookie, însă în cazul WebSocket – unde protocolul nu este încă standardizat în întregime – acest lucru </w:t>
+      </w:r>
+      <w:r>
+        <w:t>poate fi periculos, deoarece navigatorul poate să implementeze diferit comportamentul.</w:t>
+      </w:r>
+    </w:p>
+    <w:p>
+      <w:r>
+        <w:t xml:space="preserve">Vital pentru arhitectura proiectului a fost și </w:t>
+      </w:r>
+      <w:r>
+        <w:t xml:space="preserve">posibilitatea de a modifica fișierele de configurare în timpul rulării și reîncărcarea lor dinamic, fără a restarta serverul deoarece restartând serverul s-ar fi deconectat toate sesiunile WebSocket. </w:t>
+      </w:r>
+    </w:p>
+    <w:p>
+      <w:pPr>
+        <w:pStyle w:val="Heading2"/>
+      </w:pPr>
+      <w:bookmarkStart w:id="18" w:name="_Toc283831486"/>
+      <w:r>
+        <w:t>Docker – platforma pentru aplicații distribuite</w:t>
+      </w:r>
+      <w:bookmarkEnd w:id="18"/>
+    </w:p>
+    <w:p>
+      <w:pPr>
+        <w:pStyle w:val="Heading3"/>
+      </w:pPr>
+      <w:bookmarkStart w:id="19" w:name="_Toc283831487"/>
+      <w:r>
+        <w:t>Introducere</w:t>
+      </w:r>
+      <w:bookmarkEnd w:id="19"/>
+    </w:p>
+    <w:p>
+      <w:r>
+        <w:t>În mare</w:t>
+      </w:r>
+      <w:r>
+        <w:t>,</w:t>
+      </w:r>
+      <w:r>
+        <w:t> </w:t>
+      </w:r>
+      <w:r>
+        <w:rPr>
+          <w:b/>
+          <w:bCs/>
+        </w:rPr>
+        <w:t>Docker</w:t>
+      </w:r>
+      <w:r>
+        <w:t xml:space="preserve"> funcționează ca o mașină virtuală cu </w:t>
+      </w:r>
+      <w:r>
+        <w:t xml:space="preserve">o penalizare de performanță </w:t>
+      </w:r>
+      <w:r>
+        <w:t>considerabil mai mic</w:t>
+      </w:r>
+      <w:r>
+        <w:t>ă</w:t>
+      </w:r>
+      <w:r>
+        <w:t xml:space="preserve">. E folosit pentru a rula aplicații într-un mediu izolat de restul sistemului. Fiecare container Docker poate rula propria distribuție Linux indiferent de distribuția de pe </w:t>
+      </w:r>
+      <w:r>
+        <w:t>mașina gazdă</w:t>
+      </w:r>
+      <w:r>
+        <w:t xml:space="preserve">. </w:t>
+      </w:r>
+      <w:r>
+        <w:t>Mașina gazdă</w:t>
+      </w:r>
+      <w:r>
+        <w:t xml:space="preserve"> poate fi o mașină fizică sau un </w:t>
+      </w:r>
+      <w:r>
+        <w:t>server virtual</w:t>
+      </w:r>
+      <w:r>
+        <w:t xml:space="preserve"> (KVM, XEN, Virtualbox ...) și pentru a instala Docker e nevoie de acces root</w:t>
+      </w:r>
+      <w:r>
+        <w:t xml:space="preserve"> pe respectiva mașină</w:t>
+      </w:r>
+      <w:r>
+        <w:t>.</w:t>
+      </w:r>
+    </w:p>
+    <w:p>
+      <w:r>
+        <w:t>Definite printr-un singur fișier de configurare</w:t>
+      </w:r>
+      <w:r>
+        <w:t>,</w:t>
+      </w:r>
+      <w:r>
+        <w:t xml:space="preserve"> containerele Docker pot fi refăcute de la zero în foarte scurt timp și vor funcționa identic indiferent de serverul pe care sunt refăcute. Este avantajoasă dezvoltarea aplicațiilor, local, folosind Docker pentru ca mai apoi să poată fi mutate în producție, fără surprize</w:t>
+      </w:r>
+      <w:r>
+        <w:t xml:space="preserve"> neprevăzute legate de instalare</w:t>
+      </w:r>
+      <w:r>
+        <w:t>.</w:t>
+      </w:r>
+    </w:p>
+    <w:p>
+      <w:r>
+        <w:t>Imaginile noi pot fi create salvând modificările unei i</w:t>
+      </w:r>
+      <w:r>
+        <w:t>nstanțe Docker cu ajutorul</w:t>
+      </w:r>
+      <w:r>
+        <w:t xml:space="preserve"> </w:t>
+      </w:r>
+      <w:r>
+        <w:t xml:space="preserve">comenzii </w:t>
+      </w:r>
+      <w:r>
+        <w:rPr>
+          <w:rFonts w:ascii="Consolas" w:hAnsi="Consolas"/>
+          <w:i/>
+          <w:sz w:val="22"/>
+          <w:szCs w:val="22"/>
+        </w:rPr>
+        <w:t>docker commit</w:t>
+      </w:r>
+      <w:r>
+        <w:t xml:space="preserve">, </w:t>
+      </w:r>
+      <w:r>
+        <w:t>sau prin execuția unui fișier Dockerfile. Execuția unui Dockerfile presupune pornirea unei imagini existente, executarea succesivă a unei liste de comenzi și definirea unor parametrii de execuție, totul într-un sistem automat.</w:t>
+      </w:r>
+      <w:r>
+        <w:t xml:space="preserve"> </w:t>
+      </w:r>
+      <w:r>
+        <w:t>Un exemplu minimal de Dockerfile:</w:t>
+      </w:r>
+    </w:p>
+    <w:p>
+      <w:pPr>
+        <w:ind w:left="709" w:firstLine="0"/>
         <w:jc w:val="left"/>
-      </w:pPr>
-      <w:r>
-        <w:t>ActionScript</w:t>
-      </w:r>
-    </w:p>
-    <w:p>
-      <w:pPr>
-        <w:numPr>
-          <w:ilvl w:val="0"/>
-          <w:numId w:val="36"/>
-        </w:numPr>
-        <w:spacing w:line="240" w:lineRule="auto"/>
-        <w:ind w:left="0" w:firstLine="0"/>
-        <w:jc w:val="left"/>
-      </w:pPr>
-      <w:r>
-        <w:t>C, C#, C++, Clojure</w:t>
-      </w:r>
-    </w:p>
-    <w:p>
-      <w:pPr>
-        <w:numPr>
-          <w:ilvl w:val="0"/>
-          <w:numId w:val="36"/>
-        </w:numPr>
-        <w:spacing w:line="240" w:lineRule="auto"/>
-        <w:ind w:left="0" w:firstLine="0"/>
-        <w:jc w:val="left"/>
-      </w:pPr>
-      <w:r>
-        <w:t>Common Lisp</w:t>
-      </w:r>
-    </w:p>
-    <w:p>
-      <w:pPr>
-        <w:numPr>
-          <w:ilvl w:val="0"/>
-          <w:numId w:val="36"/>
-        </w:numPr>
-        <w:spacing w:line="240" w:lineRule="auto"/>
-        <w:ind w:left="0" w:firstLine="0"/>
-        <w:jc w:val="left"/>
-      </w:pPr>
-      <w:r>
-        <w:t>D, Dart</w:t>
-      </w:r>
-    </w:p>
-    <w:p>
-      <w:pPr>
-        <w:numPr>
-          <w:ilvl w:val="0"/>
-          <w:numId w:val="36"/>
-        </w:numPr>
-        <w:spacing w:line="240" w:lineRule="auto"/>
-        <w:ind w:left="0" w:firstLine="0"/>
-        <w:jc w:val="left"/>
-      </w:pPr>
-      <w:r>
-        <w:t>Erlang</w:t>
-      </w:r>
-    </w:p>
-    <w:p>
-      <w:pPr>
-        <w:numPr>
-          <w:ilvl w:val="0"/>
-          <w:numId w:val="36"/>
-        </w:numPr>
-        <w:spacing w:line="240" w:lineRule="auto"/>
-        <w:ind w:left="0" w:firstLine="0"/>
-        <w:jc w:val="left"/>
-      </w:pPr>
-      <w:r>
-        <w:t>GNU Prolog, Go</w:t>
-      </w:r>
-    </w:p>
-    <w:p>
-      <w:pPr>
-        <w:numPr>
-          <w:ilvl w:val="0"/>
-          <w:numId w:val="36"/>
-        </w:numPr>
-        <w:spacing w:line="240" w:lineRule="auto"/>
-        <w:ind w:left="0" w:firstLine="0"/>
-        <w:jc w:val="left"/>
-      </w:pPr>
-      <w:r>
-        <w:t>Haskell, haXe</w:t>
-      </w:r>
-    </w:p>
-    <w:p>
-      <w:pPr>
-        <w:numPr>
-          <w:ilvl w:val="0"/>
-          <w:numId w:val="36"/>
-        </w:numPr>
-        <w:spacing w:line="240" w:lineRule="auto"/>
-        <w:ind w:left="0" w:firstLine="0"/>
-        <w:jc w:val="left"/>
-      </w:pPr>
-      <w:bookmarkStart w:id="16" w:name="_Toc283782785"/>
-      <w:r>
-        <w:t>Java</w:t>
-      </w:r>
-    </w:p>
-    <w:p>
-      <w:pPr>
-        <w:numPr>
-          <w:ilvl w:val="0"/>
-          <w:numId w:val="36"/>
-        </w:numPr>
-        <w:spacing w:line="240" w:lineRule="auto"/>
-        <w:ind w:left="0" w:firstLine="0"/>
-        <w:jc w:val="left"/>
-      </w:pPr>
-      <w:r>
-        <w:t>Lua</w:t>
-      </w:r>
-    </w:p>
-    <w:p>
-      <w:pPr>
-        <w:numPr>
-          <w:ilvl w:val="0"/>
-          <w:numId w:val="36"/>
-        </w:numPr>
-        <w:spacing w:line="240" w:lineRule="auto"/>
-        <w:ind w:left="0" w:firstLine="0"/>
-        <w:jc w:val="left"/>
-      </w:pPr>
-      <w:r>
-        <w:t>Matlab</w:t>
-      </w:r>
-    </w:p>
-    <w:p>
-      <w:pPr>
-        <w:numPr>
-          <w:ilvl w:val="0"/>
-          <w:numId w:val="36"/>
-        </w:numPr>
-        <w:spacing w:line="240" w:lineRule="auto"/>
-        <w:ind w:left="0" w:firstLine="0"/>
-        <w:jc w:val="left"/>
-      </w:pPr>
-      <w:r>
-        <w:t>Node.js</w:t>
-      </w:r>
-    </w:p>
-    <w:p>
-      <w:pPr>
-        <w:numPr>
-          <w:ilvl w:val="0"/>
-          <w:numId w:val="36"/>
-        </w:numPr>
-        <w:spacing w:line="240" w:lineRule="auto"/>
-        <w:ind w:left="0" w:firstLine="0"/>
-        <w:jc w:val="left"/>
-      </w:pPr>
-      <w:r>
-        <w:t>Objective-C</w:t>
-      </w:r>
-    </w:p>
-    <w:p>
-      <w:pPr>
-        <w:numPr>
-          <w:ilvl w:val="0"/>
-          <w:numId w:val="36"/>
-        </w:numPr>
-        <w:spacing w:line="240" w:lineRule="auto"/>
-        <w:ind w:left="0" w:firstLine="0"/>
-        <w:jc w:val="left"/>
-      </w:pPr>
-      <w:r>
-        <w:t>Perl, PHP, Python</w:t>
-      </w:r>
-    </w:p>
-    <w:p>
-      <w:pPr>
-        <w:numPr>
-          <w:ilvl w:val="0"/>
-          <w:numId w:val="36"/>
-        </w:numPr>
-        <w:spacing w:line="240" w:lineRule="auto"/>
-        <w:ind w:left="0" w:firstLine="0"/>
-        <w:jc w:val="left"/>
-      </w:pPr>
-      <w:r>
-        <w:t>Ruby, Rust</w:t>
-      </w:r>
-    </w:p>
-    <w:p>
-      <w:pPr>
-        <w:numPr>
-          <w:ilvl w:val="0"/>
-          <w:numId w:val="36"/>
-        </w:numPr>
-        <w:spacing w:line="240" w:lineRule="auto"/>
-        <w:ind w:left="0" w:firstLine="0"/>
-        <w:jc w:val="left"/>
-      </w:pPr>
-      <w:r>
-        <w:t>Scala</w:t>
-      </w:r>
-      <w:r>
-        <w:t>, Scheme</w:t>
-      </w:r>
-    </w:p>
-    <w:p>
-      <w:pPr>
-        <w:numPr>
-          <w:ilvl w:val="0"/>
-          <w:numId w:val="36"/>
-        </w:numPr>
-        <w:spacing w:line="240" w:lineRule="auto"/>
-        <w:ind w:left="0" w:firstLine="0"/>
-        <w:jc w:val="left"/>
-        <w:sectPr>
-          <w:type w:val="continuous"/>
-          <w:pgSz w:w="11907" w:h="16840" w:code="9"/>
-          <w:pgMar w:top="1418" w:right="1134" w:bottom="1418" w:left="1418" w:header="720" w:footer="720" w:gutter="0"/>
-          <w:pgNumType w:start="1"/>
-          <w:cols w:num="3" w:space="0"/>
-          <w:docGrid w:linePitch="360"/>
-        </w:sectPr>
-      </w:pPr>
-    </w:p>
-    <w:p>
-      <w:pPr>
-        <w:pStyle w:val="Heading2"/>
-      </w:pPr>
-      <w:bookmarkStart w:id="17" w:name="_Toc283782783"/>
-      <w:r>
-        <w:t>Nginx – serverul web (proxy, load balancer)</w:t>
-      </w:r>
-      <w:bookmarkEnd w:id="17"/>
-    </w:p>
-    <w:p>
-      <w:r>
-        <w:t xml:space="preserve">Nginx este un server HTTP și proxy inversat, cât și server proxy de email, scris de Igor Sysoev. </w:t>
-      </w:r>
-      <w:r>
-        <w:t>Servește de multă vreme site-uri rusești foarte încărcate precum Yandex, Mail.Ru, VK și Rambler. Potrivit Netcraft, nginx a fost în spatele celor mai ocupate 21.09% site-uri în ianuarie 2015.</w:t>
-      </w:r>
-      <w:r>
-        <w:rPr>
-          <w:rStyle w:val="apple-converted-space"/>
-          <w:rFonts w:ascii="Helvetica" w:eastAsia="Times New Roman" w:hAnsi="Helvetica"/>
-          <w:color w:val="000000"/>
-          <w:sz w:val="27"/>
-          <w:szCs w:val="27"/>
-          <w:shd w:val="clear" w:color="auto" w:fill="FFFFFF"/>
-        </w:rPr>
-        <w:t> </w:t>
-      </w:r>
-    </w:p>
-    <w:p>
-      <w:bookmarkStart w:id="18" w:name="_GoBack"/>
-      <w:bookmarkEnd w:id="18"/>
-    </w:p>
-    <w:p>
-      <w:pPr>
-        <w:pStyle w:val="Heading2"/>
-      </w:pPr>
-      <w:r>
-        <w:t>Docker – platforma pentru aplicații distribuite</w:t>
-      </w:r>
-      <w:bookmarkEnd w:id="16"/>
+        <w:rPr>
+          <w:rFonts w:ascii="Consolas" w:hAnsi="Consolas"/>
+          <w:sz w:val="22"/>
+          <w:szCs w:val="22"/>
+        </w:rPr>
+      </w:pPr>
+      <w:r>
+        <w:rPr>
+          <w:rFonts w:ascii="Consolas" w:hAnsi="Consolas"/>
+          <w:sz w:val="22"/>
+          <w:szCs w:val="22"/>
+        </w:rPr>
+        <w:t xml:space="preserve">FROM       ubuntu:latest </w:t>
+      </w:r>
+      <w:r>
+        <w:rPr>
+          <w:rFonts w:ascii="Consolas" w:hAnsi="Consolas"/>
+          <w:sz w:val="22"/>
+          <w:szCs w:val="22"/>
+        </w:rPr>
+        <w:br/>
+        <w:t xml:space="preserve">MAINTAINER Alexandru Georoceanu &lt;alex@navigheaza.ro&gt;  </w:t>
+      </w:r>
+      <w:r>
+        <w:rPr>
+          <w:rFonts w:ascii="Consolas" w:hAnsi="Consolas"/>
+          <w:sz w:val="22"/>
+          <w:szCs w:val="22"/>
+        </w:rPr>
+        <w:br/>
+        <w:t xml:space="preserve">RUN apt-get update </w:t>
+      </w:r>
+      <w:r>
+        <w:rPr>
+          <w:rFonts w:ascii="Consolas" w:hAnsi="Consolas"/>
+          <w:sz w:val="22"/>
+          <w:szCs w:val="22"/>
+        </w:rPr>
+        <w:br/>
+        <w:t xml:space="preserve">RUN apt-get -y upgrade  </w:t>
+      </w:r>
+      <w:r>
+        <w:rPr>
+          <w:rFonts w:ascii="Consolas" w:hAnsi="Consolas"/>
+          <w:sz w:val="22"/>
+          <w:szCs w:val="22"/>
+        </w:rPr>
+        <w:br/>
+        <w:t xml:space="preserve">ENTRYPOINT /bin/bash </w:t>
+      </w:r>
+    </w:p>
+    <w:p>
+      <w:r>
+        <w:t xml:space="preserve">Comanda </w:t>
+      </w:r>
+      <w:r>
+        <w:rPr>
+          <w:rFonts w:ascii="Consolas" w:hAnsi="Consolas"/>
+          <w:i/>
+          <w:sz w:val="22"/>
+          <w:szCs w:val="22"/>
+        </w:rPr>
+        <w:t>docker build -t="</w:t>
+      </w:r>
+      <w:r>
+        <w:rPr>
+          <w:rFonts w:ascii="Consolas" w:hAnsi="Consolas"/>
+          <w:i/>
+          <w:sz w:val="22"/>
+          <w:szCs w:val="22"/>
+        </w:rPr>
+        <w:t>my-ubuntu</w:t>
+      </w:r>
+      <w:r>
+        <w:rPr>
+          <w:rFonts w:ascii="Consolas" w:hAnsi="Consolas"/>
+          <w:i/>
+          <w:sz w:val="22"/>
+          <w:szCs w:val="22"/>
+        </w:rPr>
+        <w:t>" .</w:t>
+      </w:r>
+      <w:r>
+        <w:t xml:space="preserve"> </w:t>
+      </w:r>
+      <w:r>
+        <w:t xml:space="preserve">crează o imagine nouă numită </w:t>
+      </w:r>
+      <w:r>
+        <w:t>my-ubuntu</w:t>
+      </w:r>
+      <w:r>
+        <w:t xml:space="preserve"> pornind de la ubuntu:latest și executând comenzile de update/upgrade. La execuția imaginii fără comandă explicită se va executa </w:t>
+      </w:r>
+      <w:r>
+        <w:t>comanda de la ENTRYPOINT (în cazul nostru, o insanță bash).</w:t>
+      </w:r>
+    </w:p>
+    <w:p>
+      <w:r>
+        <w:t>Folosind Dockerfile se pot instala și configura automat servicii foarte complexe, inclusiv servicii distribuite și redundante pe un număr mare de instanțe.</w:t>
+      </w:r>
+    </w:p>
+    <w:p>
+      <w:pPr>
+        <w:rPr>
+          <w:rFonts w:ascii="Consolas" w:hAnsi="Consolas"/>
+          <w:i/>
+          <w:sz w:val="22"/>
+          <w:szCs w:val="22"/>
+        </w:rPr>
+      </w:pPr>
+      <w:r>
+        <w:t>Este important de notat faptul că i</w:t>
+      </w:r>
+      <w:r>
+        <w:t>nstanțele Docker se opresc automat în momentul în care comanda inițială își încheie execuția. Pentru a rula servicii pe termen lung se folosește în mod uzual</w:t>
+      </w:r>
+      <w:r>
+        <w:t xml:space="preserve"> </w:t>
+      </w:r>
+      <w:r>
+        <w:rPr>
+          <w:b/>
+          <w:bCs/>
+        </w:rPr>
+        <w:t>supervisord</w:t>
+      </w:r>
+      <w:r>
+        <w:t xml:space="preserve">, un </w:t>
+      </w:r>
+      <w:r>
+        <w:t xml:space="preserve">sistem de control al proceselor, sau pur și simplu nu se lansează serviciile în fundal, ci se lansează în </w:t>
+      </w:r>
+      <w:r>
+        <w:rPr>
+          <w:i/>
+        </w:rPr>
+        <w:t>foreground</w:t>
+      </w:r>
+      <w:r>
+        <w:t xml:space="preserve">, facilitând astfel și investigarea rezultatelor cu comanda </w:t>
+      </w:r>
+      <w:r>
+        <w:rPr>
+          <w:rFonts w:ascii="Consolas" w:hAnsi="Consolas"/>
+          <w:i/>
+          <w:sz w:val="22"/>
+          <w:szCs w:val="22"/>
+        </w:rPr>
+        <w:t>docker logs</w:t>
+      </w:r>
+      <w:r>
+        <w:t>.</w:t>
+      </w:r>
     </w:p>
     <w:p>
       <w:pPr>
         <w:pStyle w:val="Heading3"/>
-      </w:pPr>
-      <w:bookmarkStart w:id="19" w:name="_Toc283782786"/>
-      <w:r>
-        <w:t>Introducere</w:t>
-      </w:r>
-      <w:bookmarkEnd w:id="19"/>
-    </w:p>
-    <w:p>
-      <w:pPr>
-        <w:pStyle w:val="Heading3"/>
-        <w:rPr>
-          <w:noProof/>
-        </w:rPr>
-      </w:pPr>
-      <w:bookmarkStart w:id="20" w:name="_Toc283782787"/>
+        <w:rPr>
+          <w:noProof/>
+        </w:rPr>
+      </w:pPr>
+      <w:bookmarkStart w:id="20" w:name="_Toc283831488"/>
       <w:r>
         <w:rPr>
           <w:noProof/>
@@ -5171,10 +5578,11 @@
       <w:r>
         <w:t xml:space="preserve"> diferit – laptop dezvoltare 1, laptop dezvoltare 2, mediu de testare, producția, ș.a.m.d.</w:t>
       </w:r>
-    </w:p>
-    <w:p>
-      <w:r>
-        <w:t>Fiecare dezvoltator are nevoie de lucruri diferite – de exemplu, dezvoltatorul ce lucrează la back-end are nevoie de alte unelte de dezvoltare față de cel care lucrează la partea de front-end a aplicației. Ideal, aceste medii ar trebui sa fie identice, așa încât să nu mai existe vechea scuză în cazul erorilor de aplicație „la mine funcționează”.</w:t>
+      <w:r>
+        <w:t xml:space="preserve"> De asemenea, f</w:t>
+      </w:r>
+      <w:r>
+        <w:t>iecare dezvoltator are nevoie de lucruri diferite – de exemplu, dezvoltatorul ce lucrează la back-end are nevoie de alte unelte de dezvoltare față de cel care lucrează la partea de front-end a aplicației. Ideal, aceste medii ar trebui sa fie identice, așa încât să nu mai existe vechea scuză în cazul erorilor de aplicație „la mine funcționează”.</w:t>
       </w:r>
     </w:p>
     <w:p>
@@ -5189,18 +5597,46 @@
     </w:p>
     <w:p>
       <w:r>
-        <w:t>Pentru a rezolva problema spațiului, Docker folosește AuFS (Advanced Multi-Layered Unification Filesystem), un sistem de fișiere format din „imagini” doar în citire, stivuite unul peste celălalt (ca în figura 1).</w:t>
+        <w:t>Pentru a rezolva problema spațiului, Docker folosește AuFS (Advanced Multi-Layered Unification Filesystem), un sistem de fișiere format din „imagini” doar în citire, stivuite unul peste celălalt (ca în</w:t>
+      </w:r>
+      <w:r>
+        <w:t xml:space="preserve"> </w:t>
+      </w:r>
+      <w:r>
+        <w:fldChar w:fldCharType="begin"/>
+      </w:r>
+      <w:r>
+        <w:instrText xml:space="preserve"> REF _Ref283822436 \h </w:instrText>
+      </w:r>
+      <w:r>
+        <w:fldChar w:fldCharType="separate"/>
+      </w:r>
+      <w:r>
+        <w:t xml:space="preserve">Figura </w:t>
+      </w:r>
+      <w:r>
+        <w:rPr>
+          <w:noProof/>
+        </w:rPr>
+        <w:t>2</w:t>
+      </w:r>
+      <w:r>
+        <w:fldChar w:fldCharType="end"/>
+      </w:r>
+      <w:r>
+        <w:t>).</w:t>
       </w:r>
     </w:p>
     <w:p>
       <w:pPr>
         <w:keepNext/>
+        <w:ind w:firstLine="0"/>
         <w:jc w:val="center"/>
       </w:pPr>
       <w:r>
         <w:pict w14:anchorId="0F72BE1E">
-          <v:shape id="_x0000_i1026" type="#_x0000_t75" style="width:167pt;height:131pt">
-            <v:imagedata r:id="rId11" o:title="docker-unionfs"/>
+          <v:shape id="_x0000_i1197" type="#_x0000_t75" style="width:167pt;height:131pt">
+            <v:imagedata r:id="rId12" o:title="docker-unionfs"/>
           </v:shape>
         </w:pict>
       </w:r>
@@ -5208,10 +5644,12 @@
     <w:p>
       <w:pPr>
         <w:pStyle w:val="Caption"/>
+        <w:ind w:firstLine="0"/>
         <w:jc w:val="center"/>
       </w:pPr>
-      <w:r>
-        <w:t xml:space="preserve">             Figura </w:t>
+      <w:bookmarkStart w:id="21" w:name="_Ref283822436"/>
+      <w:r>
+        <w:t xml:space="preserve">Figura </w:t>
       </w:r>
       <w:fldSimple w:instr=" SEQ Figura \* ARABIC ">
         <w:r>
@@ -5221,6 +5659,13 @@
           <w:t>2</w:t>
         </w:r>
       </w:fldSimple>
+      <w:bookmarkEnd w:id="21"/>
+      <w:r>
+        <w:rPr>
+          <w:noProof/>
+        </w:rPr>
+        <w:t>: Sistemul de fișiere folosit de Docker</w:t>
+      </w:r>
     </w:p>
     <w:p>
       <w:r>
@@ -5231,11 +5676,11 @@
       <w:pPr>
         <w:pStyle w:val="Heading3"/>
       </w:pPr>
-      <w:bookmarkStart w:id="21" w:name="_Toc283782788"/>
+      <w:bookmarkStart w:id="22" w:name="_Toc283831489"/>
       <w:r>
         <w:t>Actualizarea software-ului</w:t>
       </w:r>
-      <w:bookmarkEnd w:id="21"/>
+      <w:bookmarkEnd w:id="22"/>
     </w:p>
     <w:p>
       <w:r>
@@ -5312,14 +5757,14 @@
           <w:lang w:val="ro-RO"/>
         </w:rPr>
       </w:pPr>
-      <w:bookmarkStart w:id="22" w:name="_Toc283782789"/>
+      <w:bookmarkStart w:id="23" w:name="_Toc283831490"/>
       <w:r>
         <w:rPr>
           <w:lang w:val="ro-RO"/>
         </w:rPr>
         <w:t>Eliminarea surprusului virtualizării</w:t>
       </w:r>
-      <w:bookmarkEnd w:id="22"/>
+      <w:bookmarkEnd w:id="23"/>
     </w:p>
     <w:p>
       <w:r>
@@ -5351,138 +5796,1254 @@
         <w:t>Testul de performanță s-a axat pe performanța aplicației când este folosită de un număr în creștere de utilizatori. A fost folosit JMeter pentru a genera un număr mare de conexiuni simultane. Mașina gazdă a fost observată folosind top2, monitorizarea de la NewRelic și software XenServer.</w:t>
       </w:r>
     </w:p>
+    <w:tbl>
+      <w:tblPr>
+        <w:tblStyle w:val="TableGrid"/>
+        <w:tblpPr w:leftFromText="180" w:rightFromText="180" w:vertAnchor="text" w:tblpXSpec="center" w:tblpY="1"/>
+        <w:tblOverlap w:val="never"/>
+        <w:tblW w:w="9569" w:type="dxa"/>
+        <w:jc w:val="center"/>
+        <w:tblBorders>
+          <w:top w:val="none" w:sz="0" w:space="0" w:color="auto"/>
+          <w:left w:val="none" w:sz="0" w:space="0" w:color="auto"/>
+          <w:bottom w:val="none" w:sz="0" w:space="0" w:color="auto"/>
+          <w:right w:val="none" w:sz="0" w:space="0" w:color="auto"/>
+          <w:insideH w:val="none" w:sz="0" w:space="0" w:color="auto"/>
+          <w:insideV w:val="none" w:sz="0" w:space="0" w:color="auto"/>
+        </w:tblBorders>
+        <w:tblLook w:val="04A0" w:firstRow="1" w:lastRow="0" w:firstColumn="1" w:lastColumn="0" w:noHBand="0" w:noVBand="1"/>
+      </w:tblPr>
+      <w:tblGrid>
+        <w:gridCol w:w="4784"/>
+        <w:gridCol w:w="4785"/>
+      </w:tblGrid>
+      <w:tr>
+        <w:trPr>
+          <w:cantSplit/>
+          <w:trHeight w:val="3433"/>
+          <w:jc w:val="center"/>
+        </w:trPr>
+        <w:tc>
+          <w:tcPr>
+            <w:tcW w:w="4784" w:type="dxa"/>
+            <w:vAlign w:val="center"/>
+          </w:tcPr>
+          <w:p>
+            <w:pPr>
+              <w:keepNext/>
+              <w:spacing w:line="240" w:lineRule="auto"/>
+              <w:ind w:firstLine="0"/>
+              <w:jc w:val="center"/>
+            </w:pPr>
+            <w:r>
+              <w:pict w14:anchorId="4A020046">
+                <v:shape id="_x0000_i1203" type="#_x0000_t75" style="width:3in;height:129pt">
+                  <v:imagedata r:id="rId13" o:title="Screen Shot 2015-01-21 at 23"/>
+                </v:shape>
+              </w:pict>
+            </w:r>
+          </w:p>
+          <w:p>
+            <w:pPr>
+              <w:pStyle w:val="Caption"/>
+              <w:spacing w:line="240" w:lineRule="auto"/>
+              <w:ind w:firstLine="0"/>
+              <w:jc w:val="center"/>
+            </w:pPr>
+            <w:bookmarkStart w:id="24" w:name="_Ref283822405"/>
+            <w:r>
+              <w:t xml:space="preserve">Figura </w:t>
+            </w:r>
+            <w:fldSimple w:instr=" SEQ Figura \* ARABIC ">
+              <w:r>
+                <w:rPr>
+                  <w:noProof/>
+                </w:rPr>
+                <w:t>3</w:t>
+              </w:r>
+            </w:fldSimple>
+            <w:bookmarkEnd w:id="24"/>
+            <w:r>
+              <w:t>: Numărul de cereri procesate în 800s</w:t>
+            </w:r>
+            <w:r>
+              <w:t xml:space="preserve"> (</w:t>
+            </w:r>
+            <w:r>
+              <w:t>Mai mult înseamnă mai bine</w:t>
+            </w:r>
+            <w:r>
+              <w:t>)</w:t>
+            </w:r>
+          </w:p>
+          <w:p/>
+        </w:tc>
+        <w:tc>
+          <w:tcPr>
+            <w:tcW w:w="4785" w:type="dxa"/>
+            <w:vAlign w:val="center"/>
+          </w:tcPr>
+          <w:p>
+            <w:pPr>
+              <w:keepNext/>
+              <w:spacing w:line="240" w:lineRule="auto"/>
+              <w:ind w:firstLine="0"/>
+              <w:jc w:val="center"/>
+            </w:pPr>
+            <w:r>
+              <w:pict w14:anchorId="566DFA4B">
+                <v:shape id="_x0000_i1205" type="#_x0000_t75" style="width:3in;height:127pt">
+                  <v:imagedata r:id="rId14" o:title="Screen Shot 2015-01-21 at 23"/>
+                </v:shape>
+              </w:pict>
+            </w:r>
+          </w:p>
+          <w:p>
+            <w:pPr>
+              <w:pStyle w:val="Caption"/>
+              <w:spacing w:line="240" w:lineRule="auto"/>
+              <w:ind w:firstLine="0"/>
+              <w:jc w:val="center"/>
+            </w:pPr>
+            <w:r>
+              <w:t xml:space="preserve">Figura </w:t>
+            </w:r>
+            <w:fldSimple w:instr=" SEQ Figura \* ARABIC ">
+              <w:r>
+                <w:rPr>
+                  <w:noProof/>
+                </w:rPr>
+                <w:t>4</w:t>
+              </w:r>
+            </w:fldSimple>
+            <w:r>
+              <w:t>: Progresia timpului de răspuns pentru primele 600s (mai puțin e mai bine)</w:t>
+            </w:r>
+          </w:p>
+          <w:p/>
+        </w:tc>
+      </w:tr>
+      <w:tr>
+        <w:trPr>
+          <w:cantSplit/>
+          <w:trHeight w:val="3433"/>
+          <w:jc w:val="center"/>
+        </w:trPr>
+        <w:tc>
+          <w:tcPr>
+            <w:tcW w:w="4784" w:type="dxa"/>
+            <w:vAlign w:val="center"/>
+          </w:tcPr>
+          <w:p>
+            <w:pPr>
+              <w:keepNext/>
+              <w:spacing w:line="240" w:lineRule="auto"/>
+              <w:ind w:firstLine="0"/>
+              <w:jc w:val="center"/>
+            </w:pPr>
+            <w:r>
+              <w:pict w14:anchorId="72151F6B">
+                <v:shape id="_x0000_i1207" type="#_x0000_t75" style="width:3in;height:133pt">
+                  <v:imagedata r:id="rId15" o:title="Screen Shot 2015-01-21 at 23"/>
+                </v:shape>
+              </w:pict>
+            </w:r>
+          </w:p>
+          <w:p>
+            <w:pPr>
+              <w:pStyle w:val="Caption"/>
+              <w:spacing w:line="240" w:lineRule="auto"/>
+              <w:ind w:firstLine="0"/>
+              <w:jc w:val="center"/>
+            </w:pPr>
+            <w:bookmarkStart w:id="25" w:name="_Ref283822940"/>
+            <w:r>
+              <w:t xml:space="preserve">Figura </w:t>
+            </w:r>
+            <w:fldSimple w:instr=" SEQ Figura \* ARABIC ">
+              <w:r>
+                <w:rPr>
+                  <w:noProof/>
+                </w:rPr>
+                <w:t>5</w:t>
+              </w:r>
+            </w:fldSimple>
+            <w:bookmarkEnd w:id="25"/>
+            <w:r>
+              <w:t>: Progresia timpului de răspuns pentru primele 800s (mai puțin e mai bine)</w:t>
+            </w:r>
+          </w:p>
+        </w:tc>
+        <w:tc>
+          <w:tcPr>
+            <w:tcW w:w="4785" w:type="dxa"/>
+            <w:vAlign w:val="center"/>
+          </w:tcPr>
+          <w:p>
+            <w:pPr>
+              <w:keepNext/>
+              <w:spacing w:line="240" w:lineRule="auto"/>
+              <w:ind w:firstLine="0"/>
+              <w:jc w:val="center"/>
+            </w:pPr>
+            <w:r>
+              <w:pict w14:anchorId="2248348D">
+                <v:shape id="_x0000_i1209" type="#_x0000_t75" style="width:3in;height:129pt">
+                  <v:imagedata r:id="rId16" o:title="Screen Shot 2015-01-21 at 23"/>
+                </v:shape>
+              </w:pict>
+            </w:r>
+          </w:p>
+          <w:p>
+            <w:pPr>
+              <w:pStyle w:val="Caption"/>
+              <w:spacing w:line="240" w:lineRule="auto"/>
+              <w:ind w:firstLine="0"/>
+              <w:jc w:val="center"/>
+            </w:pPr>
+            <w:r>
+              <w:t xml:space="preserve">Figura </w:t>
+            </w:r>
+            <w:fldSimple w:instr=" SEQ Figura \* ARABIC ">
+              <w:r>
+                <w:rPr>
+                  <w:noProof/>
+                </w:rPr>
+                <w:t>6</w:t>
+              </w:r>
+            </w:fldSimple>
+            <w:r>
+              <w:t>: Timpul în ms pentru a executa o interogare SQL Select (mai puțin e mai bine)</w:t>
+            </w:r>
+          </w:p>
+        </w:tc>
+      </w:tr>
+    </w:tbl>
+    <w:p>
+      <w:r>
+        <w:t>Testul de aplicație este un marco-benchmark. Aplicația noastră va prezenta un blog WordPress ce conținând datele implicite oferite la instalarea acestuia. Când o cerere este făcută către blog, software-ul WordPress trebuie să preia date din baza de date și să returneze un răspuns. S-a folosit JMeter pentru a trimite un număr din ce în</w:t>
+      </w:r>
+      <w:r>
+        <w:t xml:space="preserve"> ce mai mare de cereri concurente. Se folosește această tactică pentru a observa momentul în care serverul rămâne fără memorie și începe să aibă probleme severe de performanță. </w:t>
+      </w:r>
+    </w:p>
+    <w:p>
+      <w:r>
+        <w:t xml:space="preserve">Timp de 800 de secunde JMeter a încercat să producă cât de multe cereri a putut, cu un număr mereu în creștere de cereri concurente. Doar cererile care au reușit au fost numărate. La t = 0ms software-ul de testare a început cu o cerere concurentă și a trimis o nouă cerere după ce s-a terminat cea precedentă. Numărul de cereri concurente a fost crescut liniar, până când la 720 secunde a ajuns la 100 de conexiuni concurente. </w:t>
+      </w:r>
+    </w:p>
+    <w:p>
+      <w:r>
+        <w:t>Unul din motivele acestui benchmark a fost aflarea momentului în care performanța scade sever din cauza lipsei de resurse.</w:t>
+      </w:r>
+    </w:p>
+    <w:p>
+      <w:pPr>
+        <w:rPr>
+          <w:rFonts w:eastAsia="Times New Roman"/>
+        </w:rPr>
+      </w:pPr>
+      <w:r>
+        <w:fldChar w:fldCharType="begin"/>
+      </w:r>
+      <w:r>
+        <w:instrText xml:space="preserve"> REF _Ref283822405 \h </w:instrText>
+      </w:r>
+      <w:r>
+        <w:fldChar w:fldCharType="separate"/>
+      </w:r>
+      <w:r>
+        <w:t xml:space="preserve">Figura </w:t>
+      </w:r>
+      <w:r>
+        <w:rPr>
+          <w:noProof/>
+        </w:rPr>
+        <w:t>3</w:t>
+      </w:r>
+      <w:r>
+        <w:fldChar w:fldCharType="end"/>
+      </w:r>
+      <w:r>
+        <w:t xml:space="preserve"> arată numărul de </w:t>
+      </w:r>
+      <w:r>
+        <w:t xml:space="preserve">cereri reușite în 800 secunde: CoreOS a reușit să proceseze </w:t>
+      </w:r>
+      <w:r>
+        <w:t xml:space="preserve">mult mai multe cereri în același interval de timp, de mai mult de patru ori decât Xen. Acest rezultat este neașteptat deoarece </w:t>
+      </w:r>
+      <w:r>
+        <w:rPr>
+          <w:rFonts w:eastAsia="Times New Roman"/>
+        </w:rPr>
+        <w:t xml:space="preserve">Sampathkumar </w:t>
+      </w:r>
+      <w:r>
+        <w:rPr>
+          <w:rFonts w:eastAsia="Times New Roman"/>
+        </w:rPr>
+        <w:fldChar w:fldCharType="begin"/>
+      </w:r>
+      <w:r>
+        <w:rPr>
+          <w:rFonts w:eastAsia="Times New Roman"/>
+        </w:rPr>
+        <w:instrText xml:space="preserve"> REF _Ref283822735 \n \h </w:instrText>
+      </w:r>
+      <w:r>
+        <w:rPr>
+          <w:rFonts w:eastAsia="Times New Roman"/>
+        </w:rPr>
+      </w:r>
+      <w:r>
+        <w:rPr>
+          <w:rFonts w:eastAsia="Times New Roman"/>
+        </w:rPr>
+        <w:fldChar w:fldCharType="separate"/>
+      </w:r>
+      <w:r>
+        <w:rPr>
+          <w:rFonts w:eastAsia="Times New Roman"/>
+        </w:rPr>
+        <w:t>[1]</w:t>
+      </w:r>
+      <w:r>
+        <w:rPr>
+          <w:rFonts w:eastAsia="Times New Roman"/>
+        </w:rPr>
+        <w:fldChar w:fldCharType="end"/>
+      </w:r>
+      <w:r>
+        <w:rPr>
+          <w:rFonts w:eastAsia="Times New Roman"/>
+        </w:rPr>
+        <w:t xml:space="preserve"> a arătat în micro-benchmarkurile făcute de el că LXC se comportă mai bine decât Xen cu 7%, nu cu 306%. Această diferență poate fi atribuită metodelor diferite în care izolarea procesorului este manevrată, unde Xen izolează per nucleu al procesorului, LXC folosește izolarea bazată pe prioritatea </w:t>
+      </w:r>
+      <w:r>
+        <w:rPr>
+          <w:rFonts w:eastAsia="Times New Roman"/>
+          <w:i/>
+        </w:rPr>
+        <w:t>cgroup</w:t>
+      </w:r>
+      <w:r>
+        <w:rPr>
+          <w:rFonts w:eastAsia="Times New Roman"/>
+        </w:rPr>
+        <w:t>. Cu această strategie, LXC ar putea fi în stare să folosească toate resursele procesorului mai eficient și este cel mai probabil cauza acesti diferențe notabile.</w:t>
+      </w:r>
+    </w:p>
+    <w:p>
+      <w:pPr>
+        <w:rPr>
+          <w:rFonts w:eastAsia="Times New Roman"/>
+        </w:rPr>
+      </w:pPr>
+      <w:r>
+        <w:rPr>
+          <w:rFonts w:eastAsia="Times New Roman"/>
+        </w:rPr>
+        <w:fldChar w:fldCharType="begin"/>
+      </w:r>
+      <w:r>
+        <w:rPr>
+          <w:rFonts w:eastAsia="Times New Roman"/>
+        </w:rPr>
+        <w:instrText xml:space="preserve"> REF _Ref283822940 \h </w:instrText>
+      </w:r>
+      <w:r>
+        <w:rPr>
+          <w:rFonts w:eastAsia="Times New Roman"/>
+        </w:rPr>
+      </w:r>
+      <w:r>
+        <w:rPr>
+          <w:rFonts w:eastAsia="Times New Roman"/>
+        </w:rPr>
+        <w:fldChar w:fldCharType="separate"/>
+      </w:r>
+      <w:r>
+        <w:t xml:space="preserve">Figura </w:t>
+      </w:r>
+      <w:r>
+        <w:rPr>
+          <w:noProof/>
+        </w:rPr>
+        <w:t>5</w:t>
+      </w:r>
+      <w:r>
+        <w:rPr>
+          <w:rFonts w:eastAsia="Times New Roman"/>
+        </w:rPr>
+        <w:fldChar w:fldCharType="end"/>
+      </w:r>
+      <w:r>
+        <w:rPr>
+          <w:rFonts w:eastAsia="Times New Roman"/>
+        </w:rPr>
+        <w:t xml:space="preserve"> arată că Xen are nevoie de mai mult timp pentru a răspunde la o singură cerere. Linia de tendință desenată între punctele de date ia valoarea medie de 30 de puncte date.  O linie mai plată sugerează o performanță mai consistentă. În concluzie, figura arată că Xen nu se comportă la fel de consistent ca și LXC, nici chiar când are suficientă memorie fizică disponibilă.</w:t>
+      </w:r>
+    </w:p>
+    <w:p>
+      <w:pPr>
+        <w:rPr>
+          <w:rFonts w:eastAsia="Times New Roman"/>
+        </w:rPr>
+      </w:pPr>
+      <w:r>
+        <w:rPr>
+          <w:rFonts w:eastAsia="Times New Roman"/>
+        </w:rPr>
+        <w:t xml:space="preserve">Când numărul de conexiuni este crescut peste capabilitățle serverului în ceea ce privește memoria RAM, mașina gazdă începe să interschimbe memorie între hard disc și memoria RAM – </w:t>
+      </w:r>
+      <w:r>
+        <w:rPr>
+          <w:rFonts w:eastAsia="Times New Roman"/>
+        </w:rPr>
+        <w:fldChar w:fldCharType="begin"/>
+      </w:r>
+      <w:r>
+        <w:rPr>
+          <w:rFonts w:eastAsia="Times New Roman"/>
+        </w:rPr>
+        <w:instrText xml:space="preserve"> REF _Ref283822940 \h </w:instrText>
+      </w:r>
+      <w:r>
+        <w:rPr>
+          <w:rFonts w:eastAsia="Times New Roman"/>
+        </w:rPr>
+      </w:r>
+      <w:r>
+        <w:rPr>
+          <w:rFonts w:eastAsia="Times New Roman"/>
+        </w:rPr>
+        <w:fldChar w:fldCharType="separate"/>
+      </w:r>
+      <w:r>
+        <w:t xml:space="preserve">Figura </w:t>
+      </w:r>
+      <w:r>
+        <w:rPr>
+          <w:noProof/>
+        </w:rPr>
+        <w:t>5</w:t>
+      </w:r>
+      <w:r>
+        <w:rPr>
+          <w:rFonts w:eastAsia="Times New Roman"/>
+        </w:rPr>
+        <w:fldChar w:fldCharType="end"/>
+      </w:r>
+      <w:r>
+        <w:rPr>
+          <w:rFonts w:eastAsia="Times New Roman"/>
+        </w:rPr>
+        <w:t xml:space="preserve"> arată clar acest efect. După 610 secunde (85 conexiuni concurente) Xen începe acest proces. LXC </w:t>
+      </w:r>
+      <w:r>
+        <w:rPr>
+          <w:rFonts w:eastAsia="Times New Roman"/>
+        </w:rPr>
+        <w:t xml:space="preserve">rămâne fără memorie </w:t>
+      </w:r>
+      <w:r>
+        <w:rPr>
+          <w:rFonts w:eastAsia="Times New Roman"/>
+        </w:rPr>
+        <w:t>după 655 secunde (91 conexiuni concurente)</w:t>
+      </w:r>
+      <w:r>
+        <w:rPr>
+          <w:rFonts w:eastAsia="Times New Roman"/>
+        </w:rPr>
+        <w:t>, ceea ce înseamnă că surplusul de memorie introdus de Xen poate fi folosit pentru a procesa până la 6 cereri concurente în plus.</w:t>
+      </w:r>
+    </w:p>
+    <w:p>
+      <w:pPr>
+        <w:rPr>
+          <w:rFonts w:eastAsia="Times New Roman"/>
+        </w:rPr>
+      </w:pPr>
+      <w:r>
+        <w:rPr>
+          <w:rFonts w:eastAsia="Times New Roman"/>
+        </w:rPr>
+        <w:t>Mai mult, figura arată că LXC tratează lipsa de resurse într-un mod mai consistent.  În schimb, Xen reușește să continue să servească răspunsuri mai repede și cu mai puține nereușite.</w:t>
+      </w:r>
+      <w:r>
+        <w:rPr>
+          <w:rFonts w:eastAsia="Times New Roman"/>
+        </w:rPr>
+        <w:t xml:space="preserve"> Răspunsurile eșuate sunt identificate folosind coduri de status HTTP, de exemplu 502 Bad Gateway. Panta descendentă dupa 700 secunde este cauzată de cererile eșuate, deoarece graficul arată doar cererile reușite. După 707 secunde apliacația ce rulează sub LXC începe să arunce erori. Acest lucru este aștept deoarece Sampathkumar </w:t>
+      </w:r>
+      <w:r>
+        <w:rPr>
+          <w:rFonts w:eastAsia="Times New Roman"/>
+        </w:rPr>
+        <w:fldChar w:fldCharType="begin"/>
+      </w:r>
+      <w:r>
+        <w:rPr>
+          <w:rFonts w:eastAsia="Times New Roman"/>
+        </w:rPr>
+        <w:instrText xml:space="preserve"> REF _Ref283822735 \n \h </w:instrText>
+      </w:r>
+      <w:r>
+        <w:rPr>
+          <w:rFonts w:eastAsia="Times New Roman"/>
+        </w:rPr>
+      </w:r>
+      <w:r>
+        <w:rPr>
+          <w:rFonts w:eastAsia="Times New Roman"/>
+        </w:rPr>
+        <w:fldChar w:fldCharType="separate"/>
+      </w:r>
+      <w:r>
+        <w:rPr>
+          <w:rFonts w:eastAsia="Times New Roman"/>
+        </w:rPr>
+        <w:t>[1]</w:t>
+      </w:r>
+      <w:r>
+        <w:rPr>
+          <w:rFonts w:eastAsia="Times New Roman"/>
+        </w:rPr>
+        <w:fldChar w:fldCharType="end"/>
+      </w:r>
+      <w:r>
+        <w:rPr>
+          <w:rFonts w:eastAsia="Times New Roman"/>
+        </w:rPr>
+        <w:t xml:space="preserve"> a arătat deja că Xen este considerabil mai bun la izolare decât LXC, în special în situații unde resursele necesare le excedează pe cele disponibile.</w:t>
+      </w:r>
+    </w:p>
+    <w:p>
+      <w:pPr>
+        <w:rPr>
+          <w:rFonts w:eastAsia="Times New Roman"/>
+        </w:rPr>
+      </w:pPr>
+      <w:r>
+        <w:rPr>
+          <w:rFonts w:eastAsia="Times New Roman"/>
+        </w:rPr>
+        <w:t>Analizând mașina gazdă se poate vedea că XenServer folosește 906MB de RAM la pornire pentru a rula mașina virtuală domain0. Comparând asta cu o instalare nouă de CoreOS care folosește 161MB, diferența fiind de 745MB care ar putea fi folosită pentru servirea mai multor cereri.</w:t>
+      </w:r>
+    </w:p>
+    <w:p>
+      <w:pPr>
+        <w:rPr>
+          <w:rFonts w:eastAsia="Times New Roman"/>
+        </w:rPr>
+      </w:pPr>
+      <w:r>
+        <w:rPr>
+          <w:rFonts w:eastAsia="Times New Roman"/>
+        </w:rPr>
+        <w:t xml:space="preserve">Deși un țel nobil ar fi să luăm în calcul doar performanța și stabilitatea, în viața reală sunt la fel de importante ușurința de utilizare și setul de unelte disponibile. </w:t>
+      </w:r>
+      <w:r>
+        <w:rPr>
+          <w:rFonts w:eastAsia="Times New Roman"/>
+        </w:rPr>
+        <w:t xml:space="preserve">În special cu apariția noilor metodologii de dezvoltare software DevOps </w:t>
+      </w:r>
+      <w:r>
+        <w:rPr>
+          <w:rFonts w:eastAsia="Times New Roman"/>
+        </w:rPr>
+        <w:fldChar w:fldCharType="begin"/>
+      </w:r>
+      <w:r>
+        <w:rPr>
+          <w:rFonts w:eastAsia="Times New Roman"/>
+        </w:rPr>
+        <w:instrText xml:space="preserve"> REF _Ref283832058 \n \h </w:instrText>
+      </w:r>
+      <w:r>
+        <w:rPr>
+          <w:rFonts w:eastAsia="Times New Roman"/>
+        </w:rPr>
+      </w:r>
+      <w:r>
+        <w:rPr>
+          <w:rFonts w:eastAsia="Times New Roman"/>
+        </w:rPr>
+        <w:fldChar w:fldCharType="separate"/>
+      </w:r>
+      <w:r>
+        <w:rPr>
+          <w:rFonts w:eastAsia="Times New Roman"/>
+        </w:rPr>
+        <w:t>[2]</w:t>
+      </w:r>
+      <w:r>
+        <w:rPr>
+          <w:rFonts w:eastAsia="Times New Roman"/>
+        </w:rPr>
+        <w:fldChar w:fldCharType="end"/>
+      </w:r>
+      <w:r>
+        <w:rPr>
+          <w:rFonts w:eastAsia="Times New Roman"/>
+        </w:rPr>
+        <w:t xml:space="preserve">, care încurajează folosirea scripturilor și a automatizării în timpul planificării infrastructurii unei aplicații. Folosirea virtualizării și dezvoltarea API-urilor de infrastructură a înlesnit acest lucru. Atât LXC cât și Xen au diverse unelte și pot fi folosite la automatizarea lansării și creării de infrastructură, însă felul în care uneltele acestea funcționează diferă. </w:t>
+      </w:r>
+    </w:p>
+    <w:p>
+      <w:pPr>
+        <w:rPr>
+          <w:rFonts w:eastAsia="Times New Roman"/>
+        </w:rPr>
+      </w:pPr>
+      <w:r>
+        <w:rPr>
+          <w:rFonts w:eastAsia="Times New Roman"/>
+        </w:rPr>
+        <w:t xml:space="preserve">În </w:t>
+      </w:r>
+      <w:r>
+        <w:rPr>
+          <w:rFonts w:eastAsia="Times New Roman"/>
+        </w:rPr>
+        <w:fldChar w:fldCharType="begin"/>
+      </w:r>
+      <w:r>
+        <w:rPr>
+          <w:rFonts w:eastAsia="Times New Roman"/>
+        </w:rPr>
+        <w:instrText xml:space="preserve"> REF _Ref283832654 \h </w:instrText>
+      </w:r>
+      <w:r>
+        <w:rPr>
+          <w:rFonts w:eastAsia="Times New Roman"/>
+        </w:rPr>
+      </w:r>
+      <w:r>
+        <w:rPr>
+          <w:rFonts w:eastAsia="Times New Roman"/>
+        </w:rPr>
+        <w:fldChar w:fldCharType="separate"/>
+      </w:r>
+      <w:r>
+        <w:t xml:space="preserve">Tabelul </w:t>
+      </w:r>
+      <w:r>
+        <w:rPr>
+          <w:noProof/>
+        </w:rPr>
+        <w:t>1</w:t>
+      </w:r>
+      <w:r>
+        <w:rPr>
+          <w:rFonts w:eastAsia="Times New Roman"/>
+        </w:rPr>
+        <w:fldChar w:fldCharType="end"/>
+      </w:r>
+      <w:r>
+        <w:rPr>
+          <w:rFonts w:eastAsia="Times New Roman"/>
+        </w:rPr>
+        <w:t xml:space="preserve"> este prezentată o imagine despre uneltele disponibile. Tabelul face diferența dintre CoreOS (care folosește Docker și LXC) și XenServer.</w:t>
+      </w:r>
+    </w:p>
+    <w:tbl>
+      <w:tblPr>
+        <w:tblStyle w:val="TableGrid"/>
+        <w:tblW w:w="0" w:type="auto"/>
+        <w:jc w:val="center"/>
+        <w:tblLook w:val="04A0" w:firstRow="1" w:lastRow="0" w:firstColumn="1" w:lastColumn="0" w:noHBand="0" w:noVBand="1"/>
+      </w:tblPr>
+      <w:tblGrid>
+        <w:gridCol w:w="3510"/>
+        <w:gridCol w:w="1276"/>
+        <w:gridCol w:w="1276"/>
+      </w:tblGrid>
+      <w:tr>
+        <w:trPr>
+          <w:jc w:val="center"/>
+        </w:trPr>
+        <w:tc>
+          <w:tcPr>
+            <w:tcW w:w="3510" w:type="dxa"/>
+            <w:tcBorders>
+              <w:top w:val="nil"/>
+              <w:left w:val="nil"/>
+            </w:tcBorders>
+          </w:tcPr>
+          <w:p>
+            <w:pPr>
+              <w:spacing w:line="240" w:lineRule="auto"/>
+              <w:ind w:firstLine="0"/>
+              <w:rPr>
+                <w:rFonts w:eastAsia="Times New Roman"/>
+              </w:rPr>
+            </w:pPr>
+          </w:p>
+        </w:tc>
+        <w:tc>
+          <w:tcPr>
+            <w:tcW w:w="1276" w:type="dxa"/>
+          </w:tcPr>
+          <w:p>
+            <w:pPr>
+              <w:spacing w:line="240" w:lineRule="auto"/>
+              <w:ind w:firstLine="0"/>
+              <w:jc w:val="center"/>
+              <w:rPr>
+                <w:rFonts w:eastAsia="Times New Roman"/>
+              </w:rPr>
+            </w:pPr>
+            <w:r>
+              <w:rPr>
+                <w:rFonts w:eastAsia="Times New Roman"/>
+              </w:rPr>
+              <w:t>CoreOS</w:t>
+            </w:r>
+          </w:p>
+        </w:tc>
+        <w:tc>
+          <w:tcPr>
+            <w:tcW w:w="1276" w:type="dxa"/>
+          </w:tcPr>
+          <w:p>
+            <w:pPr>
+              <w:spacing w:line="240" w:lineRule="auto"/>
+              <w:ind w:firstLine="0"/>
+              <w:jc w:val="center"/>
+              <w:rPr>
+                <w:rFonts w:eastAsia="Times New Roman"/>
+              </w:rPr>
+            </w:pPr>
+            <w:r>
+              <w:rPr>
+                <w:rFonts w:eastAsia="Times New Roman"/>
+              </w:rPr>
+              <w:t>XenServer</w:t>
+            </w:r>
+          </w:p>
+        </w:tc>
+      </w:tr>
+      <w:tr>
+        <w:trPr>
+          <w:jc w:val="center"/>
+        </w:trPr>
+        <w:tc>
+          <w:tcPr>
+            <w:tcW w:w="3510" w:type="dxa"/>
+          </w:tcPr>
+          <w:p>
+            <w:pPr>
+              <w:spacing w:line="240" w:lineRule="auto"/>
+              <w:ind w:firstLine="0"/>
+              <w:rPr>
+                <w:rFonts w:eastAsia="Times New Roman"/>
+              </w:rPr>
+            </w:pPr>
+            <w:r>
+              <w:rPr>
+                <w:rFonts w:eastAsia="Times New Roman"/>
+              </w:rPr>
+              <w:t>Surplus înlăturat de tehnologie</w:t>
+            </w:r>
+          </w:p>
+          <w:p>
+            <w:pPr>
+              <w:spacing w:line="240" w:lineRule="auto"/>
+              <w:ind w:firstLine="0"/>
+              <w:rPr>
+                <w:rFonts w:eastAsia="Times New Roman"/>
+              </w:rPr>
+            </w:pPr>
+            <w:r>
+              <w:rPr>
+                <w:rFonts w:eastAsia="Times New Roman"/>
+              </w:rPr>
+              <w:t>Crearea de imagini</w:t>
+            </w:r>
+          </w:p>
+          <w:p>
+            <w:pPr>
+              <w:spacing w:line="240" w:lineRule="auto"/>
+              <w:ind w:firstLine="0"/>
+              <w:rPr>
+                <w:rFonts w:eastAsia="Times New Roman"/>
+              </w:rPr>
+            </w:pPr>
+            <w:r>
+              <w:rPr>
+                <w:rFonts w:eastAsia="Times New Roman"/>
+              </w:rPr>
+              <w:t>Descoperirea de servicii</w:t>
+            </w:r>
+          </w:p>
+          <w:p>
+            <w:pPr>
+              <w:spacing w:line="240" w:lineRule="auto"/>
+              <w:ind w:firstLine="0"/>
+              <w:rPr>
+                <w:rFonts w:eastAsia="Times New Roman"/>
+              </w:rPr>
+            </w:pPr>
+            <w:r>
+              <w:rPr>
+                <w:rFonts w:eastAsia="Times New Roman"/>
+              </w:rPr>
+              <w:t xml:space="preserve">Configurarea în </w:t>
+            </w:r>
+            <w:r>
+              <w:rPr>
+                <w:rFonts w:eastAsia="Times New Roman"/>
+                <w:i/>
+              </w:rPr>
+              <w:t>cluster</w:t>
+            </w:r>
+          </w:p>
+          <w:p>
+            <w:pPr>
+              <w:spacing w:line="240" w:lineRule="auto"/>
+              <w:ind w:firstLine="0"/>
+              <w:rPr>
+                <w:rFonts w:eastAsia="Times New Roman"/>
+              </w:rPr>
+            </w:pPr>
+            <w:r>
+              <w:rPr>
+                <w:rFonts w:eastAsia="Times New Roman"/>
+              </w:rPr>
+              <w:t>Disponibilitate înaltă</w:t>
+            </w:r>
+          </w:p>
+          <w:p>
+            <w:pPr>
+              <w:spacing w:line="240" w:lineRule="auto"/>
+              <w:ind w:firstLine="0"/>
+              <w:rPr>
+                <w:rFonts w:eastAsia="Times New Roman"/>
+              </w:rPr>
+            </w:pPr>
+            <w:r>
+              <w:rPr>
+                <w:rFonts w:eastAsia="Times New Roman"/>
+              </w:rPr>
+              <w:t>Timp de pornire</w:t>
+            </w:r>
+          </w:p>
+          <w:p>
+            <w:pPr>
+              <w:spacing w:line="240" w:lineRule="auto"/>
+              <w:ind w:firstLine="0"/>
+              <w:rPr>
+                <w:rFonts w:eastAsia="Times New Roman"/>
+              </w:rPr>
+            </w:pPr>
+            <w:r>
+              <w:rPr>
+                <w:rFonts w:eastAsia="Times New Roman"/>
+              </w:rPr>
+              <w:t>Migrarea a mașinilor</w:t>
+            </w:r>
+          </w:p>
+        </w:tc>
+        <w:tc>
+          <w:tcPr>
+            <w:tcW w:w="1276" w:type="dxa"/>
+          </w:tcPr>
+          <w:p>
+            <w:pPr>
+              <w:spacing w:line="240" w:lineRule="auto"/>
+              <w:ind w:firstLine="0"/>
+              <w:jc w:val="center"/>
+              <w:rPr>
+                <w:rFonts w:eastAsia="Times New Roman"/>
+              </w:rPr>
+            </w:pPr>
+            <w:r>
+              <w:rPr>
+                <w:rFonts w:eastAsia="Times New Roman"/>
+              </w:rPr>
+              <w:t>+</w:t>
+            </w:r>
+          </w:p>
+          <w:p>
+            <w:pPr>
+              <w:spacing w:line="240" w:lineRule="auto"/>
+              <w:ind w:firstLine="0"/>
+              <w:jc w:val="center"/>
+              <w:rPr>
+                <w:rFonts w:eastAsia="Times New Roman"/>
+              </w:rPr>
+            </w:pPr>
+            <w:r>
+              <w:rPr>
+                <w:rFonts w:eastAsia="Times New Roman"/>
+              </w:rPr>
+              <w:t>+</w:t>
+            </w:r>
+          </w:p>
+          <w:p>
+            <w:pPr>
+              <w:spacing w:line="240" w:lineRule="auto"/>
+              <w:ind w:firstLine="0"/>
+              <w:jc w:val="center"/>
+              <w:rPr>
+                <w:rFonts w:eastAsia="Times New Roman"/>
+              </w:rPr>
+            </w:pPr>
+            <w:r>
+              <w:rPr>
+                <w:rFonts w:eastAsia="Times New Roman"/>
+              </w:rPr>
+              <w:t>+</w:t>
+            </w:r>
+          </w:p>
+          <w:p>
+            <w:pPr>
+              <w:spacing w:line="240" w:lineRule="auto"/>
+              <w:ind w:firstLine="0"/>
+              <w:jc w:val="center"/>
+              <w:rPr>
+                <w:rFonts w:eastAsia="Times New Roman"/>
+              </w:rPr>
+            </w:pPr>
+            <w:r>
+              <w:rPr>
+                <w:rFonts w:eastAsia="Times New Roman"/>
+              </w:rPr>
+              <w:t>0</w:t>
+            </w:r>
+          </w:p>
+          <w:p>
+            <w:pPr>
+              <w:spacing w:line="240" w:lineRule="auto"/>
+              <w:ind w:firstLine="0"/>
+              <w:jc w:val="center"/>
+              <w:rPr>
+                <w:rFonts w:eastAsia="Times New Roman"/>
+              </w:rPr>
+            </w:pPr>
+            <w:r>
+              <w:rPr>
+                <w:rFonts w:eastAsia="Times New Roman"/>
+              </w:rPr>
+              <w:t>+</w:t>
+            </w:r>
+          </w:p>
+          <w:p>
+            <w:pPr>
+              <w:spacing w:line="240" w:lineRule="auto"/>
+              <w:ind w:firstLine="0"/>
+              <w:jc w:val="center"/>
+              <w:rPr>
+                <w:rFonts w:eastAsia="Times New Roman"/>
+              </w:rPr>
+            </w:pPr>
+            <w:r>
+              <w:rPr>
+                <w:rFonts w:eastAsia="Times New Roman"/>
+              </w:rPr>
+              <w:t>+</w:t>
+            </w:r>
+          </w:p>
+          <w:p>
+            <w:pPr>
+              <w:spacing w:line="240" w:lineRule="auto"/>
+              <w:ind w:firstLine="0"/>
+              <w:jc w:val="center"/>
+              <w:rPr>
+                <w:rFonts w:eastAsia="Times New Roman"/>
+              </w:rPr>
+            </w:pPr>
+            <w:r>
+              <w:rPr>
+                <w:rFonts w:eastAsia="Times New Roman"/>
+              </w:rPr>
+              <w:t>-</w:t>
+            </w:r>
+          </w:p>
+        </w:tc>
+        <w:tc>
+          <w:tcPr>
+            <w:tcW w:w="1276" w:type="dxa"/>
+          </w:tcPr>
+          <w:p>
+            <w:pPr>
+              <w:spacing w:line="240" w:lineRule="auto"/>
+              <w:ind w:firstLine="0"/>
+              <w:jc w:val="center"/>
+              <w:rPr>
+                <w:rFonts w:eastAsia="Times New Roman"/>
+              </w:rPr>
+            </w:pPr>
+            <w:r>
+              <w:rPr>
+                <w:rFonts w:eastAsia="Times New Roman"/>
+              </w:rPr>
+              <w:t>-</w:t>
+            </w:r>
+          </w:p>
+          <w:p>
+            <w:pPr>
+              <w:spacing w:line="240" w:lineRule="auto"/>
+              <w:ind w:firstLine="0"/>
+              <w:jc w:val="center"/>
+              <w:rPr>
+                <w:rFonts w:eastAsia="Times New Roman"/>
+              </w:rPr>
+            </w:pPr>
+            <w:r>
+              <w:rPr>
+                <w:rFonts w:eastAsia="Times New Roman"/>
+              </w:rPr>
+              <w:t>0</w:t>
+            </w:r>
+          </w:p>
+          <w:p>
+            <w:pPr>
+              <w:spacing w:line="240" w:lineRule="auto"/>
+              <w:ind w:firstLine="0"/>
+              <w:jc w:val="center"/>
+              <w:rPr>
+                <w:rFonts w:eastAsia="Times New Roman"/>
+              </w:rPr>
+            </w:pPr>
+            <w:r>
+              <w:rPr>
+                <w:rFonts w:eastAsia="Times New Roman"/>
+              </w:rPr>
+              <w:t>0</w:t>
+            </w:r>
+          </w:p>
+          <w:p>
+            <w:pPr>
+              <w:spacing w:line="240" w:lineRule="auto"/>
+              <w:ind w:firstLine="0"/>
+              <w:jc w:val="center"/>
+              <w:rPr>
+                <w:rFonts w:eastAsia="Times New Roman"/>
+              </w:rPr>
+            </w:pPr>
+            <w:r>
+              <w:rPr>
+                <w:rFonts w:eastAsia="Times New Roman"/>
+              </w:rPr>
+              <w:t>+</w:t>
+            </w:r>
+          </w:p>
+          <w:p>
+            <w:pPr>
+              <w:spacing w:line="240" w:lineRule="auto"/>
+              <w:ind w:firstLine="0"/>
+              <w:jc w:val="center"/>
+              <w:rPr>
+                <w:rFonts w:eastAsia="Times New Roman"/>
+              </w:rPr>
+            </w:pPr>
+            <w:r>
+              <w:rPr>
+                <w:rFonts w:eastAsia="Times New Roman"/>
+              </w:rPr>
+              <w:t>+</w:t>
+            </w:r>
+          </w:p>
+          <w:p>
+            <w:pPr>
+              <w:spacing w:line="240" w:lineRule="auto"/>
+              <w:ind w:firstLine="0"/>
+              <w:jc w:val="center"/>
+              <w:rPr>
+                <w:rFonts w:eastAsia="Times New Roman"/>
+              </w:rPr>
+            </w:pPr>
+            <w:r>
+              <w:rPr>
+                <w:rFonts w:eastAsia="Times New Roman"/>
+              </w:rPr>
+              <w:t>0</w:t>
+            </w:r>
+          </w:p>
+          <w:p>
+            <w:pPr>
+              <w:keepNext/>
+              <w:spacing w:line="240" w:lineRule="auto"/>
+              <w:ind w:firstLine="0"/>
+              <w:jc w:val="center"/>
+              <w:rPr>
+                <w:rFonts w:eastAsia="Times New Roman"/>
+              </w:rPr>
+            </w:pPr>
+            <w:r>
+              <w:rPr>
+                <w:rFonts w:eastAsia="Times New Roman"/>
+              </w:rPr>
+              <w:t>+</w:t>
+            </w:r>
+          </w:p>
+        </w:tc>
+      </w:tr>
+    </w:tbl>
+    <w:p>
+      <w:pPr>
+        <w:pStyle w:val="Caption"/>
+        <w:ind w:firstLine="0"/>
+        <w:jc w:val="center"/>
+        <w:rPr>
+          <w:rFonts w:eastAsia="Times New Roman"/>
+        </w:rPr>
+      </w:pPr>
+      <w:bookmarkStart w:id="26" w:name="_Ref283832654"/>
+      <w:r>
+        <w:t xml:space="preserve">Tabelul </w:t>
+      </w:r>
+      <w:fldSimple w:instr=" SEQ Tabelul \* ARABIC ">
+        <w:r>
+          <w:rPr>
+            <w:noProof/>
+          </w:rPr>
+          <w:t>1</w:t>
+        </w:r>
+      </w:fldSimple>
+      <w:bookmarkEnd w:id="26"/>
+      <w:r>
+        <w:t>: Comparație de flexibilitate operațională</w:t>
+      </w:r>
+    </w:p>
+    <w:p>
+      <w:pPr>
+        <w:rPr>
+          <w:rFonts w:eastAsia="Times New Roman"/>
+        </w:rPr>
+      </w:pPr>
+    </w:p>
     <w:p>
       <w:pPr>
         <w:pStyle w:val="Heading1"/>
       </w:pPr>
-      <w:r>
-        <w:rPr>
-          <w:lang w:val="ro-RO"/>
-        </w:rPr>
+      <w:bookmarkStart w:id="27" w:name="_Toc283831491"/>
+      <w:r>
+        <w:rPr>
+          <w:lang w:val="ro-RO"/>
+        </w:rPr>
+        <w:t>Arhitectura</w:t>
+      </w:r>
+      <w:r>
+        <w:rPr>
+          <w:lang w:val="ro-RO"/>
+        </w:rPr>
+        <w:t xml:space="preserve"> infrastructurii</w:t>
+      </w:r>
+      <w:bookmarkEnd w:id="27"/>
+    </w:p>
+    <w:p>
+      <w:pPr>
+        <w:pStyle w:val="Heading2"/>
+      </w:pPr>
+      <w:bookmarkStart w:id="28" w:name="_Toc283831492"/>
+      <w:r>
+        <w:t xml:space="preserve">Prezentare </w:t>
+      </w:r>
+      <w:r>
+        <w:t>de ansamblu</w:t>
+      </w:r>
+      <w:bookmarkEnd w:id="28"/>
+    </w:p>
+    <w:p>
+      <w:pPr>
+        <w:pStyle w:val="Heading2"/>
+      </w:pPr>
+      <w:bookmarkStart w:id="29" w:name="_Toc283831493"/>
+      <w:r>
+        <w:t>Instalarea aplicației</w:t>
+      </w:r>
+      <w:bookmarkEnd w:id="29"/>
+    </w:p>
+    <w:p>
+      <w:pPr>
+        <w:pStyle w:val="Heading2"/>
+      </w:pPr>
+      <w:bookmarkStart w:id="30" w:name="_Toc283831494"/>
+      <w:r>
+        <w:t>Securitatea mediului</w:t>
+      </w:r>
+      <w:bookmarkEnd w:id="30"/>
+    </w:p>
+    <w:p>
+      <w:pPr>
+        <w:pStyle w:val="Heading2"/>
+      </w:pPr>
+      <w:bookmarkStart w:id="31" w:name="_Toc283831495"/>
+      <w:r>
+        <w:t>Scalabilitatea aplicației</w:t>
+      </w:r>
+      <w:bookmarkEnd w:id="31"/>
+    </w:p>
+    <w:p>
+      <w:pPr>
+        <w:pStyle w:val="Heading1"/>
+        <w:rPr>
+          <w:lang w:val="ro-RO"/>
+        </w:rPr>
+      </w:pPr>
+      <w:r>
         <w:br w:type="page"/>
       </w:r>
-      <w:bookmarkStart w:id="23" w:name="_Toc283782790"/>
-      <w:r>
-        <w:rPr>
-          <w:lang w:val="ro-RO"/>
-        </w:rPr>
-        <w:t>Arhitectura</w:t>
-      </w:r>
-      <w:r>
-        <w:rPr>
-          <w:lang w:val="ro-RO"/>
-        </w:rPr>
-        <w:t xml:space="preserve"> infrastructurii</w:t>
-      </w:r>
-      <w:bookmarkEnd w:id="23"/>
+      <w:bookmarkStart w:id="32" w:name="_Toc283831496"/>
+      <w:r>
+        <w:t>Prezentarea aplica</w:t>
+      </w:r>
+      <w:r>
+        <w:rPr>
+          <w:lang w:val="ro-RO"/>
+        </w:rPr>
+        <w:t>ției</w:t>
+      </w:r>
+      <w:bookmarkEnd w:id="32"/>
     </w:p>
     <w:p>
       <w:pPr>
         <w:pStyle w:val="Heading2"/>
-      </w:pPr>
-      <w:bookmarkStart w:id="24" w:name="_Toc283782791"/>
-      <w:r>
-        <w:t xml:space="preserve">Prezentare </w:t>
-      </w:r>
-      <w:r>
-        <w:t>de ansamblu</w:t>
-      </w:r>
-      <w:bookmarkEnd w:id="24"/>
+        <w:rPr>
+          <w:lang w:val="ro-RO"/>
+        </w:rPr>
+      </w:pPr>
+      <w:bookmarkStart w:id="33" w:name="_Toc283831497"/>
+      <w:r>
+        <w:rPr>
+          <w:lang w:val="ro-RO"/>
+        </w:rPr>
+        <w:t>Arhitectura software</w:t>
+      </w:r>
+      <w:bookmarkEnd w:id="33"/>
     </w:p>
     <w:p>
       <w:pPr>
         <w:pStyle w:val="Heading2"/>
-      </w:pPr>
-      <w:bookmarkStart w:id="25" w:name="_Toc283782792"/>
-      <w:r>
-        <w:t>Instalarea aplicației</w:t>
-      </w:r>
-      <w:bookmarkEnd w:id="25"/>
-    </w:p>
-    <w:p>
-      <w:pPr>
-        <w:pStyle w:val="Heading2"/>
-      </w:pPr>
-      <w:bookmarkStart w:id="26" w:name="_Toc283782793"/>
-      <w:r>
-        <w:t>Securitatea mediului</w:t>
-      </w:r>
-      <w:bookmarkEnd w:id="26"/>
-    </w:p>
-    <w:p>
-      <w:pPr>
-        <w:pStyle w:val="Heading2"/>
-      </w:pPr>
-      <w:bookmarkStart w:id="27" w:name="_Toc283782794"/>
-      <w:r>
-        <w:t>Scalabilitatea aplicației</w:t>
-      </w:r>
-      <w:bookmarkEnd w:id="27"/>
-    </w:p>
-    <w:p>
-      <w:pPr>
-        <w:pStyle w:val="Heading1"/>
-        <w:rPr>
-          <w:lang w:val="ro-RO"/>
-        </w:rPr>
-      </w:pPr>
-      <w:r>
-        <w:br w:type="page"/>
-      </w:r>
-      <w:bookmarkStart w:id="28" w:name="_Toc283782795"/>
-      <w:r>
-        <w:t>Prezentarea aplica</w:t>
-      </w:r>
-      <w:r>
-        <w:rPr>
-          <w:lang w:val="ro-RO"/>
-        </w:rPr>
-        <w:t>ției</w:t>
-      </w:r>
-      <w:bookmarkEnd w:id="28"/>
-    </w:p>
-    <w:p>
-      <w:pPr>
-        <w:pStyle w:val="Heading2"/>
-        <w:rPr>
-          <w:lang w:val="ro-RO"/>
-        </w:rPr>
-      </w:pPr>
-      <w:bookmarkStart w:id="29" w:name="_Toc283782796"/>
-      <w:r>
-        <w:rPr>
-          <w:lang w:val="ro-RO"/>
-        </w:rPr>
-        <w:t>Arhitectura software</w:t>
-      </w:r>
-      <w:bookmarkEnd w:id="29"/>
-    </w:p>
-    <w:p>
-      <w:pPr>
-        <w:pStyle w:val="Heading2"/>
-        <w:rPr>
-          <w:lang w:val="ro-RO"/>
-        </w:rPr>
-      </w:pPr>
-      <w:bookmarkStart w:id="30" w:name="_Toc283782797"/>
+        <w:rPr>
+          <w:lang w:val="ro-RO"/>
+        </w:rPr>
+      </w:pPr>
+      <w:bookmarkStart w:id="34" w:name="_Toc283831498"/>
       <w:r>
         <w:rPr>
           <w:lang w:val="ro-RO"/>
         </w:rPr>
         <w:t>Funcționalități server</w:t>
       </w:r>
-      <w:bookmarkEnd w:id="30"/>
+      <w:bookmarkEnd w:id="34"/>
     </w:p>
     <w:p>
       <w:pPr>
         <w:pStyle w:val="Heading2"/>
         <w:jc w:val="left"/>
       </w:pPr>
-      <w:bookmarkStart w:id="31" w:name="_Toc283782798"/>
+      <w:bookmarkStart w:id="35" w:name="_Toc283831499"/>
       <w:r>
         <w:t>Funcționalități client</w:t>
       </w:r>
-      <w:bookmarkEnd w:id="31"/>
+      <w:bookmarkEnd w:id="35"/>
     </w:p>
     <w:p>
       <w:pPr>
@@ -5498,14 +7059,14 @@
         </w:rPr>
         <w:br w:type="page"/>
       </w:r>
-      <w:bookmarkStart w:id="32" w:name="_Toc283782799"/>
+      <w:bookmarkStart w:id="36" w:name="_Toc283831500"/>
       <w:r>
         <w:rPr>
           <w:lang w:val="ro-RO"/>
         </w:rPr>
         <w:t>Bibliografie</w:t>
       </w:r>
-      <w:bookmarkEnd w:id="32"/>
+      <w:bookmarkEnd w:id="36"/>
     </w:p>
     <w:p>
       <w:pPr>
@@ -5520,32 +7081,29 @@
         <w:ind w:left="567" w:hanging="567"/>
         <w:rPr>
           <w:spacing w:val="4"/>
-          <w:lang w:val="ro-RO"/>
-        </w:rPr>
-      </w:pPr>
+        </w:rPr>
+      </w:pPr>
+      <w:bookmarkStart w:id="37" w:name="_Ref283822735"/>
       <w:r>
         <w:rPr>
           <w:spacing w:val="4"/>
-          <w:lang w:val="ro-RO"/>
-        </w:rPr>
-        <w:t xml:space="preserve">Carl de Boor, </w:t>
+        </w:rPr>
+        <w:t xml:space="preserve">Sampathkumar. </w:t>
       </w:r>
       <w:r>
         <w:rPr>
           <w:i/>
-          <w:iCs/>
           <w:spacing w:val="4"/>
-          <w:lang w:val="ro-RO"/>
-        </w:rPr>
-        <w:t>A practical guide to splines</w:t>
+        </w:rPr>
+        <w:t>Virtualizing intelligent river(r): A comparative study of alternative virtualization technologies</w:t>
       </w:r>
       <w:r>
         <w:rPr>
           <w:spacing w:val="4"/>
-          <w:lang w:val="ro-RO"/>
-        </w:rPr>
-        <w:t>, Springer-Verlag, New York Heidelberg Berlin, 1978.</w:t>
-      </w:r>
+        </w:rPr>
+        <w:t>. Clemson University, 2013.</w:t>
+      </w:r>
+      <w:bookmarkEnd w:id="37"/>
     </w:p>
     <w:p>
       <w:pPr>
@@ -5560,122 +7118,35 @@
         <w:ind w:left="567" w:hanging="567"/>
         <w:rPr>
           <w:spacing w:val="4"/>
-          <w:lang w:val="ro-RO"/>
-        </w:rPr>
-      </w:pPr>
+        </w:rPr>
+      </w:pPr>
+      <w:bookmarkStart w:id="38" w:name="_Ref283832058"/>
       <w:r>
         <w:rPr>
           <w:spacing w:val="4"/>
-          <w:lang w:val="ro-RO"/>
-        </w:rPr>
-        <w:t xml:space="preserve">R.A. DeVore and G.G. Lorentz. </w:t>
+        </w:rPr>
+        <w:t xml:space="preserve">Michael Huttermann. </w:t>
       </w:r>
       <w:r>
         <w:rPr>
           <w:i/>
-          <w:iCs/>
           <w:spacing w:val="4"/>
-          <w:lang w:val="ro-RO"/>
-        </w:rPr>
-        <w:t>Constructive Approximation</w:t>
+        </w:rPr>
+        <w:t>DevOps for Developers, volume 1</w:t>
       </w:r>
       <w:r>
         <w:rPr>
           <w:spacing w:val="4"/>
-          <w:lang w:val="ro-RO"/>
-        </w:rPr>
-        <w:t>. Springer Verlag, Berlin Heildelberg New York, 1993.</w:t>
-      </w:r>
-    </w:p>
-    <w:p>
-      <w:pPr>
-        <w:numPr>
-          <w:ilvl w:val="0"/>
-          <w:numId w:val="17"/>
-        </w:numPr>
-        <w:tabs>
-          <w:tab w:val="clear" w:pos="340"/>
-        </w:tabs>
-        <w:spacing w:line="26" w:lineRule="atLeast"/>
-        <w:ind w:left="567" w:hanging="567"/>
+        </w:rPr>
+        <w:t>. Springer, 2012.</w:t>
+      </w:r>
+      <w:bookmarkEnd w:id="38"/>
+      <w:r>
         <w:rPr>
           <w:spacing w:val="4"/>
-          <w:lang w:val="ro-RO"/>
-        </w:rPr>
-      </w:pPr>
-      <w:r>
-        <w:rPr>
-          <w:spacing w:val="4"/>
-          <w:lang w:val="ro-RO"/>
-        </w:rPr>
-        <w:t xml:space="preserve">T. Popoviciu. Introduction à la théorie des différences divisées. </w:t>
-      </w:r>
-      <w:r>
-        <w:rPr>
-          <w:i/>
-          <w:iCs/>
-          <w:spacing w:val="4"/>
-          <w:lang w:val="ro-RO"/>
-        </w:rPr>
-        <w:t>Bull. Math. de la Soc. Roumaine des Sci.,</w:t>
-      </w:r>
-      <w:r>
-        <w:rPr>
-          <w:spacing w:val="4"/>
-          <w:lang w:val="ro-RO"/>
-        </w:rPr>
-        <w:t xml:space="preserve"> XLII: 65–78, 1940.</w:t>
-      </w:r>
-    </w:p>
-    <w:p>
-      <w:pPr>
-        <w:numPr>
-          <w:ilvl w:val="0"/>
-          <w:numId w:val="17"/>
-        </w:numPr>
-        <w:tabs>
-          <w:tab w:val="clear" w:pos="340"/>
-        </w:tabs>
-        <w:spacing w:line="26" w:lineRule="atLeast"/>
-        <w:ind w:left="567" w:hanging="567"/>
-        <w:rPr>
-          <w:spacing w:val="4"/>
-          <w:lang w:val="ro-RO"/>
-        </w:rPr>
-      </w:pPr>
-      <w:r>
-        <w:rPr>
-          <w:spacing w:val="4"/>
-          <w:lang w:val="ro-RO"/>
-        </w:rPr>
-        <w:t xml:space="preserve">Titlu descriptiv, </w:t>
-      </w:r>
-      <w:r>
-        <w:rPr>
-          <w:spacing w:val="4"/>
-          <w:lang w:val="ro-RO"/>
-        </w:rPr>
-        <w:t>http://www.clasificare.com</w:t>
-      </w:r>
-      <w:r>
-        <w:rPr>
-          <w:spacing w:val="4"/>
-          <w:lang w:val="ro-RO"/>
-        </w:rPr>
-        <w:t>, (data accesării: zz.ll.aaaa).</w:t>
-      </w:r>
-    </w:p>
-    <w:p>
-      <w:pPr>
-        <w:pStyle w:val="Heading1"/>
-        <w:numPr>
-          <w:ilvl w:val="0"/>
-          <w:numId w:val="0"/>
-        </w:numPr>
-        <w:rPr>
-          <w:lang w:val="ro-RO"/>
-        </w:rPr>
-      </w:pPr>
+        </w:rPr>
+        <w:tab/>
+      </w:r>
     </w:p>
     <w:p>
       <w:pPr>
@@ -5685,11 +7156,11 @@
       </w:pPr>
     </w:p>
     <w:sectPr>
-      <w:type w:val="continuous"/>
       <w:pgSz w:w="11907" w:h="16840" w:code="9"/>
       <w:pgMar w:top="1418" w:right="1134" w:bottom="1418" w:left="1418" w:header="720" w:footer="720" w:gutter="0"/>
       <w:pgNumType w:start="1"/>
       <w:cols w:space="720"/>
+      <w:titlePg/>
       <w:docGrid w:linePitch="360"/>
     </w:sectPr>
   </w:body>
@@ -5726,26 +7197,26 @@
   <w:p>
     <w:pPr>
       <w:pStyle w:val="Footer"/>
-      <w:jc w:val="right"/>
+      <w:framePr w:wrap="around" w:vAnchor="text" w:hAnchor="margin" w:xAlign="right" w:y="1"/>
+      <w:rPr>
+        <w:rStyle w:val="PageNumber"/>
+      </w:rPr>
     </w:pPr>
     <w:r>
+      <w:rPr>
+        <w:rStyle w:val="PageNumber"/>
+      </w:rPr>
       <w:fldChar w:fldCharType="begin"/>
     </w:r>
     <w:r>
-      <w:instrText xml:space="preserve"> PAGE   \* MERGEFORMAT </w:instrText>
+      <w:rPr>
+        <w:rStyle w:val="PageNumber"/>
+      </w:rPr>
+      <w:instrText xml:space="preserve">PAGE  </w:instrText>
     </w:r>
     <w:r>
-      <w:fldChar w:fldCharType="separate"/>
-    </w:r>
-    <w:r>
-      <w:rPr>
-        <w:noProof/>
-      </w:rPr>
-      <w:t>1</w:t>
-    </w:r>
-    <w:r>
-      <w:rPr>
-        <w:noProof/>
+      <w:rPr>
+        <w:rStyle w:val="PageNumber"/>
       </w:rPr>
       <w:fldChar w:fldCharType="end"/>
     </w:r>
@@ -5753,6 +7224,59 @@
   <w:p>
     <w:pPr>
       <w:pStyle w:val="Footer"/>
+      <w:ind w:right="360"/>
+    </w:pPr>
+  </w:p>
+</w:ftr>
+</file>
+
+<file path=word/footer2.xml><?xml version="1.0" encoding="utf-8"?>
+<w:ftr xmlns:wpc="http://schemas.microsoft.com/office/word/2010/wordprocessingCanvas" xmlns:mo="http://schemas.microsoft.com/office/mac/office/2008/main" xmlns:mc="http://schemas.openxmlformats.org/markup-compatibility/2006" xmlns:mv="urn:schemas-microsoft-com:mac:vml" xmlns:o="urn:schemas-microsoft-com:office:office" xmlns:r="http://schemas.openxmlformats.org/officeDocument/2006/relationships" xmlns:m="http://schemas.openxmlformats.org/officeDocument/2006/math" xmlns:v="urn:schemas-microsoft-com:vml" xmlns:wp14="http://schemas.microsoft.com/office/word/2010/wordprocessingDrawing" xmlns:wp="http://schemas.openxmlformats.org/drawingml/2006/wordprocessingDrawing" xmlns:w10="urn:schemas-microsoft-com:office:word" xmlns:w="http://schemas.openxmlformats.org/wordprocessingml/2006/main" xmlns:w14="http://schemas.microsoft.com/office/word/2010/wordml" xmlns:wpg="http://schemas.microsoft.com/office/word/2010/wordprocessingGroup" xmlns:wpi="http://schemas.microsoft.com/office/word/2010/wordprocessingInk" xmlns:wne="http://schemas.microsoft.com/office/word/2006/wordml" xmlns:wps="http://schemas.microsoft.com/office/word/2010/wordprocessingShape" mc:Ignorable="w14 wp14">
+  <w:p>
+    <w:pPr>
+      <w:pStyle w:val="Footer"/>
+      <w:framePr w:wrap="around" w:vAnchor="text" w:hAnchor="margin" w:xAlign="right" w:y="1"/>
+      <w:rPr>
+        <w:rStyle w:val="PageNumber"/>
+      </w:rPr>
+    </w:pPr>
+    <w:r>
+      <w:rPr>
+        <w:rStyle w:val="PageNumber"/>
+      </w:rPr>
+      <w:fldChar w:fldCharType="begin"/>
+    </w:r>
+    <w:r>
+      <w:rPr>
+        <w:rStyle w:val="PageNumber"/>
+      </w:rPr>
+      <w:instrText xml:space="preserve">PAGE  </w:instrText>
+    </w:r>
+    <w:r>
+      <w:rPr>
+        <w:rStyle w:val="PageNumber"/>
+      </w:rPr>
+      <w:fldChar w:fldCharType="separate"/>
+    </w:r>
+    <w:r>
+      <w:rPr>
+        <w:rStyle w:val="PageNumber"/>
+        <w:noProof/>
+      </w:rPr>
+      <w:t>20</w:t>
+    </w:r>
+    <w:r>
+      <w:rPr>
+        <w:rStyle w:val="PageNumber"/>
+      </w:rPr>
+      <w:fldChar w:fldCharType="end"/>
+    </w:r>
+  </w:p>
+  <w:p>
+    <w:pPr>
+      <w:pStyle w:val="Footer"/>
+      <w:ind w:right="360"/>
+      <w:jc w:val="center"/>
     </w:pPr>
   </w:p>
 </w:ftr>
@@ -5788,7 +7312,7 @@
   <w:abstractNum w:abstractNumId="0">
     <w:nsid w:val="FFFFFF1D"/>
     <w:multiLevelType w:val="multilevel"/>
-    <w:tmpl w:val="73A28360"/>
+    <w:tmpl w:val="2AB00BB4"/>
     <w:lvl w:ilvl="0">
       <w:start w:val="1"/>
       <w:numFmt w:val="bullet"/>
@@ -6714,6 +8238,155 @@
     </w:lvl>
   </w:abstractNum>
   <w:abstractNum w:abstractNumId="17">
+    <w:nsid w:val="40483D29"/>
+    <w:multiLevelType w:val="multilevel"/>
+    <w:tmpl w:val="020AB10C"/>
+    <w:lvl w:ilvl="0">
+      <w:start w:val="1"/>
+      <w:numFmt w:val="bullet"/>
+      <w:lvlText w:val=""/>
+      <w:lvlJc w:val="left"/>
+      <w:pPr>
+        <w:tabs>
+          <w:tab w:val="num" w:pos="720"/>
+        </w:tabs>
+        <w:ind w:left="720" w:hanging="360"/>
+      </w:pPr>
+      <w:rPr>
+        <w:rFonts w:ascii="Symbol" w:hAnsi="Symbol" w:hint="default"/>
+        <w:sz w:val="20"/>
+      </w:rPr>
+    </w:lvl>
+    <w:lvl w:ilvl="1" w:tentative="1">
+      <w:start w:val="1"/>
+      <w:numFmt w:val="bullet"/>
+      <w:lvlText w:val=""/>
+      <w:lvlJc w:val="left"/>
+      <w:pPr>
+        <w:tabs>
+          <w:tab w:val="num" w:pos="1440"/>
+        </w:tabs>
+        <w:ind w:left="1440" w:hanging="360"/>
+      </w:pPr>
+      <w:rPr>
+        <w:rFonts w:ascii="Symbol" w:hAnsi="Symbol" w:hint="default"/>
+        <w:sz w:val="20"/>
+      </w:rPr>
+    </w:lvl>
+    <w:lvl w:ilvl="2" w:tentative="1">
+      <w:start w:val="1"/>
+      <w:numFmt w:val="bullet"/>
+      <w:lvlText w:val=""/>
+      <w:lvlJc w:val="left"/>
+      <w:pPr>
+        <w:tabs>
+          <w:tab w:val="num" w:pos="2160"/>
+        </w:tabs>
+        <w:ind w:left="2160" w:hanging="360"/>
+      </w:pPr>
+      <w:rPr>
+        <w:rFonts w:ascii="Symbol" w:hAnsi="Symbol" w:hint="default"/>
+        <w:sz w:val="20"/>
+      </w:rPr>
+    </w:lvl>
+    <w:lvl w:ilvl="3" w:tentative="1">
+      <w:start w:val="1"/>
+      <w:numFmt w:val="bullet"/>
+      <w:lvlText w:val=""/>
+      <w:lvlJc w:val="left"/>
+      <w:pPr>
+        <w:tabs>
+          <w:tab w:val="num" w:pos="2880"/>
+        </w:tabs>
+        <w:ind w:left="2880" w:hanging="360"/>
+      </w:pPr>
+      <w:rPr>
+        <w:rFonts w:ascii="Symbol" w:hAnsi="Symbol" w:hint="default"/>
+        <w:sz w:val="20"/>
+      </w:rPr>
+    </w:lvl>
+    <w:lvl w:ilvl="4" w:tentative="1">
+      <w:start w:val="1"/>
+      <w:numFmt w:val="bullet"/>
+      <w:lvlText w:val=""/>
+      <w:lvlJc w:val="left"/>
+      <w:pPr>
+        <w:tabs>
+          <w:tab w:val="num" w:pos="3600"/>
+        </w:tabs>
+        <w:ind w:left="3600" w:hanging="360"/>
+      </w:pPr>
+      <w:rPr>
+        <w:rFonts w:ascii="Symbol" w:hAnsi="Symbol" w:hint="default"/>
+        <w:sz w:val="20"/>
+      </w:rPr>
+    </w:lvl>
+    <w:lvl w:ilvl="5" w:tentative="1">
+      <w:start w:val="1"/>
+      <w:numFmt w:val="bullet"/>
+      <w:lvlText w:val=""/>
+      <w:lvlJc w:val="left"/>
+      <w:pPr>
+        <w:tabs>
+          <w:tab w:val="num" w:pos="4320"/>
+        </w:tabs>
+        <w:ind w:left="4320" w:hanging="360"/>
+      </w:pPr>
+      <w:rPr>
+        <w:rFonts w:ascii="Symbol" w:hAnsi="Symbol" w:hint="default"/>
+        <w:sz w:val="20"/>
+      </w:rPr>
+    </w:lvl>
+    <w:lvl w:ilvl="6" w:tentative="1">
+      <w:start w:val="1"/>
+      <w:numFmt w:val="bullet"/>
+      <w:lvlText w:val=""/>
+      <w:lvlJc w:val="left"/>
+      <w:pPr>
+        <w:tabs>
+          <w:tab w:val="num" w:pos="5040"/>
+        </w:tabs>
+        <w:ind w:left="5040" w:hanging="360"/>
+      </w:pPr>
+      <w:rPr>
+        <w:rFonts w:ascii="Symbol" w:hAnsi="Symbol" w:hint="default"/>
+        <w:sz w:val="20"/>
+      </w:rPr>
+    </w:lvl>
+    <w:lvl w:ilvl="7" w:tentative="1">
+      <w:start w:val="1"/>
+      <w:numFmt w:val="bullet"/>
+      <w:lvlText w:val=""/>
+      <w:lvlJc w:val="left"/>
+      <w:pPr>
+        <w:tabs>
+          <w:tab w:val="num" w:pos="5760"/>
+        </w:tabs>
+        <w:ind w:left="5760" w:hanging="360"/>
+      </w:pPr>
+      <w:rPr>
+        <w:rFonts w:ascii="Symbol" w:hAnsi="Symbol" w:hint="default"/>
+        <w:sz w:val="20"/>
+      </w:rPr>
+    </w:lvl>
+    <w:lvl w:ilvl="8" w:tentative="1">
+      <w:start w:val="1"/>
+      <w:numFmt w:val="bullet"/>
+      <w:lvlText w:val=""/>
+      <w:lvlJc w:val="left"/>
+      <w:pPr>
+        <w:tabs>
+          <w:tab w:val="num" w:pos="6480"/>
+        </w:tabs>
+        <w:ind w:left="6480" w:hanging="360"/>
+      </w:pPr>
+      <w:rPr>
+        <w:rFonts w:ascii="Symbol" w:hAnsi="Symbol" w:hint="default"/>
+        <w:sz w:val="20"/>
+      </w:rPr>
+    </w:lvl>
+  </w:abstractNum>
+  <w:abstractNum w:abstractNumId="18">
     <w:nsid w:val="4317105E"/>
     <w:multiLevelType w:val="hybridMultilevel"/>
     <w:tmpl w:val="71A0995E"/>
@@ -6852,7 +8525,7 @@
       </w:rPr>
     </w:lvl>
   </w:abstractNum>
-  <w:abstractNum w:abstractNumId="18">
+  <w:abstractNum w:abstractNumId="19">
     <w:nsid w:val="4BB6389A"/>
     <w:multiLevelType w:val="hybridMultilevel"/>
     <w:tmpl w:val="42D6942E"/>
@@ -6965,13 +8638,13 @@
       </w:rPr>
     </w:lvl>
   </w:abstractNum>
-  <w:abstractNum w:abstractNumId="19">
+  <w:abstractNum w:abstractNumId="20">
     <w:nsid w:val="4C8F5015"/>
     <w:multiLevelType w:val="multilevel"/>
     <w:tmpl w:val="F92C9466"/>
     <w:numStyleLink w:val="111111"/>
   </w:abstractNum>
-  <w:abstractNum w:abstractNumId="20">
+  <w:abstractNum w:abstractNumId="21">
     <w:nsid w:val="4CEC4223"/>
     <w:multiLevelType w:val="hybridMultilevel"/>
     <w:tmpl w:val="8F926906"/>
@@ -7060,7 +8733,7 @@
       </w:pPr>
     </w:lvl>
   </w:abstractNum>
-  <w:abstractNum w:abstractNumId="21">
+  <w:abstractNum w:abstractNumId="22">
     <w:nsid w:val="5312185B"/>
     <w:multiLevelType w:val="multilevel"/>
     <w:tmpl w:val="C41CF730"/>
@@ -7182,7 +8855,7 @@
       </w:rPr>
     </w:lvl>
   </w:abstractNum>
-  <w:abstractNum w:abstractNumId="22">
+  <w:abstractNum w:abstractNumId="23">
     <w:nsid w:val="54F635A1"/>
     <w:multiLevelType w:val="hybridMultilevel"/>
     <w:tmpl w:val="62EEDE9C"/>
@@ -7295,7 +8968,7 @@
       </w:rPr>
     </w:lvl>
   </w:abstractNum>
-  <w:abstractNum w:abstractNumId="23">
+  <w:abstractNum w:abstractNumId="24">
     <w:nsid w:val="5AE970D9"/>
     <w:multiLevelType w:val="hybridMultilevel"/>
     <w:tmpl w:val="27B8058A"/>
@@ -7441,7 +9114,7 @@
       </w:rPr>
     </w:lvl>
   </w:abstractNum>
-  <w:abstractNum w:abstractNumId="24">
+  <w:abstractNum w:abstractNumId="25">
     <w:nsid w:val="5D025FF4"/>
     <w:multiLevelType w:val="hybridMultilevel"/>
     <w:tmpl w:val="C7848712"/>
@@ -7581,7 +9254,7 @@
       </w:rPr>
     </w:lvl>
   </w:abstractNum>
-  <w:abstractNum w:abstractNumId="25">
+  <w:abstractNum w:abstractNumId="26">
     <w:nsid w:val="60B82D65"/>
     <w:multiLevelType w:val="hybridMultilevel"/>
     <w:tmpl w:val="76286CE8"/>
@@ -7667,7 +9340,7 @@
       </w:pPr>
     </w:lvl>
   </w:abstractNum>
-  <w:abstractNum w:abstractNumId="26">
+  <w:abstractNum w:abstractNumId="27">
     <w:nsid w:val="63B908EF"/>
     <w:multiLevelType w:val="hybridMultilevel"/>
     <w:tmpl w:val="F76450DC"/>
@@ -7753,7 +9426,7 @@
       </w:pPr>
     </w:lvl>
   </w:abstractNum>
-  <w:abstractNum w:abstractNumId="27">
+  <w:abstractNum w:abstractNumId="28">
     <w:nsid w:val="679D4154"/>
     <w:multiLevelType w:val="multilevel"/>
     <w:tmpl w:val="F92C9466"/>
@@ -7867,7 +9540,7 @@
       </w:pPr>
     </w:lvl>
   </w:abstractNum>
-  <w:abstractNum w:abstractNumId="28">
+  <w:abstractNum w:abstractNumId="29">
     <w:nsid w:val="68930D6C"/>
     <w:multiLevelType w:val="multilevel"/>
     <w:tmpl w:val="0409001D"/>
@@ -7953,7 +9626,7 @@
       </w:pPr>
     </w:lvl>
   </w:abstractNum>
-  <w:abstractNum w:abstractNumId="29">
+  <w:abstractNum w:abstractNumId="30">
     <w:nsid w:val="6EF50A4A"/>
     <w:multiLevelType w:val="hybridMultilevel"/>
     <w:tmpl w:val="C2188F7E"/>
@@ -8066,7 +9739,7 @@
       </w:rPr>
     </w:lvl>
   </w:abstractNum>
-  <w:abstractNum w:abstractNumId="30">
+  <w:abstractNum w:abstractNumId="31">
     <w:nsid w:val="72323BE9"/>
     <w:multiLevelType w:val="hybridMultilevel"/>
     <w:tmpl w:val="2F0E8160"/>
@@ -8152,7 +9825,7 @@
       </w:pPr>
     </w:lvl>
   </w:abstractNum>
-  <w:abstractNum w:abstractNumId="31">
+  <w:abstractNum w:abstractNumId="32">
     <w:nsid w:val="731B3160"/>
     <w:multiLevelType w:val="hybridMultilevel"/>
     <w:tmpl w:val="EB604BE2"/>
@@ -8238,7 +9911,7 @@
       </w:pPr>
     </w:lvl>
   </w:abstractNum>
-  <w:abstractNum w:abstractNumId="32">
+  <w:abstractNum w:abstractNumId="33">
     <w:nsid w:val="78603D28"/>
     <w:multiLevelType w:val="hybridMultilevel"/>
     <w:tmpl w:val="B8A2C116"/>
@@ -8324,7 +9997,7 @@
       </w:pPr>
     </w:lvl>
   </w:abstractNum>
-  <w:abstractNum w:abstractNumId="33">
+  <w:abstractNum w:abstractNumId="34">
     <w:nsid w:val="7CF87FA2"/>
     <w:multiLevelType w:val="hybridMultilevel"/>
     <w:tmpl w:val="8C6EC608"/>
@@ -8437,7 +10110,7 @@
       </w:rPr>
     </w:lvl>
   </w:abstractNum>
-  <w:abstractNum w:abstractNumId="34">
+  <w:abstractNum w:abstractNumId="35">
     <w:nsid w:val="7F5240C8"/>
     <w:multiLevelType w:val="multilevel"/>
     <w:tmpl w:val="FA368C68"/>
@@ -8551,16 +10224,16 @@
     </w:lvl>
   </w:abstractNum>
   <w:num w:numId="1">
-    <w:abstractNumId w:val="24"/>
+    <w:abstractNumId w:val="25"/>
   </w:num>
   <w:num w:numId="2">
-    <w:abstractNumId w:val="27"/>
+    <w:abstractNumId w:val="28"/>
   </w:num>
   <w:num w:numId="3">
-    <w:abstractNumId w:val="19"/>
+    <w:abstractNumId w:val="20"/>
   </w:num>
   <w:num w:numId="4">
-    <w:abstractNumId w:val="32"/>
+    <w:abstractNumId w:val="33"/>
   </w:num>
   <w:num w:numId="5">
     <w:abstractNumId w:val="10"/>
@@ -8596,28 +10269,28 @@
     <w:abstractNumId w:val="12"/>
   </w:num>
   <w:num w:numId="16">
-    <w:abstractNumId w:val="34"/>
+    <w:abstractNumId w:val="35"/>
   </w:num>
   <w:num w:numId="17">
-    <w:abstractNumId w:val="23"/>
+    <w:abstractNumId w:val="24"/>
   </w:num>
   <w:num w:numId="18">
-    <w:abstractNumId w:val="17"/>
+    <w:abstractNumId w:val="18"/>
   </w:num>
   <w:num w:numId="19">
-    <w:abstractNumId w:val="25"/>
+    <w:abstractNumId w:val="26"/>
   </w:num>
   <w:num w:numId="20">
-    <w:abstractNumId w:val="20"/>
+    <w:abstractNumId w:val="21"/>
   </w:num>
   <w:num w:numId="21">
+    <w:abstractNumId w:val="32"/>
+  </w:num>
+  <w:num w:numId="22">
     <w:abstractNumId w:val="31"/>
   </w:num>
-  <w:num w:numId="22">
-    <w:abstractNumId w:val="30"/>
-  </w:num>
   <w:num w:numId="23">
-    <w:abstractNumId w:val="26"/>
+    <w:abstractNumId w:val="27"/>
   </w:num>
   <w:num w:numId="24">
     <w:abstractNumId w:val="15"/>
@@ -8629,28 +10302,28 @@
     <w:abstractNumId w:val="16"/>
   </w:num>
   <w:num w:numId="27">
-    <w:abstractNumId w:val="33"/>
+    <w:abstractNumId w:val="34"/>
   </w:num>
   <w:num w:numId="28">
     <w:abstractNumId w:val="11"/>
   </w:num>
   <w:num w:numId="29">
-    <w:abstractNumId w:val="22"/>
+    <w:abstractNumId w:val="23"/>
   </w:num>
   <w:num w:numId="30">
     <w:abstractNumId w:val="0"/>
   </w:num>
   <w:num w:numId="31">
-    <w:abstractNumId w:val="21"/>
+    <w:abstractNumId w:val="22"/>
   </w:num>
   <w:num w:numId="32">
     <w:abstractNumId w:val="13"/>
   </w:num>
   <w:num w:numId="33">
-    <w:abstractNumId w:val="28"/>
+    <w:abstractNumId w:val="29"/>
   </w:num>
   <w:num w:numId="34">
-    <w:abstractNumId w:val="21"/>
+    <w:abstractNumId w:val="22"/>
     <w:lvlOverride w:ilvl="0">
       <w:startOverride w:val="1"/>
     </w:lvlOverride>
@@ -8680,10 +10353,13 @@
     </w:lvlOverride>
   </w:num>
   <w:num w:numId="35">
-    <w:abstractNumId w:val="18"/>
+    <w:abstractNumId w:val="19"/>
   </w:num>
   <w:num w:numId="36">
-    <w:abstractNumId w:val="29"/>
+    <w:abstractNumId w:val="30"/>
+  </w:num>
+  <w:num w:numId="37">
+    <w:abstractNumId w:val="17"/>
   </w:num>
 </w:numbering>
 </file>
@@ -9087,7 +10763,6 @@
   <w:style w:type="character" w:default="1" w:styleId="DefaultParagraphFont">
     <w:name w:val="Default Paragraph Font"/>
     <w:uiPriority w:val="1"/>
-    <w:semiHidden/>
     <w:unhideWhenUsed/>
   </w:style>
   <w:style w:type="table" w:default="1" w:styleId="TableNormal">
@@ -9654,6 +11329,14 @@
       <w:szCs w:val="20"/>
     </w:rPr>
   </w:style>
+  <w:style w:type="character" w:styleId="PageNumber">
+    <w:name w:val="page number"/>
+    <w:basedOn w:val="DefaultParagraphFont"/>
+    <w:uiPriority w:val="99"/>
+    <w:semiHidden/>
+    <w:unhideWhenUsed/>
+    <w:rsid w:val="000D7D9F"/>
+  </w:style>
 </w:styles>
 </file>
 
@@ -10176,7 +11859,7 @@
 </file>
 
 <file path=customXml/itemProps1.xml><?xml version="1.0" encoding="utf-8"?>
-<ds:datastoreItem xmlns:ds="http://schemas.openxmlformats.org/officeDocument/2006/customXml" ds:itemID="{5AB82E1A-36AC-1A45-9033-EF654A21A17E}">
+<ds:datastoreItem xmlns:ds="http://schemas.openxmlformats.org/officeDocument/2006/customXml" ds:itemID="{DE9D46AF-D5BA-8A4D-A883-3BCC9B35BF1C}">
   <ds:schemaRefs>
     <ds:schemaRef ds:uri="http://schemas.openxmlformats.org/officeDocument/2006/bibliography"/>
   </ds:schemaRefs>

</xml_diff>

<commit_message>
Dissertation - 2 cap updated
</commit_message>
<xml_diff>
--- a/docs/disertatie.docx
+++ b/docs/disertatie.docx
@@ -593,7 +593,6 @@
           <w:lang w:val="ro-RO"/>
         </w:rPr>
       </w:pPr>
-      <w:bookmarkStart w:id="3" w:name="_GoBack"/>
     </w:p>
     <w:p>
       <w:pPr>
@@ -646,7 +645,6 @@
             <w:tcW w:w="5353" w:type="dxa"/>
             <w:shd w:val="clear" w:color="auto" w:fill="auto"/>
           </w:tcPr>
-          <w:bookmarkEnd w:id="3"/>
           <w:p>
             <w:pPr>
               <w:spacing w:line="276" w:lineRule="auto"/>
@@ -3368,7 +3366,7 @@
           <w:lang w:val="ro-RO"/>
         </w:rPr>
       </w:pPr>
-      <w:bookmarkStart w:id="4" w:name="_Toc283831473"/>
+      <w:bookmarkStart w:id="3" w:name="_Toc283831473"/>
       <w:r>
         <w:rPr>
           <w:lang w:val="ro-RO"/>
@@ -3378,7 +3376,7 @@
       <w:bookmarkEnd w:id="0"/>
       <w:bookmarkEnd w:id="1"/>
       <w:bookmarkEnd w:id="2"/>
-      <w:bookmarkEnd w:id="4"/>
+      <w:bookmarkEnd w:id="3"/>
       <w:r>
         <w:rPr>
           <w:lang w:val="ro-RO"/>
@@ -3421,7 +3419,25 @@
         <w:rPr>
           <w:lang w:val="ro-RO"/>
         </w:rPr>
-        <w:t xml:space="preserve">Prezenta lucrare demonstrează eficacitatea noilor tehnologii web – WebSockets, JavaScript pe server – și posibilitatea facilă de a utiliza o soluție ce poate scala orizontal fie pe mașini proprii, fie pe soluții </w:t>
+        <w:t>L</w:t>
+      </w:r>
+      <w:r>
+        <w:rPr>
+          <w:lang w:val="ro-RO"/>
+        </w:rPr>
+        <w:t>ucrare</w:t>
+      </w:r>
+      <w:r>
+        <w:rPr>
+          <w:lang w:val="ro-RO"/>
+        </w:rPr>
+        <w:t>a de față</w:t>
+      </w:r>
+      <w:r>
+        <w:rPr>
+          <w:lang w:val="ro-RO"/>
+        </w:rPr>
+        <w:t xml:space="preserve"> demonstrează eficacitatea noilor tehnologii web – WebSockets, JavaScript pe server – și posibilitatea facilă de a utiliza o soluție ce poate scala orizontal fie pe mașini proprii, fie pe soluții </w:t>
       </w:r>
       <w:r>
         <w:rPr>
@@ -3454,205 +3470,187 @@
         <w:rPr>
           <w:lang w:val="ro-RO"/>
         </w:rPr>
-        <w:t xml:space="preserve">S-a </w:t>
-      </w:r>
-      <w:r>
-        <w:rPr>
-          <w:lang w:val="ro-RO"/>
-        </w:rPr>
-        <w:t xml:space="preserve">ales </w:t>
-      </w:r>
-      <w:r>
-        <w:rPr>
-          <w:lang w:val="ro-RO"/>
-        </w:rPr>
-        <w:t>utilizarea unui mediu gol pe</w:t>
-      </w:r>
-      <w:r>
-        <w:rPr>
-          <w:lang w:val="ro-RO"/>
-        </w:rPr>
-        <w:t xml:space="preserve"> mașina de dezvoltare,</w:t>
-      </w:r>
-      <w:r>
-        <w:rPr>
-          <w:lang w:val="ro-RO"/>
-        </w:rPr>
-        <w:t xml:space="preserve"> neinstalând niciun program din cele necesare rulării aplicației – server web, de structuri de date sau server de aplicație – și s-a folosit </w:t>
+        <w:t xml:space="preserve">Global, tot mai multe persoane au acces la Internet. Un joc online, de exemplu, poate deveni oricând </w:t>
       </w:r>
       <w:r>
         <w:rPr>
           <w:i/>
           <w:lang w:val="ro-RO"/>
         </w:rPr>
+        <w:t>viral</w:t>
+      </w:r>
+      <w:r>
+        <w:rPr>
+          <w:lang w:val="ro-RO"/>
+        </w:rPr>
+        <w:t xml:space="preserve"> și, ne</w:t>
+      </w:r>
+      <w:r>
+        <w:rPr>
+          <w:lang w:val="ro-RO"/>
+        </w:rPr>
+        <w:t xml:space="preserve">anticipând problemele de performanță în a servi mulți utilizatori concurenți </w:t>
+      </w:r>
+      <w:r>
+        <w:rPr>
+          <w:lang w:val="ro-RO"/>
+        </w:rPr>
+        <w:t xml:space="preserve">de la bun început </w:t>
+      </w:r>
+      <w:r>
+        <w:rPr>
+          <w:lang w:val="ro-RO"/>
+        </w:rPr>
+        <w:t>și nealgând o arhitectură ce</w:t>
+      </w:r>
+      <w:r>
+        <w:rPr>
+          <w:lang w:val="ro-RO"/>
+        </w:rPr>
+        <w:t xml:space="preserve"> poate scala orizontal, sistemul se poate supra-aglomera rapid și chiar închide din cauza traficului. Soluția prezentată în această lucrare este de tip </w:t>
+      </w:r>
+      <w:r>
+        <w:rPr>
+          <w:i/>
+          <w:lang w:val="ro-RO"/>
+        </w:rPr>
+        <w:t>3-tier</w:t>
+      </w:r>
+      <w:r>
+        <w:rPr>
+          <w:lang w:val="ro-RO"/>
+        </w:rPr>
+        <w:t xml:space="preserve">: unul sau mai multe servere cu rol de </w:t>
+      </w:r>
+      <w:r>
+        <w:rPr>
+          <w:i/>
+          <w:lang w:val="ro-RO"/>
+        </w:rPr>
+        <w:t>proxy</w:t>
+      </w:r>
+      <w:r>
+        <w:rPr>
+          <w:lang w:val="ro-RO"/>
+        </w:rPr>
+        <w:t xml:space="preserve"> și </w:t>
+      </w:r>
+      <w:r>
+        <w:rPr>
+          <w:i/>
+          <w:lang w:val="ro-RO"/>
+        </w:rPr>
+        <w:t xml:space="preserve">load-balancer </w:t>
+      </w:r>
+      <w:r>
+        <w:rPr>
+          <w:lang w:val="ro-RO"/>
+        </w:rPr>
+        <w:t>(nginx)</w:t>
+      </w:r>
+      <w:r>
+        <w:rPr>
+          <w:lang w:val="ro-RO"/>
+        </w:rPr>
+        <w:t xml:space="preserve">, unul sau mai multe servere care rulează aplicația (node.js) și unul sau mai multe servere </w:t>
+      </w:r>
+      <w:r>
+        <w:rPr>
+          <w:lang w:val="ro-RO"/>
+        </w:rPr>
+        <w:t>de structuri de date (redis) prin care se face legatura între nodurile de aplicație.</w:t>
+      </w:r>
+    </w:p>
+    <w:p>
+      <w:pPr>
+        <w:ind w:firstLine="720"/>
+        <w:rPr>
+          <w:lang w:val="ro-RO"/>
+        </w:rPr>
+      </w:pPr>
+      <w:r>
+        <w:rPr>
+          <w:lang w:val="ro-RO"/>
+        </w:rPr>
+        <w:t xml:space="preserve">Lucrarea prezintă o platformă gândită pentru a veni în ajutorul creării sau implementării de jocuri între doi sau mai mulți jucători umani. Aplicația implementată pe această platformă a fost Tic Tac Toe, însă </w:t>
+      </w:r>
+      <w:r>
+        <w:rPr>
+          <w:lang w:val="ro-RO"/>
+        </w:rPr>
+        <w:t>abstractizarea creată în spatele platformei permite adăugarea de alte jocuri.</w:t>
+      </w:r>
+      <w:r>
+        <w:rPr>
+          <w:lang w:val="ro-RO"/>
+        </w:rPr>
+        <w:t xml:space="preserve"> </w:t>
+      </w:r>
+      <w:r>
+        <w:rPr>
+          <w:lang w:val="ro-RO"/>
+        </w:rPr>
+        <w:t>Pentru fiecare sesiune de joc se poate introduce un nume prin care jucătorul va fi prezentat celorlalți vizitatori. În fereastra de joc se poate folosi fereastra de chat unde se poate discuta cu ceilalți jucători. Pe ecran este afișat de asemenea și jocul de Tic Tac Toe cu controalele aferente.</w:t>
+      </w:r>
+    </w:p>
+    <w:p>
+      <w:pPr>
+        <w:ind w:firstLine="720"/>
+        <w:rPr>
+          <w:lang w:val="ro-RO"/>
+        </w:rPr>
+      </w:pPr>
+      <w:r>
+        <w:rPr>
+          <w:lang w:val="ro-RO"/>
+        </w:rPr>
+        <w:t xml:space="preserve">Aplicația rulează în toate navigatoarele moderne de Internet (Chrome, Safari, Firefox) folosind cea mai eficientă (și nouă) tehnologie de comunicare client-server, cu posibilitatea serverului de a trimite mesaje clienților (server push) fără supraîncărcarea generată de metodele clasice – periodic pooling – și cu un plus major de performanță, nerenunțând nici la securitate. Conexiunea folosită se numește WebSocket și este un protocol nou </w:t>
+      </w:r>
+      <w:r>
+        <w:rPr>
+          <w:i/>
+          <w:lang w:val="ro-RO"/>
+        </w:rPr>
+        <w:t>full-duplex</w:t>
+      </w:r>
+      <w:r>
+        <w:rPr>
+          <w:lang w:val="ro-RO"/>
+        </w:rPr>
+        <w:t xml:space="preserve"> peste o singură con</w:t>
+      </w:r>
+      <w:r>
+        <w:rPr>
+          <w:lang w:val="ro-RO"/>
+        </w:rPr>
+        <w:t>exiune TCP. Aceasta este o conexiune persistentă spre deosebire de conexiunile HTTP prin care se transportă, spre exemplu, resursele statice precum fișiere JavaScript, CSS, HTML.</w:t>
+      </w:r>
+    </w:p>
+    <w:p>
+      <w:pPr>
+        <w:ind w:firstLine="720"/>
+        <w:rPr>
+          <w:lang w:val="ro-RO"/>
+        </w:rPr>
+      </w:pPr>
+      <w:r>
+        <w:rPr>
+          <w:lang w:val="ro-RO"/>
+        </w:rPr>
+        <w:t xml:space="preserve">Am ales utilizarea unui mediu gol pe mașina de dezvoltare, neinstalând niciun program din cele necesare rulării aplicației – server web, de structuri de date sau server de aplicație – și am folosit </w:t>
+      </w:r>
+      <w:r>
+        <w:rPr>
+          <w:i/>
+          <w:lang w:val="ro-RO"/>
+        </w:rPr>
         <w:t>Docker</w:t>
       </w:r>
       <w:r>
         <w:rPr>
           <w:lang w:val="ro-RO"/>
         </w:rPr>
-        <w:t xml:space="preserve"> cu imagini oficiale atâ</w:t>
-      </w:r>
-      <w:r>
-        <w:rPr>
-          <w:lang w:val="ro-RO"/>
-        </w:rPr>
-        <w:t>t pentru mediul local cât și de producție. În acest fel se obține rapid o suită de programe instalate independent</w:t>
-      </w:r>
-      <w:r>
-        <w:rPr>
-          <w:lang w:val="ro-RO"/>
-        </w:rPr>
-        <w:t xml:space="preserve"> (fiecare într-un container separat)</w:t>
-      </w:r>
-      <w:r>
-        <w:rPr>
-          <w:lang w:val="ro-RO"/>
-        </w:rPr>
-        <w:t xml:space="preserve">, ușor de </w:t>
-      </w:r>
-      <w:r>
-        <w:rPr>
-          <w:lang w:val="ro-RO"/>
-        </w:rPr>
-        <w:t>descărcat</w:t>
-      </w:r>
-      <w:r>
-        <w:rPr>
-          <w:lang w:val="ro-RO"/>
-        </w:rPr>
-        <w:t xml:space="preserve"> și de actualizat</w:t>
-      </w:r>
-      <w:r>
-        <w:rPr>
-          <w:lang w:val="ro-RO"/>
-        </w:rPr>
-        <w:t>. Mai mult, instalările sunt verificate și actualizate periodic de către producătorii aferenți.</w:t>
-      </w:r>
-    </w:p>
-    <w:p>
-      <w:pPr>
-        <w:ind w:firstLine="720"/>
-        <w:rPr>
-          <w:lang w:val="ro-RO"/>
-        </w:rPr>
-      </w:pPr>
-      <w:r>
-        <w:rPr>
-          <w:lang w:val="ro-RO"/>
-        </w:rPr>
-        <w:t xml:space="preserve">Global, tot mai multe persoane au acces la Internet. Un joc online, de exemplu, poate deveni oricând </w:t>
-      </w:r>
-      <w:r>
-        <w:rPr>
-          <w:i/>
-          <w:lang w:val="ro-RO"/>
-        </w:rPr>
-        <w:t>viral</w:t>
-      </w:r>
-      <w:r>
-        <w:rPr>
-          <w:lang w:val="ro-RO"/>
-        </w:rPr>
-        <w:t xml:space="preserve"> și, negândind de la bun început o arhitectură ce se poate scala orizontal, sistemul se poate supra-aglomera rapid și chiar închide din cauza traficului. Soluția prezentată în această lucrare este de tip </w:t>
-      </w:r>
-      <w:r>
-        <w:rPr>
-          <w:i/>
-          <w:lang w:val="ro-RO"/>
-        </w:rPr>
-        <w:t>3-tier</w:t>
-      </w:r>
-      <w:r>
-        <w:rPr>
-          <w:lang w:val="ro-RO"/>
-        </w:rPr>
-        <w:t xml:space="preserve">: unul sau mai multe servere cu rol de </w:t>
-      </w:r>
-      <w:r>
-        <w:rPr>
-          <w:i/>
-          <w:lang w:val="ro-RO"/>
-        </w:rPr>
-        <w:t>proxy</w:t>
-      </w:r>
-      <w:r>
-        <w:rPr>
-          <w:lang w:val="ro-RO"/>
-        </w:rPr>
-        <w:t xml:space="preserve"> și </w:t>
-      </w:r>
-      <w:r>
-        <w:rPr>
-          <w:i/>
-          <w:lang w:val="ro-RO"/>
-        </w:rPr>
-        <w:t xml:space="preserve">load-balancer </w:t>
-      </w:r>
-      <w:r>
-        <w:rPr>
-          <w:lang w:val="ro-RO"/>
-        </w:rPr>
-        <w:t>(nginx)</w:t>
-      </w:r>
-      <w:r>
-        <w:rPr>
-          <w:lang w:val="ro-RO"/>
-        </w:rPr>
-        <w:t xml:space="preserve">, unul sau mai multe servere care rulează aplicația (node.js) și unul sau mai multe servere </w:t>
-      </w:r>
-      <w:r>
-        <w:rPr>
-          <w:lang w:val="ro-RO"/>
-        </w:rPr>
-        <w:t>de structuri de date (redis) prin care se face legatura între nodurile de aplicație.</w:t>
-      </w:r>
-    </w:p>
-    <w:p>
-      <w:pPr>
-        <w:ind w:firstLine="720"/>
-        <w:rPr>
-          <w:lang w:val="ro-RO"/>
-        </w:rPr>
-      </w:pPr>
-      <w:r>
-        <w:rPr>
-          <w:lang w:val="ro-RO"/>
-        </w:rPr>
-        <w:t xml:space="preserve">Aplicația rulează în toate navigatoarele moderne de Internet (Chrome, Safari, Firefox) folosind cea mai eficientă (și nouă) tehnologie de comunicare client-server, cu posibilitatea serverului de a trimite mesaje clienților (server push) fără supraîncărcarea generată de metodele clasice – periodic pooling – și cu un plus major de performanță, nerenunțând nici la securitate. Conexiunea folosită se numește WebSocket și este un protocol nou </w:t>
-      </w:r>
-      <w:r>
-        <w:rPr>
-          <w:i/>
-          <w:lang w:val="ro-RO"/>
-        </w:rPr>
-        <w:t>full-duplex</w:t>
-      </w:r>
-      <w:r>
-        <w:rPr>
-          <w:lang w:val="ro-RO"/>
-        </w:rPr>
-        <w:t xml:space="preserve"> peste o singură con</w:t>
-      </w:r>
-      <w:r>
-        <w:rPr>
-          <w:lang w:val="ro-RO"/>
-        </w:rPr>
-        <w:t>exiune TCP. Aceasta este o conexiune persistentă spre deosebire de conexiunile HTTP prin care se transportă, spre exemplu, resursele statice precum fișiere JavaScript, CSS, HTML.</w:t>
-      </w:r>
-    </w:p>
-    <w:p>
-      <w:pPr>
-        <w:ind w:firstLine="720"/>
-        <w:rPr>
-          <w:lang w:val="ro-RO"/>
-        </w:rPr>
-      </w:pPr>
-      <w:r>
-        <w:rPr>
-          <w:lang w:val="ro-RO"/>
-        </w:rPr>
-        <w:t>Arhitectura aplicației se bazează pe evenimente – coechipierul s-a conectat, a făcut o mutare, a scris un mesaj pe chat ș.a.m.d. – care sunt captate și interpretate de server și clienți. Toate acțiunile sunt validate în continuare de către serverul de aplicație, așa încât nu sunt permise mutări ilegale sau alte acțiuni prin care un jucător să poată trișa.</w:t>
+        <w:t xml:space="preserve"> cu imagini oficiale atât pentru mediul local cât și pentru cel de producție. În acest fel se obține rapid o suită de programe instalate independent (fiecare într-un container separat), ușor de descărcat și de actualizat. Mai mult, instalările sunt verificate și actualizate periodic de către producătorii aferenți.</w:t>
       </w:r>
     </w:p>
     <w:p>
@@ -3672,186 +3670,445 @@
         </w:rPr>
         <w:br w:type="page"/>
       </w:r>
-      <w:bookmarkStart w:id="5" w:name="_Toc283831474"/>
+      <w:bookmarkStart w:id="4" w:name="_Toc283831474"/>
       <w:r>
         <w:rPr>
           <w:lang w:val="ro-RO"/>
         </w:rPr>
         <w:t>Dezvoltarea pentru cloud</w:t>
       </w:r>
+      <w:bookmarkEnd w:id="4"/>
+    </w:p>
+    <w:p>
+      <w:pPr>
+        <w:pStyle w:val="Heading2"/>
+        <w:rPr>
+          <w:lang w:val="ro-RO"/>
+        </w:rPr>
+      </w:pPr>
+      <w:bookmarkStart w:id="5" w:name="_Toc283831475"/>
+      <w:r>
+        <w:rPr>
+          <w:lang w:val="ro-RO"/>
+        </w:rPr>
+        <w:t>Introducere î</w:t>
+      </w:r>
+      <w:r>
+        <w:rPr>
+          <w:lang w:val="ro-RO"/>
+        </w:rPr>
+        <w:t>n cloud computing</w:t>
+      </w:r>
       <w:bookmarkEnd w:id="5"/>
     </w:p>
     <w:p>
       <w:pPr>
+        <w:ind w:firstLine="720"/>
+        <w:rPr>
+          <w:lang w:val="ro-RO"/>
+        </w:rPr>
+      </w:pPr>
+      <w:r>
+        <w:rPr>
+          <w:lang w:val="ro-RO"/>
+        </w:rPr>
+        <w:t xml:space="preserve">Începuturile serviciilor informatice au fost dominate de computere tip </w:t>
+      </w:r>
+      <w:r>
+        <w:rPr>
+          <w:i/>
+          <w:lang w:val="ro-RO"/>
+        </w:rPr>
+        <w:t>mainframe</w:t>
+      </w:r>
+      <w:r>
+        <w:rPr>
+          <w:lang w:val="ro-RO"/>
+        </w:rPr>
+        <w:t xml:space="preserve"> create de către IBM și serveau în principal clienților de tip corporație sau băncilor, deoarece aceștia aveau nevoie să suporte un număr mare de </w:t>
+      </w:r>
+      <w:r>
+        <w:rPr>
+          <w:lang w:val="ro-RO"/>
+        </w:rPr>
+        <w:t>utilizatori</w:t>
+      </w:r>
+      <w:r>
+        <w:rPr>
+          <w:lang w:val="ro-RO"/>
+        </w:rPr>
+        <w:t xml:space="preserve"> concurenți conectați și/sau tranzacții concurente.</w:t>
+      </w:r>
+    </w:p>
+    <w:p>
+      <w:pPr>
+        <w:ind w:firstLine="720"/>
+        <w:rPr>
+          <w:lang w:val="ro-RO"/>
+        </w:rPr>
+      </w:pPr>
+      <w:r>
+        <w:rPr>
+          <w:lang w:val="ro-RO"/>
+        </w:rPr>
+        <w:t xml:space="preserve">La </w:t>
+      </w:r>
+      <w:r>
+        <w:rPr>
+          <w:lang w:val="ro-RO"/>
+        </w:rPr>
+        <w:t xml:space="preserve"> </w:t>
+      </w:r>
+      <w:r>
+        <w:rPr>
+          <w:lang w:val="ro-RO"/>
+        </w:rPr>
+        <w:t>începuturile</w:t>
+      </w:r>
+      <w:r>
+        <w:rPr>
+          <w:lang w:val="ro-RO"/>
+        </w:rPr>
+        <w:t xml:space="preserve"> serviciilor informatice, când tehnologia costa foarte mult, un asemenea </w:t>
+      </w:r>
+      <w:r>
+        <w:rPr>
+          <w:i/>
+          <w:lang w:val="ro-RO"/>
+        </w:rPr>
+        <w:t>mainframe</w:t>
+      </w:r>
+      <w:r>
+        <w:rPr>
+          <w:lang w:val="ro-RO"/>
+        </w:rPr>
+        <w:t xml:space="preserve"> era deseori închiriat pentru niște sume exorbitante de bani, cumpărarea unui asemenea hardware fiind o opțiune cu mult mai costisitoare și oricum mai puțin rentabilă deoarece progresele rapide în tehnologie ar fi făcut ca </w:t>
+      </w:r>
+      <w:r>
+        <w:rPr>
+          <w:lang w:val="ro-RO"/>
+        </w:rPr>
+        <w:t>acest hardware foarte scump să fie depășit</w:t>
+      </w:r>
+      <w:r>
+        <w:rPr>
+          <w:lang w:val="ro-RO"/>
+        </w:rPr>
+        <w:t xml:space="preserve"> relativ rapid.</w:t>
+      </w:r>
+    </w:p>
+    <w:p>
+      <w:pPr>
+        <w:ind w:firstLine="720"/>
+        <w:rPr>
+          <w:lang w:val="ro-RO"/>
+        </w:rPr>
+      </w:pPr>
+      <w:r>
+        <w:rPr>
+          <w:lang w:val="ro-RO"/>
+        </w:rPr>
+        <w:t xml:space="preserve">Legea lui Moore a rămas validă de-a lungul vremii, însă performanța </w:t>
+      </w:r>
+      <w:r>
+        <w:rPr>
+          <w:lang w:val="ro-RO"/>
+        </w:rPr>
+        <w:t>procesorului nu a crescut liniar  în viteză,</w:t>
+      </w:r>
+      <w:r>
+        <w:rPr>
+          <w:lang w:val="ro-RO"/>
+        </w:rPr>
+        <w:t xml:space="preserve"> așa cum era inițial de așteptat</w:t>
+      </w:r>
+      <w:r>
+        <w:t>.</w:t>
+      </w:r>
+      <w:r>
+        <w:t xml:space="preserve"> </w:t>
+      </w:r>
+      <w:r>
+        <w:rPr>
+          <w:lang w:val="ro-RO"/>
+        </w:rPr>
+        <w:t>Î</w:t>
+      </w:r>
+      <w:r>
+        <w:rPr>
+          <w:lang w:val="ro-RO"/>
+        </w:rPr>
+        <w:t>n schimb, producătorii au început să creeze procesoare cu mai multe n</w:t>
+      </w:r>
+      <w:r>
+        <w:rPr>
+          <w:lang w:val="ro-RO"/>
+        </w:rPr>
+        <w:t>uclee și să păstreze frecvența acestora relativ mică</w:t>
+      </w:r>
+      <w:r>
+        <w:rPr>
+          <w:lang w:val="ro-RO"/>
+        </w:rPr>
+        <w:t>.</w:t>
+      </w:r>
+      <w:r>
+        <w:rPr>
+          <w:lang w:val="ro-RO"/>
+        </w:rPr>
+        <w:t xml:space="preserve"> Această nouă abordare a dus la dezvoltarea accelerată a </w:t>
+      </w:r>
+      <w:r>
+        <w:rPr>
+          <w:i/>
+          <w:lang w:val="ro-RO"/>
+        </w:rPr>
+        <w:t>parallel computing</w:t>
+      </w:r>
+      <w:r>
+        <w:rPr>
+          <w:lang w:val="ro-RO"/>
+        </w:rPr>
+        <w:t>, inginerii software punând mai nou accentul pe programele ce folosesc mai multe fire de execuție în paralel.</w:t>
+      </w:r>
+      <w:r>
+        <w:rPr>
+          <w:lang w:val="ro-RO"/>
+        </w:rPr>
+        <w:t xml:space="preserve"> Bineînțeles, creșterea pe orizontală a puterii de procesare a i</w:t>
+      </w:r>
+      <w:r>
+        <w:rPr>
+          <w:lang w:val="ro-RO"/>
+        </w:rPr>
+        <w:t>mplicat și posibilitatea sporită</w:t>
+      </w:r>
+      <w:r>
+        <w:rPr>
+          <w:lang w:val="ro-RO"/>
+        </w:rPr>
+        <w:t xml:space="preserve"> de multi-tasking, utilizatorii fiind mult mai confortabili</w:t>
+      </w:r>
+      <w:r>
+        <w:rPr>
+          <w:lang w:val="ro-RO"/>
+        </w:rPr>
+        <w:t xml:space="preserve"> în ziua de astăzi să navigheze</w:t>
+      </w:r>
+      <w:r>
+        <w:rPr>
+          <w:lang w:val="ro-RO"/>
+        </w:rPr>
+        <w:t xml:space="preserve"> de exemplu pe Internet în timp ce pe fundal se </w:t>
+      </w:r>
+      <w:r>
+        <w:rPr>
+          <w:lang w:val="ro-RO"/>
+        </w:rPr>
+        <w:t>execută o</w:t>
+      </w:r>
+      <w:r>
+        <w:rPr>
+          <w:lang w:val="ro-RO"/>
+        </w:rPr>
+        <w:t xml:space="preserve"> operație de durată ce solicită intensiv procesorul.</w:t>
+      </w:r>
+    </w:p>
+    <w:p>
+      <w:pPr>
+        <w:ind w:firstLine="720"/>
+        <w:rPr>
+          <w:lang w:val="ro-RO"/>
+        </w:rPr>
+      </w:pPr>
+      <w:r>
+        <w:rPr>
+          <w:lang w:val="ro-RO"/>
+        </w:rPr>
+        <w:t>Urmând</w:t>
+      </w:r>
+      <w:r>
+        <w:rPr>
+          <w:lang w:val="ro-RO"/>
+        </w:rPr>
+        <w:t xml:space="preserve"> același principiu s-a trecut în ziua de astăzi la un nivel mai mare: scalarea cu totul a mașinilor fizice pe orizontală. Dacă o aplicație sau un server suportă acest tip de scalare, atunci indif</w:t>
+      </w:r>
+      <w:r>
+        <w:rPr>
+          <w:lang w:val="ro-RO"/>
+        </w:rPr>
+        <w:t>erent de numărul de utilizatori, se vor putea adăuga oricâte servere de același tip, nefiind nevoie de o așteptare în creștere a performanței produselor hardware.</w:t>
+      </w:r>
+    </w:p>
+    <w:p>
+      <w:pPr>
+        <w:ind w:firstLine="720"/>
+        <w:rPr>
+          <w:lang w:val="ro-RO"/>
+        </w:rPr>
+      </w:pPr>
+      <w:r>
+        <w:rPr>
+          <w:lang w:val="ro-RO"/>
+        </w:rPr>
+        <w:t xml:space="preserve">Primul și cel mai important actor (chiar și </w:t>
+      </w:r>
+      <w:r>
+        <w:rPr>
+          <w:lang w:val="ro-RO"/>
+        </w:rPr>
+        <w:t>în prezent</w:t>
+      </w:r>
+      <w:r>
+        <w:rPr>
+          <w:lang w:val="ro-RO"/>
+        </w:rPr>
+        <w:t xml:space="preserve">) pe piața distribuitorilor de servicii cloud computing este Amazon. Acesta are o filozofie „pay per usage” </w:t>
+      </w:r>
+      <w:r>
+        <w:rPr>
+          <w:lang w:val="ro-RO"/>
+        </w:rPr>
+        <w:t xml:space="preserve">ceea ce înseamnă că pentru a folosi aceste servicii </w:t>
+      </w:r>
+      <w:r>
+        <w:rPr>
+          <w:lang w:val="ro-RO"/>
+        </w:rPr>
+        <w:t xml:space="preserve">nu </w:t>
+      </w:r>
+      <w:r>
+        <w:rPr>
+          <w:lang w:val="ro-RO"/>
+        </w:rPr>
+        <w:t>este nevoie de abonament sau contract</w:t>
+      </w:r>
+      <w:r>
+        <w:rPr>
+          <w:lang w:val="ro-RO"/>
+        </w:rPr>
+        <w:t xml:space="preserve">, ci pur și simplu </w:t>
+      </w:r>
+      <w:r>
+        <w:rPr>
+          <w:lang w:val="ro-RO"/>
+        </w:rPr>
+        <w:t xml:space="preserve">se </w:t>
+      </w:r>
+      <w:r>
+        <w:rPr>
+          <w:lang w:val="ro-RO"/>
+        </w:rPr>
+        <w:t xml:space="preserve">plătește în funcție de volumul de resurse consumate. Resursele pot fi mașini virtuale </w:t>
+      </w:r>
+      <w:r>
+        <w:rPr>
+          <w:lang w:val="ro-RO"/>
+        </w:rPr>
+        <w:t xml:space="preserve">pornite </w:t>
+      </w:r>
+      <w:r>
+        <w:rPr>
+          <w:lang w:val="ro-RO"/>
+        </w:rPr>
+        <w:t xml:space="preserve">în funcție de </w:t>
+      </w:r>
+      <w:r>
+        <w:rPr>
+          <w:lang w:val="ro-RO"/>
+        </w:rPr>
+        <w:t xml:space="preserve">nevoile </w:t>
+      </w:r>
+      <w:r>
+        <w:rPr>
+          <w:lang w:val="ro-RO"/>
+        </w:rPr>
+        <w:t>utilizatorului – atât ca specificații tehince (memorie RAM, procesor, spațiu pe disk) cât și servicii specializate precum baze de date preconfigurate, servere DNS, servere de email ș</w:t>
+      </w:r>
+      <w:r>
+        <w:rPr>
+          <w:lang w:val="ro-RO"/>
+        </w:rPr>
+        <w:t>.a.m.d</w:t>
+      </w:r>
+      <w:r>
+        <w:rPr>
+          <w:lang w:val="ro-RO"/>
+        </w:rPr>
+        <w:t>.</w:t>
+      </w:r>
+    </w:p>
+    <w:p>
+      <w:pPr>
         <w:pStyle w:val="Heading2"/>
         <w:rPr>
           <w:lang w:val="ro-RO"/>
         </w:rPr>
       </w:pPr>
-      <w:bookmarkStart w:id="6" w:name="_Toc283831475"/>
-      <w:r>
-        <w:rPr>
-          <w:lang w:val="ro-RO"/>
-        </w:rPr>
-        <w:t>Introducere î</w:t>
-      </w:r>
-      <w:r>
-        <w:rPr>
-          <w:lang w:val="ro-RO"/>
-        </w:rPr>
-        <w:t>n cloud computing</w:t>
+      <w:bookmarkStart w:id="6" w:name="_Toc283831476"/>
+      <w:r>
+        <w:rPr>
+          <w:lang w:val="ro-RO"/>
+        </w:rPr>
+        <w:t>Tipurile de servicii în Cloud Computing</w:t>
       </w:r>
       <w:bookmarkEnd w:id="6"/>
     </w:p>
     <w:p>
       <w:pPr>
-        <w:ind w:firstLine="720"/>
-        <w:rPr>
-          <w:lang w:val="ro-RO"/>
-        </w:rPr>
-      </w:pPr>
-      <w:r>
-        <w:rPr>
-          <w:lang w:val="ro-RO"/>
-        </w:rPr>
-        <w:t xml:space="preserve">Începuturile serviciilor informatice au fost dominate de computere tip </w:t>
-      </w:r>
-      <w:r>
-        <w:rPr>
-          <w:i/>
-          <w:lang w:val="ro-RO"/>
-        </w:rPr>
-        <w:t>mainframe</w:t>
-      </w:r>
-      <w:r>
-        <w:rPr>
-          <w:lang w:val="ro-RO"/>
-        </w:rPr>
-        <w:t xml:space="preserve"> create de către IBM și serveau în principal clienților de tip corporație sau băncilor, deoarece aceștia aveau nevoie să suporte un număr mare de clienți concurenți conectați și/sau tranzacții concurente.</w:t>
-      </w:r>
-    </w:p>
-    <w:p>
-      <w:pPr>
-        <w:ind w:firstLine="720"/>
-        <w:rPr>
-          <w:lang w:val="ro-RO"/>
-        </w:rPr>
-      </w:pPr>
-      <w:r>
-        <w:rPr>
-          <w:lang w:val="ro-RO"/>
-        </w:rPr>
-        <w:t xml:space="preserve">Potrivit </w:t>
-      </w:r>
-      <w:r>
-        <w:rPr>
-          <w:lang w:val="ro-RO"/>
-        </w:rPr>
-        <w:t xml:space="preserve">începuturilor serviciilor informatice, când tehnologia costa foarte mult, un asemenea </w:t>
-      </w:r>
-      <w:r>
-        <w:rPr>
-          <w:i/>
-          <w:lang w:val="ro-RO"/>
-        </w:rPr>
-        <w:t>mainframe</w:t>
-      </w:r>
-      <w:r>
-        <w:rPr>
-          <w:lang w:val="ro-RO"/>
-        </w:rPr>
-        <w:t xml:space="preserve"> era deseori doar închiriat pentru niște sume exorbitante de bani, cumpărarea unui asemenea hardware fiind o opțiune chiar cu mult mai costisitoare și oricum mai puțin rentabilă deoarece progresele rapide în tehnologie ar fi făcut ca scumpa mașină să fie depășită relativ rapid.</w:t>
-      </w:r>
-    </w:p>
-    <w:p>
-      <w:pPr>
-        <w:ind w:firstLine="720"/>
-        <w:rPr>
-          <w:lang w:val="ro-RO"/>
-        </w:rPr>
-      </w:pPr>
-      <w:r>
-        <w:rPr>
-          <w:lang w:val="ro-RO"/>
-        </w:rPr>
-        <w:t>Legea lui Moore a rămas validă de-a lungul vremii, însă performanța nu a crescut liniar  în viteză a procesorului – așa cum era inițial de așteptat</w:t>
-      </w:r>
-      <w:r>
-        <w:t>.</w:t>
-      </w:r>
-      <w:r>
+        <w:rPr>
+          <w:lang w:val="ro-RO"/>
+        </w:rPr>
+      </w:pPr>
+      <w:r>
+        <w:rPr>
+          <w:lang w:val="ro-RO"/>
+        </w:rPr>
+        <w:t>SaaS</w:t>
+      </w:r>
+      <w:r>
+        <w:rPr>
+          <w:lang w:val="ro-RO"/>
+        </w:rPr>
+        <w:t xml:space="preserve"> (Software as a Service)</w:t>
+      </w:r>
+      <w:r>
+        <w:rPr>
+          <w:lang w:val="ro-RO"/>
+        </w:rPr>
         <w:t xml:space="preserve"> </w:t>
       </w:r>
       <w:r>
         <w:rPr>
           <w:lang w:val="ro-RO"/>
         </w:rPr>
-        <w:t>Î</w:t>
-      </w:r>
-      <w:r>
-        <w:rPr>
-          <w:lang w:val="ro-RO"/>
-        </w:rPr>
-        <w:t>n schimb, producătorii au început să creeze procesoare cu mai multe nuclee și să păstreze o frecvență relativ mică a acestora.</w:t>
-      </w:r>
-      <w:r>
-        <w:rPr>
-          <w:lang w:val="ro-RO"/>
-        </w:rPr>
-        <w:t xml:space="preserve"> Această nouă abordare a dus la dezvoltarea accelerată a </w:t>
-      </w:r>
-      <w:r>
-        <w:rPr>
-          <w:i/>
-          <w:lang w:val="ro-RO"/>
-        </w:rPr>
-        <w:t>parallel computing</w:t>
-      </w:r>
-      <w:r>
-        <w:rPr>
-          <w:lang w:val="ro-RO"/>
-        </w:rPr>
-        <w:t>, inginerii software punând mai nou accentul pe programele ce folosesc mai multe fire de execuție în paralel.</w:t>
-      </w:r>
-      <w:r>
-        <w:rPr>
-          <w:lang w:val="ro-RO"/>
-        </w:rPr>
-        <w:t xml:space="preserve"> Bineînțeles, creșterea pe orizontală a puterii de procesare a implicat și posibilitatea sporita de multi-tasking, utilizatorii fiind mult mai confortabili în ziua de astăzi să navigheaza de exemplu pe Internet în timp ce pe fundal se petrece o operație de durată ce solicită intensiv procesorul.</w:t>
-      </w:r>
-    </w:p>
-    <w:p>
-      <w:pPr>
-        <w:ind w:firstLine="720"/>
-        <w:rPr>
-          <w:lang w:val="ro-RO"/>
-        </w:rPr>
-      </w:pPr>
-      <w:r>
-        <w:rPr>
-          <w:lang w:val="ro-RO"/>
-        </w:rPr>
-        <w:t>Cu același principiu s-a trecut în ziua de astăzi la un nivel mai mare: scalarea cu totul a mașinilor fizice pe orizontală. Dacă o aplicație sau un server suportă acest tip de scalare, atunci indif</w:t>
-      </w:r>
-      <w:r>
-        <w:rPr>
-          <w:lang w:val="ro-RO"/>
-        </w:rPr>
-        <w:t>erent de numărul de utilizatori, se vor putea adăuga oricâte servere de același tip, nefiind nevoie de o așteptare în creștere a performanței produselor hardware.</w:t>
-      </w:r>
-    </w:p>
-    <w:p>
-      <w:pPr>
-        <w:ind w:firstLine="720"/>
-        <w:rPr>
-          <w:lang w:val="ro-RO"/>
-        </w:rPr>
-      </w:pPr>
-      <w:r>
-        <w:rPr>
-          <w:lang w:val="ro-RO"/>
-        </w:rPr>
-        <w:t>Primul și cel mai important actor (chiar și astăzi) pe piața distribuitorilor de servicii cloud computing este Amazon. Acesta are o filozofie „pay per usage” așa încât utilizatorul nu are nevoie de abonamente sau contracte, ci pur și simplu plătește în funcție de volumul de resurse consumate. Resursele pot fi mașini virtuale deschise în funcție de bunul plac al utilizatorului – atât ca specificații tehince (memorie RAM, procesor, spațiu pe disk) cât și servicii specializate precum baze de date preconfigurate, servere DNS, servere de email și așa mai departe.</w:t>
+        <w:t xml:space="preserve">este un model de serviciu cloud computing unde a un distribuitor licențiază o aplicație către utilizatorii săi pentru a fi utilizată ca și serviciu „on demand”. Un exemplu de SaaS este aplicația CRM (content relationship management) Salesforce.com. </w:t>
+      </w:r>
+    </w:p>
+    <w:p>
+      <w:pPr>
+        <w:rPr>
+          <w:lang w:val="ro-RO"/>
+        </w:rPr>
+      </w:pPr>
+      <w:r>
+        <w:rPr>
+          <w:lang w:val="ro-RO"/>
+        </w:rPr>
+        <w:t xml:space="preserve">IaaS (Infrastructure as a Service) este oferirea unei infrastructuri computerizate (de regulă o platformă pentru virtualizare de mediu) ca și serviciu. În loc de a cumpăra servere, software, spațiu în data center sau echipament de rețea, clienții cumpără în schimb aceste resurse ca și serviciu externalizat. Un asemenea distribuitor de servicii IaaS este Amazon web services. </w:t>
+      </w:r>
+    </w:p>
+    <w:p>
+      <w:pPr>
+        <w:rPr>
+          <w:lang w:val="ro-RO"/>
+        </w:rPr>
+      </w:pPr>
+      <w:r>
+        <w:rPr>
+          <w:lang w:val="ro-RO"/>
+        </w:rPr>
+        <w:t>PaaS (Platform as a Service) este oferirea unei platforme de calcul și stivă de soluții ca serviciu. Acesta facilitează lansarea aplicațiilor fără costul și complexitatea de a cumpăra și administra straturile hardware și software din spate. PaaS oferă resursele necesare întregului ciclu de viață a dezvoltării și lansării aplicațiilor și serviciilor web. Un exemplu de PaaS este GoogleApps.</w:t>
       </w:r>
     </w:p>
     <w:p>
@@ -3861,87 +4118,14 @@
           <w:lang w:val="ro-RO"/>
         </w:rPr>
       </w:pPr>
-      <w:bookmarkStart w:id="7" w:name="_Toc283831476"/>
-      <w:r>
-        <w:rPr>
-          <w:lang w:val="ro-RO"/>
-        </w:rPr>
-        <w:t>Tipurile de servicii în Cloud Computing</w:t>
+      <w:bookmarkStart w:id="7" w:name="_Toc283831477"/>
+      <w:r>
+        <w:rPr>
+          <w:lang w:val="ro-RO"/>
+        </w:rPr>
+        <w:t>Clasificarea UCSB-IBM</w:t>
       </w:r>
       <w:bookmarkEnd w:id="7"/>
-    </w:p>
-    <w:p>
-      <w:pPr>
-        <w:rPr>
-          <w:lang w:val="ro-RO"/>
-        </w:rPr>
-      </w:pPr>
-      <w:r>
-        <w:rPr>
-          <w:lang w:val="ro-RO"/>
-        </w:rPr>
-        <w:t>SaaS</w:t>
-      </w:r>
-      <w:r>
-        <w:rPr>
-          <w:lang w:val="ro-RO"/>
-        </w:rPr>
-        <w:t xml:space="preserve"> (Software as a Service)</w:t>
-      </w:r>
-      <w:r>
-        <w:rPr>
-          <w:lang w:val="ro-RO"/>
-        </w:rPr>
-        <w:t xml:space="preserve"> </w:t>
-      </w:r>
-      <w:r>
-        <w:rPr>
-          <w:lang w:val="ro-RO"/>
-        </w:rPr>
-        <w:t xml:space="preserve">este un model de serviciu cloud computing unde a un distribuitor licențiază o aplicație către utilizatorii săi pentru a fi utilizată ca și serviciu „on demand”. Un exemplu de SaaS este aplicația CRM (content relationship management) Salesforce.com. </w:t>
-      </w:r>
-    </w:p>
-    <w:p>
-      <w:pPr>
-        <w:rPr>
-          <w:lang w:val="ro-RO"/>
-        </w:rPr>
-      </w:pPr>
-      <w:r>
-        <w:rPr>
-          <w:lang w:val="ro-RO"/>
-        </w:rPr>
-        <w:t xml:space="preserve">IaaS (Infrastructure as a Service) este oferirea unei infrastructuri computerizate (de regulă o platformă pentru virtualizare de mediu) ca și serviciu. În loc de a cumpăra servere, software, spațiu în data center sau echipament de rețea, clienții cumpără în schimb aceste resurse ca și serviciu externalizat. Un asemenea distribuitor de servicii IaaS este Amazon web services. </w:t>
-      </w:r>
-    </w:p>
-    <w:p>
-      <w:pPr>
-        <w:rPr>
-          <w:lang w:val="ro-RO"/>
-        </w:rPr>
-      </w:pPr>
-      <w:r>
-        <w:rPr>
-          <w:lang w:val="ro-RO"/>
-        </w:rPr>
-        <w:t>PaaS (Platform as a Service) este oferirea unei platforme de calcul și stivă de soluții ca serviciu. Acesta facilitează lansarea aplicațiilor fără costul și complexitatea de a cumpăra și administra straturile hardware și software din spate. PaaS oferă resursele necesare întregului ciclu de viață a dezvoltării și lansării aplicațiilor și serviciilor web. Un exemplu de PaaS este GoogleApps.</w:t>
-      </w:r>
-    </w:p>
-    <w:p>
-      <w:pPr>
-        <w:pStyle w:val="Heading2"/>
-        <w:rPr>
-          <w:lang w:val="ro-RO"/>
-        </w:rPr>
-      </w:pPr>
-      <w:bookmarkStart w:id="8" w:name="_Toc283831477"/>
-      <w:r>
-        <w:rPr>
-          <w:lang w:val="ro-RO"/>
-        </w:rPr>
-        <w:t>Clasificarea UCSB-IBM</w:t>
-      </w:r>
-      <w:bookmarkEnd w:id="8"/>
     </w:p>
     <w:p>
       <w:pPr>
@@ -4240,7 +4424,7 @@
             <v:path o:extrusionok="f" gradientshapeok="t" o:connecttype="rect"/>
             <o:lock v:ext="edit" aspectratio="t"/>
           </v:shapetype>
-          <v:shape id="_x0000_i1146" type="#_x0000_t75" style="width:340pt;height:207pt">
+          <v:shape id="_x0000_i1025" type="#_x0000_t75" style="width:340pt;height:207.35pt">
             <v:imagedata r:id="rId11" o:title="Screen Shot 2015-01-24 at 13"/>
           </v:shape>
         </w:pict>
@@ -4251,7 +4435,7 @@
         <w:pStyle w:val="Caption"/>
         <w:jc w:val="center"/>
       </w:pPr>
-      <w:bookmarkStart w:id="9" w:name="_Ref283726245"/>
+      <w:bookmarkStart w:id="8" w:name="_Ref283726245"/>
       <w:r>
         <w:t xml:space="preserve">Figura </w:t>
       </w:r>
@@ -4263,22 +4447,25 @@
           <w:t>1</w:t>
         </w:r>
       </w:fldSimple>
+      <w:bookmarkEnd w:id="8"/>
+      <w:r>
+        <w:t>: Clasificarea UCSB-IBM</w:t>
+      </w:r>
+    </w:p>
+    <w:p>
+      <w:pPr>
+        <w:pStyle w:val="Heading2"/>
+      </w:pPr>
+      <w:bookmarkStart w:id="9" w:name="_Toc283831478"/>
+      <w:r>
+        <w:t>Avantaje și dezavantaje</w:t>
+      </w:r>
       <w:bookmarkEnd w:id="9"/>
-      <w:r>
-        <w:t>: Clasificarea UCSB-IBM</w:t>
-      </w:r>
-    </w:p>
-    <w:p>
-      <w:pPr>
-        <w:pStyle w:val="Heading2"/>
-      </w:pPr>
-      <w:bookmarkStart w:id="10" w:name="_Toc283831478"/>
-      <w:r>
-        <w:t>Avantaje și dezavantaje</w:t>
-      </w:r>
-      <w:bookmarkEnd w:id="10"/>
-    </w:p>
-    <w:p>
+    </w:p>
+    <w:p>
+      <w:pPr>
+        <w:ind w:firstLine="567"/>
+      </w:pPr>
       <w:r>
         <w:t>Principalele avantaje ale cloud computing-ului:</w:t>
       </w:r>
@@ -4289,6 +4476,7 @@
           <w:ilvl w:val="0"/>
           <w:numId w:val="35"/>
         </w:numPr>
+        <w:ind w:left="993" w:hanging="11"/>
       </w:pPr>
       <w:r>
         <w:t>Prin folosirea virtualizării, calculul în cloud deschide infrastructura către un număr mare de aplicații. Într-adevăr, mașinile virtuale și sistemele de operare specializate oferă un mediu ideal pentru executarea aplicațiilor vechi. Aceste aplicații sunt de cele mai multe ori foarte sensibile în ceea ce privește mediul de execuție și nimeni nu dorește modificarea acelor coduri-sursă care funcționează și au fost validate doar pentru a le adapta pentru executarea pe o anumită platformă.</w:t>
@@ -4300,6 +4488,7 @@
           <w:ilvl w:val="0"/>
           <w:numId w:val="35"/>
         </w:numPr>
+        <w:ind w:left="993" w:hanging="11"/>
       </w:pPr>
       <w:r>
         <w:t>Virtualizarea folosită de cloud oferă de asemenea un mediu configurabil și reproductibil pentru a ținti o aplicație anume, așadar utilizatorul poate folosi imediat aplicația și/sau o poate refolosi la o dată viitoare. Acesta poate fi un element important în favoarea calculului în cloud pentru un utilizator ce dorește să poată avea posibilitatea de a reproduce analiza de-a lungul timpului sau care se confruntă cu aplicații vechi, neîntreținute, care sunt greu de portat pe medii noi.</w:t>
@@ -4307,7 +4496,7 @@
     </w:p>
     <w:p>
       <w:pPr>
-        <w:ind w:left="709" w:firstLine="0"/>
+        <w:ind w:left="567" w:firstLine="0"/>
       </w:pPr>
       <w:r>
         <w:t>Există, desigur și dezavantaje:</w:t>
@@ -4319,6 +4508,7 @@
           <w:ilvl w:val="0"/>
           <w:numId w:val="35"/>
         </w:numPr>
+        <w:ind w:left="993" w:hanging="11"/>
       </w:pPr>
       <w:r>
         <w:t>Deși producătorii de hardware și de sisteme de operare au făcut un efort imens de a îmbunătăți virtualizarea, performanţa încă depinde de modul în care hardware-ul din spate, rețeaua și mașina virtuală au fost configurate. Deși performanța procesorului virtual este apropiată de performanța procesorului fizic, performanța rețelei virtuale încă rămâne în urma capabilităților de performanță ale interconectării fizice.</w:t>
@@ -4330,6 +4520,7 @@
           <w:ilvl w:val="0"/>
           <w:numId w:val="35"/>
         </w:numPr>
+        <w:ind w:left="993" w:hanging="11"/>
       </w:pPr>
       <w:r>
         <w:t>Există mai mulți actori și furnizori pe piața cloud-ului, însă nu există un standard adoptat</w:t>
@@ -4374,6 +4565,7 @@
           <w:ilvl w:val="0"/>
           <w:numId w:val="35"/>
         </w:numPr>
+        <w:ind w:left="993" w:firstLine="0"/>
       </w:pPr>
       <w:r>
         <w:t>Modelul de taxare dictează nevoia de a evalua și cuantifica nevoile</w:t>
@@ -4404,197 +4596,197 @@
         </w:rPr>
         <w:br w:type="page"/>
       </w:r>
-      <w:bookmarkStart w:id="11" w:name="_Toc283831479"/>
+      <w:bookmarkStart w:id="10" w:name="_Toc283831479"/>
       <w:r>
         <w:rPr>
           <w:lang w:val="ro-RO"/>
         </w:rPr>
         <w:t>Tehnologii folosite</w:t>
       </w:r>
+      <w:bookmarkEnd w:id="10"/>
+    </w:p>
+    <w:p>
+      <w:pPr>
+        <w:pStyle w:val="Heading2"/>
+      </w:pPr>
+      <w:bookmarkStart w:id="11" w:name="_Toc283831480"/>
+      <w:r>
+        <w:t>JavaScript</w:t>
+      </w:r>
+      <w:r>
+        <w:t xml:space="preserve"> – limbajul de programare</w:t>
+      </w:r>
       <w:bookmarkEnd w:id="11"/>
     </w:p>
     <w:p>
       <w:pPr>
-        <w:pStyle w:val="Heading2"/>
-      </w:pPr>
-      <w:bookmarkStart w:id="12" w:name="_Toc283831480"/>
-      <w:r>
-        <w:t>JavaScript</w:t>
-      </w:r>
-      <w:r>
-        <w:t xml:space="preserve"> – limbajul de programare</w:t>
+        <w:pStyle w:val="Heading3"/>
+      </w:pPr>
+      <w:bookmarkStart w:id="12" w:name="_Toc283831481"/>
+      <w:r>
+        <w:t>Scurt istoric</w:t>
       </w:r>
       <w:bookmarkEnd w:id="12"/>
     </w:p>
     <w:p>
       <w:pPr>
+        <w:rPr>
+          <w:lang w:val="ro-RO"/>
+        </w:rPr>
+      </w:pPr>
+      <w:r>
+        <w:t>Limbajul de programare JavaScript a fost creat în 10 zile, în luna mai anul 1995 de c</w:t>
+      </w:r>
+      <w:r>
+        <w:rPr>
+          <w:lang w:val="ro-RO"/>
+        </w:rPr>
+        <w:t xml:space="preserve">ătre Brendan Eich, angajat atunci al Netscape. Numele original a fost </w:t>
+      </w:r>
+      <w:r>
+        <w:rPr>
+          <w:i/>
+          <w:lang w:val="ro-RO"/>
+        </w:rPr>
+        <w:t>Mocha</w:t>
+      </w:r>
+      <w:r>
+        <w:rPr>
+          <w:lang w:val="ro-RO"/>
+        </w:rPr>
+        <w:t xml:space="preserve"> ales de fondatorul Netscape. În septembrie numele i-a fost schimbat în LiveScript iar apoi, în decembrie al aceluiași an, după ce a primit o licență trademark de la Sun, a fost adoptat numele JavaScript. Aceasta a fost o mișcare de marketing la acel timp, Java devenind deja populară pe atunci.</w:t>
+      </w:r>
+    </w:p>
+    <w:p>
+      <w:pPr>
+        <w:rPr>
+          <w:lang w:val="ro-RO"/>
+        </w:rPr>
+      </w:pPr>
+      <w:r>
+        <w:rPr>
+          <w:lang w:val="ro-RO"/>
+        </w:rPr>
+        <w:t>În 1996 – 1997 JavaScript a fost dusă la ECMA (o organizație privată non profit pentru standardizare) pentru a elabora o specificație standard, pe care și alți producători de navigatoare web să o poată implementa, pornind de la dezvoltările Netscape. Așa a apărut ECMA 262 Ed. 1: ECMAScript fiind numele standardului oficial</w:t>
+      </w:r>
+      <w:r>
+        <w:rPr>
+          <w:lang w:val="ro-RO"/>
+        </w:rPr>
+        <w:t>, iar JavaScript fiind cea mai bine cunoscută implementare. ActionScript 3 este o altă bine cunoscută implementare, cu extensii.</w:t>
+      </w:r>
+    </w:p>
+    <w:p>
+      <w:pPr>
+        <w:rPr>
+          <w:lang w:val="ro-RO"/>
+        </w:rPr>
+      </w:pPr>
+      <w:r>
+        <w:rPr>
+          <w:lang w:val="ro-RO"/>
+        </w:rPr>
+        <w:t>Procesul de standardizare a continuat în cicluri, cu elaborarea ECMAScript 2 în 1998 și apoi ECMAScript 3 în 1999, acesta din urmă fiind baza pentru limbajul JavaScript de astăzi.</w:t>
+      </w:r>
+    </w:p>
+    <w:p>
+      <w:pPr>
+        <w:rPr>
+          <w:lang w:val="ro-RO"/>
+        </w:rPr>
+      </w:pPr>
+      <w:r>
+        <w:rPr>
+          <w:lang w:val="ro-RO"/>
+        </w:rPr>
+        <w:t>Următoarele eveninmente notabile s-au petrecut în 2005: primul, Brendan Eich și Mozilla s-au realăturat ECMA ca și membri non-profit și s-a început lucrul la E4X, ECMA-357, care a  originat de la foști angajați Microsoft la BEA. Aceasta a dus la lucrul împreună cu Macromedia, care pe atunci implementa E4X în ActionScript 3. Al doilea eveniment a fost începerea lucrului la ECMAScript 4 cu țelul de a standardiza ce era în ActionScript 3 și de a implementa noul standard în SpiderMonkey</w:t>
+      </w:r>
+      <w:r>
+        <w:rPr>
+          <w:lang w:val="ro-RO"/>
+        </w:rPr>
+        <w:t xml:space="preserve"> (motorul JavaScript al navigatorului Mozilla Firefox)</w:t>
+      </w:r>
+      <w:r>
+        <w:rPr>
+          <w:lang w:val="ro-RO"/>
+        </w:rPr>
+        <w:t>.</w:t>
+      </w:r>
+    </w:p>
+    <w:p>
+      <w:pPr>
+        <w:rPr>
+          <w:lang w:val="ro-RO"/>
+        </w:rPr>
+      </w:pPr>
+      <w:r>
+        <w:rPr>
+          <w:lang w:val="ro-RO"/>
+        </w:rPr>
+        <w:t>Din cauza agitației create de diverși actori din scena limbajului – cum ar fi Douglas Crockford – care în 2007 și-a unit forțele cu Microsoft și s-a opus ECMAScript 4, următorul standard a fost ECMAScript 3.1.</w:t>
+      </w:r>
+    </w:p>
+    <w:p>
+      <w:pPr>
+        <w:rPr>
+          <w:lang w:val="ro-RO"/>
+        </w:rPr>
+      </w:pPr>
+      <w:r>
+        <w:rPr>
+          <w:lang w:val="ro-RO"/>
+        </w:rPr>
+        <w:t>În timp ce toate aceste lucruri se petreceau, comunitatea de dezvoltare open source a început să lucreze la revoluționarizarea utilității limbajului. Acest efort al comunității a luat loc în 2005 când Jesse James Garrett a publicat un articol în care a inventat termenul Ajax și a descris un set de tehnologii, dintre care JavaScript era coloana vertebrala, folosite pentru a crea aplicații web unde datele se pot încărca pe fundal, eliminând necesitatea de a reîncărca paginile în întregime și rezultând în aplicații mai dinamice. Aceasta a dus la perioada renașterii a utilizării JavaScript, accelerată</w:t>
+      </w:r>
+      <w:r>
+        <w:rPr>
+          <w:lang w:val="ro-RO"/>
+        </w:rPr>
+        <w:t xml:space="preserve"> de bibliotecile open-source și de comunitățile formate în jurul acestora, cu lansarea bibliotecilor precum Prototype, jQuery, Dojo, Mootools și altele.</w:t>
+      </w:r>
+    </w:p>
+    <w:p>
+      <w:pPr>
+        <w:rPr>
+          <w:lang w:val="ro-RO"/>
+        </w:rPr>
+      </w:pPr>
+      <w:r>
+        <w:rPr>
+          <w:lang w:val="ro-RO"/>
+        </w:rPr>
+        <w:t>În iulie 2008 părțile heterogene s-au reunit la Oslo. Aceasta a dus la eventualul acord la începutul lui 2009 de a redenumi ECMAScript 3.1 în ECMAScript 5 și de a continua dezvoltarea limbajului folosind o agendă denumită Harmony.</w:t>
+      </w:r>
+    </w:p>
+    <w:p>
+      <w:pPr>
+        <w:rPr>
+          <w:lang w:val="ro-RO"/>
+        </w:rPr>
+      </w:pPr>
+      <w:r>
+        <w:rPr>
+          <w:lang w:val="ro-RO"/>
+        </w:rPr>
+        <w:t>Toate acestea ne aduc în ziua de astăzi, cu JavaScript intrând un complet nou și incintant ciclu al evoluției, inovației și standardizării, cu noutăți precum platforma Nodejs, care ne permite să folosim JavaScript pe partea de server și API-uri HTML5 pentru a controla obiecte media, WebSockets pentru comunicații în timp real, metode de a afla coordonatele geografice ale utilizatorului sau folosirea senzorilor dispozitivelor (precum accelerometrul) și multe altele.</w:t>
+      </w:r>
+    </w:p>
+    <w:p>
+      <w:pPr>
         <w:pStyle w:val="Heading3"/>
-      </w:pPr>
-      <w:bookmarkStart w:id="13" w:name="_Toc283831481"/>
-      <w:r>
-        <w:t>Scurt istoric</w:t>
+        <w:rPr>
+          <w:lang w:val="ro-RO"/>
+        </w:rPr>
+      </w:pPr>
+      <w:bookmarkStart w:id="13" w:name="_Toc283831482"/>
+      <w:r>
+        <w:rPr>
+          <w:lang w:val="ro-RO"/>
+        </w:rPr>
+        <w:t>Generalități ale limbajului</w:t>
       </w:r>
       <w:bookmarkEnd w:id="13"/>
-    </w:p>
-    <w:p>
-      <w:pPr>
-        <w:rPr>
-          <w:lang w:val="ro-RO"/>
-        </w:rPr>
-      </w:pPr>
-      <w:r>
-        <w:t>Limbajul de programare JavaScript a fost creat în 10 zile, în luna mai anul 1995 de c</w:t>
-      </w:r>
-      <w:r>
-        <w:rPr>
-          <w:lang w:val="ro-RO"/>
-        </w:rPr>
-        <w:t xml:space="preserve">ătre Brendan Eich, angajat atunci al Netscape. Numele original a fost </w:t>
-      </w:r>
-      <w:r>
-        <w:rPr>
-          <w:i/>
-          <w:lang w:val="ro-RO"/>
-        </w:rPr>
-        <w:t>Mocha</w:t>
-      </w:r>
-      <w:r>
-        <w:rPr>
-          <w:lang w:val="ro-RO"/>
-        </w:rPr>
-        <w:t xml:space="preserve"> ales de fondatorul Netscape. În septembrie numele i-a fost schimbat în LiveScript iar apoi, în decembrie al aceluiași an, după ce a primit o licență trademark de la Sun, a fost adoptat numele JavaScript. Aceasta a fost o mișcare de marketing la acel timp, Java devenind deja populară pe atunci.</w:t>
-      </w:r>
-    </w:p>
-    <w:p>
-      <w:pPr>
-        <w:rPr>
-          <w:lang w:val="ro-RO"/>
-        </w:rPr>
-      </w:pPr>
-      <w:r>
-        <w:rPr>
-          <w:lang w:val="ro-RO"/>
-        </w:rPr>
-        <w:t>În 1996 – 1997 JavaScript a fost dusă la ECMA (o organizație privată non profit pentru standardizare) pentru a elabora o specificație standard, pe care și alți producători de navigatoare web să o poată implementa, pornind de la dezvoltările Netscape. Așa a apărut ECMA 262 Ed. 1: ECMAScript fiind numele standardului oficial</w:t>
-      </w:r>
-      <w:r>
-        <w:rPr>
-          <w:lang w:val="ro-RO"/>
-        </w:rPr>
-        <w:t>, iar JavaScript fiind cea mai bine cunoscută implementare. ActionScript 3 este o altă bine cunoscută implementare, cu extensii.</w:t>
-      </w:r>
-    </w:p>
-    <w:p>
-      <w:pPr>
-        <w:rPr>
-          <w:lang w:val="ro-RO"/>
-        </w:rPr>
-      </w:pPr>
-      <w:r>
-        <w:rPr>
-          <w:lang w:val="ro-RO"/>
-        </w:rPr>
-        <w:t>Procesul de standardizare a continuat în cicluri, cu elaborarea ECMAScript 2 în 1998 și apoi ECMAScript 3 în 1999, acesta din urmă fiind baza pentru limbajul JavaScript de astăzi.</w:t>
-      </w:r>
-    </w:p>
-    <w:p>
-      <w:pPr>
-        <w:rPr>
-          <w:lang w:val="ro-RO"/>
-        </w:rPr>
-      </w:pPr>
-      <w:r>
-        <w:rPr>
-          <w:lang w:val="ro-RO"/>
-        </w:rPr>
-        <w:t>Următoarele eveninmente notabile s-au petrecut în 2005: primul, Brendan Eich și Mozilla s-au realăturat ECMA ca și membri non-profit și s-a început lucrul la E4X, ECMA-357, care a  originat de la foști angajați Microsoft la BEA. Aceasta a dus la lucrul împreună cu Macromedia, care pe atunci implementa E4X în ActionScript 3. Al doilea eveniment a fost începerea lucrului la ECMAScript 4 cu țelul de a standardiza ce era în ActionScript 3 și de a implementa noul standard în SpiderMonkey</w:t>
-      </w:r>
-      <w:r>
-        <w:rPr>
-          <w:lang w:val="ro-RO"/>
-        </w:rPr>
-        <w:t xml:space="preserve"> (motorul JavaScript al navigatorului Mozilla Firefox)</w:t>
-      </w:r>
-      <w:r>
-        <w:rPr>
-          <w:lang w:val="ro-RO"/>
-        </w:rPr>
-        <w:t>.</w:t>
-      </w:r>
-    </w:p>
-    <w:p>
-      <w:pPr>
-        <w:rPr>
-          <w:lang w:val="ro-RO"/>
-        </w:rPr>
-      </w:pPr>
-      <w:r>
-        <w:rPr>
-          <w:lang w:val="ro-RO"/>
-        </w:rPr>
-        <w:t>Din cauza agitației create de diverși actori din scena limbajului – cum ar fi Douglas Crockford – care în 2007 și-a unit forțele cu Microsoft și s-a opus ECMAScript 4, următorul standard a fost ECMAScript 3.1.</w:t>
-      </w:r>
-    </w:p>
-    <w:p>
-      <w:pPr>
-        <w:rPr>
-          <w:lang w:val="ro-RO"/>
-        </w:rPr>
-      </w:pPr>
-      <w:r>
-        <w:rPr>
-          <w:lang w:val="ro-RO"/>
-        </w:rPr>
-        <w:t>În timp ce toate aceste lucruri se petreceau, comunitatea de dezvoltare open source a început să lucreze la revoluționarizarea utilității limbajului. Acest efort al comunității a luat loc în 2005 când Jesse James Garrett a publicat un articol în care a inventat termenul Ajax și a descris un set de tehnologii, dintre care JavaScript era coloana vertebrala, folosite pentru a crea aplicații web unde datele se pot încărca pe fundal, eliminând necesitatea de a reîncărca paginile în întregime și rezultând în aplicații mai dinamice. Aceasta a dus la perioada renașterii a utilizării JavaScript, accelerată</w:t>
-      </w:r>
-      <w:r>
-        <w:rPr>
-          <w:lang w:val="ro-RO"/>
-        </w:rPr>
-        <w:t xml:space="preserve"> de bibliotecile open-source și de comunitățile formate în jurul acestora, cu lansarea bibliotecilor precum Prototype, jQuery, Dojo, Mootools și altele.</w:t>
-      </w:r>
-    </w:p>
-    <w:p>
-      <w:pPr>
-        <w:rPr>
-          <w:lang w:val="ro-RO"/>
-        </w:rPr>
-      </w:pPr>
-      <w:r>
-        <w:rPr>
-          <w:lang w:val="ro-RO"/>
-        </w:rPr>
-        <w:t>În iulie 2008 părțile heterogene s-au reunit la Oslo. Aceasta a dus la eventualul acord la începutul lui 2009 de a redenumi ECMAScript 3.1 în ECMAScript 5 și de a continua dezvoltarea limbajului folosind o agendă denumită Harmony.</w:t>
-      </w:r>
-    </w:p>
-    <w:p>
-      <w:pPr>
-        <w:rPr>
-          <w:lang w:val="ro-RO"/>
-        </w:rPr>
-      </w:pPr>
-      <w:r>
-        <w:rPr>
-          <w:lang w:val="ro-RO"/>
-        </w:rPr>
-        <w:t>Toate acestea ne aduc în ziua de astăzi, cu JavaScript intrând un complet nou și incintant ciclu al evoluției, inovației și standardizării, cu noutăți precum platforma Nodejs, care ne permite să folosim JavaScript pe partea de server și API-uri HTML5 pentru a controla obiecte media, WebSockets pentru comunicații în timp real, metode de a afla coordonatele geografice ale utilizatorului sau folosirea senzorilor dispozitivelor (precum accelerometrul) și multe altele.</w:t>
-      </w:r>
-    </w:p>
-    <w:p>
-      <w:pPr>
-        <w:pStyle w:val="Heading3"/>
-        <w:rPr>
-          <w:lang w:val="ro-RO"/>
-        </w:rPr>
-      </w:pPr>
-      <w:bookmarkStart w:id="14" w:name="_Toc283831482"/>
-      <w:r>
-        <w:rPr>
-          <w:lang w:val="ro-RO"/>
-        </w:rPr>
-        <w:t>Generalități ale limbajului</w:t>
-      </w:r>
-      <w:bookmarkEnd w:id="14"/>
     </w:p>
     <w:p>
       <w:r>
@@ -4810,7 +5002,7 @@
           <w:lang w:val="ro-RO"/>
         </w:rPr>
       </w:pPr>
-      <w:bookmarkStart w:id="15" w:name="_Toc283831483"/>
+      <w:bookmarkStart w:id="14" w:name="_Toc283831483"/>
       <w:r>
         <w:t>Node.js – serverul de aplica</w:t>
       </w:r>
@@ -4820,89 +5012,89 @@
         </w:rPr>
         <w:t>ție</w:t>
       </w:r>
+      <w:bookmarkEnd w:id="14"/>
+    </w:p>
+    <w:p>
+      <w:r>
+        <w:t xml:space="preserve">Node.js este o platformă construită pe motorul </w:t>
+      </w:r>
+      <w:r>
+        <w:t xml:space="preserve">JavaScript Google Chrome </w:t>
+      </w:r>
+      <w:r>
+        <w:t xml:space="preserve">V8 </w:t>
+      </w:r>
+      <w:r>
+        <w:t xml:space="preserve">și a fost </w:t>
+      </w:r>
+      <w:r>
+        <w:t>creat</w:t>
+      </w:r>
+      <w:r>
+        <w:t>ă</w:t>
+      </w:r>
+      <w:r>
+        <w:t xml:space="preserve"> pentru dezvoltarea facilă de aplicații rapide și eficiente. Node.js folosește un model bazat pe evenimente, nonblocant, ceea ce îi oferă lejeritate și eficiență </w:t>
+      </w:r>
+      <w:r>
+        <w:t xml:space="preserve">în folosirea </w:t>
+      </w:r>
+      <w:r>
+        <w:t>resurselor.</w:t>
+      </w:r>
+    </w:p>
+    <w:p>
+      <w:r>
+        <w:t>V8 este un proiect open source create de Google și reprezintă nucleul navigatorului Google Chrome. Prima apariție publică a fost în septembrie 2008, o dată cu prima apariție a navigatorului. A reprezentat un pas mare în față cu privire la performanța navigatoarelor și a împins tehnologia acestora la un alt nivel (în momentul de față V8 este în urma motorului creat de Mozilla pentru Firefox – SpiderMonkey). Este scris în C++ și inovația sa a fost precompilarea codului sursă JavaScript în cod mașină în locul unei simple interpretări și apoi aplicarea unui proces JIT pentru a îmbunătăți dinamica execuției codului.</w:t>
+      </w:r>
+    </w:p>
+    <w:p>
+      <w:r>
+        <w:t>În anul 2009 Ryan Dahl încerca să rezolve o problemă grea în acele zile: să furnizeze navigatorului cât timp dintr-un upload a rămas. Inspirat de serverul web Ruby – Mongrel și de recenta lansare a Chrome și V8 a decis să dea o șansă JavaScript-ului, creând primele iterații ale Node.js. Proiectul a fost dezvoltat și sponsorizat de Joyent, compania unde Ryan lucrează. A delegat în 2012 poziția de supervizor unui coleg – Isaac Schlueter în ianuarie 2012.</w:t>
+      </w:r>
+    </w:p>
+    <w:p>
+      <w:r>
+        <w:t>Cu ajutorul Node.js s-a început dezvoltarea accelerată a WebSockets. Aceștia din urmă reprezintă o modalitate eficientă, rapidă și modernă de comunicare bilaterală în timp real între navigator și server. Încă dinainte de a se stabiliza standardul, Node.js având suport pentru WebSockets a dat dezvoltatorilor posibilitatea de a experimenta cu iterațiile inițiale, pregătindu-i pentru protocolul final și de asemenea lăsându-i să-și exprime opiniile despre implementările intermediare pentru a perfecționa tehnologia.</w:t>
+      </w:r>
+    </w:p>
+    <w:p>
+      <w:r>
+        <w:t xml:space="preserve">În prezent, node este îmbrățișat de dezvoltatorii din toată lumea, având o comunitate vibrantă și un manager de pachete – npm (nameless packet manager / npmjs.com). Instalarea (și compilarea, unde este cazul) de biblioteci pentru node se face de regulă cu ajutorul acestui manager de pachete, software-ul publicat fiind actualizat și întreținut. Fiecare pachet are o referință către un </w:t>
+      </w:r>
+      <w:r>
+        <w:rPr>
+          <w:i/>
+        </w:rPr>
+        <w:t>repository</w:t>
+      </w:r>
+      <w:r>
+        <w:t xml:space="preserve"> pe GitHub (github.com) unde se poate vedea codul sursă, lăsa comentarii, vedea problemele deschise și, de ce nu, trimiterea unui pull request pentru îmbunătățirea codului.</w:t>
+      </w:r>
+    </w:p>
+    <w:p>
+      <w:r>
+        <w:t>Există mai mult de 120.000 de pachete publicate pe npm și peste 200.000 de</w:t>
+      </w:r>
+      <w:r>
+        <w:t xml:space="preserve"> descărcări pe săptămână, dovadă</w:t>
+      </w:r>
+      <w:r>
+        <w:t xml:space="preserve"> clară a </w:t>
+      </w:r>
+      <w:r>
+        <w:t>comunității dinamice și a pasiunii dezvoltatorilor pentru această arie nouă de tehnologie.</w:t>
+      </w:r>
+    </w:p>
+    <w:p>
+      <w:pPr>
+        <w:pStyle w:val="Heading2"/>
+      </w:pPr>
+      <w:bookmarkStart w:id="15" w:name="_Toc283831484"/>
+      <w:r>
+        <w:t>Redis – serverul de structuri de date</w:t>
+      </w:r>
       <w:bookmarkEnd w:id="15"/>
-    </w:p>
-    <w:p>
-      <w:r>
-        <w:t xml:space="preserve">Node.js este o platformă construită pe motorul </w:t>
-      </w:r>
-      <w:r>
-        <w:t xml:space="preserve">JavaScript Google Chrome </w:t>
-      </w:r>
-      <w:r>
-        <w:t xml:space="preserve">V8 </w:t>
-      </w:r>
-      <w:r>
-        <w:t xml:space="preserve">și a fost </w:t>
-      </w:r>
-      <w:r>
-        <w:t>creat</w:t>
-      </w:r>
-      <w:r>
-        <w:t>ă</w:t>
-      </w:r>
-      <w:r>
-        <w:t xml:space="preserve"> pentru dezvoltarea facilă de aplicații rapide și eficiente. Node.js folosește un model bazat pe evenimente, nonblocant, ceea ce îi oferă lejeritate și eficiență </w:t>
-      </w:r>
-      <w:r>
-        <w:t xml:space="preserve">în folosirea </w:t>
-      </w:r>
-      <w:r>
-        <w:t>resurselor.</w:t>
-      </w:r>
-    </w:p>
-    <w:p>
-      <w:r>
-        <w:t>V8 este un proiect open source create de Google și reprezintă nucleul navigatorului Google Chrome. Prima apariție publică a fost în septembrie 2008, o dată cu prima apariție a navigatorului. A reprezentat un pas mare în față cu privire la performanța navigatoarelor și a împins tehnologia acestora la un alt nivel (în momentul de față V8 este în urma motorului creat de Mozilla pentru Firefox – SpiderMonkey). Este scris în C++ și inovația sa a fost precompilarea codului sursă JavaScript în cod mașină în locul unei simple interpretări și apoi aplicarea unui proces JIT pentru a îmbunătăți dinamica execuției codului.</w:t>
-      </w:r>
-    </w:p>
-    <w:p>
-      <w:r>
-        <w:t>În anul 2009 Ryan Dahl încerca să rezolve o problemă grea în acele zile: să furnizeze navigatorului cât timp dintr-un upload a rămas. Inspirat de serverul web Ruby – Mongrel și de recenta lansare a Chrome și V8 a decis să dea o șansă JavaScript-ului, creând primele iterații ale Node.js. Proiectul a fost dezvoltat și sponsorizat de Joyent, compania unde Ryan lucrează. A delegat în 2012 poziția de supervizor unui coleg – Isaac Schlueter în ianuarie 2012.</w:t>
-      </w:r>
-    </w:p>
-    <w:p>
-      <w:r>
-        <w:t>Cu ajutorul Node.js s-a început dezvoltarea accelerată a WebSockets. Aceștia din urmă reprezintă o modalitate eficientă, rapidă și modernă de comunicare bilaterală în timp real între navigator și server. Încă dinainte de a se stabiliza standardul, Node.js având suport pentru WebSockets a dat dezvoltatorilor posibilitatea de a experimenta cu iterațiile inițiale, pregătindu-i pentru protocolul final și de asemenea lăsându-i să-și exprime opiniile despre implementările intermediare pentru a perfecționa tehnologia.</w:t>
-      </w:r>
-    </w:p>
-    <w:p>
-      <w:r>
-        <w:t xml:space="preserve">În prezent, node este îmbrățișat de dezvoltatorii din toată lumea, având o comunitate vibrantă și un manager de pachete – npm (nameless packet manager / npmjs.com). Instalarea (și compilarea, unde este cazul) de biblioteci pentru node se face de regulă cu ajutorul acestui manager de pachete, software-ul publicat fiind actualizat și întreținut. Fiecare pachet are o referință către un </w:t>
-      </w:r>
-      <w:r>
-        <w:rPr>
-          <w:i/>
-        </w:rPr>
-        <w:t>repository</w:t>
-      </w:r>
-      <w:r>
-        <w:t xml:space="preserve"> pe GitHub (github.com) unde se poate vedea codul sursă, lăsa comentarii, vedea problemele deschise și, de ce nu, trimiterea unui pull request pentru îmbunătățirea codului.</w:t>
-      </w:r>
-    </w:p>
-    <w:p>
-      <w:r>
-        <w:t>Există mai mult de 120.000 de pachete publicate pe npm și peste 200.000 de</w:t>
-      </w:r>
-      <w:r>
-        <w:t xml:space="preserve"> descărcări pe săptămână, dovadă</w:t>
-      </w:r>
-      <w:r>
-        <w:t xml:space="preserve"> clară a </w:t>
-      </w:r>
-      <w:r>
-        <w:t>comunității dinamice și a pasiunii dezvoltatorilor pentru această arie nouă de tehnologie.</w:t>
-      </w:r>
-    </w:p>
-    <w:p>
-      <w:pPr>
-        <w:pStyle w:val="Heading2"/>
-      </w:pPr>
-      <w:bookmarkStart w:id="16" w:name="_Toc283831484"/>
-      <w:r>
-        <w:t>Redis – serverul de structuri de date</w:t>
-      </w:r>
-      <w:bookmarkEnd w:id="16"/>
     </w:p>
     <w:p>
       <w:r>
@@ -5188,97 +5380,97 @@
       <w:pPr>
         <w:pStyle w:val="Heading2"/>
       </w:pPr>
-      <w:bookmarkStart w:id="17" w:name="_Toc283831485"/>
+      <w:bookmarkStart w:id="16" w:name="_Toc283831485"/>
       <w:r>
         <w:t>Nginx – serverul web (proxy, load balancer)</w:t>
       </w:r>
+      <w:bookmarkEnd w:id="16"/>
+    </w:p>
+    <w:p>
+      <w:pPr>
+        <w:rPr>
+          <w:lang w:val="ro-RO"/>
+        </w:rPr>
+      </w:pPr>
+      <w:r>
+        <w:t xml:space="preserve">Nginx este un server HTTP și proxy inversat, cât și server proxy de email, scris de Igor Sysoev. </w:t>
+      </w:r>
+      <w:r>
+        <w:t>Servește de multă vreme site-uri rusești foarte încărcate precum Yandex, Mail.Ru, VK și Rambler. Potrivit Netcraft, nginx a fost în spatele celor mai ocupate 21.09% site-uri în ianuarie 2015</w:t>
+      </w:r>
+      <w:r>
+        <w:t>. Asemenea Node.js, Nginx folose</w:t>
+      </w:r>
+      <w:r>
+        <w:rPr>
+          <w:lang w:val="ro-RO"/>
+        </w:rPr>
+        <w:t xml:space="preserve">ște o abordare asincronă bazată pe evenimente diferit de de modelul serverului Apache HTTP care implicit folosește o abordare bazată pe fire de execuție sau procese. Arhitectura modulară Nginx poate produce o mai bună estimare a performanței </w:t>
+      </w:r>
+      <w:r>
+        <w:rPr>
+          <w:lang w:val="ro-RO"/>
+        </w:rPr>
+        <w:t>la încărcări mari.</w:t>
+      </w:r>
+    </w:p>
+    <w:p>
+      <w:r>
+        <w:t xml:space="preserve">Pentru proiectul curent am avut nevoie de un load balancer și proxy cu condiția de a avea în lista de protocoale suportate conexiunile WebSocket și implicit HTTP/1.1 Upgrade. Un plus a reprezentat și prezența suportului pentru protocolul experimental </w:t>
+      </w:r>
+      <w:r>
+        <w:t>SPDY, care la standardizare va deveni HTTP/2 și va deservi în viitor drept noul protocol standard pentru servit aplicații web.</w:t>
+      </w:r>
+    </w:p>
+    <w:p>
+      <w:r>
+        <w:t xml:space="preserve">Pe partea de securitate există protocolul de securitate TLS/SSL, Nginx oferind suport pentru SNI (Server Name Indication) în cazul în care se dorește servirea mai multor domenii HTTPS pe aceeași adresă IP și OSCP stapling (extensie pentru verificarea revocării certificatelor digitale X.509). Nginx poate fi folosit și ca un proxy </w:t>
+      </w:r>
+      <w:r>
+        <w:rPr>
+          <w:i/>
+        </w:rPr>
+        <w:t>SSL Termination</w:t>
+      </w:r>
+      <w:r>
+        <w:t>, în sensul că aplicația va servi doar cereri pe protocoalele http:// și ws://, însă serverul le va securiza pentru utlizatorii finali trecând la https:// și, pentru WebSocket, wss:// incluzând certificatul de securitate.</w:t>
+      </w:r>
+    </w:p>
+    <w:p>
+      <w:r>
+        <w:t xml:space="preserve">În cadrul aplicației folosite în acest proiect există biblioteca Socket.IO care necesită „sesiuni lipicioase” – cererile unui client trebuie să ajungă mereu la același server de aplicație. Nginx suportă acest tip de sesiune, folosind o funcție de dispersie în funcție de IP. Tradițional, în cazul altor proxy-uri, aceste sesiuni lipicioase erau implementate cu ajutorul unui Cookie, însă în cazul WebSocket – unde protocolul nu este încă standardizat în întregime – acest lucru </w:t>
+      </w:r>
+      <w:r>
+        <w:t>poate fi periculos, deoarece navigatorul poate să implementeze diferit comportamentul.</w:t>
+      </w:r>
+    </w:p>
+    <w:p>
+      <w:r>
+        <w:t xml:space="preserve">Vital pentru arhitectura proiectului a fost și </w:t>
+      </w:r>
+      <w:r>
+        <w:t xml:space="preserve">posibilitatea de a modifica fișierele de configurare în timpul rulării și reîncărcarea lor dinamic, fără a restarta serverul deoarece restartând serverul s-ar fi deconectat toate sesiunile WebSocket. </w:t>
+      </w:r>
+    </w:p>
+    <w:p>
+      <w:pPr>
+        <w:pStyle w:val="Heading2"/>
+      </w:pPr>
+      <w:bookmarkStart w:id="17" w:name="_Toc283831486"/>
+      <w:r>
+        <w:t>Docker – platforma pentru aplicații distribuite</w:t>
+      </w:r>
       <w:bookmarkEnd w:id="17"/>
     </w:p>
     <w:p>
       <w:pPr>
-        <w:rPr>
-          <w:lang w:val="ro-RO"/>
-        </w:rPr>
-      </w:pPr>
-      <w:r>
-        <w:t xml:space="preserve">Nginx este un server HTTP și proxy inversat, cât și server proxy de email, scris de Igor Sysoev. </w:t>
-      </w:r>
-      <w:r>
-        <w:t>Servește de multă vreme site-uri rusești foarte încărcate precum Yandex, Mail.Ru, VK și Rambler. Potrivit Netcraft, nginx a fost în spatele celor mai ocupate 21.09% site-uri în ianuarie 2015</w:t>
-      </w:r>
-      <w:r>
-        <w:t>. Asemenea Node.js, Nginx folose</w:t>
-      </w:r>
-      <w:r>
-        <w:rPr>
-          <w:lang w:val="ro-RO"/>
-        </w:rPr>
-        <w:t xml:space="preserve">ște o abordare asincronă bazată pe evenimente diferit de de modelul serverului Apache HTTP care implicit folosește o abordare bazată pe fire de execuție sau procese. Arhitectura modulară Nginx poate produce o mai bună estimare a performanței </w:t>
-      </w:r>
-      <w:r>
-        <w:rPr>
-          <w:lang w:val="ro-RO"/>
-        </w:rPr>
-        <w:t>la încărcări mari.</w:t>
-      </w:r>
-    </w:p>
-    <w:p>
-      <w:r>
-        <w:t xml:space="preserve">Pentru proiectul curent am avut nevoie de un load balancer și proxy cu condiția de a avea în lista de protocoale suportate conexiunile WebSocket și implicit HTTP/1.1 Upgrade. Un plus a reprezentat și prezența suportului pentru protocolul experimental </w:t>
-      </w:r>
-      <w:r>
-        <w:t>SPDY, care la standardizare va deveni HTTP/2 și va deservi în viitor drept noul protocol standard pentru servit aplicații web.</w:t>
-      </w:r>
-    </w:p>
-    <w:p>
-      <w:r>
-        <w:t xml:space="preserve">Pe partea de securitate există protocolul de securitate TLS/SSL, Nginx oferind suport pentru SNI (Server Name Indication) în cazul în care se dorește servirea mai multor domenii HTTPS pe aceeași adresă IP și OSCP stapling (extensie pentru verificarea revocării certificatelor digitale X.509). Nginx poate fi folosit și ca un proxy </w:t>
-      </w:r>
-      <w:r>
-        <w:rPr>
-          <w:i/>
-        </w:rPr>
-        <w:t>SSL Termination</w:t>
-      </w:r>
-      <w:r>
-        <w:t>, în sensul că aplicația va servi doar cereri pe protocoalele http:// și ws://, însă serverul le va securiza pentru utlizatorii finali trecând la https:// și, pentru WebSocket, wss:// incluzând certificatul de securitate.</w:t>
-      </w:r>
-    </w:p>
-    <w:p>
-      <w:r>
-        <w:t xml:space="preserve">În cadrul aplicației folosite în acest proiect există biblioteca Socket.IO care necesită „sesiuni lipicioase” – cererile unui client trebuie să ajungă mereu la același server de aplicație. Nginx suportă acest tip de sesiune, folosind o funcție de dispersie în funcție de IP. Tradițional, în cazul altor proxy-uri, aceste sesiuni lipicioase erau implementate cu ajutorul unui Cookie, însă în cazul WebSocket – unde protocolul nu este încă standardizat în întregime – acest lucru </w:t>
-      </w:r>
-      <w:r>
-        <w:t>poate fi periculos, deoarece navigatorul poate să implementeze diferit comportamentul.</w:t>
-      </w:r>
-    </w:p>
-    <w:p>
-      <w:r>
-        <w:t xml:space="preserve">Vital pentru arhitectura proiectului a fost și </w:t>
-      </w:r>
-      <w:r>
-        <w:t xml:space="preserve">posibilitatea de a modifica fișierele de configurare în timpul rulării și reîncărcarea lor dinamic, fără a restarta serverul deoarece restartând serverul s-ar fi deconectat toate sesiunile WebSocket. </w:t>
-      </w:r>
-    </w:p>
-    <w:p>
-      <w:pPr>
-        <w:pStyle w:val="Heading2"/>
-      </w:pPr>
-      <w:bookmarkStart w:id="18" w:name="_Toc283831486"/>
-      <w:r>
-        <w:t>Docker – platforma pentru aplicații distribuite</w:t>
+        <w:pStyle w:val="Heading3"/>
+      </w:pPr>
+      <w:bookmarkStart w:id="18" w:name="_Toc283831487"/>
+      <w:r>
+        <w:t>Introducere</w:t>
       </w:r>
       <w:bookmarkEnd w:id="18"/>
-    </w:p>
-    <w:p>
-      <w:pPr>
-        <w:pStyle w:val="Heading3"/>
-      </w:pPr>
-      <w:bookmarkStart w:id="19" w:name="_Toc283831487"/>
-      <w:r>
-        <w:t>Introducere</w:t>
-      </w:r>
-      <w:bookmarkEnd w:id="19"/>
     </w:p>
     <w:p>
       <w:r>
@@ -5556,14 +5748,14 @@
           <w:noProof/>
         </w:rPr>
       </w:pPr>
-      <w:bookmarkStart w:id="20" w:name="_Toc283831488"/>
+      <w:bookmarkStart w:id="19" w:name="_Toc283831488"/>
       <w:r>
         <w:rPr>
           <w:noProof/>
         </w:rPr>
         <w:t>Problema mediului</w:t>
       </w:r>
-      <w:bookmarkEnd w:id="20"/>
+      <w:bookmarkEnd w:id="19"/>
     </w:p>
     <w:p>
       <w:r>
@@ -5635,7 +5827,7 @@
       </w:pPr>
       <w:r>
         <w:pict w14:anchorId="0F72BE1E">
-          <v:shape id="_x0000_i1197" type="#_x0000_t75" style="width:167pt;height:131pt">
+          <v:shape id="_x0000_i1026" type="#_x0000_t75" style="width:167.35pt;height:131.35pt">
             <v:imagedata r:id="rId12" o:title="docker-unionfs"/>
           </v:shape>
         </w:pict>
@@ -5647,7 +5839,7 @@
         <w:ind w:firstLine="0"/>
         <w:jc w:val="center"/>
       </w:pPr>
-      <w:bookmarkStart w:id="21" w:name="_Ref283822436"/>
+      <w:bookmarkStart w:id="20" w:name="_Ref283822436"/>
       <w:r>
         <w:t xml:space="preserve">Figura </w:t>
       </w:r>
@@ -5659,28 +5851,28 @@
           <w:t>2</w:t>
         </w:r>
       </w:fldSimple>
+      <w:bookmarkEnd w:id="20"/>
+      <w:r>
+        <w:rPr>
+          <w:noProof/>
+        </w:rPr>
+        <w:t>: Sistemul de fișiere folosit de Docker</w:t>
+      </w:r>
+    </w:p>
+    <w:p>
+      <w:r>
+        <w:t>Spre deosebire de mașinile virtuale, o imagine se poate rula în oricâte instanțe – se va crea câte un container cu o imagine din vârf modificabilă și i se va aloca acesteia una sau mai multe adrese IP pentru accesul la rețea și comunicarea cu celelalte containere care rulează.</w:t>
+      </w:r>
+    </w:p>
+    <w:p>
+      <w:pPr>
+        <w:pStyle w:val="Heading3"/>
+      </w:pPr>
+      <w:bookmarkStart w:id="21" w:name="_Toc283831489"/>
+      <w:r>
+        <w:t>Actualizarea software-ului</w:t>
+      </w:r>
       <w:bookmarkEnd w:id="21"/>
-      <w:r>
-        <w:rPr>
-          <w:noProof/>
-        </w:rPr>
-        <w:t>: Sistemul de fișiere folosit de Docker</w:t>
-      </w:r>
-    </w:p>
-    <w:p>
-      <w:r>
-        <w:t>Spre deosebire de mașinile virtuale, o imagine se poate rula în oricâte instanțe – se va crea câte un container cu o imagine din vârf modificabilă și i se va aloca acesteia una sau mai multe adrese IP pentru accesul la rețea și comunicarea cu celelalte containere care rulează.</w:t>
-      </w:r>
-    </w:p>
-    <w:p>
-      <w:pPr>
-        <w:pStyle w:val="Heading3"/>
-      </w:pPr>
-      <w:bookmarkStart w:id="22" w:name="_Toc283831489"/>
-      <w:r>
-        <w:t>Actualizarea software-ului</w:t>
-      </w:r>
-      <w:bookmarkEnd w:id="22"/>
     </w:p>
     <w:p>
       <w:r>
@@ -5757,14 +5949,14 @@
           <w:lang w:val="ro-RO"/>
         </w:rPr>
       </w:pPr>
-      <w:bookmarkStart w:id="23" w:name="_Toc283831490"/>
+      <w:bookmarkStart w:id="22" w:name="_Toc283831490"/>
       <w:r>
         <w:rPr>
           <w:lang w:val="ro-RO"/>
         </w:rPr>
         <w:t>Eliminarea surprusului virtualizării</w:t>
       </w:r>
-      <w:bookmarkEnd w:id="23"/>
+      <w:bookmarkEnd w:id="22"/>
     </w:p>
     <w:p>
       <w:r>
@@ -5837,7 +6029,7 @@
             </w:pPr>
             <w:r>
               <w:pict w14:anchorId="4A020046">
-                <v:shape id="_x0000_i1203" type="#_x0000_t75" style="width:3in;height:129pt">
+                <v:shape id="_x0000_i1027" type="#_x0000_t75" style="width:3in;height:129.35pt">
                   <v:imagedata r:id="rId13" o:title="Screen Shot 2015-01-21 at 23"/>
                 </v:shape>
               </w:pict>
@@ -5850,7 +6042,7 @@
               <w:ind w:firstLine="0"/>
               <w:jc w:val="center"/>
             </w:pPr>
-            <w:bookmarkStart w:id="24" w:name="_Ref283822405"/>
+            <w:bookmarkStart w:id="23" w:name="_Ref283822405"/>
             <w:r>
               <w:t xml:space="preserve">Figura </w:t>
             </w:r>
@@ -5862,7 +6054,7 @@
                 <w:t>3</w:t>
               </w:r>
             </w:fldSimple>
-            <w:bookmarkEnd w:id="24"/>
+            <w:bookmarkEnd w:id="23"/>
             <w:r>
               <w:t>: Numărul de cereri procesate în 800s</w:t>
             </w:r>
@@ -5892,7 +6084,7 @@
             </w:pPr>
             <w:r>
               <w:pict w14:anchorId="566DFA4B">
-                <v:shape id="_x0000_i1205" type="#_x0000_t75" style="width:3in;height:127pt">
+                <v:shape id="_x0000_i1028" type="#_x0000_t75" style="width:3in;height:127.35pt">
                   <v:imagedata r:id="rId14" o:title="Screen Shot 2015-01-21 at 23"/>
                 </v:shape>
               </w:pict>
@@ -5943,7 +6135,7 @@
             </w:pPr>
             <w:r>
               <w:pict w14:anchorId="72151F6B">
-                <v:shape id="_x0000_i1207" type="#_x0000_t75" style="width:3in;height:133pt">
+                <v:shape id="_x0000_i1029" type="#_x0000_t75" style="width:3in;height:133.35pt">
                   <v:imagedata r:id="rId15" o:title="Screen Shot 2015-01-21 at 23"/>
                 </v:shape>
               </w:pict>
@@ -5956,7 +6148,7 @@
               <w:ind w:firstLine="0"/>
               <w:jc w:val="center"/>
             </w:pPr>
-            <w:bookmarkStart w:id="25" w:name="_Ref283822940"/>
+            <w:bookmarkStart w:id="24" w:name="_Ref283822940"/>
             <w:r>
               <w:t xml:space="preserve">Figura </w:t>
             </w:r>
@@ -5968,7 +6160,7 @@
                 <w:t>5</w:t>
               </w:r>
             </w:fldSimple>
-            <w:bookmarkEnd w:id="25"/>
+            <w:bookmarkEnd w:id="24"/>
             <w:r>
               <w:t>: Progresia timpului de răspuns pentru primele 800s (mai puțin e mai bine)</w:t>
             </w:r>
@@ -5988,7 +6180,7 @@
             </w:pPr>
             <w:r>
               <w:pict w14:anchorId="2248348D">
-                <v:shape id="_x0000_i1209" type="#_x0000_t75" style="width:3in;height:129pt">
+                <v:shape id="_x0000_i1030" type="#_x0000_t75" style="width:3in;height:129.35pt">
                   <v:imagedata r:id="rId16" o:title="Screen Shot 2015-01-21 at 23"/>
                 </v:shape>
               </w:pict>
@@ -6894,7 +7086,7 @@
           <w:rFonts w:eastAsia="Times New Roman"/>
         </w:rPr>
       </w:pPr>
-      <w:bookmarkStart w:id="26" w:name="_Ref283832654"/>
+      <w:bookmarkStart w:id="25" w:name="_Ref283832654"/>
       <w:r>
         <w:t xml:space="preserve">Tabelul </w:t>
       </w:r>
@@ -6906,132 +7098,203 @@
           <w:t>1</w:t>
         </w:r>
       </w:fldSimple>
+      <w:bookmarkEnd w:id="25"/>
+      <w:r>
+        <w:t>: Comparație de flexibilitate operațională</w:t>
+      </w:r>
+    </w:p>
+    <w:p>
+      <w:pPr>
+        <w:rPr>
+          <w:rFonts w:eastAsia="Times New Roman"/>
+        </w:rPr>
+      </w:pPr>
+    </w:p>
+    <w:p>
+      <w:pPr>
+        <w:pStyle w:val="Heading1"/>
+      </w:pPr>
+      <w:bookmarkStart w:id="26" w:name="_Toc283831491"/>
+      <w:r>
+        <w:rPr>
+          <w:lang w:val="ro-RO"/>
+        </w:rPr>
+        <w:t>Arhitectura</w:t>
+      </w:r>
+      <w:r>
+        <w:rPr>
+          <w:lang w:val="ro-RO"/>
+        </w:rPr>
+        <w:t xml:space="preserve"> infrastructurii</w:t>
+      </w:r>
       <w:bookmarkEnd w:id="26"/>
-      <w:r>
-        <w:t>: Comparație de flexibilitate operațională</w:t>
-      </w:r>
-    </w:p>
-    <w:p>
-      <w:pPr>
-        <w:rPr>
-          <w:rFonts w:eastAsia="Times New Roman"/>
-        </w:rPr>
-      </w:pPr>
+    </w:p>
+    <w:p>
+      <w:pPr>
+        <w:pStyle w:val="Heading2"/>
+      </w:pPr>
+      <w:bookmarkStart w:id="27" w:name="_Toc283831492"/>
+      <w:r>
+        <w:t xml:space="preserve">Prezentare </w:t>
+      </w:r>
+      <w:r>
+        <w:t>de ansamblu</w:t>
+      </w:r>
+      <w:bookmarkEnd w:id="27"/>
+    </w:p>
+    <w:p>
+      <w:pPr>
+        <w:keepNext/>
+        <w:ind w:firstLine="0"/>
+        <w:jc w:val="center"/>
+      </w:pPr>
+      <w:r>
+        <w:pict w14:anchorId="64AC306C">
+          <v:shape id="_x0000_i1036" type="#_x0000_t75" style="width:392.65pt;height:218pt">
+            <v:imagedata r:id="rId17" o:title="arhitectura"/>
+          </v:shape>
+        </w:pict>
+      </w:r>
+    </w:p>
+    <w:p>
+      <w:pPr>
+        <w:pStyle w:val="Caption"/>
+        <w:ind w:firstLine="0"/>
+        <w:jc w:val="center"/>
+        <w:rPr>
+          <w:lang w:val="ro-RO"/>
+        </w:rPr>
+      </w:pPr>
+      <w:r>
+        <w:t xml:space="preserve">Figura </w:t>
+      </w:r>
+      <w:fldSimple w:instr=" SEQ Figura \* ARABIC ">
+        <w:r>
+          <w:rPr>
+            <w:noProof/>
+          </w:rPr>
+          <w:t>7</w:t>
+        </w:r>
+      </w:fldSimple>
+      <w:r>
+        <w:rPr>
+          <w:lang w:val="ro-RO"/>
+        </w:rPr>
+        <w:t>: Prezentare de ansamblu a arhitecturii</w:t>
+      </w:r>
+    </w:p>
+    <w:p>
+      <w:pPr>
+        <w:pStyle w:val="Heading2"/>
+      </w:pPr>
+      <w:bookmarkStart w:id="28" w:name="_Toc283831493"/>
+      <w:r>
+        <w:t>Instalarea aplicației</w:t>
+      </w:r>
+      <w:bookmarkEnd w:id="28"/>
+    </w:p>
+    <w:p>
+      <w:pPr>
+        <w:pStyle w:val="Heading2"/>
+      </w:pPr>
+      <w:bookmarkStart w:id="29" w:name="_Toc283831494"/>
+      <w:r>
+        <w:t>Securitatea mediului</w:t>
+      </w:r>
+      <w:bookmarkEnd w:id="29"/>
+    </w:p>
+    <w:p>
+      <w:pPr>
+        <w:pStyle w:val="Heading2"/>
+      </w:pPr>
+      <w:bookmarkStart w:id="30" w:name="_Toc283831495"/>
+      <w:r>
+        <w:t>Scalabilitatea aplicației</w:t>
+      </w:r>
+      <w:bookmarkEnd w:id="30"/>
     </w:p>
     <w:p>
       <w:pPr>
         <w:pStyle w:val="Heading1"/>
-      </w:pPr>
-      <w:bookmarkStart w:id="27" w:name="_Toc283831491"/>
-      <w:r>
-        <w:rPr>
-          <w:lang w:val="ro-RO"/>
-        </w:rPr>
-        <w:t>Arhitectura</w:t>
-      </w:r>
-      <w:r>
-        <w:rPr>
-          <w:lang w:val="ro-RO"/>
-        </w:rPr>
-        <w:t xml:space="preserve"> infrastructurii</w:t>
-      </w:r>
-      <w:bookmarkEnd w:id="27"/>
+        <w:rPr>
+          <w:lang w:val="ro-RO"/>
+        </w:rPr>
+      </w:pPr>
+      <w:r>
+        <w:br w:type="page"/>
+      </w:r>
+      <w:bookmarkStart w:id="31" w:name="_Toc283831496"/>
+      <w:r>
+        <w:t>Prezentarea aplica</w:t>
+      </w:r>
+      <w:r>
+        <w:rPr>
+          <w:lang w:val="ro-RO"/>
+        </w:rPr>
+        <w:t>ției</w:t>
+      </w:r>
+      <w:bookmarkEnd w:id="31"/>
     </w:p>
     <w:p>
       <w:pPr>
         <w:pStyle w:val="Heading2"/>
-      </w:pPr>
-      <w:bookmarkStart w:id="28" w:name="_Toc283831492"/>
-      <w:r>
-        <w:t xml:space="preserve">Prezentare </w:t>
-      </w:r>
-      <w:r>
-        <w:t>de ansamblu</w:t>
-      </w:r>
-      <w:bookmarkEnd w:id="28"/>
+        <w:rPr>
+          <w:lang w:val="ro-RO"/>
+        </w:rPr>
+      </w:pPr>
+      <w:bookmarkStart w:id="32" w:name="_Toc283831497"/>
+      <w:r>
+        <w:rPr>
+          <w:lang w:val="ro-RO"/>
+        </w:rPr>
+        <w:t>Arhitectura software</w:t>
+      </w:r>
+      <w:bookmarkEnd w:id="32"/>
+    </w:p>
+    <w:p>
+      <w:pPr>
+        <w:ind w:firstLine="720"/>
+        <w:rPr>
+          <w:lang w:val="ro-RO"/>
+        </w:rPr>
+      </w:pPr>
+      <w:r>
+        <w:rPr>
+          <w:lang w:val="ro-RO"/>
+        </w:rPr>
+        <w:t>Arhitectura aplicației se bazează pe evenimente – coechipierul s-a conectat, a făcut o mutare, a scris un mesaj pe chat ș.a.m.d. – care sunt captate și interpretate de server și clienți. Toate acțiunile sunt validate în continuare de către serverul de aplicație, așa încât nu sunt permise mutări ilegale sau alte acțiuni prin care un jucător să poată trișa.</w:t>
+      </w:r>
     </w:p>
     <w:p>
       <w:pPr>
         <w:pStyle w:val="Heading2"/>
-      </w:pPr>
-      <w:bookmarkStart w:id="29" w:name="_Toc283831493"/>
-      <w:r>
-        <w:t>Instalarea aplicației</w:t>
-      </w:r>
-      <w:bookmarkEnd w:id="29"/>
-    </w:p>
-    <w:p>
-      <w:pPr>
-        <w:pStyle w:val="Heading2"/>
-      </w:pPr>
-      <w:bookmarkStart w:id="30" w:name="_Toc283831494"/>
-      <w:r>
-        <w:t>Securitatea mediului</w:t>
-      </w:r>
-      <w:bookmarkEnd w:id="30"/>
-    </w:p>
-    <w:p>
-      <w:pPr>
-        <w:pStyle w:val="Heading2"/>
-      </w:pPr>
-      <w:bookmarkStart w:id="31" w:name="_Toc283831495"/>
-      <w:r>
-        <w:t>Scalabilitatea aplicației</w:t>
-      </w:r>
-      <w:bookmarkEnd w:id="31"/>
-    </w:p>
-    <w:p>
-      <w:pPr>
-        <w:pStyle w:val="Heading1"/>
-        <w:rPr>
-          <w:lang w:val="ro-RO"/>
-        </w:rPr>
-      </w:pPr>
-      <w:r>
-        <w:br w:type="page"/>
-      </w:r>
-      <w:bookmarkStart w:id="32" w:name="_Toc283831496"/>
-      <w:r>
-        <w:t>Prezentarea aplica</w:t>
-      </w:r>
-      <w:r>
-        <w:rPr>
-          <w:lang w:val="ro-RO"/>
-        </w:rPr>
-        <w:t>ției</w:t>
-      </w:r>
-      <w:bookmarkEnd w:id="32"/>
-    </w:p>
-    <w:p>
-      <w:pPr>
-        <w:pStyle w:val="Heading2"/>
-        <w:rPr>
-          <w:lang w:val="ro-RO"/>
-        </w:rPr>
-      </w:pPr>
-      <w:bookmarkStart w:id="33" w:name="_Toc283831497"/>
-      <w:r>
-        <w:rPr>
-          <w:lang w:val="ro-RO"/>
-        </w:rPr>
-        <w:t>Arhitectura software</w:t>
+        <w:rPr>
+          <w:lang w:val="ro-RO"/>
+        </w:rPr>
+      </w:pPr>
+      <w:bookmarkStart w:id="33" w:name="_Toc283831498"/>
+      <w:r>
+        <w:rPr>
+          <w:lang w:val="ro-RO"/>
+        </w:rPr>
+        <w:t>Funcționalități server</w:t>
       </w:r>
       <w:bookmarkEnd w:id="33"/>
     </w:p>
     <w:p>
-      <w:pPr>
-        <w:pStyle w:val="Heading2"/>
-        <w:rPr>
-          <w:lang w:val="ro-RO"/>
-        </w:rPr>
-      </w:pPr>
-      <w:bookmarkStart w:id="34" w:name="_Toc283831498"/>
-      <w:r>
-        <w:rPr>
-          <w:lang w:val="ro-RO"/>
-        </w:rPr>
-        <w:t>Funcționalități server</w:t>
-      </w:r>
+      <w:r>
+        <w:t xml:space="preserve">Aplicația </w:t>
+      </w:r>
+      <w:r>
+        <w:t>rulează pe unul sau mai multe servere</w:t>
+      </w:r>
+      <w:r>
+        <w:t xml:space="preserve"> </w:t>
+      </w:r>
+      <w:r>
+        <w:t>de aplicație Node.js.</w:t>
+      </w:r>
+      <w:bookmarkStart w:id="34" w:name="_GoBack"/>
       <w:bookmarkEnd w:id="34"/>
     </w:p>
     <w:p>
@@ -7046,13 +7309,60 @@
       <w:bookmarkEnd w:id="35"/>
     </w:p>
     <w:p>
-      <w:pPr>
-        <w:pStyle w:val="Heading1"/>
-        <w:numPr>
-          <w:ilvl w:val="0"/>
-          <w:numId w:val="0"/>
-        </w:numPr>
-      </w:pPr>
+      <w:r>
+        <w:t xml:space="preserve">Clientul dezvoltat pentru această aplicație va rula într-un browser ce respectă noile standarde HTML5 și JavaScript ECMA-262, versiunea 3. S-a folosit </w:t>
+      </w:r>
+      <w:r>
+        <w:t>biblioteca</w:t>
+      </w:r>
+      <w:r>
+        <w:t xml:space="preserve"> jQuery </w:t>
+      </w:r>
+      <w:r>
+        <w:t>în</w:t>
+      </w:r>
+      <w:r>
+        <w:t xml:space="preserve"> implementarea clientului</w:t>
+      </w:r>
+      <w:r>
+        <w:t xml:space="preserve"> pentru a actualiza mai facil elementele din pagină</w:t>
+      </w:r>
+      <w:r>
+        <w:t xml:space="preserve">, comunicarea cu serverul realizându-se </w:t>
+      </w:r>
+      <w:r>
+        <w:t xml:space="preserve">exclsiv printr-un WebSocket deschis la </w:t>
+      </w:r>
+      <w:r>
+        <w:t>inițializarea paginii</w:t>
+      </w:r>
+      <w:r>
+        <w:t xml:space="preserve">. Folosirea </w:t>
+      </w:r>
+      <w:r>
+        <w:t xml:space="preserve">WebSocket </w:t>
+      </w:r>
+      <w:r>
+        <w:t>asigură eficiența aplicației, deoarece aceasta comunică cu serverul doar când și cât are nevoie, nemaifiind nevoie de a reîncărca o pagină întreagă cu resursele ei aferent</w:t>
+      </w:r>
+      <w:r>
+        <w:t>e</w:t>
+      </w:r>
+      <w:r>
+        <w:t xml:space="preserve"> atunci când se face o modificare foarte mică</w:t>
+      </w:r>
+      <w:r>
+        <w:t xml:space="preserve"> (de exemplu, o mutare a unuia dintre jucători)</w:t>
+      </w:r>
+      <w:r>
+        <w:t>. Prin această metodă se poate modifica entitatea vizată, atât pe server</w:t>
+      </w:r>
+      <w:r>
+        <w:t xml:space="preserve"> (după validări)</w:t>
+      </w:r>
+      <w:r>
+        <w:t>, cât și în interfața utilizatorului.</w:t>
+      </w:r>
       <w:r>
         <w:rPr>
           <w:lang w:val="ro-RO"/>
@@ -7062,7 +7372,8 @@
       <w:bookmarkStart w:id="36" w:name="_Toc283831500"/>
       <w:r>
         <w:rPr>
-          <w:lang w:val="ro-RO"/>
+          <w:rStyle w:val="Heading1Char"/>
+          <w:rFonts w:eastAsia="Batang"/>
         </w:rPr>
         <w:t>Bibliografie</w:t>
       </w:r>
@@ -7263,7 +7574,7 @@
         <w:rStyle w:val="PageNumber"/>
         <w:noProof/>
       </w:rPr>
-      <w:t>20</w:t>
+      <w:t>19</w:t>
     </w:r>
     <w:r>
       <w:rPr>
@@ -7312,7 +7623,7 @@
   <w:abstractNum w:abstractNumId="0">
     <w:nsid w:val="FFFFFF1D"/>
     <w:multiLevelType w:val="multilevel"/>
-    <w:tmpl w:val="2AB00BB4"/>
+    <w:tmpl w:val="4FC4A7F6"/>
     <w:lvl w:ilvl="0">
       <w:start w:val="1"/>
       <w:numFmt w:val="bullet"/>
@@ -11859,7 +12170,7 @@
 </file>
 
 <file path=customXml/itemProps1.xml><?xml version="1.0" encoding="utf-8"?>
-<ds:datastoreItem xmlns:ds="http://schemas.openxmlformats.org/officeDocument/2006/customXml" ds:itemID="{DE9D46AF-D5BA-8A4D-A883-3BCC9B35BF1C}">
+<ds:datastoreItem xmlns:ds="http://schemas.openxmlformats.org/officeDocument/2006/customXml" ds:itemID="{379970FC-385F-9641-96D8-015B845676DB}">
   <ds:schemaRefs>
     <ds:schemaRef ds:uri="http://schemas.openxmlformats.org/officeDocument/2006/bibliography"/>
   </ds:schemaRefs>

</xml_diff>

<commit_message>
Corrected chapters, added more info on Node and Redis
</commit_message>
<xml_diff>
--- a/docs/disertatie.docx
+++ b/docs/disertatie.docx
@@ -4082,33 +4082,105 @@
         <w:rPr>
           <w:lang w:val="ro-RO"/>
         </w:rPr>
-        <w:t xml:space="preserve">este un model de serviciu cloud computing unde a un distribuitor licențiază o aplicație către utilizatorii săi pentru a fi utilizată ca și serviciu „on demand”. Un exemplu de SaaS este aplicația CRM (content relationship management) Salesforce.com. </w:t>
-      </w:r>
-    </w:p>
-    <w:p>
-      <w:pPr>
-        <w:rPr>
-          <w:lang w:val="ro-RO"/>
-        </w:rPr>
-      </w:pPr>
-      <w:r>
-        <w:rPr>
-          <w:lang w:val="ro-RO"/>
-        </w:rPr>
-        <w:t xml:space="preserve">IaaS (Infrastructure as a Service) este oferirea unei infrastructuri computerizate (de regulă o platformă pentru virtualizare de mediu) ca și serviciu. În loc de a cumpăra servere, software, spațiu în data center sau echipament de rețea, clienții cumpără în schimb aceste resurse ca și serviciu externalizat. Un asemenea distribuitor de servicii IaaS este Amazon web services. </w:t>
-      </w:r>
-    </w:p>
-    <w:p>
-      <w:pPr>
-        <w:rPr>
-          <w:lang w:val="ro-RO"/>
-        </w:rPr>
-      </w:pPr>
-      <w:r>
-        <w:rPr>
-          <w:lang w:val="ro-RO"/>
-        </w:rPr>
-        <w:t>PaaS (Platform as a Service) este oferirea unei platforme de calcul și stivă de soluții ca serviciu. Acesta facilitează lansarea aplicațiilor fără costul și complexitatea de a cumpăra și administra straturile hardware și software din spate. PaaS oferă resursele necesare întregului ciclu de viață a dezvoltării și lansării aplicațiilor și serviciilor web. Un exemplu de PaaS este GoogleApps.</w:t>
+        <w:t>este un model de</w:t>
+      </w:r>
+      <w:r>
+        <w:rPr>
+          <w:lang w:val="ro-RO"/>
+        </w:rPr>
+        <w:t xml:space="preserve"> serviciu cloud computing unde</w:t>
+      </w:r>
+      <w:r>
+        <w:rPr>
+          <w:lang w:val="ro-RO"/>
+        </w:rPr>
+        <w:t xml:space="preserve"> un distribuitor licențiază o aplicație către utilizatorii săi pentru a fi utilizată ca și serviciu „on demand”. Un exemp</w:t>
+      </w:r>
+      <w:r>
+        <w:rPr>
+          <w:lang w:val="ro-RO"/>
+        </w:rPr>
+        <w:t>lu de SaaS este aplicația CRM (Content Relationship M</w:t>
+      </w:r>
+      <w:r>
+        <w:rPr>
+          <w:lang w:val="ro-RO"/>
+        </w:rPr>
+        <w:t xml:space="preserve">anagement) Salesforce.com. </w:t>
+      </w:r>
+    </w:p>
+    <w:p>
+      <w:pPr>
+        <w:rPr>
+          <w:lang w:val="ro-RO"/>
+        </w:rPr>
+      </w:pPr>
+      <w:r>
+        <w:rPr>
+          <w:lang w:val="ro-RO"/>
+        </w:rPr>
+        <w:t xml:space="preserve">IaaS (Infrastructure as a Service) este </w:t>
+      </w:r>
+      <w:r>
+        <w:rPr>
+          <w:lang w:val="ro-RO"/>
+        </w:rPr>
+        <w:t>un tip de serviciu care oferă o infrastructură computerizată</w:t>
+      </w:r>
+      <w:r>
+        <w:rPr>
+          <w:lang w:val="ro-RO"/>
+        </w:rPr>
+        <w:t xml:space="preserve"> (de regulă o platformă pentru virtualizare de mediu) ca și serviciu. În loc de a cumpăra servere, software, spațiu în data center sau echipament de rețea, cl</w:t>
+      </w:r>
+      <w:r>
+        <w:rPr>
+          <w:lang w:val="ro-RO"/>
+        </w:rPr>
+        <w:t xml:space="preserve">ienții cumpără </w:t>
+      </w:r>
+      <w:r>
+        <w:rPr>
+          <w:lang w:val="ro-RO"/>
+        </w:rPr>
+        <w:t xml:space="preserve">aceste resurse ca și serviciu externalizat. Un asemenea distribuitor de servicii IaaS este Amazon web services. </w:t>
+      </w:r>
+    </w:p>
+    <w:p>
+      <w:pPr>
+        <w:rPr>
+          <w:lang w:val="ro-RO"/>
+        </w:rPr>
+      </w:pPr>
+      <w:r>
+        <w:rPr>
+          <w:lang w:val="ro-RO"/>
+        </w:rPr>
+        <w:t xml:space="preserve">PaaS (Platform as a Service) </w:t>
+      </w:r>
+      <w:r>
+        <w:rPr>
+          <w:lang w:val="ro-RO"/>
+        </w:rPr>
+        <w:t xml:space="preserve">oferă o platformă </w:t>
+      </w:r>
+      <w:r>
+        <w:rPr>
+          <w:lang w:val="ro-RO"/>
+        </w:rPr>
+        <w:t xml:space="preserve">de calcul și stivă de soluții ca serviciu. Acesta facilitează lansarea aplicațiilor fără costul și complexitatea de a cumpăra și administra </w:t>
+      </w:r>
+      <w:r>
+        <w:rPr>
+          <w:lang w:val="ro-RO"/>
+        </w:rPr>
+        <w:t>componentele</w:t>
+      </w:r>
+      <w:r>
+        <w:rPr>
+          <w:lang w:val="ro-RO"/>
+        </w:rPr>
+        <w:t xml:space="preserve"> hardware și software din spate. PaaS oferă resursele necesare întregului ciclu de viață a dezvoltării și lansării aplicațiilor și serviciilor web. Un exemplu de PaaS este GoogleApps.</w:t>
       </w:r>
     </w:p>
     <w:p>
@@ -4198,13 +4270,13 @@
         <w:rPr>
           <w:lang w:val="ro-RO"/>
         </w:rPr>
-        <w:t>a fost realizată prin ef</w:t>
-      </w:r>
-      <w:r>
-        <w:rPr>
-          <w:lang w:val="ro-RO"/>
-        </w:rPr>
-        <w:t xml:space="preserve">ortul coroborat dintre academie </w:t>
+        <w:t xml:space="preserve">a fost realizată prin </w:t>
+      </w:r>
+      <w:r>
+        <w:rPr>
+          <w:lang w:val="ro-RO"/>
+        </w:rPr>
+        <w:t xml:space="preserve">colaborarea între mediul academic </w:t>
       </w:r>
       <w:r>
         <w:rPr>
@@ -4222,7 +4294,19 @@
         <w:rPr>
           <w:lang w:val="ro-RO"/>
         </w:rPr>
-        <w:t xml:space="preserve">într-o încercare de a înțelege imaginea cloud computing-ului. Țelul acestui efort </w:t>
+        <w:t xml:space="preserve">într-o încercare de a </w:t>
+      </w:r>
+      <w:r>
+        <w:rPr>
+          <w:lang w:val="ro-RO"/>
+        </w:rPr>
+        <w:t xml:space="preserve">avea o imagine asupra </w:t>
+      </w:r>
+      <w:r>
+        <w:rPr>
+          <w:lang w:val="ro-RO"/>
+        </w:rPr>
+        <w:t xml:space="preserve">cloud computing-ului. Țelul acestui efort </w:t>
       </w:r>
       <w:r>
         <w:rPr>
@@ -4246,7 +4330,56 @@
         <w:rPr>
           <w:lang w:val="ro-RO"/>
         </w:rPr>
-        <w:t>explorarea ariei cloud computing și de asemenea de a promova eforturile educaționale în</w:t>
+        <w:t xml:space="preserve">explorarea ariei cloud computing și de asemenea de a promova </w:t>
+      </w:r>
+      <w:r>
+        <w:rPr>
+          <w:lang w:val="ro-RO"/>
+        </w:rPr>
+        <w:t>educarea și adoptarea acestei noi arii</w:t>
+      </w:r>
+      <w:r>
+        <w:rPr>
+          <w:lang w:val="ro-RO"/>
+        </w:rPr>
+        <w:t>.</w:t>
+      </w:r>
+    </w:p>
+    <w:p>
+      <w:pPr>
+        <w:rPr>
+          <w:lang w:val="ro-RO"/>
+        </w:rPr>
+      </w:pPr>
+      <w:r>
+        <w:rPr>
+          <w:lang w:val="ro-RO"/>
+        </w:rPr>
+        <w:t>În clasificarea USCB-IBM autorii au folosi</w:t>
+      </w:r>
+      <w:r>
+        <w:rPr>
+          <w:lang w:val="ro-RO"/>
+        </w:rPr>
+        <w:t xml:space="preserve">t principiul de compunere de la </w:t>
+      </w:r>
+      <w:r>
+        <w:rPr>
+          <w:lang w:val="ro-RO"/>
+        </w:rPr>
+        <w:t xml:space="preserve">Service-Oriented Architecture (SOA) pentru a clasifica diferitele </w:t>
+      </w:r>
+      <w:r>
+        <w:rPr>
+          <w:lang w:val="ro-RO"/>
+        </w:rPr>
+        <w:t>componente</w:t>
+      </w:r>
+      <w:r>
+        <w:rPr>
+          <w:lang w:val="ro-RO"/>
+        </w:rPr>
+        <w:t xml:space="preserve"> ale cloud-ului.</w:t>
       </w:r>
       <w:r>
         <w:rPr>
@@ -4258,32 +4391,25 @@
         <w:rPr>
           <w:lang w:val="ro-RO"/>
         </w:rPr>
-        <w:t>predarea și adoptarea ariei cloud computing.</w:t>
-      </w:r>
-    </w:p>
-    <w:p>
-      <w:pPr>
-        <w:rPr>
-          <w:lang w:val="ro-RO"/>
-        </w:rPr>
-      </w:pPr>
-      <w:r>
-        <w:rPr>
-          <w:lang w:val="ro-RO"/>
-        </w:rPr>
-        <w:t>În clasificarea USCB-IBM autorii au folosi</w:t>
-      </w:r>
-      <w:r>
-        <w:rPr>
-          <w:lang w:val="ro-RO"/>
-        </w:rPr>
-        <w:t xml:space="preserve">t principiul de compunere de la </w:t>
-      </w:r>
-      <w:r>
-        <w:rPr>
-          <w:lang w:val="ro-RO"/>
-        </w:rPr>
-        <w:t>Service-Oriented Architecture (SOA) pentru a clasifica diferitele straturi ale cloud-ului.</w:t>
+        <w:t xml:space="preserve">Principiul de construire a serviciilor, compunerea, </w:t>
+      </w:r>
+      <w:r>
+        <w:rPr>
+          <w:lang w:val="ro-RO"/>
+        </w:rPr>
+        <w:t xml:space="preserve">este </w:t>
+      </w:r>
+      <w:r>
+        <w:rPr>
+          <w:lang w:val="ro-RO"/>
+        </w:rPr>
+        <w:t>în SOA</w:t>
+      </w:r>
+      <w:r>
+        <w:rPr>
+          <w:lang w:val="ro-RO"/>
+        </w:rPr>
+        <w:t xml:space="preserve"> (Service-Oriented Architecture)</w:t>
       </w:r>
       <w:r>
         <w:rPr>
@@ -4295,7 +4421,7 @@
         <w:rPr>
           <w:lang w:val="ro-RO"/>
         </w:rPr>
-        <w:t>Compunerea în SOA este modul de a coordona și asambla o colecție de servicii pentru a forma</w:t>
+        <w:t>modul de a coordona și asambla o colecție de servicii pentru a forma</w:t>
       </w:r>
       <w:r>
         <w:rPr>
@@ -4307,7 +4433,7 @@
         <w:rPr>
           <w:lang w:val="ro-RO"/>
         </w:rPr>
-        <w:t>servicii compozite. În acest fel, serviciile cloud pot fi de asemenea compuse din unul sau mai</w:t>
+        <w:t>servicii compozite. În acest fel, serviciile cloud pot fi compuse din unul sau mai</w:t>
       </w:r>
       <w:r>
         <w:rPr>
@@ -4319,7 +4445,31 @@
         <w:rPr>
           <w:lang w:val="ro-RO"/>
         </w:rPr>
-        <w:t>multe diferite servicii cloud.</w:t>
+        <w:t>multe servicii</w:t>
+      </w:r>
+      <w:r>
+        <w:rPr>
+          <w:lang w:val="ro-RO"/>
+        </w:rPr>
+        <w:t xml:space="preserve"> </w:t>
+      </w:r>
+      <w:r>
+        <w:rPr>
+          <w:lang w:val="ro-RO"/>
+        </w:rPr>
+        <w:t>diferite</w:t>
+      </w:r>
+      <w:r>
+        <w:rPr>
+          <w:lang w:val="ro-RO"/>
+        </w:rPr>
+        <w:t xml:space="preserve"> de</w:t>
+      </w:r>
+      <w:r>
+        <w:rPr>
+          <w:lang w:val="ro-RO"/>
+        </w:rPr>
+        <w:t xml:space="preserve"> cloud.</w:t>
       </w:r>
     </w:p>
     <w:p>
@@ -4424,7 +4574,7 @@
             <v:path o:extrusionok="f" gradientshapeok="t" o:connecttype="rect"/>
             <o:lock v:ext="edit" aspectratio="t"/>
           </v:shapetype>
-          <v:shape id="_x0000_i1025" type="#_x0000_t75" style="width:340pt;height:207.35pt">
+          <v:shape id="_x0000_i1025" type="#_x0000_t75" style="width:340pt;height:207pt">
             <v:imagedata r:id="rId11" o:title="Screen Shot 2015-01-24 at 13"/>
           </v:shape>
         </w:pict>
@@ -4641,7 +4791,25 @@
         <w:rPr>
           <w:lang w:val="ro-RO"/>
         </w:rPr>
-        <w:t xml:space="preserve">ătre Brendan Eich, angajat atunci al Netscape. Numele original a fost </w:t>
+        <w:t xml:space="preserve">ătre Brendan Eich, angajat </w:t>
+      </w:r>
+      <w:r>
+        <w:rPr>
+          <w:lang w:val="ro-RO"/>
+        </w:rPr>
+        <w:t>la acea vreme la</w:t>
+      </w:r>
+      <w:r>
+        <w:rPr>
+          <w:lang w:val="ro-RO"/>
+        </w:rPr>
+        <w:t xml:space="preserve"> Netscape. Numele original</w:t>
+      </w:r>
+      <w:r>
+        <w:rPr>
+          <w:lang w:val="ro-RO"/>
+        </w:rPr>
+        <w:t xml:space="preserve">, </w:t>
       </w:r>
       <w:r>
         <w:rPr>
@@ -4654,26 +4822,68 @@
         <w:rPr>
           <w:lang w:val="ro-RO"/>
         </w:rPr>
-        <w:t xml:space="preserve"> ales de fondatorul Netscape. În septembrie numele i-a fost schimbat în LiveScript iar apoi, în decembrie al aceluiași an, după ce a primit o licență trademark de la Sun, a fost adoptat numele JavaScript. Aceasta a fost o mișcare de marketing la acel timp, Java devenind deja populară pe atunci.</w:t>
-      </w:r>
-    </w:p>
-    <w:p>
-      <w:pPr>
-        <w:rPr>
-          <w:lang w:val="ro-RO"/>
-        </w:rPr>
-      </w:pPr>
-      <w:r>
-        <w:rPr>
-          <w:lang w:val="ro-RO"/>
-        </w:rPr>
-        <w:t>În 1996 – 1997 JavaScript a fost dusă la ECMA (o organizație privată non profit pentru standardizare) pentru a elabora o specificație standard, pe care și alți producători de navigatoare web să o poată implementa, pornind de la dezvoltările Netscape. Așa a apărut ECMA 262 Ed. 1: ECMAScript fiind numele standardului oficial</w:t>
-      </w:r>
-      <w:r>
-        <w:rPr>
-          <w:lang w:val="ro-RO"/>
-        </w:rPr>
-        <w:t>, iar JavaScript fiind cea mai bine cunoscută implementare. ActionScript 3 este o altă bine cunoscută implementare, cu extensii.</w:t>
+        <w:t xml:space="preserve">, a fost </w:t>
+      </w:r>
+      <w:r>
+        <w:rPr>
+          <w:lang w:val="ro-RO"/>
+        </w:rPr>
+        <w:t xml:space="preserve">ales de </w:t>
+      </w:r>
+      <w:r>
+        <w:rPr>
+          <w:lang w:val="ro-RO"/>
+        </w:rPr>
+        <w:t xml:space="preserve">către </w:t>
+      </w:r>
+      <w:r>
+        <w:rPr>
+          <w:lang w:val="ro-RO"/>
+        </w:rPr>
+        <w:t>fondatorul Netscape. În septembrie numele i-a fost schimbat în LiveScript iar apoi, în decembrie al aceluiași an, după ce a primit o licență trademark de la Sun, a fost adoptat numele JavaScript. Aceasta a fost o mișcare de marketing la acel timp, Java devenind deja populară pe atunci.</w:t>
+      </w:r>
+    </w:p>
+    <w:p>
+      <w:pPr>
+        <w:rPr>
+          <w:lang w:val="ro-RO"/>
+        </w:rPr>
+      </w:pPr>
+      <w:r>
+        <w:rPr>
+          <w:lang w:val="ro-RO"/>
+        </w:rPr>
+        <w:t xml:space="preserve">În 1996 – 1997 JavaScript a fost dusă la ECMA (o organizație privată non profit pentru standardizare) pentru a elabora o specificație standard, pe care și alți producători de navigatoare web să o poată implementa, pornind de la dezvoltările Netscape. Așa a apărut ECMA 262 Ed. 1: ECMAScript </w:t>
+      </w:r>
+      <w:r>
+        <w:rPr>
+          <w:lang w:val="ro-RO"/>
+        </w:rPr>
+        <w:t xml:space="preserve">– numele </w:t>
+      </w:r>
+      <w:r>
+        <w:rPr>
+          <w:lang w:val="ro-RO"/>
+        </w:rPr>
+        <w:t>standardului oficial</w:t>
+      </w:r>
+      <w:r>
+        <w:rPr>
+          <w:lang w:val="ro-RO"/>
+        </w:rPr>
+        <w:t>, iar JavaScript fiind cea mai bine cunoscută implementare. ActionScript 3 este o altă bine cuno</w:t>
+      </w:r>
+      <w:r>
+        <w:rPr>
+          <w:lang w:val="ro-RO"/>
+        </w:rPr>
+        <w:t xml:space="preserve">scută implementare, cu extensiile aferente, folosită la început în special pentru applet-urile Flash. Astăzi, ActionScript este folosit </w:t>
+      </w:r>
+      <w:r>
+        <w:rPr>
+          <w:lang w:val="ro-RO"/>
+        </w:rPr>
+        <w:t>cu Adobe AIR (Adobe Integrated Runtime) ceea ce permite aplicațiilor să ruleze ca și aplicații native sub Microsoft Windows, Apple OS X, Google Android și Apple iOS.</w:t>
       </w:r>
     </w:p>
     <w:p>
@@ -4699,7 +4909,37 @@
         <w:rPr>
           <w:lang w:val="ro-RO"/>
         </w:rPr>
-        <w:t>Următoarele eveninmente notabile s-au petrecut în 2005: primul, Brendan Eich și Mozilla s-au realăturat ECMA ca și membri non-profit și s-a început lucrul la E4X, ECMA-357, care a  originat de la foști angajați Microsoft la BEA. Aceasta a dus la lucrul împreună cu Macromedia, care pe atunci implementa E4X în ActionScript 3. Al doilea eveniment a fost începerea lucrului la ECMAScript 4 cu țelul de a standardiza ce era în ActionScript 3 și de a implementa noul standard în SpiderMonkey</w:t>
+        <w:t>Următoarele eveni</w:t>
+      </w:r>
+      <w:r>
+        <w:rPr>
+          <w:lang w:val="ro-RO"/>
+        </w:rPr>
+        <w:t xml:space="preserve">mente notabile s-au petrecut în 2005: </w:t>
+      </w:r>
+      <w:r>
+        <w:rPr>
+          <w:lang w:val="ro-RO"/>
+        </w:rPr>
+        <w:t xml:space="preserve">în </w:t>
+      </w:r>
+      <w:r>
+        <w:rPr>
+          <w:lang w:val="ro-RO"/>
+        </w:rPr>
+        <w:t xml:space="preserve">primul, Brendan Eich și Mozilla s-au realăturat ECMA ca și membri non-profit și s-a început lucrul la E4X, ECMA-357, care a  originat de la foști angajați Microsoft la BEA. Aceasta a dus la </w:t>
+      </w:r>
+      <w:r>
+        <w:rPr>
+          <w:lang w:val="ro-RO"/>
+        </w:rPr>
+        <w:t>colaborarea</w:t>
+      </w:r>
+      <w:r>
+        <w:rPr>
+          <w:lang w:val="ro-RO"/>
+        </w:rPr>
+        <w:t xml:space="preserve"> cu Macromedia, care pe atunci implementa E4X în ActionScript 3. Al doilea eveniment a fost începerea lucrului la ECMAScript 4 cu țelul de a standardiza ce era în ActionScript 3 și de a implementa noul standard în SpiderMonkey</w:t>
       </w:r>
       <w:r>
         <w:rPr>
@@ -4737,7 +4977,55 @@
         <w:rPr>
           <w:lang w:val="ro-RO"/>
         </w:rPr>
-        <w:t>În timp ce toate aceste lucruri se petreceau, comunitatea de dezvoltare open source a început să lucreze la revoluționarizarea utilității limbajului. Acest efort al comunității a luat loc în 2005 când Jesse James Garrett a publicat un articol în care a inventat termenul Ajax și a descris un set de tehnologii, dintre care JavaScript era coloana vertebrala, folosite pentru a crea aplicații web unde datele se pot încărca pe fundal, eliminând necesitatea de a reîncărca paginile în întregime și rezultând în aplicații mai dinamice. Aceasta a dus la perioada renașterii a utilizării JavaScript, accelerată</w:t>
+        <w:t>În timp</w:t>
+      </w:r>
+      <w:r>
+        <w:rPr>
+          <w:lang w:val="ro-RO"/>
+        </w:rPr>
+        <w:t>ul acestor evenimente</w:t>
+      </w:r>
+      <w:r>
+        <w:rPr>
+          <w:lang w:val="ro-RO"/>
+        </w:rPr>
+        <w:t xml:space="preserve">, comunitatea de dezvoltare open source a început să lucreze la revoluționarizarea utilității limbajului. </w:t>
+      </w:r>
+      <w:r>
+        <w:rPr>
+          <w:lang w:val="ro-RO"/>
+        </w:rPr>
+        <w:t xml:space="preserve">Rezultatul </w:t>
+      </w:r>
+      <w:r>
+        <w:rPr>
+          <w:lang w:val="ro-RO"/>
+        </w:rPr>
+        <w:t>efort</w:t>
+      </w:r>
+      <w:r>
+        <w:rPr>
+          <w:lang w:val="ro-RO"/>
+        </w:rPr>
+        <w:t>ului</w:t>
+      </w:r>
+      <w:r>
+        <w:rPr>
+          <w:lang w:val="ro-RO"/>
+        </w:rPr>
+        <w:t xml:space="preserve"> comunității a </w:t>
+      </w:r>
+      <w:r>
+        <w:rPr>
+          <w:lang w:val="ro-RO"/>
+        </w:rPr>
+        <w:t xml:space="preserve">fost prezentat în </w:t>
+      </w:r>
+      <w:r>
+        <w:rPr>
+          <w:lang w:val="ro-RO"/>
+        </w:rPr>
+        <w:t>2005 când Jesse James Garrett a publicat un articol în care a inventat termenul Ajax și a descris un set de tehnologii, dintre care JavaScript era coloana vertebrala, folosite pentru a crea aplicații web unde datele se pot încărca pe fundal, eliminând necesitatea de a reîncărca paginile în întregime și rezultând în aplicații mai dinamice. Aceasta a dus la perioada renașterii a utilizării JavaScript, accelerată</w:t>
       </w:r>
       <w:r>
         <w:rPr>
@@ -4756,20 +5044,74 @@
         <w:rPr>
           <w:lang w:val="ro-RO"/>
         </w:rPr>
-        <w:t>În iulie 2008 părțile heterogene s-au reunit la Oslo. Aceasta a dus la eventualul acord la începutul lui 2009 de a redenumi ECMAScript 3.1 în ECMAScript 5 și de a continua dezvoltarea limbajului folosind o agendă denumită Harmony.</w:t>
-      </w:r>
-    </w:p>
-    <w:p>
-      <w:pPr>
-        <w:rPr>
-          <w:lang w:val="ro-RO"/>
-        </w:rPr>
-      </w:pPr>
-      <w:r>
-        <w:rPr>
-          <w:lang w:val="ro-RO"/>
-        </w:rPr>
-        <w:t>Toate acestea ne aduc în ziua de astăzi, cu JavaScript intrând un complet nou și incintant ciclu al evoluției, inovației și standardizării, cu noutăți precum platforma Nodejs, care ne permite să folosim JavaScript pe partea de server și API-uri HTML5 pentru a controla obiecte media, WebSockets pentru comunicații în timp real, metode de a afla coordonatele geografice ale utilizatorului sau folosirea senzorilor dispozitivelor (precum accelerometrul) și multe altele.</w:t>
+        <w:t xml:space="preserve">În iulie 2008 părțile heterogene s-au reunit la Oslo. Aceasta a dus la eventualul acord la începutul lui 2009 de a redenumi ECMAScript 3.1 în ECMAScript 5 și de a continua dezvoltarea limbajului folosind </w:t>
+      </w:r>
+      <w:r>
+        <w:rPr>
+          <w:lang w:val="ro-RO"/>
+        </w:rPr>
+        <w:t>un proiect denumit</w:t>
+      </w:r>
+      <w:r>
+        <w:rPr>
+          <w:lang w:val="ro-RO"/>
+        </w:rPr>
+        <w:t xml:space="preserve"> Harmony.</w:t>
+      </w:r>
+    </w:p>
+    <w:p>
+      <w:pPr>
+        <w:rPr>
+          <w:lang w:val="ro-RO"/>
+        </w:rPr>
+      </w:pPr>
+      <w:r>
+        <w:rPr>
+          <w:lang w:val="ro-RO"/>
+        </w:rPr>
+        <w:t xml:space="preserve">Toate acestea ne aduc în ziua de astăzi, cu JavaScript intrând </w:t>
+      </w:r>
+      <w:r>
+        <w:rPr>
+          <w:lang w:val="ro-RO"/>
+        </w:rPr>
+        <w:t>într-</w:t>
+      </w:r>
+      <w:r>
+        <w:rPr>
+          <w:lang w:val="ro-RO"/>
+        </w:rPr>
+        <w:t>un c</w:t>
+      </w:r>
+      <w:r>
+        <w:rPr>
+          <w:lang w:val="ro-RO"/>
+        </w:rPr>
+        <w:t>omplet nou și inci</w:t>
+      </w:r>
+      <w:r>
+        <w:rPr>
+          <w:lang w:val="ro-RO"/>
+        </w:rPr>
+        <w:t>tant ciclu al evoluției, inovației și standardizării, cu noutăți precum platforma Node</w:t>
+      </w:r>
+      <w:r>
+        <w:rPr>
+          <w:lang w:val="ro-RO"/>
+        </w:rPr>
+        <w:t>.</w:t>
+      </w:r>
+      <w:r>
+        <w:rPr>
+          <w:lang w:val="ro-RO"/>
+        </w:rPr>
+        <w:t>js, care permite folosirea</w:t>
+      </w:r>
+      <w:r>
+        <w:rPr>
+          <w:lang w:val="ro-RO"/>
+        </w:rPr>
+        <w:t xml:space="preserve"> JavaScript pe partea de server și API-uri HTML5 pentru a controla obiecte media, WebSockets pentru comunicații în timp real, metode de a afla coordonatele geografice ale utilizatorului sau folosirea senzorilor dispozitivelor (precum accelerometrul) și multe altele.</w:t>
       </w:r>
     </w:p>
     <w:p>
@@ -4796,7 +5138,13 @@
         <w:t>, cu natură funcțională</w:t>
       </w:r>
       <w:r>
-        <w:t xml:space="preserve">. Are un set foarte mic de tipuri de date – trei primitive: </w:t>
+        <w:t>. A</w:t>
+      </w:r>
+      <w:r>
+        <w:t>cesta a</w:t>
+      </w:r>
+      <w:r>
+        <w:t xml:space="preserve">re un set foarte mic de tipuri de date – trei primitive: </w:t>
       </w:r>
       <w:r>
         <w:rPr>
@@ -4832,7 +5180,28 @@
         <w:t>object</w:t>
       </w:r>
       <w:r>
-        <w:t xml:space="preserve">. Deși în implementările se găsesc și tipul </w:t>
+        <w:t xml:space="preserve">, care este reprezentat printr-un </w:t>
+      </w:r>
+      <w:r>
+        <w:t>container de perechi cheie</w:t>
+      </w:r>
+      <w:r>
+        <w:t>-valoare.</w:t>
+      </w:r>
+      <w:r>
+        <w:t xml:space="preserve"> Deși în implementările</w:t>
+      </w:r>
+      <w:r>
+        <w:t xml:space="preserve"> uzuale</w:t>
+      </w:r>
+      <w:r>
+        <w:t xml:space="preserve"> se </w:t>
+      </w:r>
+      <w:r>
+        <w:t>regăsesc și tipurile</w:t>
+      </w:r>
+      <w:r>
+        <w:t xml:space="preserve"> </w:t>
       </w:r>
       <w:r>
         <w:rPr>
@@ -4841,7 +5210,10 @@
         <w:t>Date</w:t>
       </w:r>
       <w:r>
-        <w:t xml:space="preserve"> sau </w:t>
+        <w:t xml:space="preserve"> și</w:t>
+      </w:r>
+      <w:r>
+        <w:t xml:space="preserve"> </w:t>
       </w:r>
       <w:r>
         <w:rPr>
@@ -4850,7 +5222,13 @@
         <w:t>RegEx</w:t>
       </w:r>
       <w:r>
-        <w:t xml:space="preserve">, acestea sunt tot variațiuni ale tipului </w:t>
+        <w:t xml:space="preserve">, acestea sunt </w:t>
+      </w:r>
+      <w:r>
+        <w:t>de asemenea</w:t>
+      </w:r>
+      <w:r>
+        <w:t xml:space="preserve"> variațiuni ale tipului </w:t>
       </w:r>
       <w:r>
         <w:rPr>
@@ -4889,13 +5267,55 @@
         </w:rPr>
       </w:pPr>
       <w:r>
-        <w:t>Obiectele sunt similare cu tipul dicționar din Python sau HashMap din Java;</w:t>
-      </w:r>
-      <w:r>
-        <w:rPr>
-          <w:lang w:val="ro-RO"/>
-        </w:rPr>
-        <w:t xml:space="preserve"> acestea sunt containere de perechi nume/valoare. Numele sunt </w:t>
+        <w:t xml:space="preserve">Obiectele </w:t>
+      </w:r>
+      <w:r>
+        <w:t>sunt similare cu tipul dict</w:t>
+      </w:r>
+      <w:r>
+        <w:t xml:space="preserve"> din Python sau HashMap din Java</w:t>
+      </w:r>
+      <w:r>
+        <w:rPr>
+          <w:lang w:val="ro-RO"/>
+        </w:rPr>
+        <w:t xml:space="preserve"> </w:t>
+      </w:r>
+      <w:r>
+        <w:rPr>
+          <w:lang w:val="ro-RO"/>
+        </w:rPr>
+        <w:t xml:space="preserve">și </w:t>
+      </w:r>
+      <w:r>
+        <w:rPr>
+          <w:lang w:val="ro-RO"/>
+        </w:rPr>
+        <w:t>conțin perechi cheie</w:t>
+      </w:r>
+      <w:r>
+        <w:rPr>
+          <w:lang w:val="ro-RO"/>
+        </w:rPr>
+        <w:t>-</w:t>
+      </w:r>
+      <w:r>
+        <w:rPr>
+          <w:lang w:val="ro-RO"/>
+        </w:rPr>
+        <w:t xml:space="preserve">valoare. </w:t>
+      </w:r>
+      <w:r>
+        <w:rPr>
+          <w:lang w:val="ro-RO"/>
+        </w:rPr>
+        <w:t xml:space="preserve">Cheile </w:t>
+      </w:r>
+      <w:r>
+        <w:rPr>
+          <w:lang w:val="ro-RO"/>
+        </w:rPr>
+        <w:t xml:space="preserve">sunt </w:t>
       </w:r>
       <w:r>
         <w:rPr>
@@ -4927,20 +5347,74 @@
         <w:rPr>
           <w:lang w:val="ro-RO"/>
         </w:rPr>
-        <w:t>). Valorile pot fi de orice tip, inclusiv alte obiecte. Deși obiectele sunt implementate ca și tabele de dispersie nu sunt vizibile metode specifice – precum funcțiile de dispersie sau metode de re-dispersie. Tablourile și funcțiile sunt implementate ca și obiecte.</w:t>
-      </w:r>
-    </w:p>
-    <w:p>
-      <w:pPr>
-        <w:rPr>
-          <w:lang w:val="ro-RO"/>
-        </w:rPr>
-      </w:pPr>
-      <w:r>
-        <w:rPr>
-          <w:lang w:val="ro-RO"/>
-        </w:rPr>
-        <w:t xml:space="preserve">Declarația funcțiilor arată ca funcțiile din C cu excepția faptului că sunt declarate cu ajutorul cuvântului cheie </w:t>
+        <w:t>). Valorile pot fi de orice tip, inclusiv alte obiecte. Deși obiectele sunt implementate ca și tabele de dispersie</w:t>
+      </w:r>
+      <w:r>
+        <w:rPr>
+          <w:lang w:val="ro-RO"/>
+        </w:rPr>
+        <w:t>,</w:t>
+      </w:r>
+      <w:r>
+        <w:rPr>
+          <w:lang w:val="ro-RO"/>
+        </w:rPr>
+        <w:t xml:space="preserve"> nu sunt vizibile metode specifice</w:t>
+      </w:r>
+      <w:r>
+        <w:rPr>
+          <w:lang w:val="ro-RO"/>
+        </w:rPr>
+        <w:t xml:space="preserve"> acestora</w:t>
+      </w:r>
+      <w:r>
+        <w:rPr>
+          <w:lang w:val="ro-RO"/>
+        </w:rPr>
+        <w:t xml:space="preserve"> – precum funcțiile de dispersie sau metode de re-dispersie. Tablourile și funcțiile sunt implementate ca și obiecte.</w:t>
+      </w:r>
+    </w:p>
+    <w:p>
+      <w:pPr>
+        <w:rPr>
+          <w:lang w:val="ro-RO"/>
+        </w:rPr>
+      </w:pPr>
+      <w:r>
+        <w:rPr>
+          <w:lang w:val="ro-RO"/>
+        </w:rPr>
+        <w:t>Declararea funcțiilor arată similar declarării funcțiilor</w:t>
+      </w:r>
+      <w:r>
+        <w:rPr>
+          <w:lang w:val="ro-RO"/>
+        </w:rPr>
+        <w:t xml:space="preserve"> </w:t>
+      </w:r>
+      <w:r>
+        <w:rPr>
+          <w:lang w:val="ro-RO"/>
+        </w:rPr>
+        <w:t>în limbajul</w:t>
+      </w:r>
+      <w:r>
+        <w:rPr>
+          <w:lang w:val="ro-RO"/>
+        </w:rPr>
+        <w:t xml:space="preserve"> C</w:t>
+      </w:r>
+      <w:r>
+        <w:rPr>
+          <w:lang w:val="ro-RO"/>
+        </w:rPr>
+        <w:t>,</w:t>
+      </w:r>
+      <w:r>
+        <w:rPr>
+          <w:lang w:val="ro-RO"/>
+        </w:rPr>
+        <w:t xml:space="preserve"> cu excepția faptului că sunt declarate cu ajutorul cuvântului cheie </w:t>
       </w:r>
       <w:r>
         <w:rPr>
@@ -4967,6 +5441,24 @@
           <w:lang w:val="ro-RO"/>
         </w:rPr>
         <w:t xml:space="preserve"> ceea ce face ușoară scrierea de funcții cu număr arbitrar de parametri.</w:t>
+      </w:r>
+      <w:r>
+        <w:rPr>
+          <w:lang w:val="ro-RO"/>
+        </w:rPr>
+        <w:t xml:space="preserve"> O importantă diferență față de limbajele clasice de programare este scopul variabilelor: în JavaScript, scopul unei variabile este dat de funcția în care aceasta apare, în contrast cu Java sau C, în care scopul variabilei este dat de blocul de cod în care este declarată.</w:t>
+      </w:r>
+      <w:r>
+        <w:rPr>
+          <w:lang w:val="ro-RO"/>
+        </w:rPr>
+        <w:t xml:space="preserve"> Compilatorul are un comportament de „hoisting”, adică</w:t>
+      </w:r>
+      <w:r>
+        <w:rPr>
+          <w:lang w:val="ro-RO"/>
+        </w:rPr>
+        <w:t xml:space="preserve"> mută declarațiile variabilelor la începutul funcției din care fac parte, indiferent de locul din cod în care dezvoltatorul a scris declarația.</w:t>
       </w:r>
     </w:p>
     <w:p>
@@ -4983,16 +5475,58 @@
         <w:rPr>
           <w:lang w:val="ro-RO"/>
         </w:rPr>
-        <w:t>În majoritatea limbajelor de programare se găsesc clase și obiecte, unde clasele moștenesc alte clase. În JavaScript, moștenirea este bazată pe prototip</w:t>
-      </w:r>
-      <w:r>
-        <w:t>;</w:t>
-      </w:r>
-      <w:r>
-        <w:rPr>
-          <w:lang w:val="ro-RO"/>
-        </w:rPr>
-        <w:t xml:space="preserve"> asta înseamnă că nu există clase, iar obiectele moștenesc alte obiecte.</w:t>
+        <w:t xml:space="preserve">În majoritatea limbajelor de programare se găsesc clase și obiecte, unde clasele </w:t>
+      </w:r>
+      <w:r>
+        <w:rPr>
+          <w:lang w:val="ro-RO"/>
+        </w:rPr>
+        <w:t>pot moșteni</w:t>
+      </w:r>
+      <w:r>
+        <w:rPr>
+          <w:lang w:val="ro-RO"/>
+        </w:rPr>
+        <w:t xml:space="preserve"> alte clase. În JavaScript, moștenirea este bazată pe prototip</w:t>
+      </w:r>
+      <w:r>
+        <w:t>, ceea ce</w:t>
+      </w:r>
+      <w:r>
+        <w:rPr>
+          <w:lang w:val="ro-RO"/>
+        </w:rPr>
+        <w:t xml:space="preserve"> înseamnă că nu există clase, iar obiectele moștenesc alte obiecte.</w:t>
+      </w:r>
+      <w:r>
+        <w:rPr>
+          <w:lang w:val="ro-RO"/>
+        </w:rPr>
+        <w:t xml:space="preserve"> Moștenirea prototipală are o paradigmă diferită față de moștenirea ce folosește clase și trebuie înțeleasă pentru a scrie corect aplicații. În cazul în care se dorește folosirea unei moșteniri b</w:t>
+      </w:r>
+      <w:r>
+        <w:rPr>
+          <w:lang w:val="ro-RO"/>
+        </w:rPr>
+        <w:t>azată pe clase, se poate simula</w:t>
+      </w:r>
+      <w:r>
+        <w:rPr>
+          <w:lang w:val="ro-RO"/>
+        </w:rPr>
+        <w:t xml:space="preserve"> comportamentul</w:t>
+      </w:r>
+      <w:r>
+        <w:rPr>
+          <w:lang w:val="ro-RO"/>
+        </w:rPr>
+        <w:t xml:space="preserve"> moștenirii prin clase cu ajutorul unor metode ce prelucreaza atributul prototip</w:t>
+      </w:r>
+      <w:r>
+        <w:rPr>
+          <w:lang w:val="ro-RO"/>
+        </w:rPr>
+        <w:t>.</w:t>
       </w:r>
     </w:p>
     <w:p>
@@ -5019,10 +5553,22 @@
         <w:t xml:space="preserve">Node.js este o platformă construită pe motorul </w:t>
       </w:r>
       <w:r>
-        <w:t xml:space="preserve">JavaScript Google Chrome </w:t>
-      </w:r>
-      <w:r>
-        <w:t xml:space="preserve">V8 </w:t>
+        <w:t xml:space="preserve">JavaScript </w:t>
+      </w:r>
+      <w:r>
+        <w:rPr>
+          <w:i/>
+        </w:rPr>
+        <w:t xml:space="preserve">Google Chrome </w:t>
+      </w:r>
+      <w:r>
+        <w:rPr>
+          <w:i/>
+        </w:rPr>
+        <w:t>V8</w:t>
+      </w:r>
+      <w:r>
+        <w:t xml:space="preserve"> </w:t>
       </w:r>
       <w:r>
         <w:t xml:space="preserve">și a fost </w:t>
@@ -5034,42 +5580,443 @@
         <w:t>ă</w:t>
       </w:r>
       <w:r>
-        <w:t xml:space="preserve"> pentru dezvoltarea facilă de aplicații rapide și eficiente. Node.js folosește un model bazat pe evenimente, nonblocant, ceea ce îi oferă lejeritate și eficiență </w:t>
+        <w:t xml:space="preserve"> pentru dezvoltarea facilă de aplicații rapide și eficiente. Node.js folosește un model bazat</w:t>
+      </w:r>
+      <w:r>
+        <w:t xml:space="preserve"> pe evenimente, nonblocant, car</w:t>
+      </w:r>
+      <w:r>
+        <w:t xml:space="preserve">e îi oferă </w:t>
+      </w:r>
+      <w:r>
+        <w:t xml:space="preserve">flexibilitate </w:t>
+      </w:r>
+      <w:r>
+        <w:t xml:space="preserve">și eficiență </w:t>
       </w:r>
       <w:r>
         <w:t xml:space="preserve">în folosirea </w:t>
       </w:r>
       <w:r>
-        <w:t>resurselor.</w:t>
-      </w:r>
-    </w:p>
-    <w:p>
-      <w:r>
-        <w:t>V8 este un proiect open source create de Google și reprezintă nucleul navigatorului Google Chrome. Prima apariție publică a fost în septembrie 2008, o dată cu prima apariție a navigatorului. A reprezentat un pas mare în față cu privire la performanța navigatoarelor și a împins tehnologia acestora la un alt nivel (în momentul de față V8 este în urma motorului creat de Mozilla pentru Firefox – SpiderMonkey). Este scris în C++ și inovația sa a fost precompilarea codului sursă JavaScript în cod mașină în locul unei simple interpretări și apoi aplicarea unui proces JIT pentru a îmbunătăți dinamica execuției codului.</w:t>
-      </w:r>
-    </w:p>
-    <w:p>
-      <w:r>
-        <w:t>În anul 2009 Ryan Dahl încerca să rezolve o problemă grea în acele zile: să furnizeze navigatorului cât timp dintr-un upload a rămas. Inspirat de serverul web Ruby – Mongrel și de recenta lansare a Chrome și V8 a decis să dea o șansă JavaScript-ului, creând primele iterații ale Node.js. Proiectul a fost dezvoltat și sponsorizat de Joyent, compania unde Ryan lucrează. A delegat în 2012 poziția de supervizor unui coleg – Isaac Schlueter în ianuarie 2012.</w:t>
-      </w:r>
-    </w:p>
-    <w:p>
-      <w:r>
-        <w:t>Cu ajutorul Node.js s-a început dezvoltarea accelerată a WebSockets. Aceștia din urmă reprezintă o modalitate eficientă, rapidă și modernă de comunicare bilaterală în timp real între navigator și server. Încă dinainte de a se stabiliza standardul, Node.js având suport pentru WebSockets a dat dezvoltatorilor posibilitatea de a experimenta cu iterațiile inițiale, pregătindu-i pentru protocolul final și de asemenea lăsându-i să-și exprime opiniile despre implementările intermediare pentru a perfecționa tehnologia.</w:t>
-      </w:r>
-    </w:p>
-    <w:p>
-      <w:r>
-        <w:t xml:space="preserve">În prezent, node este îmbrățișat de dezvoltatorii din toată lumea, având o comunitate vibrantă și un manager de pachete – npm (nameless packet manager / npmjs.com). Instalarea (și compilarea, unde este cazul) de biblioteci pentru node se face de regulă cu ajutorul acestui manager de pachete, software-ul publicat fiind actualizat și întreținut. Fiecare pachet are o referință către un </w:t>
+        <w:t>resurselor, facându-l ideal pentru proiecte ce implică comunicații în timp real.</w:t>
+      </w:r>
+    </w:p>
+    <w:p>
+      <w:r>
+        <w:t>V8 es</w:t>
+      </w:r>
+      <w:r>
+        <w:t>te un proiect open source creat</w:t>
+      </w:r>
+      <w:r>
+        <w:t xml:space="preserve"> de Google și reprezintă nucleul navigatorului Google Chrome. Prima apariție publică a fost în septembrie 2008, o dată cu </w:t>
+      </w:r>
+      <w:r>
+        <w:t>lansarea primei versiuni</w:t>
+      </w:r>
+      <w:r>
+        <w:t xml:space="preserve"> a navigatorului. </w:t>
+      </w:r>
+      <w:r>
+        <w:t>Proiectul V8</w:t>
+      </w:r>
+      <w:r>
+        <w:t xml:space="preserve"> </w:t>
+      </w:r>
+      <w:r>
+        <w:t xml:space="preserve">a </w:t>
+      </w:r>
+      <w:r>
+        <w:t xml:space="preserve">reprezentat un pas mare în față cu privire la performanța navigatoarelor și a împins tehnologia acestora la un alt nivel (în momentul de față V8 este </w:t>
+      </w:r>
+      <w:r>
+        <w:t>mai puțin performant față de motorul</w:t>
+      </w:r>
+      <w:r>
+        <w:t xml:space="preserve"> creat de Mozilla pentru </w:t>
+      </w:r>
+      <w:r>
+        <w:t>Firefox,</w:t>
+      </w:r>
+      <w:r>
+        <w:t xml:space="preserve"> </w:t>
       </w:r>
       <w:r>
         <w:rPr>
           <w:i/>
         </w:rPr>
+        <w:t>SpiderMonkey</w:t>
+      </w:r>
+      <w:r>
+        <w:t xml:space="preserve">). </w:t>
+      </w:r>
+      <w:r>
+        <w:t>Motorul V8 est</w:t>
+      </w:r>
+      <w:r>
+        <w:t xml:space="preserve">e scris în C++ și inovația </w:t>
+      </w:r>
+      <w:r>
+        <w:t xml:space="preserve">pe care a adus-o </w:t>
+      </w:r>
+      <w:r>
+        <w:t xml:space="preserve">a fost </w:t>
+      </w:r>
+      <w:r>
+        <w:t>introducerea precompilării</w:t>
+      </w:r>
+      <w:r>
+        <w:t xml:space="preserve"> codului sursă JavaScript în cod mașină</w:t>
+      </w:r>
+      <w:r>
+        <w:t xml:space="preserve"> (inițial motoarele doar interpretau codul, fără precompilare) </w:t>
+      </w:r>
+      <w:r>
+        <w:t>și apoi aplicarea unui proces JIT</w:t>
+      </w:r>
+      <w:r>
+        <w:t xml:space="preserve"> (Just In Time)</w:t>
+      </w:r>
+      <w:r>
+        <w:t xml:space="preserve"> pentru a îmbunătăți dinamica execuției codului.</w:t>
+      </w:r>
+    </w:p>
+    <w:p>
+      <w:r>
+        <w:t xml:space="preserve">În anul 2009 Ryan Dahl încerca să rezolve o problemă grea în </w:t>
+      </w:r>
+      <w:r>
+        <w:t>acelei</w:t>
+      </w:r>
+      <w:r>
+        <w:t xml:space="preserve"> </w:t>
+      </w:r>
+      <w:r>
+        <w:t>perioade</w:t>
+      </w:r>
+      <w:r>
+        <w:t xml:space="preserve">: să furnizeze navigatorului </w:t>
+      </w:r>
+      <w:r>
+        <w:t xml:space="preserve">informații despre </w:t>
+      </w:r>
+      <w:r>
+        <w:t>timp</w:t>
+      </w:r>
+      <w:r>
+        <w:t>ul rămas până la terminarea operației de</w:t>
+      </w:r>
+      <w:r>
+        <w:t xml:space="preserve"> upload.</w:t>
+      </w:r>
+      <w:r>
+        <w:t xml:space="preserve"> Inspirat de serverul web Ruby denumit</w:t>
+      </w:r>
+      <w:r>
+        <w:t xml:space="preserve"> </w:t>
+      </w:r>
+      <w:r>
+        <w:rPr>
+          <w:i/>
+        </w:rPr>
+        <w:t>Mongrel</w:t>
+      </w:r>
+      <w:r>
+        <w:t xml:space="preserve"> și de recenta lansare a Chrome </w:t>
+      </w:r>
+      <w:r>
+        <w:t>cu</w:t>
+      </w:r>
+      <w:r>
+        <w:t xml:space="preserve"> V8</w:t>
+      </w:r>
+      <w:r>
+        <w:t>,</w:t>
+      </w:r>
+      <w:r>
+        <w:t xml:space="preserve"> a decis să dea o șansă JavaScript-ului, creând primele iterații ale Node.js. Proiectul a fost dezvoltat și sponsorizat de Joyent, compania </w:t>
+      </w:r>
+      <w:r>
+        <w:t>a cărui angajat este</w:t>
+      </w:r>
+      <w:r>
+        <w:t xml:space="preserve"> Ryan </w:t>
+      </w:r>
+      <w:r>
+        <w:t>Dahl</w:t>
+      </w:r>
+      <w:r>
+        <w:t xml:space="preserve">. </w:t>
+      </w:r>
+      <w:r>
+        <w:t xml:space="preserve">În ianuarie </w:t>
+      </w:r>
+      <w:r>
+        <w:t>2012 poziția de supervizor</w:t>
+      </w:r>
+      <w:r>
+        <w:t xml:space="preserve"> al Node.js</w:t>
+      </w:r>
+      <w:r>
+        <w:t xml:space="preserve"> </w:t>
+      </w:r>
+      <w:r>
+        <w:t>a fost delegată unui coleg,</w:t>
+      </w:r>
+      <w:r>
+        <w:t xml:space="preserve"> Isaac Schlueter.</w:t>
+      </w:r>
+    </w:p>
+    <w:p>
+      <w:r>
+        <w:t xml:space="preserve">Cu ajutorul Node.js s-a început dezvoltarea accelerată a WebSockets. Aceștia reprezintă o modalitate eficientă, rapidă și modernă de comunicare </w:t>
+      </w:r>
+      <w:r>
+        <w:t>bidirecțională</w:t>
+      </w:r>
+      <w:r>
+        <w:t xml:space="preserve"> în timp real între navigat</w:t>
+      </w:r>
+      <w:r>
+        <w:t>or și server. Iterațiile inițiale ale</w:t>
+      </w:r>
+      <w:r>
+        <w:t xml:space="preserve"> Node.js</w:t>
+      </w:r>
+      <w:r>
+        <w:t xml:space="preserve"> au fost o oportunitate pentru dezvoltatori de a experimenta cu WebSockets și de se pregăti</w:t>
+      </w:r>
+      <w:r>
+        <w:t xml:space="preserve"> </w:t>
+      </w:r>
+      <w:r>
+        <w:t xml:space="preserve">pentru </w:t>
+      </w:r>
+      <w:r>
+        <w:t>protocolul final</w:t>
+      </w:r>
+      <w:r>
+        <w:t>.</w:t>
+      </w:r>
+      <w:r>
+        <w:t xml:space="preserve"> </w:t>
+      </w:r>
+      <w:r>
+        <w:t xml:space="preserve">Totodată, le-au fost permise sugestiile timpurii pentru perfecționarea </w:t>
+      </w:r>
+      <w:r>
+        <w:t>acestei tehnologi</w:t>
+      </w:r>
+      <w:r>
+        <w:t>i</w:t>
+      </w:r>
+      <w:r>
+        <w:t xml:space="preserve"> noi</w:t>
+      </w:r>
+      <w:r>
+        <w:t>.</w:t>
+      </w:r>
+    </w:p>
+    <w:p>
+      <w:pPr>
+        <w:rPr>
+          <w:lang w:val="ro-RO"/>
+        </w:rPr>
+      </w:pPr>
+      <w:r>
+        <w:t>În prezent, N</w:t>
+      </w:r>
+      <w:r>
+        <w:t>ode</w:t>
+      </w:r>
+      <w:r>
+        <w:t>.js</w:t>
+      </w:r>
+      <w:r>
+        <w:t xml:space="preserve"> este </w:t>
+      </w:r>
+      <w:r>
+        <w:t xml:space="preserve">adoptat </w:t>
+      </w:r>
+      <w:r>
+        <w:t xml:space="preserve">de dezvoltatorii din toată lumea, având o comunitate </w:t>
+      </w:r>
+      <w:r>
+        <w:t>numeroasă, activă</w:t>
+      </w:r>
+      <w:r>
+        <w:t xml:space="preserve"> și un manager de pachete – npm (nameless packet manager / npmjs.com)</w:t>
+      </w:r>
+      <w:r>
+        <w:t xml:space="preserve"> – unde aceștia să poată împărtăși bibliotecile sau aplicațiile dezvoltate</w:t>
+      </w:r>
+      <w:r>
+        <w:t xml:space="preserve">. Instalarea (și compilarea, unde este </w:t>
+      </w:r>
+      <w:r>
+        <w:t>cazul) de biblioteci pentru Node.js</w:t>
+      </w:r>
+      <w:r>
+        <w:t xml:space="preserve"> se face de regulă cu ajutorul acestui manager de pachete, software-ul publicat fiind actualizat și întreținut. Fiecare pachet are o referință către un </w:t>
+      </w:r>
+      <w:r>
+        <w:rPr>
+          <w:i/>
+        </w:rPr>
         <w:t>repository</w:t>
       </w:r>
       <w:r>
-        <w:t xml:space="preserve"> pe GitHub (github.com) unde se poate vedea codul sursă, lăsa comentarii, vedea problemele deschise și, de ce nu, trimiterea unui pull request pentru îmbunătățirea codului.</w:t>
+        <w:t xml:space="preserve"> pe GitHub (github.com) unde se poate vedea codul sursă, lăsa comentarii, vedea problemele deschise</w:t>
+      </w:r>
+      <w:r>
+        <w:t xml:space="preserve">. Orice dezvoltator poate aduce contribuții la proiectele găzduite pe </w:t>
+      </w:r>
+      <w:r>
+        <w:rPr>
+          <w:i/>
+        </w:rPr>
+        <w:t>npm</w:t>
+      </w:r>
+      <w:r>
+        <w:t xml:space="preserve"> </w:t>
+      </w:r>
+      <w:r>
+        <w:t>prin</w:t>
+      </w:r>
+      <w:r>
+        <w:t xml:space="preserve"> trimiterea unui </w:t>
+      </w:r>
+      <w:r>
+        <w:rPr>
+          <w:i/>
+        </w:rPr>
+        <w:t>pull request</w:t>
+      </w:r>
+      <w:r>
+        <w:t xml:space="preserve"> </w:t>
+      </w:r>
+      <w:r>
+        <w:t>– aceasta este o ac</w:t>
+      </w:r>
+      <w:r>
+        <w:rPr>
+          <w:lang w:val="ro-RO"/>
+        </w:rPr>
+        <w:t>țiune specifică GitHub în care dezvoltatorul</w:t>
+      </w:r>
+      <w:r>
+        <w:rPr>
+          <w:lang w:val="ro-RO"/>
+        </w:rPr>
+        <w:t xml:space="preserve"> trimite o cerere de </w:t>
+      </w:r>
+      <w:r>
+        <w:rPr>
+          <w:i/>
+          <w:lang w:val="ro-RO"/>
+        </w:rPr>
+        <w:t>merge</w:t>
+      </w:r>
+      <w:r>
+        <w:rPr>
+          <w:lang w:val="ro-RO"/>
+        </w:rPr>
+        <w:t xml:space="preserve"> a unui </w:t>
+      </w:r>
+      <w:r>
+        <w:rPr>
+          <w:i/>
+          <w:lang w:val="ro-RO"/>
+        </w:rPr>
+        <w:t>commit</w:t>
+      </w:r>
+      <w:r>
+        <w:rPr>
+          <w:lang w:val="ro-RO"/>
+        </w:rPr>
+        <w:t xml:space="preserve"> creat de el.</w:t>
+      </w:r>
+      <w:r>
+        <w:rPr>
+          <w:lang w:val="ro-RO"/>
+        </w:rPr>
+        <w:t xml:space="preserve"> </w:t>
+      </w:r>
+      <w:r>
+        <w:rPr>
+          <w:lang w:val="ro-RO"/>
+        </w:rPr>
+        <w:t xml:space="preserve">Pentru a crea legătura către acel </w:t>
+      </w:r>
+      <w:r>
+        <w:rPr>
+          <w:i/>
+          <w:lang w:val="ro-RO"/>
+        </w:rPr>
+        <w:t>commit</w:t>
+      </w:r>
+      <w:r>
+        <w:rPr>
+          <w:lang w:val="ro-RO"/>
+        </w:rPr>
+        <w:t xml:space="preserve">, dezvoltatorul </w:t>
+      </w:r>
+      <w:r>
+        <w:rPr>
+          <w:lang w:val="ro-RO"/>
+        </w:rPr>
+        <w:t xml:space="preserve">ce dorește să contribuie își creează o clonă a </w:t>
+      </w:r>
+      <w:r>
+        <w:rPr>
+          <w:i/>
+          <w:lang w:val="ro-RO"/>
+        </w:rPr>
+        <w:t>repository</w:t>
+      </w:r>
+      <w:r>
+        <w:rPr>
+          <w:lang w:val="ro-RO"/>
+        </w:rPr>
+        <w:t xml:space="preserve">-ului, și apoi publică pe GitHub </w:t>
+      </w:r>
+      <w:r>
+        <w:rPr>
+          <w:i/>
+          <w:lang w:val="ro-RO"/>
+        </w:rPr>
+        <w:t>commit</w:t>
+      </w:r>
+      <w:r>
+        <w:rPr>
+          <w:lang w:val="ro-RO"/>
+        </w:rPr>
+        <w:t>-ul în care se află modificările sale.</w:t>
+      </w:r>
+      <w:r>
+        <w:rPr>
+          <w:lang w:val="ro-RO"/>
+        </w:rPr>
+        <w:t xml:space="preserve"> Modificările apoi sunt revizuite de către contribuitorii direcți ai </w:t>
+      </w:r>
+      <w:r>
+        <w:rPr>
+          <w:i/>
+          <w:lang w:val="ro-RO"/>
+        </w:rPr>
+        <w:t>repository</w:t>
+      </w:r>
+      <w:r>
+        <w:rPr>
+          <w:lang w:val="ro-RO"/>
+        </w:rPr>
+        <w:t>-ului original</w:t>
+      </w:r>
+      <w:r>
+        <w:rPr>
+          <w:lang w:val="ro-RO"/>
+        </w:rPr>
+        <w:t xml:space="preserve"> și, dacă aceștia sunt de acord, le integrează în proiectul original.</w:t>
       </w:r>
     </w:p>
     <w:p>
@@ -5087,6 +6034,60 @@
       </w:r>
     </w:p>
     <w:p>
+      <w:r>
+        <w:t>Suportul pentru platforme este complet</w:t>
+      </w:r>
+      <w:r>
+        <w:t xml:space="preserve"> – Node.js se poate instala pe</w:t>
+      </w:r>
+      <w:r>
+        <w:t xml:space="preserve"> toate sistemele de operare majore:</w:t>
+      </w:r>
+      <w:r>
+        <w:t xml:space="preserve"> </w:t>
+      </w:r>
+      <w:r>
+        <w:t xml:space="preserve">Linux, Apple OS X, </w:t>
+      </w:r>
+      <w:r>
+        <w:t>Microsoft Windows</w:t>
+      </w:r>
+      <w:r>
+        <w:t xml:space="preserve"> (în urma colaborării proiectului cu Microsoft în iulie 2011)</w:t>
+      </w:r>
+      <w:r>
+        <w:t xml:space="preserve">, </w:t>
+      </w:r>
+      <w:r>
+        <w:t>IBM AIX, BSD și Solaris.</w:t>
+      </w:r>
+    </w:p>
+    <w:p>
+      <w:r>
+        <w:t xml:space="preserve">Node.js combinat cu un navigator, o bază de date de documente (precum MongoDB sau CouchDB) și JSON (JavaScript Object Notation – format pentru schimb de date </w:t>
+      </w:r>
+      <w:r>
+        <w:t>„descoperit” de Douglas Crockoford</w:t>
+      </w:r>
+      <w:r>
+        <w:t xml:space="preserve">) </w:t>
+      </w:r>
+      <w:r>
+        <w:t>oferă un mediu complet de dezvoltare în JavaScript. Folosind biblioteci pentru clientul din navigator și adaptări de tipare de dezvoltare precum MVC, MVP, MVVM, Node.js oferă posibilitatea reutilizării modelelor de date și interfețelor de servicii de pe client pe partea de server.</w:t>
+      </w:r>
+    </w:p>
+    <w:p>
+      <w:r>
+        <w:t xml:space="preserve">Numeroase companii au început să folosească această tehnologie în ultimii ani, demonstrând fiabilitatea acesteia chiar și în </w:t>
+      </w:r>
+      <w:r>
+        <w:t>domeniul financiar, cel mai elocvent exemplu fiind PayPal. Această corporație care se ocupă cu tranzacții între carduri de credit și conturi bancare a reușit să rescrie o aplicație Java în jumătate din timpul original necesar și cu mai puțini dezvoltatori. Mai mult, noua versiune scrisă în Node.js a mărit performanța, dublând numărul de cereri pe secundă și scăzând timpul de răspuns per cerere cu 35%.</w:t>
+      </w:r>
+      <w:r>
+        <w:t xml:space="preserve"> Compania a continuat rescrierea aplicațiilor existente, ajungând la 12 aplicații după șase luni.</w:t>
+      </w:r>
+    </w:p>
+    <w:p>
       <w:pPr>
         <w:pStyle w:val="Heading2"/>
       </w:pPr>
@@ -5097,16 +6098,463 @@
       <w:bookmarkEnd w:id="15"/>
     </w:p>
     <w:p>
-      <w:r>
-        <w:t xml:space="preserve">Redis a pornit ca și proiect al unei singure persone însă acum are contribuitori multipli ca și proiect open-source sub licență BSD. Este scris în limbajul de programare C. Un server Redis este accesat printr-un protocol implementat în diverse biblioteci client (care trebuie aduse la zi când protocolul se schimbă). Clientul realizează distribuirea dispersată către servere. Acestea din urmă stochează datele în RAM, dar datele pot fi copiate pe disc pentru rezervă sau restartarea sistemelor. Restartarea poate fi necesară pentru adăugarea mai multor noduri. </w:t>
-      </w:r>
-    </w:p>
-    <w:p>
-      <w:r>
-        <w:t>Serverul folosește foarte multă memorie RAM și scire pe disc asincron. Acest lucru îl face nerecomandat pentru date importante deoarece există o probabilitate mare  de pierdere de date în cazul căderii serverului (tensiune electrică, sursă defectuoasă ...). Pe de altă parte, acest lucru face Redis unul dintre cele mai rapide servere din domeniul său și utilizabil pentru datele comune „mai puțin importante” ce se regăsesc în aplicațiile web curente, în special în rețelele de socializare de exemplu. În rarele cazuri în care serverul chiar cade, nu va fi atât de importantă salvarea unei singure actualizări a unei postări sau o singură etichetare a unei persoane într-o singură poză. Este însă vital pentru rețeaua de socializare să distribuie o viteză de utilizare plăcută fără baze de date care să încetinească</w:t>
-      </w:r>
-      <w:r>
-        <w:t xml:space="preserve"> experiența</w:t>
+      <w:pPr>
+        <w:pStyle w:val="Heading3"/>
+      </w:pPr>
+      <w:r>
+        <w:t>Generalități</w:t>
+      </w:r>
+    </w:p>
+    <w:p>
+      <w:r>
+        <w:t xml:space="preserve">Redis a apărut din necesitatea de a procesa în timp real date cu o bază de date SQL care folosește o stocare pe disc. Serverul SQL nu a putut face față la volumul masiv de date din cauza operațiilor intense de scriere. Problema întâmpinată de Salvatore Sanfilippo </w:t>
+      </w:r>
+      <w:r>
+        <w:t>– creatorul Redis – a fost la procesarea de date legate de analiză web: numărul în timp real de vizualizări pe secundă ale unor site-uri care trebuia prezentat utilizatorilor conectați la aplicația sa și apoi salvate temporar (se dorea un istoric detaliat doar pentru ultimele minute).</w:t>
+      </w:r>
+    </w:p>
+    <w:p>
+      <w:r>
+        <w:t>Încercând mai multe baze de date SQL și diverse arhitecturi de baze de date, Salvatore nu a gasit o soluție pentru a proce câteva mii de pagini pe secundă din cauza resurselor hardware scăzute de care dispunea. Deoarece nu dispunea de fondurile financiare pentru a cumpăra hardware mai performant, dezvoltatorul a decis să creeze un prototip de bază de date cu stocare în memoria RAM, care să suporte operații constate de adăugare și ștergere într-o listă cu două capete.</w:t>
+      </w:r>
+    </w:p>
+    <w:p>
+      <w:r>
+        <w:t xml:space="preserve">Deși </w:t>
+      </w:r>
+      <w:r>
+        <w:t>Redis a pornit ca și proiect al unei singure persone</w:t>
+      </w:r>
+      <w:r>
+        <w:t>,</w:t>
+      </w:r>
+      <w:r>
+        <w:t xml:space="preserve"> </w:t>
+      </w:r>
+      <w:r>
+        <w:t xml:space="preserve">acesta are </w:t>
+      </w:r>
+      <w:r>
+        <w:t xml:space="preserve">acum contribuitori multipli ca și proiect open-source sub licență BSD. Este scris în limbajul de programare C. Un server Redis este accesat printr-un protocol implementat în diverse biblioteci client (care trebuie </w:t>
+      </w:r>
+      <w:r>
+        <w:t xml:space="preserve">actualizate </w:t>
+      </w:r>
+      <w:r>
+        <w:t xml:space="preserve">când protocolul se schimbă). Clientul realizează distribuirea dispersată către servere. Acestea din urmă stochează datele în RAM, dar datele pot fi copiate pe disc pentru rezervă sau restartarea sistemelor. Restartarea poate fi necesară pentru adăugarea mai multor noduri. </w:t>
+      </w:r>
+    </w:p>
+    <w:p>
+      <w:pPr>
+        <w:pStyle w:val="Heading3"/>
+      </w:pPr>
+      <w:r>
+        <w:t>Tipuri de date</w:t>
+      </w:r>
+    </w:p>
+    <w:p>
+      <w:r>
+        <w:t xml:space="preserve">Redis nu este o </w:t>
+      </w:r>
+      <w:r>
+        <w:rPr>
+          <w:i/>
+        </w:rPr>
+        <w:t>simplă</w:t>
+      </w:r>
+      <w:r>
+        <w:t xml:space="preserve"> magazie cheie-valoare, ci este un server de structuri de date, oferind mai multe tipuri de valori, nu doar șiruri de caractere.</w:t>
+      </w:r>
+      <w:r>
+        <w:t xml:space="preserve"> Tipurile de valori ce se pot folosi sunt următoarele:</w:t>
+      </w:r>
+    </w:p>
+    <w:p>
+      <w:pPr>
+        <w:numPr>
+          <w:ilvl w:val="0"/>
+          <w:numId w:val="39"/>
+        </w:numPr>
+        <w:ind w:left="709" w:firstLine="0"/>
+      </w:pPr>
+      <w:r>
+        <w:t>Ș</w:t>
+      </w:r>
+      <w:r>
+        <w:t>iruri de caractere</w:t>
+      </w:r>
+    </w:p>
+    <w:p>
+      <w:pPr>
+        <w:numPr>
+          <w:ilvl w:val="0"/>
+          <w:numId w:val="39"/>
+        </w:numPr>
+        <w:ind w:left="709" w:firstLine="0"/>
+      </w:pPr>
+      <w:r>
+        <w:t>Liste: colecții de șiruri de caractere ordonate în funcție de or</w:t>
+      </w:r>
+      <w:r>
+        <w:t>dinea în care au fost introduse (liste înlănțuite)</w:t>
+      </w:r>
+    </w:p>
+    <w:p>
+      <w:pPr>
+        <w:numPr>
+          <w:ilvl w:val="0"/>
+          <w:numId w:val="39"/>
+        </w:numPr>
+        <w:ind w:left="709" w:firstLine="0"/>
+      </w:pPr>
+      <w:r>
+        <w:t>Seturi: colecții de șiruri de caractere unice, neordonate</w:t>
+      </w:r>
+    </w:p>
+    <w:p>
+      <w:pPr>
+        <w:numPr>
+          <w:ilvl w:val="0"/>
+          <w:numId w:val="39"/>
+        </w:numPr>
+        <w:ind w:left="709" w:firstLine="0"/>
+      </w:pPr>
+      <w:r>
+        <w:t xml:space="preserve">Seturi ordonate: fiecărui șir de caractere îi este asociat un număr fracționar, denumit </w:t>
+      </w:r>
+      <w:r>
+        <w:rPr>
+          <w:i/>
+        </w:rPr>
+        <w:t>scor</w:t>
+      </w:r>
+      <w:r>
+        <w:t>. Elementele sunt întotdeauna accesate în funcție de scor, ceea ce duce la posibilitatea de a accesa o colecție de elemente (de exemplu primele 10 elemente sau ultimele 10</w:t>
+      </w:r>
+      <w:r>
+        <w:t xml:space="preserve"> elemente</w:t>
+      </w:r>
+      <w:r>
+        <w:t>)</w:t>
+      </w:r>
+    </w:p>
+    <w:p>
+      <w:pPr>
+        <w:numPr>
+          <w:ilvl w:val="0"/>
+          <w:numId w:val="39"/>
+        </w:numPr>
+        <w:ind w:left="709" w:firstLine="0"/>
+      </w:pPr>
+      <w:r>
+        <w:t xml:space="preserve">Tabele de dispersie: câmpuri cheie-valoare similare cu </w:t>
+      </w:r>
+      <w:r>
+        <w:rPr>
+          <w:i/>
+        </w:rPr>
+        <w:t>dict</w:t>
+      </w:r>
+      <w:r>
+        <w:t xml:space="preserve"> din  Python</w:t>
+      </w:r>
+    </w:p>
+    <w:p>
+      <w:pPr>
+        <w:numPr>
+          <w:ilvl w:val="0"/>
+          <w:numId w:val="39"/>
+        </w:numPr>
+        <w:tabs>
+          <w:tab w:val="num" w:pos="720"/>
+        </w:tabs>
+        <w:ind w:left="709" w:firstLine="0"/>
+      </w:pPr>
+      <w:r>
+        <w:t xml:space="preserve">Tablouri de </w:t>
+      </w:r>
+      <w:r>
+        <w:t>biți</w:t>
+      </w:r>
+      <w:r>
+        <w:t xml:space="preserve">: se pot folosi operații precum numărarea </w:t>
+      </w:r>
+      <w:r>
+        <w:t xml:space="preserve">biților </w:t>
+      </w:r>
+      <w:r>
+        <w:t>de 1, căutarea primului bit nenul sau nul ș.a.m.d.</w:t>
+      </w:r>
+    </w:p>
+    <w:p>
+      <w:pPr>
+        <w:numPr>
+          <w:ilvl w:val="0"/>
+          <w:numId w:val="39"/>
+        </w:numPr>
+        <w:ind w:left="709" w:firstLine="0"/>
+      </w:pPr>
+      <w:r>
+        <w:t xml:space="preserve">HyperLogLogs: </w:t>
+      </w:r>
+      <w:r>
+        <w:t>o structură de date probabilistică, folosită pentru estimarea cardinalității unui set</w:t>
+      </w:r>
+    </w:p>
+    <w:p>
+      <w:r>
+        <w:t>Cheile Redis sunt accesate și setate folosind metode sigure binar, ceea ce înseamnă că  valoare unei cheie poate fi orice valoare binară, de la un șir de caractere la conținutul unei poze JPEG. Șirul vid de caractere este de asemenea o cheie validă, iar dimensiunea maximă pe care o cheie o poate avea este de 512MB.</w:t>
+      </w:r>
+    </w:p>
+    <w:p>
+      <w:r>
+        <w:t xml:space="preserve">Cheile foarte lungi sunt însă nerecomandate, deoarece pentru o cheie de 1024 </w:t>
+      </w:r>
+      <w:r>
+        <w:t>biți costul căutării cheii în setul de date poate necesita mai multe comparații costisitoare. Este recomandată folosirea unei funcții de dispersie în cazul cheilor mai lungi, spre exemplu SHA1 sau SHA2.</w:t>
+      </w:r>
+    </w:p>
+    <w:p>
+      <w:r>
+        <w:t xml:space="preserve">Cele mai importante operații sunt </w:t>
+      </w:r>
+      <w:r>
+        <w:rPr>
+          <w:i/>
+        </w:rPr>
+        <w:t>GET</w:t>
+      </w:r>
+      <w:r>
+        <w:t xml:space="preserve"> – accesarea unui scalar, </w:t>
+      </w:r>
+      <w:r>
+        <w:t>INCR</w:t>
+      </w:r>
+      <w:r>
+        <w:t xml:space="preserve"> – in</w:t>
+      </w:r>
+      <w:r>
+        <w:t>crementarea</w:t>
+      </w:r>
+      <w:r>
+        <w:t xml:space="preserve"> scalarului cu 1, și </w:t>
+      </w:r>
+      <w:r>
+        <w:rPr>
+          <w:i/>
+        </w:rPr>
+        <w:t>INCRBY</w:t>
+      </w:r>
+      <w:r>
+        <w:t xml:space="preserve"> – similar cu INCR, însă primește un parametru pentru a incrementa cu un număr întreg arbitrar. Există de asemenea funcțiile analoage </w:t>
+      </w:r>
+      <w:r>
+        <w:rPr>
+          <w:i/>
+        </w:rPr>
+        <w:t>DECR</w:t>
+      </w:r>
+      <w:r>
+        <w:t xml:space="preserve"> și </w:t>
+      </w:r>
+      <w:r>
+        <w:rPr>
+          <w:i/>
+        </w:rPr>
+        <w:t>DECRBY</w:t>
+      </w:r>
+      <w:r>
+        <w:t>. În cazul în care cheia pe care se face operația nu există, este creată automat.</w:t>
+      </w:r>
+    </w:p>
+    <w:p>
+      <w:r>
+        <w:t xml:space="preserve">Pentru operațiile pe liste </w:t>
+      </w:r>
+      <w:r>
+        <w:t xml:space="preserve">se pot folosi </w:t>
+      </w:r>
+      <w:r>
+        <w:rPr>
+          <w:i/>
+        </w:rPr>
+        <w:t xml:space="preserve">RPUSH </w:t>
+      </w:r>
+      <w:r>
+        <w:t xml:space="preserve">– pentru </w:t>
+      </w:r>
+      <w:r>
+        <w:t xml:space="preserve">adăugarea la final a unei valori, </w:t>
+      </w:r>
+      <w:r>
+        <w:rPr>
+          <w:i/>
+        </w:rPr>
+        <w:t>RPOP</w:t>
+      </w:r>
+      <w:r>
+        <w:t xml:space="preserve"> – pentru ștergerea și accesarea ultimului element din listă împreună cu funcțiile analoage </w:t>
+      </w:r>
+      <w:r>
+        <w:rPr>
+          <w:i/>
+        </w:rPr>
+        <w:t>LPUSH</w:t>
+      </w:r>
+      <w:r>
+        <w:t xml:space="preserve"> și </w:t>
+      </w:r>
+      <w:r>
+        <w:rPr>
+          <w:i/>
+        </w:rPr>
+        <w:t>LPOP</w:t>
+      </w:r>
+      <w:r>
+        <w:t xml:space="preserve"> care acționează la capătul din stânga (de început) al listei. Pentru accesarea unui grup de valori din listă se poate folosi </w:t>
+      </w:r>
+      <w:r>
+        <w:rPr>
+          <w:i/>
+        </w:rPr>
+        <w:t>LRANGE</w:t>
+      </w:r>
+      <w:r>
+        <w:t xml:space="preserve"> care primește pe lângă parametrul cheie încă doi: ordinalul de start și de stop.</w:t>
+      </w:r>
+    </w:p>
+    <w:p>
+      <w:r>
+        <w:t xml:space="preserve">În cazul în care se dorește efectuarea mai multor operații </w:t>
+      </w:r>
+      <w:r>
+        <w:t xml:space="preserve">secvențial </w:t>
+      </w:r>
+      <w:r>
+        <w:t xml:space="preserve">se poate folosi comanda </w:t>
+      </w:r>
+      <w:r>
+        <w:rPr>
+          <w:i/>
+        </w:rPr>
+        <w:t>MULTI</w:t>
+      </w:r>
+      <w:r>
+        <w:t xml:space="preserve">, </w:t>
+      </w:r>
+      <w:r>
+        <w:t xml:space="preserve">în care se adaugă comenzile într-o coadă, iar la apelul comenzii </w:t>
+      </w:r>
+      <w:r>
+        <w:rPr>
+          <w:i/>
+        </w:rPr>
+        <w:t>EXEC</w:t>
+      </w:r>
+      <w:r>
+        <w:t xml:space="preserve"> le va executa pe toate secvențial. Redis nu suportă operații de „rollback” precum serverele de baze de date clasice, atât din motive de performanță cât și din cauza faptului că o comandă eșuează doar în cazul în care a fost folosită o sintaxă greșită, existând posibilitatea programării unei aplicații în care comenzile să nu eșueze.</w:t>
+      </w:r>
+      <w:bookmarkStart w:id="16" w:name="_GoBack"/>
+      <w:bookmarkEnd w:id="16"/>
+    </w:p>
+    <w:p>
+      <w:pPr>
+        <w:pStyle w:val="Heading3"/>
+      </w:pPr>
+      <w:r>
+        <w:t>Utilizarea practică</w:t>
+      </w:r>
+    </w:p>
+    <w:p>
+      <w:r>
+        <w:t>Serverul folosește</w:t>
+      </w:r>
+      <w:r>
+        <w:t xml:space="preserve"> foarte multă memorie RAM și sc</w:t>
+      </w:r>
+      <w:r>
+        <w:t>r</w:t>
+      </w:r>
+      <w:r>
+        <w:t>i</w:t>
+      </w:r>
+      <w:r>
+        <w:t xml:space="preserve">e pe disc asincron. Acest lucru </w:t>
+      </w:r>
+      <w:r>
+        <w:t xml:space="preserve">nu îl face </w:t>
+      </w:r>
+      <w:r>
+        <w:t>recomandat pentru date importante deoare</w:t>
+      </w:r>
+      <w:r>
+        <w:t xml:space="preserve">ce există o probabilitate mare </w:t>
+      </w:r>
+      <w:r>
+        <w:t>de pierdere de date în cazul căderii serverului (tensiune electrică, sursă defectuoasă</w:t>
+      </w:r>
+      <w:r>
+        <w:t>, probleme de rețea etc.</w:t>
+      </w:r>
+      <w:r>
+        <w:t xml:space="preserve">). Pe de altă parte, acest lucru face </w:t>
+      </w:r>
+      <w:r>
+        <w:t xml:space="preserve">ca </w:t>
+      </w:r>
+      <w:r>
+        <w:t xml:space="preserve">Redis </w:t>
+      </w:r>
+      <w:r>
+        <w:t xml:space="preserve">să fie </w:t>
+      </w:r>
+      <w:r>
+        <w:t xml:space="preserve">unul dintre cele mai rapide servere din domeniul său și utilizabil pentru datele </w:t>
+      </w:r>
+      <w:r>
+        <w:t>comune „mai puțin importante” care</w:t>
+      </w:r>
+      <w:r>
+        <w:t xml:space="preserve"> se regăsesc în aplicațiile web curente, în special în rețe</w:t>
+      </w:r>
+      <w:r>
+        <w:t>lele de socializare</w:t>
+      </w:r>
+      <w:r>
+        <w:t xml:space="preserve">. În rarele cazuri în care serverul cade, nu va fi atât de </w:t>
+      </w:r>
+      <w:r>
+        <w:t xml:space="preserve">importantă salvarea </w:t>
+      </w:r>
+      <w:r>
+        <w:t xml:space="preserve">unei postări sau </w:t>
+      </w:r>
+      <w:r>
+        <w:t xml:space="preserve">etichetarea </w:t>
+      </w:r>
+      <w:r>
+        <w:t xml:space="preserve">unei persoane într-o poză. Este însă vital pentru rețeaua de socializare să </w:t>
+      </w:r>
+      <w:r>
+        <w:t>asigure</w:t>
+      </w:r>
+      <w:r>
+        <w:t xml:space="preserve"> o viteză de utilizare plăcută fără</w:t>
+      </w:r>
+      <w:r>
+        <w:t xml:space="preserve"> ca experiența să fie încetinită de</w:t>
+      </w:r>
+      <w:r>
+        <w:t xml:space="preserve"> </w:t>
+      </w:r>
+      <w:r>
+        <w:t xml:space="preserve">operațiuni pe </w:t>
+      </w:r>
+      <w:r>
+        <w:t>baze de date</w:t>
+      </w:r>
+      <w:r>
+        <w:t xml:space="preserve"> tradiționale</w:t>
       </w:r>
       <w:r>
         <w:t>.</w:t>
@@ -5114,7 +6562,31 @@
     </w:p>
     <w:p>
       <w:r>
-        <w:t>Ca și alte servere de structuri de date, Redis implementează operații de inserare, ștergere și căutare. Include operații pe liste și pe seturi, iar operațiile de actualizare le face prin blocare, urmată de replicare asincronă. Este estimat să suporte în jur de 100.000 de operații de recuperare/actualizare pe secundă folosind un server cu 8 nuclee</w:t>
+        <w:t>Ca și alte servere de structuri de date, Redis implementează operații de inserare, ștergere și căutare.</w:t>
+      </w:r>
+      <w:r>
+        <w:t xml:space="preserve"> Include operații pe liste și</w:t>
+      </w:r>
+      <w:r>
+        <w:t xml:space="preserve"> seturi, iar operațiile de actualizare </w:t>
+      </w:r>
+      <w:r>
+        <w:t>sunt blocante</w:t>
+      </w:r>
+      <w:r>
+        <w:t xml:space="preserve">, </w:t>
+      </w:r>
+      <w:r>
+        <w:t xml:space="preserve">modificările fiind replicate pe celelalte noduri Redis în mod </w:t>
+      </w:r>
+      <w:r>
+        <w:t>a</w:t>
+      </w:r>
+      <w:r>
+        <w:t>sincron</w:t>
+      </w:r>
+      <w:r>
+        <w:t>. Este estimat să suporte în jur de 100.000 de operații de recuperare/actualizare pe secundă folosind un server cu 8 nuclee</w:t>
       </w:r>
       <w:r>
         <w:t xml:space="preserve"> și 50 de clienți concurenți</w:t>
@@ -5125,7 +6597,19 @@
     </w:p>
     <w:p>
       <w:r>
-        <w:t>Una dintre caracteristicile impresionante este suportul pentru limbaje de programare:</w:t>
+        <w:t>Una dintre caracteristicile impresionante</w:t>
+      </w:r>
+      <w:r>
+        <w:t xml:space="preserve"> ale Redis</w:t>
+      </w:r>
+      <w:r>
+        <w:t xml:space="preserve"> este suportul pentru limbaje de programare</w:t>
+      </w:r>
+      <w:r>
+        <w:t>, precum următoarele</w:t>
+      </w:r>
+      <w:r>
+        <w:t>:</w:t>
       </w:r>
     </w:p>
     <w:tbl>
@@ -5216,11 +6700,6 @@
             <w:r>
               <w:t>Erlang</w:t>
             </w:r>
-          </w:p>
-          <w:p>
-            <w:pPr>
-              <w:ind w:firstLine="0"/>
-            </w:pPr>
           </w:p>
         </w:tc>
         <w:tc>
@@ -5375,16 +6854,15 @@
         </w:tc>
       </w:tr>
     </w:tbl>
-    <w:p/>
     <w:p>
       <w:pPr>
         <w:pStyle w:val="Heading2"/>
       </w:pPr>
-      <w:bookmarkStart w:id="16" w:name="_Toc283831485"/>
+      <w:bookmarkStart w:id="17" w:name="_Toc283831485"/>
       <w:r>
         <w:t>Nginx – serverul web (proxy, load balancer)</w:t>
       </w:r>
-      <w:bookmarkEnd w:id="16"/>
+      <w:bookmarkEnd w:id="17"/>
     </w:p>
     <w:p>
       <w:pPr>
@@ -5456,21 +6934,21 @@
       <w:pPr>
         <w:pStyle w:val="Heading2"/>
       </w:pPr>
-      <w:bookmarkStart w:id="17" w:name="_Toc283831486"/>
+      <w:bookmarkStart w:id="18" w:name="_Toc283831486"/>
       <w:r>
         <w:t>Docker – platforma pentru aplicații distribuite</w:t>
       </w:r>
-      <w:bookmarkEnd w:id="17"/>
+      <w:bookmarkEnd w:id="18"/>
     </w:p>
     <w:p>
       <w:pPr>
         <w:pStyle w:val="Heading3"/>
       </w:pPr>
-      <w:bookmarkStart w:id="18" w:name="_Toc283831487"/>
+      <w:bookmarkStart w:id="19" w:name="_Toc283831487"/>
       <w:r>
         <w:t>Introducere</w:t>
       </w:r>
-      <w:bookmarkEnd w:id="18"/>
+      <w:bookmarkEnd w:id="19"/>
     </w:p>
     <w:p>
       <w:r>
@@ -5748,14 +7226,14 @@
           <w:noProof/>
         </w:rPr>
       </w:pPr>
-      <w:bookmarkStart w:id="19" w:name="_Toc283831488"/>
+      <w:bookmarkStart w:id="20" w:name="_Toc283831488"/>
       <w:r>
         <w:rPr>
           <w:noProof/>
         </w:rPr>
         <w:t>Problema mediului</w:t>
       </w:r>
-      <w:bookmarkEnd w:id="19"/>
+      <w:bookmarkEnd w:id="20"/>
     </w:p>
     <w:p>
       <w:r>
@@ -5827,7 +7305,7 @@
       </w:pPr>
       <w:r>
         <w:pict w14:anchorId="0F72BE1E">
-          <v:shape id="_x0000_i1026" type="#_x0000_t75" style="width:167.35pt;height:131.35pt">
+          <v:shape id="_x0000_i1026" type="#_x0000_t75" style="width:167pt;height:131pt">
             <v:imagedata r:id="rId12" o:title="docker-unionfs"/>
           </v:shape>
         </w:pict>
@@ -5839,7 +7317,7 @@
         <w:ind w:firstLine="0"/>
         <w:jc w:val="center"/>
       </w:pPr>
-      <w:bookmarkStart w:id="20" w:name="_Ref283822436"/>
+      <w:bookmarkStart w:id="21" w:name="_Ref283822436"/>
       <w:r>
         <w:t xml:space="preserve">Figura </w:t>
       </w:r>
@@ -5851,7 +7329,7 @@
           <w:t>2</w:t>
         </w:r>
       </w:fldSimple>
-      <w:bookmarkEnd w:id="20"/>
+      <w:bookmarkEnd w:id="21"/>
       <w:r>
         <w:rPr>
           <w:noProof/>
@@ -5868,11 +7346,11 @@
       <w:pPr>
         <w:pStyle w:val="Heading3"/>
       </w:pPr>
-      <w:bookmarkStart w:id="21" w:name="_Toc283831489"/>
+      <w:bookmarkStart w:id="22" w:name="_Toc283831489"/>
       <w:r>
         <w:t>Actualizarea software-ului</w:t>
       </w:r>
-      <w:bookmarkEnd w:id="21"/>
+      <w:bookmarkEnd w:id="22"/>
     </w:p>
     <w:p>
       <w:r>
@@ -5949,14 +7427,14 @@
           <w:lang w:val="ro-RO"/>
         </w:rPr>
       </w:pPr>
-      <w:bookmarkStart w:id="22" w:name="_Toc283831490"/>
+      <w:bookmarkStart w:id="23" w:name="_Toc283831490"/>
       <w:r>
         <w:rPr>
           <w:lang w:val="ro-RO"/>
         </w:rPr>
         <w:t>Eliminarea surprusului virtualizării</w:t>
       </w:r>
-      <w:bookmarkEnd w:id="22"/>
+      <w:bookmarkEnd w:id="23"/>
     </w:p>
     <w:p>
       <w:r>
@@ -6029,7 +7507,7 @@
             </w:pPr>
             <w:r>
               <w:pict w14:anchorId="4A020046">
-                <v:shape id="_x0000_i1027" type="#_x0000_t75" style="width:3in;height:129.35pt">
+                <v:shape id="_x0000_i1027" type="#_x0000_t75" style="width:3in;height:129pt">
                   <v:imagedata r:id="rId13" o:title="Screen Shot 2015-01-21 at 23"/>
                 </v:shape>
               </w:pict>
@@ -6042,7 +7520,7 @@
               <w:ind w:firstLine="0"/>
               <w:jc w:val="center"/>
             </w:pPr>
-            <w:bookmarkStart w:id="23" w:name="_Ref283822405"/>
+            <w:bookmarkStart w:id="24" w:name="_Ref283822405"/>
             <w:r>
               <w:t xml:space="preserve">Figura </w:t>
             </w:r>
@@ -6054,7 +7532,7 @@
                 <w:t>3</w:t>
               </w:r>
             </w:fldSimple>
-            <w:bookmarkEnd w:id="23"/>
+            <w:bookmarkEnd w:id="24"/>
             <w:r>
               <w:t>: Numărul de cereri procesate în 800s</w:t>
             </w:r>
@@ -6084,7 +7562,7 @@
             </w:pPr>
             <w:r>
               <w:pict w14:anchorId="566DFA4B">
-                <v:shape id="_x0000_i1028" type="#_x0000_t75" style="width:3in;height:127.35pt">
+                <v:shape id="_x0000_i1028" type="#_x0000_t75" style="width:3in;height:127pt">
                   <v:imagedata r:id="rId14" o:title="Screen Shot 2015-01-21 at 23"/>
                 </v:shape>
               </w:pict>
@@ -6135,7 +7613,7 @@
             </w:pPr>
             <w:r>
               <w:pict w14:anchorId="72151F6B">
-                <v:shape id="_x0000_i1029" type="#_x0000_t75" style="width:3in;height:133.35pt">
+                <v:shape id="_x0000_i1029" type="#_x0000_t75" style="width:3in;height:133pt">
                   <v:imagedata r:id="rId15" o:title="Screen Shot 2015-01-21 at 23"/>
                 </v:shape>
               </w:pict>
@@ -6148,7 +7626,7 @@
               <w:ind w:firstLine="0"/>
               <w:jc w:val="center"/>
             </w:pPr>
-            <w:bookmarkStart w:id="24" w:name="_Ref283822940"/>
+            <w:bookmarkStart w:id="25" w:name="_Ref283822940"/>
             <w:r>
               <w:t xml:space="preserve">Figura </w:t>
             </w:r>
@@ -6160,7 +7638,7 @@
                 <w:t>5</w:t>
               </w:r>
             </w:fldSimple>
-            <w:bookmarkEnd w:id="24"/>
+            <w:bookmarkEnd w:id="25"/>
             <w:r>
               <w:t>: Progresia timpului de răspuns pentru primele 800s (mai puțin e mai bine)</w:t>
             </w:r>
@@ -6180,7 +7658,7 @@
             </w:pPr>
             <w:r>
               <w:pict w14:anchorId="2248348D">
-                <v:shape id="_x0000_i1030" type="#_x0000_t75" style="width:3in;height:129.35pt">
+                <v:shape id="_x0000_i1030" type="#_x0000_t75" style="width:3in;height:129pt">
                   <v:imagedata r:id="rId16" o:title="Screen Shot 2015-01-21 at 23"/>
                 </v:shape>
               </w:pict>
@@ -7086,7 +8564,7 @@
           <w:rFonts w:eastAsia="Times New Roman"/>
         </w:rPr>
       </w:pPr>
-      <w:bookmarkStart w:id="25" w:name="_Ref283832654"/>
+      <w:bookmarkStart w:id="26" w:name="_Ref283832654"/>
       <w:r>
         <w:t xml:space="preserve">Tabelul </w:t>
       </w:r>
@@ -7098,7 +8576,7 @@
           <w:t>1</w:t>
         </w:r>
       </w:fldSimple>
-      <w:bookmarkEnd w:id="25"/>
+      <w:bookmarkEnd w:id="26"/>
       <w:r>
         <w:t>: Comparație de flexibilitate operațională</w:t>
       </w:r>
@@ -7114,7 +8592,7 @@
       <w:pPr>
         <w:pStyle w:val="Heading1"/>
       </w:pPr>
-      <w:bookmarkStart w:id="26" w:name="_Toc283831491"/>
+      <w:bookmarkStart w:id="27" w:name="_Toc283831491"/>
       <w:r>
         <w:rPr>
           <w:lang w:val="ro-RO"/>
@@ -7127,20 +8605,20 @@
         </w:rPr>
         <w:t xml:space="preserve"> infrastructurii</w:t>
       </w:r>
-      <w:bookmarkEnd w:id="26"/>
+      <w:bookmarkEnd w:id="27"/>
     </w:p>
     <w:p>
       <w:pPr>
         <w:pStyle w:val="Heading2"/>
       </w:pPr>
-      <w:bookmarkStart w:id="27" w:name="_Toc283831492"/>
+      <w:bookmarkStart w:id="28" w:name="_Toc283831492"/>
       <w:r>
         <w:t xml:space="preserve">Prezentare </w:t>
       </w:r>
       <w:r>
         <w:t>de ansamblu</w:t>
       </w:r>
-      <w:bookmarkEnd w:id="27"/>
+      <w:bookmarkEnd w:id="28"/>
     </w:p>
     <w:p>
       <w:pPr>
@@ -7150,7 +8628,7 @@
       </w:pPr>
       <w:r>
         <w:pict w14:anchorId="64AC306C">
-          <v:shape id="_x0000_i1036" type="#_x0000_t75" style="width:392.65pt;height:218pt">
+          <v:shape id="_x0000_i1036" type="#_x0000_t75" style="width:393pt;height:218pt">
             <v:imagedata r:id="rId17" o:title="arhitectura"/>
           </v:shape>
         </w:pict>
@@ -7187,31 +8665,31 @@
       <w:pPr>
         <w:pStyle w:val="Heading2"/>
       </w:pPr>
-      <w:bookmarkStart w:id="28" w:name="_Toc283831493"/>
+      <w:bookmarkStart w:id="29" w:name="_Toc283831493"/>
       <w:r>
         <w:t>Instalarea aplicației</w:t>
       </w:r>
-      <w:bookmarkEnd w:id="28"/>
+      <w:bookmarkEnd w:id="29"/>
     </w:p>
     <w:p>
       <w:pPr>
         <w:pStyle w:val="Heading2"/>
       </w:pPr>
-      <w:bookmarkStart w:id="29" w:name="_Toc283831494"/>
+      <w:bookmarkStart w:id="30" w:name="_Toc283831494"/>
       <w:r>
         <w:t>Securitatea mediului</w:t>
       </w:r>
-      <w:bookmarkEnd w:id="29"/>
+      <w:bookmarkEnd w:id="30"/>
     </w:p>
     <w:p>
       <w:pPr>
         <w:pStyle w:val="Heading2"/>
       </w:pPr>
-      <w:bookmarkStart w:id="30" w:name="_Toc283831495"/>
+      <w:bookmarkStart w:id="31" w:name="_Toc283831495"/>
       <w:r>
         <w:t>Scalabilitatea aplicației</w:t>
       </w:r>
-      <w:bookmarkEnd w:id="30"/>
+      <w:bookmarkEnd w:id="31"/>
     </w:p>
     <w:p>
       <w:pPr>
@@ -7223,7 +8701,7 @@
       <w:r>
         <w:br w:type="page"/>
       </w:r>
-      <w:bookmarkStart w:id="31" w:name="_Toc283831496"/>
+      <w:bookmarkStart w:id="32" w:name="_Toc283831496"/>
       <w:r>
         <w:t>Prezentarea aplica</w:t>
       </w:r>
@@ -7233,7 +8711,7 @@
         </w:rPr>
         <w:t>ției</w:t>
       </w:r>
-      <w:bookmarkEnd w:id="31"/>
+      <w:bookmarkEnd w:id="32"/>
     </w:p>
     <w:p>
       <w:pPr>
@@ -7242,14 +8720,14 @@
           <w:lang w:val="ro-RO"/>
         </w:rPr>
       </w:pPr>
-      <w:bookmarkStart w:id="32" w:name="_Toc283831497"/>
+      <w:bookmarkStart w:id="33" w:name="_Toc283831497"/>
       <w:r>
         <w:rPr>
           <w:lang w:val="ro-RO"/>
         </w:rPr>
         <w:t>Arhitectura software</w:t>
       </w:r>
-      <w:bookmarkEnd w:id="32"/>
+      <w:bookmarkEnd w:id="33"/>
     </w:p>
     <w:p>
       <w:pPr>
@@ -7272,14 +8750,14 @@
           <w:lang w:val="ro-RO"/>
         </w:rPr>
       </w:pPr>
-      <w:bookmarkStart w:id="33" w:name="_Toc283831498"/>
+      <w:bookmarkStart w:id="34" w:name="_Toc283831498"/>
       <w:r>
         <w:rPr>
           <w:lang w:val="ro-RO"/>
         </w:rPr>
         <w:t>Funcționalități server</w:t>
       </w:r>
-      <w:bookmarkEnd w:id="33"/>
+      <w:bookmarkEnd w:id="34"/>
     </w:p>
     <w:p>
       <w:r>
@@ -7294,8 +8772,6 @@
       <w:r>
         <w:t>de aplicație Node.js.</w:t>
       </w:r>
-      <w:bookmarkStart w:id="34" w:name="_GoBack"/>
-      <w:bookmarkEnd w:id="34"/>
     </w:p>
     <w:p>
       <w:pPr>
@@ -7310,7 +8786,25 @@
     </w:p>
     <w:p>
       <w:r>
-        <w:t xml:space="preserve">Clientul dezvoltat pentru această aplicație va rula într-un browser ce respectă noile standarde HTML5 și JavaScript ECMA-262, versiunea 3. S-a folosit </w:t>
+        <w:t xml:space="preserve">Clientul dezvoltat pentru această aplicație </w:t>
+      </w:r>
+      <w:r>
+        <w:t>r</w:t>
+      </w:r>
+      <w:r>
+        <w:t>ul</w:t>
+      </w:r>
+      <w:r>
+        <w:t>eaz</w:t>
+      </w:r>
+      <w:r>
+        <w:rPr>
+          <w:lang w:val="ro-RO"/>
+        </w:rPr>
+        <w:t>ă</w:t>
+      </w:r>
+      <w:r>
+        <w:t xml:space="preserve"> într-un browser ce respectă noile standarde HTML5 și JavaScript ECMA-262, versiunea 3. S-a folosit </w:t>
       </w:r>
       <w:r>
         <w:t>biblioteca</w:t>
@@ -7574,7 +9068,7 @@
         <w:rStyle w:val="PageNumber"/>
         <w:noProof/>
       </w:rPr>
-      <w:t>19</w:t>
+      <w:t>13</w:t>
     </w:r>
     <w:r>
       <w:rPr>
@@ -7623,7 +9117,7 @@
   <w:abstractNum w:abstractNumId="0">
     <w:nsid w:val="FFFFFF1D"/>
     <w:multiLevelType w:val="multilevel"/>
-    <w:tmpl w:val="4FC4A7F6"/>
+    <w:tmpl w:val="EEC2179A"/>
     <w:lvl w:ilvl="0">
       <w:start w:val="1"/>
       <w:numFmt w:val="bullet"/>
@@ -7946,6 +9440,268 @@
     </w:lvl>
   </w:abstractNum>
   <w:abstractNum w:abstractNumId="11">
+    <w:nsid w:val="00C82FFE"/>
+    <w:multiLevelType w:val="multilevel"/>
+    <w:tmpl w:val="BB9E5040"/>
+    <w:lvl w:ilvl="0">
+      <w:start w:val="1"/>
+      <w:numFmt w:val="bullet"/>
+      <w:lvlText w:val=""/>
+      <w:lvlJc w:val="left"/>
+      <w:pPr>
+        <w:tabs>
+          <w:tab w:val="num" w:pos="720"/>
+        </w:tabs>
+        <w:ind w:left="720" w:hanging="360"/>
+      </w:pPr>
+      <w:rPr>
+        <w:rFonts w:ascii="Symbol" w:hAnsi="Symbol" w:hint="default"/>
+        <w:sz w:val="20"/>
+      </w:rPr>
+    </w:lvl>
+    <w:lvl w:ilvl="1" w:tentative="1">
+      <w:start w:val="1"/>
+      <w:numFmt w:val="bullet"/>
+      <w:lvlText w:val=""/>
+      <w:lvlJc w:val="left"/>
+      <w:pPr>
+        <w:tabs>
+          <w:tab w:val="num" w:pos="1440"/>
+        </w:tabs>
+        <w:ind w:left="1440" w:hanging="360"/>
+      </w:pPr>
+      <w:rPr>
+        <w:rFonts w:ascii="Symbol" w:hAnsi="Symbol" w:hint="default"/>
+        <w:sz w:val="20"/>
+      </w:rPr>
+    </w:lvl>
+    <w:lvl w:ilvl="2" w:tentative="1">
+      <w:start w:val="1"/>
+      <w:numFmt w:val="bullet"/>
+      <w:lvlText w:val=""/>
+      <w:lvlJc w:val="left"/>
+      <w:pPr>
+        <w:tabs>
+          <w:tab w:val="num" w:pos="2160"/>
+        </w:tabs>
+        <w:ind w:left="2160" w:hanging="360"/>
+      </w:pPr>
+      <w:rPr>
+        <w:rFonts w:ascii="Symbol" w:hAnsi="Symbol" w:hint="default"/>
+        <w:sz w:val="20"/>
+      </w:rPr>
+    </w:lvl>
+    <w:lvl w:ilvl="3" w:tentative="1">
+      <w:start w:val="1"/>
+      <w:numFmt w:val="bullet"/>
+      <w:lvlText w:val=""/>
+      <w:lvlJc w:val="left"/>
+      <w:pPr>
+        <w:tabs>
+          <w:tab w:val="num" w:pos="2880"/>
+        </w:tabs>
+        <w:ind w:left="2880" w:hanging="360"/>
+      </w:pPr>
+      <w:rPr>
+        <w:rFonts w:ascii="Symbol" w:hAnsi="Symbol" w:hint="default"/>
+        <w:sz w:val="20"/>
+      </w:rPr>
+    </w:lvl>
+    <w:lvl w:ilvl="4" w:tentative="1">
+      <w:start w:val="1"/>
+      <w:numFmt w:val="bullet"/>
+      <w:lvlText w:val=""/>
+      <w:lvlJc w:val="left"/>
+      <w:pPr>
+        <w:tabs>
+          <w:tab w:val="num" w:pos="3600"/>
+        </w:tabs>
+        <w:ind w:left="3600" w:hanging="360"/>
+      </w:pPr>
+      <w:rPr>
+        <w:rFonts w:ascii="Symbol" w:hAnsi="Symbol" w:hint="default"/>
+        <w:sz w:val="20"/>
+      </w:rPr>
+    </w:lvl>
+    <w:lvl w:ilvl="5" w:tentative="1">
+      <w:start w:val="1"/>
+      <w:numFmt w:val="bullet"/>
+      <w:lvlText w:val=""/>
+      <w:lvlJc w:val="left"/>
+      <w:pPr>
+        <w:tabs>
+          <w:tab w:val="num" w:pos="4320"/>
+        </w:tabs>
+        <w:ind w:left="4320" w:hanging="360"/>
+      </w:pPr>
+      <w:rPr>
+        <w:rFonts w:ascii="Symbol" w:hAnsi="Symbol" w:hint="default"/>
+        <w:sz w:val="20"/>
+      </w:rPr>
+    </w:lvl>
+    <w:lvl w:ilvl="6" w:tentative="1">
+      <w:start w:val="1"/>
+      <w:numFmt w:val="bullet"/>
+      <w:lvlText w:val=""/>
+      <w:lvlJc w:val="left"/>
+      <w:pPr>
+        <w:tabs>
+          <w:tab w:val="num" w:pos="5040"/>
+        </w:tabs>
+        <w:ind w:left="5040" w:hanging="360"/>
+      </w:pPr>
+      <w:rPr>
+        <w:rFonts w:ascii="Symbol" w:hAnsi="Symbol" w:hint="default"/>
+        <w:sz w:val="20"/>
+      </w:rPr>
+    </w:lvl>
+    <w:lvl w:ilvl="7" w:tentative="1">
+      <w:start w:val="1"/>
+      <w:numFmt w:val="bullet"/>
+      <w:lvlText w:val=""/>
+      <w:lvlJc w:val="left"/>
+      <w:pPr>
+        <w:tabs>
+          <w:tab w:val="num" w:pos="5760"/>
+        </w:tabs>
+        <w:ind w:left="5760" w:hanging="360"/>
+      </w:pPr>
+      <w:rPr>
+        <w:rFonts w:ascii="Symbol" w:hAnsi="Symbol" w:hint="default"/>
+        <w:sz w:val="20"/>
+      </w:rPr>
+    </w:lvl>
+    <w:lvl w:ilvl="8" w:tentative="1">
+      <w:start w:val="1"/>
+      <w:numFmt w:val="bullet"/>
+      <w:lvlText w:val=""/>
+      <w:lvlJc w:val="left"/>
+      <w:pPr>
+        <w:tabs>
+          <w:tab w:val="num" w:pos="6480"/>
+        </w:tabs>
+        <w:ind w:left="6480" w:hanging="360"/>
+      </w:pPr>
+      <w:rPr>
+        <w:rFonts w:ascii="Symbol" w:hAnsi="Symbol" w:hint="default"/>
+        <w:sz w:val="20"/>
+      </w:rPr>
+    </w:lvl>
+  </w:abstractNum>
+  <w:abstractNum w:abstractNumId="12">
+    <w:nsid w:val="09814459"/>
+    <w:multiLevelType w:val="hybridMultilevel"/>
+    <w:tmpl w:val="73F61634"/>
+    <w:lvl w:ilvl="0" w:tplc="04090001">
+      <w:start w:val="1"/>
+      <w:numFmt w:val="bullet"/>
+      <w:lvlText w:val=""/>
+      <w:lvlJc w:val="left"/>
+      <w:pPr>
+        <w:ind w:left="1429" w:hanging="360"/>
+      </w:pPr>
+      <w:rPr>
+        <w:rFonts w:ascii="Symbol" w:hAnsi="Symbol" w:hint="default"/>
+      </w:rPr>
+    </w:lvl>
+    <w:lvl w:ilvl="1" w:tplc="04090003" w:tentative="1">
+      <w:start w:val="1"/>
+      <w:numFmt w:val="bullet"/>
+      <w:lvlText w:val="o"/>
+      <w:lvlJc w:val="left"/>
+      <w:pPr>
+        <w:ind w:left="2149" w:hanging="360"/>
+      </w:pPr>
+      <w:rPr>
+        <w:rFonts w:ascii="Courier New" w:hAnsi="Courier New" w:hint="default"/>
+      </w:rPr>
+    </w:lvl>
+    <w:lvl w:ilvl="2" w:tplc="04090005" w:tentative="1">
+      <w:start w:val="1"/>
+      <w:numFmt w:val="bullet"/>
+      <w:lvlText w:val=""/>
+      <w:lvlJc w:val="left"/>
+      <w:pPr>
+        <w:ind w:left="2869" w:hanging="360"/>
+      </w:pPr>
+      <w:rPr>
+        <w:rFonts w:ascii="Wingdings" w:hAnsi="Wingdings" w:hint="default"/>
+      </w:rPr>
+    </w:lvl>
+    <w:lvl w:ilvl="3" w:tplc="04090001" w:tentative="1">
+      <w:start w:val="1"/>
+      <w:numFmt w:val="bullet"/>
+      <w:lvlText w:val=""/>
+      <w:lvlJc w:val="left"/>
+      <w:pPr>
+        <w:ind w:left="3589" w:hanging="360"/>
+      </w:pPr>
+      <w:rPr>
+        <w:rFonts w:ascii="Symbol" w:hAnsi="Symbol" w:hint="default"/>
+      </w:rPr>
+    </w:lvl>
+    <w:lvl w:ilvl="4" w:tplc="04090003" w:tentative="1">
+      <w:start w:val="1"/>
+      <w:numFmt w:val="bullet"/>
+      <w:lvlText w:val="o"/>
+      <w:lvlJc w:val="left"/>
+      <w:pPr>
+        <w:ind w:left="4309" w:hanging="360"/>
+      </w:pPr>
+      <w:rPr>
+        <w:rFonts w:ascii="Courier New" w:hAnsi="Courier New" w:hint="default"/>
+      </w:rPr>
+    </w:lvl>
+    <w:lvl w:ilvl="5" w:tplc="04090005" w:tentative="1">
+      <w:start w:val="1"/>
+      <w:numFmt w:val="bullet"/>
+      <w:lvlText w:val=""/>
+      <w:lvlJc w:val="left"/>
+      <w:pPr>
+        <w:ind w:left="5029" w:hanging="360"/>
+      </w:pPr>
+      <w:rPr>
+        <w:rFonts w:ascii="Wingdings" w:hAnsi="Wingdings" w:hint="default"/>
+      </w:rPr>
+    </w:lvl>
+    <w:lvl w:ilvl="6" w:tplc="04090001" w:tentative="1">
+      <w:start w:val="1"/>
+      <w:numFmt w:val="bullet"/>
+      <w:lvlText w:val=""/>
+      <w:lvlJc w:val="left"/>
+      <w:pPr>
+        <w:ind w:left="5749" w:hanging="360"/>
+      </w:pPr>
+      <w:rPr>
+        <w:rFonts w:ascii="Symbol" w:hAnsi="Symbol" w:hint="default"/>
+      </w:rPr>
+    </w:lvl>
+    <w:lvl w:ilvl="7" w:tplc="04090003" w:tentative="1">
+      <w:start w:val="1"/>
+      <w:numFmt w:val="bullet"/>
+      <w:lvlText w:val="o"/>
+      <w:lvlJc w:val="left"/>
+      <w:pPr>
+        <w:ind w:left="6469" w:hanging="360"/>
+      </w:pPr>
+      <w:rPr>
+        <w:rFonts w:ascii="Courier New" w:hAnsi="Courier New" w:hint="default"/>
+      </w:rPr>
+    </w:lvl>
+    <w:lvl w:ilvl="8" w:tplc="04090005" w:tentative="1">
+      <w:start w:val="1"/>
+      <w:numFmt w:val="bullet"/>
+      <w:lvlText w:val=""/>
+      <w:lvlJc w:val="left"/>
+      <w:pPr>
+        <w:ind w:left="7189" w:hanging="360"/>
+      </w:pPr>
+      <w:rPr>
+        <w:rFonts w:ascii="Wingdings" w:hAnsi="Wingdings" w:hint="default"/>
+      </w:rPr>
+    </w:lvl>
+  </w:abstractNum>
+  <w:abstractNum w:abstractNumId="13">
     <w:nsid w:val="14621A51"/>
     <w:multiLevelType w:val="hybridMultilevel"/>
     <w:tmpl w:val="7F3222DE"/>
@@ -8058,7 +9814,7 @@
       </w:rPr>
     </w:lvl>
   </w:abstractNum>
-  <w:abstractNum w:abstractNumId="12">
+  <w:abstractNum w:abstractNumId="14">
     <w:nsid w:val="15EC433A"/>
     <w:multiLevelType w:val="multilevel"/>
     <w:tmpl w:val="AE72E5F6"/>
@@ -8171,7 +9927,156 @@
       </w:rPr>
     </w:lvl>
   </w:abstractNum>
-  <w:abstractNum w:abstractNumId="13">
+  <w:abstractNum w:abstractNumId="15">
+    <w:nsid w:val="1B891BD8"/>
+    <w:multiLevelType w:val="multilevel"/>
+    <w:tmpl w:val="C452366E"/>
+    <w:lvl w:ilvl="0">
+      <w:start w:val="1"/>
+      <w:numFmt w:val="bullet"/>
+      <w:lvlText w:val=""/>
+      <w:lvlJc w:val="left"/>
+      <w:pPr>
+        <w:tabs>
+          <w:tab w:val="num" w:pos="720"/>
+        </w:tabs>
+        <w:ind w:left="720" w:hanging="360"/>
+      </w:pPr>
+      <w:rPr>
+        <w:rFonts w:ascii="Symbol" w:hAnsi="Symbol" w:hint="default"/>
+        <w:sz w:val="20"/>
+      </w:rPr>
+    </w:lvl>
+    <w:lvl w:ilvl="1" w:tentative="1">
+      <w:start w:val="1"/>
+      <w:numFmt w:val="bullet"/>
+      <w:lvlText w:val=""/>
+      <w:lvlJc w:val="left"/>
+      <w:pPr>
+        <w:tabs>
+          <w:tab w:val="num" w:pos="1440"/>
+        </w:tabs>
+        <w:ind w:left="1440" w:hanging="360"/>
+      </w:pPr>
+      <w:rPr>
+        <w:rFonts w:ascii="Symbol" w:hAnsi="Symbol" w:hint="default"/>
+        <w:sz w:val="20"/>
+      </w:rPr>
+    </w:lvl>
+    <w:lvl w:ilvl="2" w:tentative="1">
+      <w:start w:val="1"/>
+      <w:numFmt w:val="bullet"/>
+      <w:lvlText w:val=""/>
+      <w:lvlJc w:val="left"/>
+      <w:pPr>
+        <w:tabs>
+          <w:tab w:val="num" w:pos="2160"/>
+        </w:tabs>
+        <w:ind w:left="2160" w:hanging="360"/>
+      </w:pPr>
+      <w:rPr>
+        <w:rFonts w:ascii="Symbol" w:hAnsi="Symbol" w:hint="default"/>
+        <w:sz w:val="20"/>
+      </w:rPr>
+    </w:lvl>
+    <w:lvl w:ilvl="3" w:tentative="1">
+      <w:start w:val="1"/>
+      <w:numFmt w:val="bullet"/>
+      <w:lvlText w:val=""/>
+      <w:lvlJc w:val="left"/>
+      <w:pPr>
+        <w:tabs>
+          <w:tab w:val="num" w:pos="2880"/>
+        </w:tabs>
+        <w:ind w:left="2880" w:hanging="360"/>
+      </w:pPr>
+      <w:rPr>
+        <w:rFonts w:ascii="Symbol" w:hAnsi="Symbol" w:hint="default"/>
+        <w:sz w:val="20"/>
+      </w:rPr>
+    </w:lvl>
+    <w:lvl w:ilvl="4" w:tentative="1">
+      <w:start w:val="1"/>
+      <w:numFmt w:val="bullet"/>
+      <w:lvlText w:val=""/>
+      <w:lvlJc w:val="left"/>
+      <w:pPr>
+        <w:tabs>
+          <w:tab w:val="num" w:pos="3600"/>
+        </w:tabs>
+        <w:ind w:left="3600" w:hanging="360"/>
+      </w:pPr>
+      <w:rPr>
+        <w:rFonts w:ascii="Symbol" w:hAnsi="Symbol" w:hint="default"/>
+        <w:sz w:val="20"/>
+      </w:rPr>
+    </w:lvl>
+    <w:lvl w:ilvl="5" w:tentative="1">
+      <w:start w:val="1"/>
+      <w:numFmt w:val="bullet"/>
+      <w:lvlText w:val=""/>
+      <w:lvlJc w:val="left"/>
+      <w:pPr>
+        <w:tabs>
+          <w:tab w:val="num" w:pos="4320"/>
+        </w:tabs>
+        <w:ind w:left="4320" w:hanging="360"/>
+      </w:pPr>
+      <w:rPr>
+        <w:rFonts w:ascii="Symbol" w:hAnsi="Symbol" w:hint="default"/>
+        <w:sz w:val="20"/>
+      </w:rPr>
+    </w:lvl>
+    <w:lvl w:ilvl="6" w:tentative="1">
+      <w:start w:val="1"/>
+      <w:numFmt w:val="bullet"/>
+      <w:lvlText w:val=""/>
+      <w:lvlJc w:val="left"/>
+      <w:pPr>
+        <w:tabs>
+          <w:tab w:val="num" w:pos="5040"/>
+        </w:tabs>
+        <w:ind w:left="5040" w:hanging="360"/>
+      </w:pPr>
+      <w:rPr>
+        <w:rFonts w:ascii="Symbol" w:hAnsi="Symbol" w:hint="default"/>
+        <w:sz w:val="20"/>
+      </w:rPr>
+    </w:lvl>
+    <w:lvl w:ilvl="7" w:tentative="1">
+      <w:start w:val="1"/>
+      <w:numFmt w:val="bullet"/>
+      <w:lvlText w:val=""/>
+      <w:lvlJc w:val="left"/>
+      <w:pPr>
+        <w:tabs>
+          <w:tab w:val="num" w:pos="5760"/>
+        </w:tabs>
+        <w:ind w:left="5760" w:hanging="360"/>
+      </w:pPr>
+      <w:rPr>
+        <w:rFonts w:ascii="Symbol" w:hAnsi="Symbol" w:hint="default"/>
+        <w:sz w:val="20"/>
+      </w:rPr>
+    </w:lvl>
+    <w:lvl w:ilvl="8" w:tentative="1">
+      <w:start w:val="1"/>
+      <w:numFmt w:val="bullet"/>
+      <w:lvlText w:val=""/>
+      <w:lvlJc w:val="left"/>
+      <w:pPr>
+        <w:tabs>
+          <w:tab w:val="num" w:pos="6480"/>
+        </w:tabs>
+        <w:ind w:left="6480" w:hanging="360"/>
+      </w:pPr>
+      <w:rPr>
+        <w:rFonts w:ascii="Symbol" w:hAnsi="Symbol" w:hint="default"/>
+        <w:sz w:val="20"/>
+      </w:rPr>
+    </w:lvl>
+  </w:abstractNum>
+  <w:abstractNum w:abstractNumId="16">
     <w:nsid w:val="20C67752"/>
     <w:multiLevelType w:val="multilevel"/>
     <w:tmpl w:val="04090025"/>
@@ -8257,7 +10162,7 @@
       </w:pPr>
     </w:lvl>
   </w:abstractNum>
-  <w:abstractNum w:abstractNumId="14">
+  <w:abstractNum w:abstractNumId="17">
     <w:nsid w:val="21685CBD"/>
     <w:multiLevelType w:val="hybridMultilevel"/>
     <w:tmpl w:val="F2F06864"/>
@@ -8370,7 +10275,269 @@
       </w:rPr>
     </w:lvl>
   </w:abstractNum>
-  <w:abstractNum w:abstractNumId="15">
+  <w:abstractNum w:abstractNumId="18">
+    <w:nsid w:val="2C863EFD"/>
+    <w:multiLevelType w:val="multilevel"/>
+    <w:tmpl w:val="66A65580"/>
+    <w:lvl w:ilvl="0">
+      <w:start w:val="1"/>
+      <w:numFmt w:val="bullet"/>
+      <w:lvlText w:val=""/>
+      <w:lvlJc w:val="left"/>
+      <w:pPr>
+        <w:tabs>
+          <w:tab w:val="num" w:pos="720"/>
+        </w:tabs>
+        <w:ind w:left="720" w:hanging="360"/>
+      </w:pPr>
+      <w:rPr>
+        <w:rFonts w:ascii="Symbol" w:hAnsi="Symbol" w:hint="default"/>
+        <w:sz w:val="20"/>
+      </w:rPr>
+    </w:lvl>
+    <w:lvl w:ilvl="1" w:tentative="1">
+      <w:start w:val="1"/>
+      <w:numFmt w:val="bullet"/>
+      <w:lvlText w:val=""/>
+      <w:lvlJc w:val="left"/>
+      <w:pPr>
+        <w:tabs>
+          <w:tab w:val="num" w:pos="1440"/>
+        </w:tabs>
+        <w:ind w:left="1440" w:hanging="360"/>
+      </w:pPr>
+      <w:rPr>
+        <w:rFonts w:ascii="Symbol" w:hAnsi="Symbol" w:hint="default"/>
+        <w:sz w:val="20"/>
+      </w:rPr>
+    </w:lvl>
+    <w:lvl w:ilvl="2" w:tentative="1">
+      <w:start w:val="1"/>
+      <w:numFmt w:val="bullet"/>
+      <w:lvlText w:val=""/>
+      <w:lvlJc w:val="left"/>
+      <w:pPr>
+        <w:tabs>
+          <w:tab w:val="num" w:pos="2160"/>
+        </w:tabs>
+        <w:ind w:left="2160" w:hanging="360"/>
+      </w:pPr>
+      <w:rPr>
+        <w:rFonts w:ascii="Symbol" w:hAnsi="Symbol" w:hint="default"/>
+        <w:sz w:val="20"/>
+      </w:rPr>
+    </w:lvl>
+    <w:lvl w:ilvl="3" w:tentative="1">
+      <w:start w:val="1"/>
+      <w:numFmt w:val="bullet"/>
+      <w:lvlText w:val=""/>
+      <w:lvlJc w:val="left"/>
+      <w:pPr>
+        <w:tabs>
+          <w:tab w:val="num" w:pos="2880"/>
+        </w:tabs>
+        <w:ind w:left="2880" w:hanging="360"/>
+      </w:pPr>
+      <w:rPr>
+        <w:rFonts w:ascii="Symbol" w:hAnsi="Symbol" w:hint="default"/>
+        <w:sz w:val="20"/>
+      </w:rPr>
+    </w:lvl>
+    <w:lvl w:ilvl="4" w:tentative="1">
+      <w:start w:val="1"/>
+      <w:numFmt w:val="bullet"/>
+      <w:lvlText w:val=""/>
+      <w:lvlJc w:val="left"/>
+      <w:pPr>
+        <w:tabs>
+          <w:tab w:val="num" w:pos="3600"/>
+        </w:tabs>
+        <w:ind w:left="3600" w:hanging="360"/>
+      </w:pPr>
+      <w:rPr>
+        <w:rFonts w:ascii="Symbol" w:hAnsi="Symbol" w:hint="default"/>
+        <w:sz w:val="20"/>
+      </w:rPr>
+    </w:lvl>
+    <w:lvl w:ilvl="5" w:tentative="1">
+      <w:start w:val="1"/>
+      <w:numFmt w:val="bullet"/>
+      <w:lvlText w:val=""/>
+      <w:lvlJc w:val="left"/>
+      <w:pPr>
+        <w:tabs>
+          <w:tab w:val="num" w:pos="4320"/>
+        </w:tabs>
+        <w:ind w:left="4320" w:hanging="360"/>
+      </w:pPr>
+      <w:rPr>
+        <w:rFonts w:ascii="Symbol" w:hAnsi="Symbol" w:hint="default"/>
+        <w:sz w:val="20"/>
+      </w:rPr>
+    </w:lvl>
+    <w:lvl w:ilvl="6" w:tentative="1">
+      <w:start w:val="1"/>
+      <w:numFmt w:val="bullet"/>
+      <w:lvlText w:val=""/>
+      <w:lvlJc w:val="left"/>
+      <w:pPr>
+        <w:tabs>
+          <w:tab w:val="num" w:pos="5040"/>
+        </w:tabs>
+        <w:ind w:left="5040" w:hanging="360"/>
+      </w:pPr>
+      <w:rPr>
+        <w:rFonts w:ascii="Symbol" w:hAnsi="Symbol" w:hint="default"/>
+        <w:sz w:val="20"/>
+      </w:rPr>
+    </w:lvl>
+    <w:lvl w:ilvl="7" w:tentative="1">
+      <w:start w:val="1"/>
+      <w:numFmt w:val="bullet"/>
+      <w:lvlText w:val=""/>
+      <w:lvlJc w:val="left"/>
+      <w:pPr>
+        <w:tabs>
+          <w:tab w:val="num" w:pos="5760"/>
+        </w:tabs>
+        <w:ind w:left="5760" w:hanging="360"/>
+      </w:pPr>
+      <w:rPr>
+        <w:rFonts w:ascii="Symbol" w:hAnsi="Symbol" w:hint="default"/>
+        <w:sz w:val="20"/>
+      </w:rPr>
+    </w:lvl>
+    <w:lvl w:ilvl="8" w:tentative="1">
+      <w:start w:val="1"/>
+      <w:numFmt w:val="bullet"/>
+      <w:lvlText w:val=""/>
+      <w:lvlJc w:val="left"/>
+      <w:pPr>
+        <w:tabs>
+          <w:tab w:val="num" w:pos="6480"/>
+        </w:tabs>
+        <w:ind w:left="6480" w:hanging="360"/>
+      </w:pPr>
+      <w:rPr>
+        <w:rFonts w:ascii="Symbol" w:hAnsi="Symbol" w:hint="default"/>
+        <w:sz w:val="20"/>
+      </w:rPr>
+    </w:lvl>
+  </w:abstractNum>
+  <w:abstractNum w:abstractNumId="19">
+    <w:nsid w:val="38961FAD"/>
+    <w:multiLevelType w:val="hybridMultilevel"/>
+    <w:tmpl w:val="F020A73E"/>
+    <w:lvl w:ilvl="0" w:tplc="04090001">
+      <w:start w:val="1"/>
+      <w:numFmt w:val="bullet"/>
+      <w:lvlText w:val=""/>
+      <w:lvlJc w:val="left"/>
+      <w:pPr>
+        <w:ind w:left="720" w:hanging="360"/>
+      </w:pPr>
+      <w:rPr>
+        <w:rFonts w:ascii="Symbol" w:hAnsi="Symbol" w:hint="default"/>
+      </w:rPr>
+    </w:lvl>
+    <w:lvl w:ilvl="1" w:tplc="04090003" w:tentative="1">
+      <w:start w:val="1"/>
+      <w:numFmt w:val="bullet"/>
+      <w:lvlText w:val="o"/>
+      <w:lvlJc w:val="left"/>
+      <w:pPr>
+        <w:ind w:left="1440" w:hanging="360"/>
+      </w:pPr>
+      <w:rPr>
+        <w:rFonts w:ascii="Courier New" w:hAnsi="Courier New" w:hint="default"/>
+      </w:rPr>
+    </w:lvl>
+    <w:lvl w:ilvl="2" w:tplc="04090005" w:tentative="1">
+      <w:start w:val="1"/>
+      <w:numFmt w:val="bullet"/>
+      <w:lvlText w:val=""/>
+      <w:lvlJc w:val="left"/>
+      <w:pPr>
+        <w:ind w:left="2160" w:hanging="360"/>
+      </w:pPr>
+      <w:rPr>
+        <w:rFonts w:ascii="Wingdings" w:hAnsi="Wingdings" w:hint="default"/>
+      </w:rPr>
+    </w:lvl>
+    <w:lvl w:ilvl="3" w:tplc="04090001" w:tentative="1">
+      <w:start w:val="1"/>
+      <w:numFmt w:val="bullet"/>
+      <w:lvlText w:val=""/>
+      <w:lvlJc w:val="left"/>
+      <w:pPr>
+        <w:ind w:left="2880" w:hanging="360"/>
+      </w:pPr>
+      <w:rPr>
+        <w:rFonts w:ascii="Symbol" w:hAnsi="Symbol" w:hint="default"/>
+      </w:rPr>
+    </w:lvl>
+    <w:lvl w:ilvl="4" w:tplc="04090003" w:tentative="1">
+      <w:start w:val="1"/>
+      <w:numFmt w:val="bullet"/>
+      <w:lvlText w:val="o"/>
+      <w:lvlJc w:val="left"/>
+      <w:pPr>
+        <w:ind w:left="3600" w:hanging="360"/>
+      </w:pPr>
+      <w:rPr>
+        <w:rFonts w:ascii="Courier New" w:hAnsi="Courier New" w:hint="default"/>
+      </w:rPr>
+    </w:lvl>
+    <w:lvl w:ilvl="5" w:tplc="04090005" w:tentative="1">
+      <w:start w:val="1"/>
+      <w:numFmt w:val="bullet"/>
+      <w:lvlText w:val=""/>
+      <w:lvlJc w:val="left"/>
+      <w:pPr>
+        <w:ind w:left="4320" w:hanging="360"/>
+      </w:pPr>
+      <w:rPr>
+        <w:rFonts w:ascii="Wingdings" w:hAnsi="Wingdings" w:hint="default"/>
+      </w:rPr>
+    </w:lvl>
+    <w:lvl w:ilvl="6" w:tplc="04090001" w:tentative="1">
+      <w:start w:val="1"/>
+      <w:numFmt w:val="bullet"/>
+      <w:lvlText w:val=""/>
+      <w:lvlJc w:val="left"/>
+      <w:pPr>
+        <w:ind w:left="5040" w:hanging="360"/>
+      </w:pPr>
+      <w:rPr>
+        <w:rFonts w:ascii="Symbol" w:hAnsi="Symbol" w:hint="default"/>
+      </w:rPr>
+    </w:lvl>
+    <w:lvl w:ilvl="7" w:tplc="04090003" w:tentative="1">
+      <w:start w:val="1"/>
+      <w:numFmt w:val="bullet"/>
+      <w:lvlText w:val="o"/>
+      <w:lvlJc w:val="left"/>
+      <w:pPr>
+        <w:ind w:left="5760" w:hanging="360"/>
+      </w:pPr>
+      <w:rPr>
+        <w:rFonts w:ascii="Courier New" w:hAnsi="Courier New" w:hint="default"/>
+      </w:rPr>
+    </w:lvl>
+    <w:lvl w:ilvl="8" w:tplc="04090005" w:tentative="1">
+      <w:start w:val="1"/>
+      <w:numFmt w:val="bullet"/>
+      <w:lvlText w:val=""/>
+      <w:lvlJc w:val="left"/>
+      <w:pPr>
+        <w:ind w:left="6480" w:hanging="360"/>
+      </w:pPr>
+      <w:rPr>
+        <w:rFonts w:ascii="Wingdings" w:hAnsi="Wingdings" w:hint="default"/>
+      </w:rPr>
+    </w:lvl>
+  </w:abstractNum>
+  <w:abstractNum w:abstractNumId="20">
     <w:nsid w:val="3D343326"/>
     <w:multiLevelType w:val="hybridMultilevel"/>
     <w:tmpl w:val="47921D7A"/>
@@ -8459,7 +10626,7 @@
       </w:pPr>
     </w:lvl>
   </w:abstractNum>
-  <w:abstractNum w:abstractNumId="16">
+  <w:abstractNum w:abstractNumId="21">
     <w:nsid w:val="3FDC1D93"/>
     <w:multiLevelType w:val="hybridMultilevel"/>
     <w:tmpl w:val="B40E1CD0"/>
@@ -8548,7 +10715,7 @@
       </w:pPr>
     </w:lvl>
   </w:abstractNum>
-  <w:abstractNum w:abstractNumId="17">
+  <w:abstractNum w:abstractNumId="22">
     <w:nsid w:val="40483D29"/>
     <w:multiLevelType w:val="multilevel"/>
     <w:tmpl w:val="020AB10C"/>
@@ -8697,7 +10864,7 @@
       </w:rPr>
     </w:lvl>
   </w:abstractNum>
-  <w:abstractNum w:abstractNumId="18">
+  <w:abstractNum w:abstractNumId="23">
     <w:nsid w:val="4317105E"/>
     <w:multiLevelType w:val="hybridMultilevel"/>
     <w:tmpl w:val="71A0995E"/>
@@ -8836,7 +11003,7 @@
       </w:rPr>
     </w:lvl>
   </w:abstractNum>
-  <w:abstractNum w:abstractNumId="19">
+  <w:abstractNum w:abstractNumId="24">
     <w:nsid w:val="4BB6389A"/>
     <w:multiLevelType w:val="hybridMultilevel"/>
     <w:tmpl w:val="42D6942E"/>
@@ -8949,13 +11116,13 @@
       </w:rPr>
     </w:lvl>
   </w:abstractNum>
-  <w:abstractNum w:abstractNumId="20">
+  <w:abstractNum w:abstractNumId="25">
     <w:nsid w:val="4C8F5015"/>
     <w:multiLevelType w:val="multilevel"/>
     <w:tmpl w:val="F92C9466"/>
     <w:numStyleLink w:val="111111"/>
   </w:abstractNum>
-  <w:abstractNum w:abstractNumId="21">
+  <w:abstractNum w:abstractNumId="26">
     <w:nsid w:val="4CEC4223"/>
     <w:multiLevelType w:val="hybridMultilevel"/>
     <w:tmpl w:val="8F926906"/>
@@ -9044,7 +11211,7 @@
       </w:pPr>
     </w:lvl>
   </w:abstractNum>
-  <w:abstractNum w:abstractNumId="22">
+  <w:abstractNum w:abstractNumId="27">
     <w:nsid w:val="5312185B"/>
     <w:multiLevelType w:val="multilevel"/>
     <w:tmpl w:val="C41CF730"/>
@@ -9166,7 +11333,7 @@
       </w:rPr>
     </w:lvl>
   </w:abstractNum>
-  <w:abstractNum w:abstractNumId="23">
+  <w:abstractNum w:abstractNumId="28">
     <w:nsid w:val="54F635A1"/>
     <w:multiLevelType w:val="hybridMultilevel"/>
     <w:tmpl w:val="62EEDE9C"/>
@@ -9279,7 +11446,7 @@
       </w:rPr>
     </w:lvl>
   </w:abstractNum>
-  <w:abstractNum w:abstractNumId="24">
+  <w:abstractNum w:abstractNumId="29">
     <w:nsid w:val="5AE970D9"/>
     <w:multiLevelType w:val="hybridMultilevel"/>
     <w:tmpl w:val="27B8058A"/>
@@ -9425,7 +11592,7 @@
       </w:rPr>
     </w:lvl>
   </w:abstractNum>
-  <w:abstractNum w:abstractNumId="25">
+  <w:abstractNum w:abstractNumId="30">
     <w:nsid w:val="5D025FF4"/>
     <w:multiLevelType w:val="hybridMultilevel"/>
     <w:tmpl w:val="C7848712"/>
@@ -9565,7 +11732,7 @@
       </w:rPr>
     </w:lvl>
   </w:abstractNum>
-  <w:abstractNum w:abstractNumId="26">
+  <w:abstractNum w:abstractNumId="31">
     <w:nsid w:val="60B82D65"/>
     <w:multiLevelType w:val="hybridMultilevel"/>
     <w:tmpl w:val="76286CE8"/>
@@ -9651,7 +11818,7 @@
       </w:pPr>
     </w:lvl>
   </w:abstractNum>
-  <w:abstractNum w:abstractNumId="27">
+  <w:abstractNum w:abstractNumId="32">
     <w:nsid w:val="63B908EF"/>
     <w:multiLevelType w:val="hybridMultilevel"/>
     <w:tmpl w:val="F76450DC"/>
@@ -9737,7 +11904,156 @@
       </w:pPr>
     </w:lvl>
   </w:abstractNum>
-  <w:abstractNum w:abstractNumId="28">
+  <w:abstractNum w:abstractNumId="33">
+    <w:nsid w:val="66A520AD"/>
+    <w:multiLevelType w:val="multilevel"/>
+    <w:tmpl w:val="AC70C492"/>
+    <w:lvl w:ilvl="0">
+      <w:start w:val="1"/>
+      <w:numFmt w:val="bullet"/>
+      <w:lvlText w:val=""/>
+      <w:lvlJc w:val="left"/>
+      <w:pPr>
+        <w:tabs>
+          <w:tab w:val="num" w:pos="720"/>
+        </w:tabs>
+        <w:ind w:left="720" w:hanging="360"/>
+      </w:pPr>
+      <w:rPr>
+        <w:rFonts w:ascii="Symbol" w:hAnsi="Symbol" w:hint="default"/>
+        <w:sz w:val="20"/>
+      </w:rPr>
+    </w:lvl>
+    <w:lvl w:ilvl="1" w:tentative="1">
+      <w:start w:val="1"/>
+      <w:numFmt w:val="bullet"/>
+      <w:lvlText w:val=""/>
+      <w:lvlJc w:val="left"/>
+      <w:pPr>
+        <w:tabs>
+          <w:tab w:val="num" w:pos="1440"/>
+        </w:tabs>
+        <w:ind w:left="1440" w:hanging="360"/>
+      </w:pPr>
+      <w:rPr>
+        <w:rFonts w:ascii="Symbol" w:hAnsi="Symbol" w:hint="default"/>
+        <w:sz w:val="20"/>
+      </w:rPr>
+    </w:lvl>
+    <w:lvl w:ilvl="2" w:tentative="1">
+      <w:start w:val="1"/>
+      <w:numFmt w:val="bullet"/>
+      <w:lvlText w:val=""/>
+      <w:lvlJc w:val="left"/>
+      <w:pPr>
+        <w:tabs>
+          <w:tab w:val="num" w:pos="2160"/>
+        </w:tabs>
+        <w:ind w:left="2160" w:hanging="360"/>
+      </w:pPr>
+      <w:rPr>
+        <w:rFonts w:ascii="Symbol" w:hAnsi="Symbol" w:hint="default"/>
+        <w:sz w:val="20"/>
+      </w:rPr>
+    </w:lvl>
+    <w:lvl w:ilvl="3" w:tentative="1">
+      <w:start w:val="1"/>
+      <w:numFmt w:val="bullet"/>
+      <w:lvlText w:val=""/>
+      <w:lvlJc w:val="left"/>
+      <w:pPr>
+        <w:tabs>
+          <w:tab w:val="num" w:pos="2880"/>
+        </w:tabs>
+        <w:ind w:left="2880" w:hanging="360"/>
+      </w:pPr>
+      <w:rPr>
+        <w:rFonts w:ascii="Symbol" w:hAnsi="Symbol" w:hint="default"/>
+        <w:sz w:val="20"/>
+      </w:rPr>
+    </w:lvl>
+    <w:lvl w:ilvl="4" w:tentative="1">
+      <w:start w:val="1"/>
+      <w:numFmt w:val="bullet"/>
+      <w:lvlText w:val=""/>
+      <w:lvlJc w:val="left"/>
+      <w:pPr>
+        <w:tabs>
+          <w:tab w:val="num" w:pos="3600"/>
+        </w:tabs>
+        <w:ind w:left="3600" w:hanging="360"/>
+      </w:pPr>
+      <w:rPr>
+        <w:rFonts w:ascii="Symbol" w:hAnsi="Symbol" w:hint="default"/>
+        <w:sz w:val="20"/>
+      </w:rPr>
+    </w:lvl>
+    <w:lvl w:ilvl="5" w:tentative="1">
+      <w:start w:val="1"/>
+      <w:numFmt w:val="bullet"/>
+      <w:lvlText w:val=""/>
+      <w:lvlJc w:val="left"/>
+      <w:pPr>
+        <w:tabs>
+          <w:tab w:val="num" w:pos="4320"/>
+        </w:tabs>
+        <w:ind w:left="4320" w:hanging="360"/>
+      </w:pPr>
+      <w:rPr>
+        <w:rFonts w:ascii="Symbol" w:hAnsi="Symbol" w:hint="default"/>
+        <w:sz w:val="20"/>
+      </w:rPr>
+    </w:lvl>
+    <w:lvl w:ilvl="6" w:tentative="1">
+      <w:start w:val="1"/>
+      <w:numFmt w:val="bullet"/>
+      <w:lvlText w:val=""/>
+      <w:lvlJc w:val="left"/>
+      <w:pPr>
+        <w:tabs>
+          <w:tab w:val="num" w:pos="5040"/>
+        </w:tabs>
+        <w:ind w:left="5040" w:hanging="360"/>
+      </w:pPr>
+      <w:rPr>
+        <w:rFonts w:ascii="Symbol" w:hAnsi="Symbol" w:hint="default"/>
+        <w:sz w:val="20"/>
+      </w:rPr>
+    </w:lvl>
+    <w:lvl w:ilvl="7" w:tentative="1">
+      <w:start w:val="1"/>
+      <w:numFmt w:val="bullet"/>
+      <w:lvlText w:val=""/>
+      <w:lvlJc w:val="left"/>
+      <w:pPr>
+        <w:tabs>
+          <w:tab w:val="num" w:pos="5760"/>
+        </w:tabs>
+        <w:ind w:left="5760" w:hanging="360"/>
+      </w:pPr>
+      <w:rPr>
+        <w:rFonts w:ascii="Symbol" w:hAnsi="Symbol" w:hint="default"/>
+        <w:sz w:val="20"/>
+      </w:rPr>
+    </w:lvl>
+    <w:lvl w:ilvl="8" w:tentative="1">
+      <w:start w:val="1"/>
+      <w:numFmt w:val="bullet"/>
+      <w:lvlText w:val=""/>
+      <w:lvlJc w:val="left"/>
+      <w:pPr>
+        <w:tabs>
+          <w:tab w:val="num" w:pos="6480"/>
+        </w:tabs>
+        <w:ind w:left="6480" w:hanging="360"/>
+      </w:pPr>
+      <w:rPr>
+        <w:rFonts w:ascii="Symbol" w:hAnsi="Symbol" w:hint="default"/>
+        <w:sz w:val="20"/>
+      </w:rPr>
+    </w:lvl>
+  </w:abstractNum>
+  <w:abstractNum w:abstractNumId="34">
     <w:nsid w:val="679D4154"/>
     <w:multiLevelType w:val="multilevel"/>
     <w:tmpl w:val="F92C9466"/>
@@ -9851,7 +12167,7 @@
       </w:pPr>
     </w:lvl>
   </w:abstractNum>
-  <w:abstractNum w:abstractNumId="29">
+  <w:abstractNum w:abstractNumId="35">
     <w:nsid w:val="68930D6C"/>
     <w:multiLevelType w:val="multilevel"/>
     <w:tmpl w:val="0409001D"/>
@@ -9937,7 +12253,7 @@
       </w:pPr>
     </w:lvl>
   </w:abstractNum>
-  <w:abstractNum w:abstractNumId="30">
+  <w:abstractNum w:abstractNumId="36">
     <w:nsid w:val="6EF50A4A"/>
     <w:multiLevelType w:val="hybridMultilevel"/>
     <w:tmpl w:val="C2188F7E"/>
@@ -10050,7 +12366,7 @@
       </w:rPr>
     </w:lvl>
   </w:abstractNum>
-  <w:abstractNum w:abstractNumId="31">
+  <w:abstractNum w:abstractNumId="37">
     <w:nsid w:val="72323BE9"/>
     <w:multiLevelType w:val="hybridMultilevel"/>
     <w:tmpl w:val="2F0E8160"/>
@@ -10136,7 +12452,7 @@
       </w:pPr>
     </w:lvl>
   </w:abstractNum>
-  <w:abstractNum w:abstractNumId="32">
+  <w:abstractNum w:abstractNumId="38">
     <w:nsid w:val="731B3160"/>
     <w:multiLevelType w:val="hybridMultilevel"/>
     <w:tmpl w:val="EB604BE2"/>
@@ -10222,7 +12538,7 @@
       </w:pPr>
     </w:lvl>
   </w:abstractNum>
-  <w:abstractNum w:abstractNumId="33">
+  <w:abstractNum w:abstractNumId="39">
     <w:nsid w:val="78603D28"/>
     <w:multiLevelType w:val="hybridMultilevel"/>
     <w:tmpl w:val="B8A2C116"/>
@@ -10308,7 +12624,7 @@
       </w:pPr>
     </w:lvl>
   </w:abstractNum>
-  <w:abstractNum w:abstractNumId="34">
+  <w:abstractNum w:abstractNumId="40">
     <w:nsid w:val="7CF87FA2"/>
     <w:multiLevelType w:val="hybridMultilevel"/>
     <w:tmpl w:val="8C6EC608"/>
@@ -10421,7 +12737,7 @@
       </w:rPr>
     </w:lvl>
   </w:abstractNum>
-  <w:abstractNum w:abstractNumId="35">
+  <w:abstractNum w:abstractNumId="41">
     <w:nsid w:val="7F5240C8"/>
     <w:multiLevelType w:val="multilevel"/>
     <w:tmpl w:val="FA368C68"/>
@@ -10535,16 +12851,16 @@
     </w:lvl>
   </w:abstractNum>
   <w:num w:numId="1">
+    <w:abstractNumId w:val="30"/>
+  </w:num>
+  <w:num w:numId="2">
+    <w:abstractNumId w:val="34"/>
+  </w:num>
+  <w:num w:numId="3">
     <w:abstractNumId w:val="25"/>
   </w:num>
-  <w:num w:numId="2">
-    <w:abstractNumId w:val="28"/>
-  </w:num>
-  <w:num w:numId="3">
-    <w:abstractNumId w:val="20"/>
-  </w:num>
   <w:num w:numId="4">
-    <w:abstractNumId w:val="33"/>
+    <w:abstractNumId w:val="39"/>
   </w:num>
   <w:num w:numId="5">
     <w:abstractNumId w:val="10"/>
@@ -10577,64 +12893,64 @@
     <w:abstractNumId w:val="1"/>
   </w:num>
   <w:num w:numId="15">
-    <w:abstractNumId w:val="12"/>
+    <w:abstractNumId w:val="14"/>
   </w:num>
   <w:num w:numId="16">
-    <w:abstractNumId w:val="35"/>
+    <w:abstractNumId w:val="41"/>
   </w:num>
   <w:num w:numId="17">
-    <w:abstractNumId w:val="24"/>
+    <w:abstractNumId w:val="29"/>
   </w:num>
   <w:num w:numId="18">
-    <w:abstractNumId w:val="18"/>
+    <w:abstractNumId w:val="23"/>
   </w:num>
   <w:num w:numId="19">
+    <w:abstractNumId w:val="31"/>
+  </w:num>
+  <w:num w:numId="20">
     <w:abstractNumId w:val="26"/>
   </w:num>
-  <w:num w:numId="20">
+  <w:num w:numId="21">
+    <w:abstractNumId w:val="38"/>
+  </w:num>
+  <w:num w:numId="22">
+    <w:abstractNumId w:val="37"/>
+  </w:num>
+  <w:num w:numId="23">
+    <w:abstractNumId w:val="32"/>
+  </w:num>
+  <w:num w:numId="24">
+    <w:abstractNumId w:val="20"/>
+  </w:num>
+  <w:num w:numId="25">
+    <w:abstractNumId w:val="17"/>
+  </w:num>
+  <w:num w:numId="26">
     <w:abstractNumId w:val="21"/>
   </w:num>
-  <w:num w:numId="21">
-    <w:abstractNumId w:val="32"/>
-  </w:num>
-  <w:num w:numId="22">
-    <w:abstractNumId w:val="31"/>
-  </w:num>
-  <w:num w:numId="23">
-    <w:abstractNumId w:val="27"/>
-  </w:num>
-  <w:num w:numId="24">
-    <w:abstractNumId w:val="15"/>
-  </w:num>
-  <w:num w:numId="25">
-    <w:abstractNumId w:val="14"/>
-  </w:num>
-  <w:num w:numId="26">
-    <w:abstractNumId w:val="16"/>
-  </w:num>
   <w:num w:numId="27">
-    <w:abstractNumId w:val="34"/>
+    <w:abstractNumId w:val="40"/>
   </w:num>
   <w:num w:numId="28">
-    <w:abstractNumId w:val="11"/>
+    <w:abstractNumId w:val="13"/>
   </w:num>
   <w:num w:numId="29">
-    <w:abstractNumId w:val="23"/>
+    <w:abstractNumId w:val="28"/>
   </w:num>
   <w:num w:numId="30">
     <w:abstractNumId w:val="0"/>
   </w:num>
   <w:num w:numId="31">
-    <w:abstractNumId w:val="22"/>
+    <w:abstractNumId w:val="27"/>
   </w:num>
   <w:num w:numId="32">
-    <w:abstractNumId w:val="13"/>
+    <w:abstractNumId w:val="16"/>
   </w:num>
   <w:num w:numId="33">
-    <w:abstractNumId w:val="29"/>
+    <w:abstractNumId w:val="35"/>
   </w:num>
   <w:num w:numId="34">
-    <w:abstractNumId w:val="22"/>
+    <w:abstractNumId w:val="27"/>
     <w:lvlOverride w:ilvl="0">
       <w:startOverride w:val="1"/>
     </w:lvlOverride>
@@ -10664,13 +12980,31 @@
     </w:lvlOverride>
   </w:num>
   <w:num w:numId="35">
+    <w:abstractNumId w:val="24"/>
+  </w:num>
+  <w:num w:numId="36">
+    <w:abstractNumId w:val="36"/>
+  </w:num>
+  <w:num w:numId="37">
+    <w:abstractNumId w:val="22"/>
+  </w:num>
+  <w:num w:numId="38">
+    <w:abstractNumId w:val="12"/>
+  </w:num>
+  <w:num w:numId="39">
     <w:abstractNumId w:val="19"/>
   </w:num>
-  <w:num w:numId="36">
-    <w:abstractNumId w:val="30"/>
+  <w:num w:numId="40">
+    <w:abstractNumId w:val="11"/>
   </w:num>
-  <w:num w:numId="37">
-    <w:abstractNumId w:val="17"/>
+  <w:num w:numId="41">
+    <w:abstractNumId w:val="33"/>
+  </w:num>
+  <w:num w:numId="42">
+    <w:abstractNumId w:val="18"/>
+  </w:num>
+  <w:num w:numId="43">
+    <w:abstractNumId w:val="15"/>
   </w:num>
 </w:numbering>
 </file>
@@ -12170,7 +14504,7 @@
 </file>
 
 <file path=customXml/itemProps1.xml><?xml version="1.0" encoding="utf-8"?>
-<ds:datastoreItem xmlns:ds="http://schemas.openxmlformats.org/officeDocument/2006/customXml" ds:itemID="{379970FC-385F-9641-96D8-015B845676DB}">
+<ds:datastoreItem xmlns:ds="http://schemas.openxmlformats.org/officeDocument/2006/customXml" ds:itemID="{95F34C8B-1F77-DD41-BBB5-47588743AF8C}">
   <ds:schemaRefs>
     <ds:schemaRef ds:uri="http://schemas.openxmlformats.org/officeDocument/2006/bibliography"/>
   </ds:schemaRefs>

</xml_diff>

<commit_message>
NEWFUNC: Added replay functionality
</commit_message>
<xml_diff>
--- a/docs/disertatie.docx
+++ b/docs/disertatie.docx
@@ -1,6 +1,6 @@
 
 <file path=word/document.xml><?xml version="1.0" encoding="utf-8"?>
-<w:document xmlns:wpc="http://schemas.microsoft.com/office/word/2010/wordprocessingCanvas" xmlns:mc="http://schemas.openxmlformats.org/markup-compatibility/2006" xmlns:o="urn:schemas-microsoft-com:office:office" xmlns:r="http://schemas.openxmlformats.org/officeDocument/2006/relationships" xmlns:m="http://schemas.openxmlformats.org/officeDocument/2006/math" xmlns:v="urn:schemas-microsoft-com:vml" xmlns:wp14="http://schemas.microsoft.com/office/word/2010/wordprocessingDrawing" xmlns:wp="http://schemas.openxmlformats.org/drawingml/2006/wordprocessingDrawing" xmlns:w10="urn:schemas-microsoft-com:office:word" xmlns:w="http://schemas.openxmlformats.org/wordprocessingml/2006/main" xmlns:w14="http://schemas.microsoft.com/office/word/2010/wordml" xmlns:w15="http://schemas.microsoft.com/office/word/2012/wordml" xmlns:wpg="http://schemas.microsoft.com/office/word/2010/wordprocessingGroup" xmlns:wpi="http://schemas.microsoft.com/office/word/2010/wordprocessingInk" xmlns:wne="http://schemas.microsoft.com/office/word/2006/wordml" xmlns:wps="http://schemas.microsoft.com/office/word/2010/wordprocessingShape" mc:Ignorable="w14 w15 wp14">
+<w:document xmlns:wpc="http://schemas.microsoft.com/office/word/2010/wordprocessingCanvas" xmlns:mo="http://schemas.microsoft.com/office/mac/office/2008/main" xmlns:mc="http://schemas.openxmlformats.org/markup-compatibility/2006" xmlns:mv="urn:schemas-microsoft-com:mac:vml" xmlns:o="urn:schemas-microsoft-com:office:office" xmlns:r="http://schemas.openxmlformats.org/officeDocument/2006/relationships" xmlns:m="http://schemas.openxmlformats.org/officeDocument/2006/math" xmlns:v="urn:schemas-microsoft-com:vml" xmlns:wp14="http://schemas.microsoft.com/office/word/2010/wordprocessingDrawing" xmlns:wp="http://schemas.openxmlformats.org/drawingml/2006/wordprocessingDrawing" xmlns:w10="urn:schemas-microsoft-com:office:word" xmlns:w="http://schemas.openxmlformats.org/wordprocessingml/2006/main" xmlns:w14="http://schemas.microsoft.com/office/word/2010/wordml" xmlns:wpg="http://schemas.microsoft.com/office/word/2010/wordprocessingGroup" xmlns:wpi="http://schemas.microsoft.com/office/word/2010/wordprocessingInk" xmlns:wne="http://schemas.microsoft.com/office/word/2006/wordml" xmlns:wps="http://schemas.microsoft.com/office/word/2010/wordprocessingShape" mc:Ignorable="w14 wp14">
   <w:body>
     <w:p>
       <w:pPr>
@@ -437,8 +437,8 @@
           <w:lang w:val="ro-RO"/>
         </w:rPr>
         <w:sectPr>
-          <w:footerReference w:type="even" r:id="rId8"/>
-          <w:footerReference w:type="default" r:id="rId9"/>
+          <w:footerReference w:type="even" r:id="rId9"/>
+          <w:footerReference w:type="default" r:id="rId10"/>
           <w:type w:val="continuous"/>
           <w:pgSz w:w="11907" w:h="16840" w:code="9"/>
           <w:pgMar w:top="1418" w:right="1134" w:bottom="1418" w:left="1418" w:header="720" w:footer="720" w:gutter="0"/>
@@ -1298,13 +1298,13 @@
       <w:pPr>
         <w:pStyle w:val="TOC1"/>
         <w:rPr>
-          <w:rFonts w:ascii="Cambria" w:eastAsia="MS Mincho" w:hAnsi="Cambria" w:cs="Times New Roman"/>
+          <w:rFonts w:asciiTheme="minorHAnsi" w:eastAsiaTheme="minorEastAsia" w:hAnsiTheme="minorHAnsi" w:cstheme="minorBidi"/>
           <w:b w:val="0"/>
           <w:bCs w:val="0"/>
           <w:caps w:val="0"/>
           <w:sz w:val="24"/>
           <w:szCs w:val="24"/>
-          <w:lang w:val="ro-RO" w:eastAsia="ja-JP"/>
+          <w:lang w:eastAsia="ja-JP"/>
         </w:rPr>
       </w:pPr>
       <w:r>
@@ -1325,6 +1325,8 @@
         </w:rPr>
         <w:fldChar w:fldCharType="separate"/>
       </w:r>
+      <w:bookmarkStart w:id="3" w:name="_GoBack"/>
+      <w:bookmarkEnd w:id="3"/>
       <w:r>
         <w:rPr>
           <w:lang w:val="ro-RO"/>
@@ -1332,44 +1334,21 @@
         <w:t>Introducere</w:t>
       </w:r>
       <w:r>
-        <w:rPr>
-          <w:lang w:val="ro-RO"/>
-        </w:rPr>
         <w:tab/>
       </w:r>
       <w:r>
-        <w:rPr>
-          <w:lang w:val="ro-RO"/>
-        </w:rPr>
         <w:fldChar w:fldCharType="begin"/>
       </w:r>
       <w:r>
-        <w:rPr>
-          <w:lang w:val="ro-RO"/>
-        </w:rPr>
-        <w:instrText xml:space="preserve"> PAGEREF _Toc283831473 \h </w:instrText>
-      </w:r>
-      <w:r>
-        <w:rPr>
-          <w:lang w:val="ro-RO"/>
-        </w:rPr>
-      </w:r>
-      <w:r>
-        <w:rPr>
-          <w:lang w:val="ro-RO"/>
-        </w:rPr>
+        <w:instrText xml:space="preserve"> PAGEREF _Toc284011293 \h </w:instrText>
+      </w:r>
+      <w:r>
         <w:fldChar w:fldCharType="separate"/>
       </w:r>
       <w:r>
-        <w:rPr>
-          <w:lang w:val="ro-RO"/>
-        </w:rPr>
         <w:t>2</w:t>
       </w:r>
       <w:r>
-        <w:rPr>
-          <w:lang w:val="ro-RO"/>
-        </w:rPr>
         <w:fldChar w:fldCharType="end"/>
       </w:r>
     </w:p>
@@ -1381,13 +1360,13 @@
           <w:tab w:val="left" w:pos="1768"/>
         </w:tabs>
         <w:rPr>
-          <w:rFonts w:ascii="Cambria" w:eastAsia="MS Mincho" w:hAnsi="Cambria" w:cs="Times New Roman"/>
+          <w:rFonts w:asciiTheme="minorHAnsi" w:eastAsiaTheme="minorEastAsia" w:hAnsiTheme="minorHAnsi" w:cstheme="minorBidi"/>
           <w:b w:val="0"/>
           <w:bCs w:val="0"/>
           <w:caps w:val="0"/>
           <w:sz w:val="24"/>
           <w:szCs w:val="24"/>
-          <w:lang w:val="ro-RO" w:eastAsia="ja-JP"/>
+          <w:lang w:eastAsia="ja-JP"/>
         </w:rPr>
       </w:pPr>
       <w:r>
@@ -1398,13 +1377,13 @@
       </w:r>
       <w:r>
         <w:rPr>
-          <w:rFonts w:ascii="Cambria" w:eastAsia="MS Mincho" w:hAnsi="Cambria" w:cs="Times New Roman"/>
+          <w:rFonts w:asciiTheme="minorHAnsi" w:eastAsiaTheme="minorEastAsia" w:hAnsiTheme="minorHAnsi" w:cstheme="minorBidi"/>
           <w:b w:val="0"/>
           <w:bCs w:val="0"/>
           <w:caps w:val="0"/>
           <w:sz w:val="24"/>
           <w:szCs w:val="24"/>
-          <w:lang w:val="ro-RO" w:eastAsia="ja-JP"/>
+          <w:lang w:eastAsia="ja-JP"/>
         </w:rPr>
         <w:tab/>
       </w:r>
@@ -1415,44 +1394,21 @@
         <w:t>Dezvoltarea pentru cloud</w:t>
       </w:r>
       <w:r>
-        <w:rPr>
-          <w:lang w:val="ro-RO"/>
-        </w:rPr>
         <w:tab/>
       </w:r>
       <w:r>
-        <w:rPr>
-          <w:lang w:val="ro-RO"/>
-        </w:rPr>
         <w:fldChar w:fldCharType="begin"/>
       </w:r>
       <w:r>
-        <w:rPr>
-          <w:lang w:val="ro-RO"/>
-        </w:rPr>
-        <w:instrText xml:space="preserve"> PAGEREF _Toc283831474 \h </w:instrText>
-      </w:r>
-      <w:r>
-        <w:rPr>
-          <w:lang w:val="ro-RO"/>
-        </w:rPr>
-      </w:r>
-      <w:r>
-        <w:rPr>
-          <w:lang w:val="ro-RO"/>
-        </w:rPr>
+        <w:instrText xml:space="preserve"> PAGEREF _Toc284011294 \h </w:instrText>
+      </w:r>
+      <w:r>
         <w:fldChar w:fldCharType="separate"/>
       </w:r>
       <w:r>
-        <w:rPr>
-          <w:lang w:val="ro-RO"/>
-        </w:rPr>
         <w:t>3</w:t>
       </w:r>
       <w:r>
-        <w:rPr>
-          <w:lang w:val="ro-RO"/>
-        </w:rPr>
         <w:fldChar w:fldCharType="end"/>
       </w:r>
     </w:p>
@@ -1463,12 +1419,12 @@
           <w:tab w:val="left" w:pos="753"/>
         </w:tabs>
         <w:rPr>
-          <w:rFonts w:ascii="Cambria" w:eastAsia="MS Mincho" w:hAnsi="Cambria" w:cs="Times New Roman"/>
+          <w:rFonts w:asciiTheme="minorHAnsi" w:eastAsiaTheme="minorEastAsia" w:hAnsiTheme="minorHAnsi" w:cstheme="minorBidi"/>
           <w:smallCaps w:val="0"/>
           <w:noProof/>
           <w:sz w:val="24"/>
           <w:szCs w:val="24"/>
-          <w:lang w:val="ro-RO" w:eastAsia="ja-JP"/>
+          <w:lang w:eastAsia="ja-JP"/>
         </w:rPr>
       </w:pPr>
       <w:r>
@@ -1480,12 +1436,12 @@
       </w:r>
       <w:r>
         <w:rPr>
-          <w:rFonts w:ascii="Cambria" w:eastAsia="MS Mincho" w:hAnsi="Cambria" w:cs="Times New Roman"/>
+          <w:rFonts w:asciiTheme="minorHAnsi" w:eastAsiaTheme="minorEastAsia" w:hAnsiTheme="minorHAnsi" w:cstheme="minorBidi"/>
           <w:smallCaps w:val="0"/>
           <w:noProof/>
           <w:sz w:val="24"/>
           <w:szCs w:val="24"/>
-          <w:lang w:val="ro-RO" w:eastAsia="ja-JP"/>
+          <w:lang w:eastAsia="ja-JP"/>
         </w:rPr>
         <w:tab/>
       </w:r>
@@ -1499,48 +1455,41 @@
       <w:r>
         <w:rPr>
           <w:noProof/>
-          <w:lang w:val="ro-RO"/>
         </w:rPr>
         <w:tab/>
       </w:r>
       <w:r>
         <w:rPr>
           <w:noProof/>
-          <w:lang w:val="ro-RO"/>
         </w:rPr>
         <w:fldChar w:fldCharType="begin"/>
       </w:r>
       <w:r>
         <w:rPr>
           <w:noProof/>
-          <w:lang w:val="ro-RO"/>
-        </w:rPr>
-        <w:instrText xml:space="preserve"> PAGEREF _Toc283831475 \h </w:instrText>
-      </w:r>
-      <w:r>
-        <w:rPr>
-          <w:noProof/>
-          <w:lang w:val="ro-RO"/>
-        </w:rPr>
-      </w:r>
-      <w:r>
-        <w:rPr>
-          <w:noProof/>
-          <w:lang w:val="ro-RO"/>
+        </w:rPr>
+        <w:instrText xml:space="preserve"> PAGEREF _Toc284011295 \h </w:instrText>
+      </w:r>
+      <w:r>
+        <w:rPr>
+          <w:noProof/>
+        </w:rPr>
+      </w:r>
+      <w:r>
+        <w:rPr>
+          <w:noProof/>
         </w:rPr>
         <w:fldChar w:fldCharType="separate"/>
       </w:r>
       <w:r>
         <w:rPr>
           <w:noProof/>
-          <w:lang w:val="ro-RO"/>
         </w:rPr>
         <w:t>3</w:t>
       </w:r>
       <w:r>
         <w:rPr>
           <w:noProof/>
-          <w:lang w:val="ro-RO"/>
         </w:rPr>
         <w:fldChar w:fldCharType="end"/>
       </w:r>
@@ -1552,12 +1501,12 @@
           <w:tab w:val="left" w:pos="753"/>
         </w:tabs>
         <w:rPr>
-          <w:rFonts w:ascii="Cambria" w:eastAsia="MS Mincho" w:hAnsi="Cambria" w:cs="Times New Roman"/>
+          <w:rFonts w:asciiTheme="minorHAnsi" w:eastAsiaTheme="minorEastAsia" w:hAnsiTheme="minorHAnsi" w:cstheme="minorBidi"/>
           <w:smallCaps w:val="0"/>
           <w:noProof/>
           <w:sz w:val="24"/>
           <w:szCs w:val="24"/>
-          <w:lang w:val="ro-RO" w:eastAsia="ja-JP"/>
+          <w:lang w:eastAsia="ja-JP"/>
         </w:rPr>
       </w:pPr>
       <w:r>
@@ -1569,12 +1518,12 @@
       </w:r>
       <w:r>
         <w:rPr>
-          <w:rFonts w:ascii="Cambria" w:eastAsia="MS Mincho" w:hAnsi="Cambria" w:cs="Times New Roman"/>
+          <w:rFonts w:asciiTheme="minorHAnsi" w:eastAsiaTheme="minorEastAsia" w:hAnsiTheme="minorHAnsi" w:cstheme="minorBidi"/>
           <w:smallCaps w:val="0"/>
           <w:noProof/>
           <w:sz w:val="24"/>
           <w:szCs w:val="24"/>
-          <w:lang w:val="ro-RO" w:eastAsia="ja-JP"/>
+          <w:lang w:eastAsia="ja-JP"/>
         </w:rPr>
         <w:tab/>
       </w:r>
@@ -1588,48 +1537,41 @@
       <w:r>
         <w:rPr>
           <w:noProof/>
-          <w:lang w:val="ro-RO"/>
         </w:rPr>
         <w:tab/>
       </w:r>
       <w:r>
         <w:rPr>
           <w:noProof/>
-          <w:lang w:val="ro-RO"/>
         </w:rPr>
         <w:fldChar w:fldCharType="begin"/>
       </w:r>
       <w:r>
         <w:rPr>
           <w:noProof/>
-          <w:lang w:val="ro-RO"/>
-        </w:rPr>
-        <w:instrText xml:space="preserve"> PAGEREF _Toc283831476 \h </w:instrText>
-      </w:r>
-      <w:r>
-        <w:rPr>
-          <w:noProof/>
-          <w:lang w:val="ro-RO"/>
-        </w:rPr>
-      </w:r>
-      <w:r>
-        <w:rPr>
-          <w:noProof/>
-          <w:lang w:val="ro-RO"/>
+        </w:rPr>
+        <w:instrText xml:space="preserve"> PAGEREF _Toc284011296 \h </w:instrText>
+      </w:r>
+      <w:r>
+        <w:rPr>
+          <w:noProof/>
+        </w:rPr>
+      </w:r>
+      <w:r>
+        <w:rPr>
+          <w:noProof/>
         </w:rPr>
         <w:fldChar w:fldCharType="separate"/>
       </w:r>
       <w:r>
         <w:rPr>
           <w:noProof/>
-          <w:lang w:val="ro-RO"/>
         </w:rPr>
         <w:t>4</w:t>
       </w:r>
       <w:r>
         <w:rPr>
           <w:noProof/>
-          <w:lang w:val="ro-RO"/>
         </w:rPr>
         <w:fldChar w:fldCharType="end"/>
       </w:r>
@@ -1641,12 +1583,12 @@
           <w:tab w:val="left" w:pos="753"/>
         </w:tabs>
         <w:rPr>
-          <w:rFonts w:ascii="Cambria" w:eastAsia="MS Mincho" w:hAnsi="Cambria" w:cs="Times New Roman"/>
+          <w:rFonts w:asciiTheme="minorHAnsi" w:eastAsiaTheme="minorEastAsia" w:hAnsiTheme="minorHAnsi" w:cstheme="minorBidi"/>
           <w:smallCaps w:val="0"/>
           <w:noProof/>
           <w:sz w:val="24"/>
           <w:szCs w:val="24"/>
-          <w:lang w:val="ro-RO" w:eastAsia="ja-JP"/>
+          <w:lang w:eastAsia="ja-JP"/>
         </w:rPr>
       </w:pPr>
       <w:r>
@@ -1658,12 +1600,12 @@
       </w:r>
       <w:r>
         <w:rPr>
-          <w:rFonts w:ascii="Cambria" w:eastAsia="MS Mincho" w:hAnsi="Cambria" w:cs="Times New Roman"/>
+          <w:rFonts w:asciiTheme="minorHAnsi" w:eastAsiaTheme="minorEastAsia" w:hAnsiTheme="minorHAnsi" w:cstheme="minorBidi"/>
           <w:smallCaps w:val="0"/>
           <w:noProof/>
           <w:sz w:val="24"/>
           <w:szCs w:val="24"/>
-          <w:lang w:val="ro-RO" w:eastAsia="ja-JP"/>
+          <w:lang w:eastAsia="ja-JP"/>
         </w:rPr>
         <w:tab/>
       </w:r>
@@ -1677,48 +1619,41 @@
       <w:r>
         <w:rPr>
           <w:noProof/>
-          <w:lang w:val="ro-RO"/>
         </w:rPr>
         <w:tab/>
       </w:r>
       <w:r>
         <w:rPr>
           <w:noProof/>
-          <w:lang w:val="ro-RO"/>
         </w:rPr>
         <w:fldChar w:fldCharType="begin"/>
       </w:r>
       <w:r>
         <w:rPr>
           <w:noProof/>
-          <w:lang w:val="ro-RO"/>
-        </w:rPr>
-        <w:instrText xml:space="preserve"> PAGEREF _Toc283831477 \h </w:instrText>
-      </w:r>
-      <w:r>
-        <w:rPr>
-          <w:noProof/>
-          <w:lang w:val="ro-RO"/>
-        </w:rPr>
-      </w:r>
-      <w:r>
-        <w:rPr>
-          <w:noProof/>
-          <w:lang w:val="ro-RO"/>
+        </w:rPr>
+        <w:instrText xml:space="preserve"> PAGEREF _Toc284011297 \h </w:instrText>
+      </w:r>
+      <w:r>
+        <w:rPr>
+          <w:noProof/>
+        </w:rPr>
+      </w:r>
+      <w:r>
+        <w:rPr>
+          <w:noProof/>
         </w:rPr>
         <w:fldChar w:fldCharType="separate"/>
       </w:r>
       <w:r>
         <w:rPr>
           <w:noProof/>
-          <w:lang w:val="ro-RO"/>
         </w:rPr>
         <w:t>4</w:t>
       </w:r>
       <w:r>
         <w:rPr>
           <w:noProof/>
-          <w:lang w:val="ro-RO"/>
         </w:rPr>
         <w:fldChar w:fldCharType="end"/>
       </w:r>
@@ -1730,12 +1665,12 @@
           <w:tab w:val="left" w:pos="753"/>
         </w:tabs>
         <w:rPr>
-          <w:rFonts w:ascii="Cambria" w:eastAsia="MS Mincho" w:hAnsi="Cambria" w:cs="Times New Roman"/>
+          <w:rFonts w:asciiTheme="minorHAnsi" w:eastAsiaTheme="minorEastAsia" w:hAnsiTheme="minorHAnsi" w:cstheme="minorBidi"/>
           <w:smallCaps w:val="0"/>
           <w:noProof/>
           <w:sz w:val="24"/>
           <w:szCs w:val="24"/>
-          <w:lang w:val="ro-RO" w:eastAsia="ja-JP"/>
+          <w:lang w:eastAsia="ja-JP"/>
         </w:rPr>
       </w:pPr>
       <w:r>
@@ -1747,12 +1682,12 @@
       </w:r>
       <w:r>
         <w:rPr>
-          <w:rFonts w:ascii="Cambria" w:eastAsia="MS Mincho" w:hAnsi="Cambria" w:cs="Times New Roman"/>
+          <w:rFonts w:asciiTheme="minorHAnsi" w:eastAsiaTheme="minorEastAsia" w:hAnsiTheme="minorHAnsi" w:cstheme="minorBidi"/>
           <w:smallCaps w:val="0"/>
           <w:noProof/>
           <w:sz w:val="24"/>
           <w:szCs w:val="24"/>
-          <w:lang w:val="ro-RO" w:eastAsia="ja-JP"/>
+          <w:lang w:eastAsia="ja-JP"/>
         </w:rPr>
         <w:tab/>
       </w:r>
@@ -1766,48 +1701,41 @@
       <w:r>
         <w:rPr>
           <w:noProof/>
-          <w:lang w:val="ro-RO"/>
         </w:rPr>
         <w:tab/>
       </w:r>
       <w:r>
         <w:rPr>
           <w:noProof/>
-          <w:lang w:val="ro-RO"/>
         </w:rPr>
         <w:fldChar w:fldCharType="begin"/>
       </w:r>
       <w:r>
         <w:rPr>
           <w:noProof/>
-          <w:lang w:val="ro-RO"/>
-        </w:rPr>
-        <w:instrText xml:space="preserve"> PAGEREF _Toc283831478 \h </w:instrText>
-      </w:r>
-      <w:r>
-        <w:rPr>
-          <w:noProof/>
-          <w:lang w:val="ro-RO"/>
-        </w:rPr>
-      </w:r>
-      <w:r>
-        <w:rPr>
-          <w:noProof/>
-          <w:lang w:val="ro-RO"/>
+        </w:rPr>
+        <w:instrText xml:space="preserve"> PAGEREF _Toc284011298 \h </w:instrText>
+      </w:r>
+      <w:r>
+        <w:rPr>
+          <w:noProof/>
+        </w:rPr>
+      </w:r>
+      <w:r>
+        <w:rPr>
+          <w:noProof/>
         </w:rPr>
         <w:fldChar w:fldCharType="separate"/>
       </w:r>
       <w:r>
         <w:rPr>
           <w:noProof/>
-          <w:lang w:val="ro-RO"/>
         </w:rPr>
         <w:t>5</w:t>
       </w:r>
       <w:r>
         <w:rPr>
           <w:noProof/>
-          <w:lang w:val="ro-RO"/>
         </w:rPr>
         <w:fldChar w:fldCharType="end"/>
       </w:r>
@@ -1820,13 +1748,13 @@
           <w:tab w:val="left" w:pos="1768"/>
         </w:tabs>
         <w:rPr>
-          <w:rFonts w:ascii="Cambria" w:eastAsia="MS Mincho" w:hAnsi="Cambria" w:cs="Times New Roman"/>
+          <w:rFonts w:asciiTheme="minorHAnsi" w:eastAsiaTheme="minorEastAsia" w:hAnsiTheme="minorHAnsi" w:cstheme="minorBidi"/>
           <w:b w:val="0"/>
           <w:bCs w:val="0"/>
           <w:caps w:val="0"/>
           <w:sz w:val="24"/>
           <w:szCs w:val="24"/>
-          <w:lang w:val="ro-RO" w:eastAsia="ja-JP"/>
+          <w:lang w:eastAsia="ja-JP"/>
         </w:rPr>
       </w:pPr>
       <w:r>
@@ -1837,13 +1765,13 @@
       </w:r>
       <w:r>
         <w:rPr>
-          <w:rFonts w:ascii="Cambria" w:eastAsia="MS Mincho" w:hAnsi="Cambria" w:cs="Times New Roman"/>
+          <w:rFonts w:asciiTheme="minorHAnsi" w:eastAsiaTheme="minorEastAsia" w:hAnsiTheme="minorHAnsi" w:cstheme="minorBidi"/>
           <w:b w:val="0"/>
           <w:bCs w:val="0"/>
           <w:caps w:val="0"/>
           <w:sz w:val="24"/>
           <w:szCs w:val="24"/>
-          <w:lang w:val="ro-RO" w:eastAsia="ja-JP"/>
+          <w:lang w:eastAsia="ja-JP"/>
         </w:rPr>
         <w:tab/>
       </w:r>
@@ -1854,44 +1782,21 @@
         <w:t>Tehnologii folosite</w:t>
       </w:r>
       <w:r>
-        <w:rPr>
-          <w:lang w:val="ro-RO"/>
-        </w:rPr>
         <w:tab/>
       </w:r>
       <w:r>
-        <w:rPr>
-          <w:lang w:val="ro-RO"/>
-        </w:rPr>
         <w:fldChar w:fldCharType="begin"/>
       </w:r>
       <w:r>
-        <w:rPr>
-          <w:lang w:val="ro-RO"/>
-        </w:rPr>
-        <w:instrText xml:space="preserve"> PAGEREF _Toc283831479 \h </w:instrText>
-      </w:r>
-      <w:r>
-        <w:rPr>
-          <w:lang w:val="ro-RO"/>
-        </w:rPr>
-      </w:r>
-      <w:r>
-        <w:rPr>
-          <w:lang w:val="ro-RO"/>
-        </w:rPr>
+        <w:instrText xml:space="preserve"> PAGEREF _Toc284011299 \h </w:instrText>
+      </w:r>
+      <w:r>
         <w:fldChar w:fldCharType="separate"/>
       </w:r>
       <w:r>
-        <w:rPr>
-          <w:lang w:val="ro-RO"/>
-        </w:rPr>
         <w:t>7</w:t>
       </w:r>
       <w:r>
-        <w:rPr>
-          <w:lang w:val="ro-RO"/>
-        </w:rPr>
         <w:fldChar w:fldCharType="end"/>
       </w:r>
     </w:p>
@@ -1902,12 +1807,12 @@
           <w:tab w:val="left" w:pos="753"/>
         </w:tabs>
         <w:rPr>
-          <w:rFonts w:ascii="Cambria" w:eastAsia="MS Mincho" w:hAnsi="Cambria" w:cs="Times New Roman"/>
+          <w:rFonts w:asciiTheme="minorHAnsi" w:eastAsiaTheme="minorEastAsia" w:hAnsiTheme="minorHAnsi" w:cstheme="minorBidi"/>
           <w:smallCaps w:val="0"/>
           <w:noProof/>
           <w:sz w:val="24"/>
           <w:szCs w:val="24"/>
-          <w:lang w:val="ro-RO" w:eastAsia="ja-JP"/>
+          <w:lang w:eastAsia="ja-JP"/>
         </w:rPr>
       </w:pPr>
       <w:r>
@@ -1919,12 +1824,12 @@
       </w:r>
       <w:r>
         <w:rPr>
-          <w:rFonts w:ascii="Cambria" w:eastAsia="MS Mincho" w:hAnsi="Cambria" w:cs="Times New Roman"/>
+          <w:rFonts w:asciiTheme="minorHAnsi" w:eastAsiaTheme="minorEastAsia" w:hAnsiTheme="minorHAnsi" w:cstheme="minorBidi"/>
           <w:smallCaps w:val="0"/>
           <w:noProof/>
           <w:sz w:val="24"/>
           <w:szCs w:val="24"/>
-          <w:lang w:val="ro-RO" w:eastAsia="ja-JP"/>
+          <w:lang w:eastAsia="ja-JP"/>
         </w:rPr>
         <w:tab/>
       </w:r>
@@ -1938,48 +1843,41 @@
       <w:r>
         <w:rPr>
           <w:noProof/>
-          <w:lang w:val="ro-RO"/>
         </w:rPr>
         <w:tab/>
       </w:r>
       <w:r>
         <w:rPr>
           <w:noProof/>
-          <w:lang w:val="ro-RO"/>
         </w:rPr>
         <w:fldChar w:fldCharType="begin"/>
       </w:r>
       <w:r>
         <w:rPr>
           <w:noProof/>
-          <w:lang w:val="ro-RO"/>
-        </w:rPr>
-        <w:instrText xml:space="preserve"> PAGEREF _Toc283831480 \h </w:instrText>
-      </w:r>
-      <w:r>
-        <w:rPr>
-          <w:noProof/>
-          <w:lang w:val="ro-RO"/>
-        </w:rPr>
-      </w:r>
-      <w:r>
-        <w:rPr>
-          <w:noProof/>
-          <w:lang w:val="ro-RO"/>
+        </w:rPr>
+        <w:instrText xml:space="preserve"> PAGEREF _Toc284011300 \h </w:instrText>
+      </w:r>
+      <w:r>
+        <w:rPr>
+          <w:noProof/>
+        </w:rPr>
+      </w:r>
+      <w:r>
+        <w:rPr>
+          <w:noProof/>
         </w:rPr>
         <w:fldChar w:fldCharType="separate"/>
       </w:r>
       <w:r>
         <w:rPr>
           <w:noProof/>
-          <w:lang w:val="ro-RO"/>
         </w:rPr>
         <w:t>7</w:t>
       </w:r>
       <w:r>
         <w:rPr>
           <w:noProof/>
-          <w:lang w:val="ro-RO"/>
         </w:rPr>
         <w:fldChar w:fldCharType="end"/>
       </w:r>
@@ -1991,12 +1889,12 @@
           <w:tab w:val="left" w:pos="1162"/>
         </w:tabs>
         <w:rPr>
-          <w:rFonts w:ascii="Cambria" w:eastAsia="MS Mincho" w:hAnsi="Cambria" w:cs="Times New Roman"/>
+          <w:rFonts w:asciiTheme="minorHAnsi" w:eastAsiaTheme="minorEastAsia" w:hAnsiTheme="minorHAnsi" w:cstheme="minorBidi"/>
           <w:iCs w:val="0"/>
           <w:noProof/>
           <w:sz w:val="24"/>
           <w:szCs w:val="24"/>
-          <w:lang w:val="ro-RO" w:eastAsia="ja-JP"/>
+          <w:lang w:eastAsia="ja-JP"/>
         </w:rPr>
       </w:pPr>
       <w:r>
@@ -2008,12 +1906,12 @@
       </w:r>
       <w:r>
         <w:rPr>
-          <w:rFonts w:ascii="Cambria" w:eastAsia="MS Mincho" w:hAnsi="Cambria" w:cs="Times New Roman"/>
+          <w:rFonts w:asciiTheme="minorHAnsi" w:eastAsiaTheme="minorEastAsia" w:hAnsiTheme="minorHAnsi" w:cstheme="minorBidi"/>
           <w:iCs w:val="0"/>
           <w:noProof/>
           <w:sz w:val="24"/>
           <w:szCs w:val="24"/>
-          <w:lang w:val="ro-RO" w:eastAsia="ja-JP"/>
+          <w:lang w:eastAsia="ja-JP"/>
         </w:rPr>
         <w:tab/>
       </w:r>
@@ -2027,48 +1925,41 @@
       <w:r>
         <w:rPr>
           <w:noProof/>
-          <w:lang w:val="ro-RO"/>
         </w:rPr>
         <w:tab/>
       </w:r>
       <w:r>
         <w:rPr>
           <w:noProof/>
-          <w:lang w:val="ro-RO"/>
         </w:rPr>
         <w:fldChar w:fldCharType="begin"/>
       </w:r>
       <w:r>
         <w:rPr>
           <w:noProof/>
-          <w:lang w:val="ro-RO"/>
-        </w:rPr>
-        <w:instrText xml:space="preserve"> PAGEREF _Toc283831481 \h </w:instrText>
-      </w:r>
-      <w:r>
-        <w:rPr>
-          <w:noProof/>
-          <w:lang w:val="ro-RO"/>
-        </w:rPr>
-      </w:r>
-      <w:r>
-        <w:rPr>
-          <w:noProof/>
-          <w:lang w:val="ro-RO"/>
+        </w:rPr>
+        <w:instrText xml:space="preserve"> PAGEREF _Toc284011301 \h </w:instrText>
+      </w:r>
+      <w:r>
+        <w:rPr>
+          <w:noProof/>
+        </w:rPr>
+      </w:r>
+      <w:r>
+        <w:rPr>
+          <w:noProof/>
         </w:rPr>
         <w:fldChar w:fldCharType="separate"/>
       </w:r>
       <w:r>
         <w:rPr>
           <w:noProof/>
-          <w:lang w:val="ro-RO"/>
         </w:rPr>
         <w:t>7</w:t>
       </w:r>
       <w:r>
         <w:rPr>
           <w:noProof/>
-          <w:lang w:val="ro-RO"/>
         </w:rPr>
         <w:fldChar w:fldCharType="end"/>
       </w:r>
@@ -2080,12 +1971,12 @@
           <w:tab w:val="left" w:pos="1162"/>
         </w:tabs>
         <w:rPr>
-          <w:rFonts w:ascii="Cambria" w:eastAsia="MS Mincho" w:hAnsi="Cambria" w:cs="Times New Roman"/>
+          <w:rFonts w:asciiTheme="minorHAnsi" w:eastAsiaTheme="minorEastAsia" w:hAnsiTheme="minorHAnsi" w:cstheme="minorBidi"/>
           <w:iCs w:val="0"/>
           <w:noProof/>
           <w:sz w:val="24"/>
           <w:szCs w:val="24"/>
-          <w:lang w:val="ro-RO" w:eastAsia="ja-JP"/>
+          <w:lang w:eastAsia="ja-JP"/>
         </w:rPr>
       </w:pPr>
       <w:r>
@@ -2097,12 +1988,12 @@
       </w:r>
       <w:r>
         <w:rPr>
-          <w:rFonts w:ascii="Cambria" w:eastAsia="MS Mincho" w:hAnsi="Cambria" w:cs="Times New Roman"/>
+          <w:rFonts w:asciiTheme="minorHAnsi" w:eastAsiaTheme="minorEastAsia" w:hAnsiTheme="minorHAnsi" w:cstheme="minorBidi"/>
           <w:iCs w:val="0"/>
           <w:noProof/>
           <w:sz w:val="24"/>
           <w:szCs w:val="24"/>
-          <w:lang w:val="ro-RO" w:eastAsia="ja-JP"/>
+          <w:lang w:eastAsia="ja-JP"/>
         </w:rPr>
         <w:tab/>
       </w:r>
@@ -2116,48 +2007,41 @@
       <w:r>
         <w:rPr>
           <w:noProof/>
-          <w:lang w:val="ro-RO"/>
         </w:rPr>
         <w:tab/>
       </w:r>
       <w:r>
         <w:rPr>
           <w:noProof/>
-          <w:lang w:val="ro-RO"/>
         </w:rPr>
         <w:fldChar w:fldCharType="begin"/>
       </w:r>
       <w:r>
         <w:rPr>
           <w:noProof/>
-          <w:lang w:val="ro-RO"/>
-        </w:rPr>
-        <w:instrText xml:space="preserve"> PAGEREF _Toc283831482 \h </w:instrText>
-      </w:r>
-      <w:r>
-        <w:rPr>
-          <w:noProof/>
-          <w:lang w:val="ro-RO"/>
-        </w:rPr>
-      </w:r>
-      <w:r>
-        <w:rPr>
-          <w:noProof/>
-          <w:lang w:val="ro-RO"/>
+        </w:rPr>
+        <w:instrText xml:space="preserve"> PAGEREF _Toc284011302 \h </w:instrText>
+      </w:r>
+      <w:r>
+        <w:rPr>
+          <w:noProof/>
+        </w:rPr>
+      </w:r>
+      <w:r>
+        <w:rPr>
+          <w:noProof/>
         </w:rPr>
         <w:fldChar w:fldCharType="separate"/>
       </w:r>
       <w:r>
         <w:rPr>
           <w:noProof/>
-          <w:lang w:val="ro-RO"/>
         </w:rPr>
         <w:t>8</w:t>
       </w:r>
       <w:r>
         <w:rPr>
           <w:noProof/>
-          <w:lang w:val="ro-RO"/>
         </w:rPr>
         <w:fldChar w:fldCharType="end"/>
       </w:r>
@@ -2169,12 +2053,12 @@
           <w:tab w:val="left" w:pos="753"/>
         </w:tabs>
         <w:rPr>
-          <w:rFonts w:ascii="Cambria" w:eastAsia="MS Mincho" w:hAnsi="Cambria" w:cs="Times New Roman"/>
+          <w:rFonts w:asciiTheme="minorHAnsi" w:eastAsiaTheme="minorEastAsia" w:hAnsiTheme="minorHAnsi" w:cstheme="minorBidi"/>
           <w:smallCaps w:val="0"/>
           <w:noProof/>
           <w:sz w:val="24"/>
           <w:szCs w:val="24"/>
-          <w:lang w:val="ro-RO" w:eastAsia="ja-JP"/>
+          <w:lang w:eastAsia="ja-JP"/>
         </w:rPr>
       </w:pPr>
       <w:r>
@@ -2186,12 +2070,12 @@
       </w:r>
       <w:r>
         <w:rPr>
-          <w:rFonts w:ascii="Cambria" w:eastAsia="MS Mincho" w:hAnsi="Cambria" w:cs="Times New Roman"/>
+          <w:rFonts w:asciiTheme="minorHAnsi" w:eastAsiaTheme="minorEastAsia" w:hAnsiTheme="minorHAnsi" w:cstheme="minorBidi"/>
           <w:smallCaps w:val="0"/>
           <w:noProof/>
           <w:sz w:val="24"/>
           <w:szCs w:val="24"/>
-          <w:lang w:val="ro-RO" w:eastAsia="ja-JP"/>
+          <w:lang w:eastAsia="ja-JP"/>
         </w:rPr>
         <w:tab/>
       </w:r>
@@ -2205,48 +2089,41 @@
       <w:r>
         <w:rPr>
           <w:noProof/>
-          <w:lang w:val="ro-RO"/>
         </w:rPr>
         <w:tab/>
       </w:r>
       <w:r>
         <w:rPr>
           <w:noProof/>
-          <w:lang w:val="ro-RO"/>
         </w:rPr>
         <w:fldChar w:fldCharType="begin"/>
       </w:r>
       <w:r>
         <w:rPr>
           <w:noProof/>
-          <w:lang w:val="ro-RO"/>
-        </w:rPr>
-        <w:instrText xml:space="preserve"> PAGEREF _Toc283831483 \h </w:instrText>
-      </w:r>
-      <w:r>
-        <w:rPr>
-          <w:noProof/>
-          <w:lang w:val="ro-RO"/>
-        </w:rPr>
-      </w:r>
-      <w:r>
-        <w:rPr>
-          <w:noProof/>
-          <w:lang w:val="ro-RO"/>
+        </w:rPr>
+        <w:instrText xml:space="preserve"> PAGEREF _Toc284011303 \h </w:instrText>
+      </w:r>
+      <w:r>
+        <w:rPr>
+          <w:noProof/>
+        </w:rPr>
+      </w:r>
+      <w:r>
+        <w:rPr>
+          <w:noProof/>
         </w:rPr>
         <w:fldChar w:fldCharType="separate"/>
       </w:r>
       <w:r>
         <w:rPr>
           <w:noProof/>
-          <w:lang w:val="ro-RO"/>
         </w:rPr>
         <w:t>9</w:t>
       </w:r>
       <w:r>
         <w:rPr>
           <w:noProof/>
-          <w:lang w:val="ro-RO"/>
         </w:rPr>
         <w:fldChar w:fldCharType="end"/>
       </w:r>
@@ -2258,12 +2135,12 @@
           <w:tab w:val="left" w:pos="753"/>
         </w:tabs>
         <w:rPr>
-          <w:rFonts w:ascii="Cambria" w:eastAsia="MS Mincho" w:hAnsi="Cambria" w:cs="Times New Roman"/>
+          <w:rFonts w:asciiTheme="minorHAnsi" w:eastAsiaTheme="minorEastAsia" w:hAnsiTheme="minorHAnsi" w:cstheme="minorBidi"/>
           <w:smallCaps w:val="0"/>
           <w:noProof/>
           <w:sz w:val="24"/>
           <w:szCs w:val="24"/>
-          <w:lang w:val="ro-RO" w:eastAsia="ja-JP"/>
+          <w:lang w:eastAsia="ja-JP"/>
         </w:rPr>
       </w:pPr>
       <w:r>
@@ -2275,12 +2152,12 @@
       </w:r>
       <w:r>
         <w:rPr>
-          <w:rFonts w:ascii="Cambria" w:eastAsia="MS Mincho" w:hAnsi="Cambria" w:cs="Times New Roman"/>
+          <w:rFonts w:asciiTheme="minorHAnsi" w:eastAsiaTheme="minorEastAsia" w:hAnsiTheme="minorHAnsi" w:cstheme="minorBidi"/>
           <w:smallCaps w:val="0"/>
           <w:noProof/>
           <w:sz w:val="24"/>
           <w:szCs w:val="24"/>
-          <w:lang w:val="ro-RO" w:eastAsia="ja-JP"/>
+          <w:lang w:eastAsia="ja-JP"/>
         </w:rPr>
         <w:tab/>
       </w:r>
@@ -2294,48 +2171,287 @@
       <w:r>
         <w:rPr>
           <w:noProof/>
-          <w:lang w:val="ro-RO"/>
         </w:rPr>
         <w:tab/>
       </w:r>
       <w:r>
         <w:rPr>
           <w:noProof/>
-          <w:lang w:val="ro-RO"/>
         </w:rPr>
         <w:fldChar w:fldCharType="begin"/>
       </w:r>
       <w:r>
         <w:rPr>
           <w:noProof/>
-          <w:lang w:val="ro-RO"/>
-        </w:rPr>
-        <w:instrText xml:space="preserve"> PAGEREF _Toc283831484 \h </w:instrText>
-      </w:r>
-      <w:r>
-        <w:rPr>
-          <w:noProof/>
-          <w:lang w:val="ro-RO"/>
-        </w:rPr>
-      </w:r>
-      <w:r>
-        <w:rPr>
-          <w:noProof/>
-          <w:lang w:val="ro-RO"/>
+        </w:rPr>
+        <w:instrText xml:space="preserve"> PAGEREF _Toc284011304 \h </w:instrText>
+      </w:r>
+      <w:r>
+        <w:rPr>
+          <w:noProof/>
+        </w:rPr>
+      </w:r>
+      <w:r>
+        <w:rPr>
+          <w:noProof/>
         </w:rPr>
         <w:fldChar w:fldCharType="separate"/>
       </w:r>
       <w:r>
         <w:rPr>
           <w:noProof/>
-          <w:lang w:val="ro-RO"/>
-        </w:rPr>
-        <w:t>10</w:t>
-      </w:r>
-      <w:r>
-        <w:rPr>
-          <w:noProof/>
-          <w:lang w:val="ro-RO"/>
+        </w:rPr>
+        <w:t>11</w:t>
+      </w:r>
+      <w:r>
+        <w:rPr>
+          <w:noProof/>
+        </w:rPr>
+        <w:fldChar w:fldCharType="end"/>
+      </w:r>
+    </w:p>
+    <w:p>
+      <w:pPr>
+        <w:pStyle w:val="TOC3"/>
+        <w:tabs>
+          <w:tab w:val="left" w:pos="1162"/>
+        </w:tabs>
+        <w:rPr>
+          <w:rFonts w:asciiTheme="minorHAnsi" w:eastAsiaTheme="minorEastAsia" w:hAnsiTheme="minorHAnsi" w:cstheme="minorBidi"/>
+          <w:iCs w:val="0"/>
+          <w:noProof/>
+          <w:sz w:val="24"/>
+          <w:szCs w:val="24"/>
+          <w:lang w:eastAsia="ja-JP"/>
+        </w:rPr>
+      </w:pPr>
+      <w:r>
+        <w:rPr>
+          <w:noProof/>
+          <w:lang w:val="ro-RO"/>
+        </w:rPr>
+        <w:t>2.3.1</w:t>
+      </w:r>
+      <w:r>
+        <w:rPr>
+          <w:rFonts w:asciiTheme="minorHAnsi" w:eastAsiaTheme="minorEastAsia" w:hAnsiTheme="minorHAnsi" w:cstheme="minorBidi"/>
+          <w:iCs w:val="0"/>
+          <w:noProof/>
+          <w:sz w:val="24"/>
+          <w:szCs w:val="24"/>
+          <w:lang w:eastAsia="ja-JP"/>
+        </w:rPr>
+        <w:tab/>
+      </w:r>
+      <w:r>
+        <w:rPr>
+          <w:noProof/>
+          <w:lang w:val="ro-RO"/>
+        </w:rPr>
+        <w:t>Generalități</w:t>
+      </w:r>
+      <w:r>
+        <w:rPr>
+          <w:noProof/>
+        </w:rPr>
+        <w:tab/>
+      </w:r>
+      <w:r>
+        <w:rPr>
+          <w:noProof/>
+        </w:rPr>
+        <w:fldChar w:fldCharType="begin"/>
+      </w:r>
+      <w:r>
+        <w:rPr>
+          <w:noProof/>
+        </w:rPr>
+        <w:instrText xml:space="preserve"> PAGEREF _Toc284011305 \h </w:instrText>
+      </w:r>
+      <w:r>
+        <w:rPr>
+          <w:noProof/>
+        </w:rPr>
+      </w:r>
+      <w:r>
+        <w:rPr>
+          <w:noProof/>
+        </w:rPr>
+        <w:fldChar w:fldCharType="separate"/>
+      </w:r>
+      <w:r>
+        <w:rPr>
+          <w:noProof/>
+        </w:rPr>
+        <w:t>11</w:t>
+      </w:r>
+      <w:r>
+        <w:rPr>
+          <w:noProof/>
+        </w:rPr>
+        <w:fldChar w:fldCharType="end"/>
+      </w:r>
+    </w:p>
+    <w:p>
+      <w:pPr>
+        <w:pStyle w:val="TOC3"/>
+        <w:tabs>
+          <w:tab w:val="left" w:pos="1162"/>
+        </w:tabs>
+        <w:rPr>
+          <w:rFonts w:asciiTheme="minorHAnsi" w:eastAsiaTheme="minorEastAsia" w:hAnsiTheme="minorHAnsi" w:cstheme="minorBidi"/>
+          <w:iCs w:val="0"/>
+          <w:noProof/>
+          <w:sz w:val="24"/>
+          <w:szCs w:val="24"/>
+          <w:lang w:eastAsia="ja-JP"/>
+        </w:rPr>
+      </w:pPr>
+      <w:r>
+        <w:rPr>
+          <w:noProof/>
+          <w:lang w:val="ro-RO"/>
+        </w:rPr>
+        <w:t>2.3.2</w:t>
+      </w:r>
+      <w:r>
+        <w:rPr>
+          <w:rFonts w:asciiTheme="minorHAnsi" w:eastAsiaTheme="minorEastAsia" w:hAnsiTheme="minorHAnsi" w:cstheme="minorBidi"/>
+          <w:iCs w:val="0"/>
+          <w:noProof/>
+          <w:sz w:val="24"/>
+          <w:szCs w:val="24"/>
+          <w:lang w:eastAsia="ja-JP"/>
+        </w:rPr>
+        <w:tab/>
+      </w:r>
+      <w:r>
+        <w:rPr>
+          <w:noProof/>
+          <w:lang w:val="ro-RO"/>
+        </w:rPr>
+        <w:t>Tipuri de date și operații</w:t>
+      </w:r>
+      <w:r>
+        <w:rPr>
+          <w:noProof/>
+        </w:rPr>
+        <w:tab/>
+      </w:r>
+      <w:r>
+        <w:rPr>
+          <w:noProof/>
+        </w:rPr>
+        <w:fldChar w:fldCharType="begin"/>
+      </w:r>
+      <w:r>
+        <w:rPr>
+          <w:noProof/>
+        </w:rPr>
+        <w:instrText xml:space="preserve"> PAGEREF _Toc284011306 \h </w:instrText>
+      </w:r>
+      <w:r>
+        <w:rPr>
+          <w:noProof/>
+        </w:rPr>
+      </w:r>
+      <w:r>
+        <w:rPr>
+          <w:noProof/>
+        </w:rPr>
+        <w:fldChar w:fldCharType="separate"/>
+      </w:r>
+      <w:r>
+        <w:rPr>
+          <w:noProof/>
+        </w:rPr>
+        <w:t>12</w:t>
+      </w:r>
+      <w:r>
+        <w:rPr>
+          <w:noProof/>
+        </w:rPr>
+        <w:fldChar w:fldCharType="end"/>
+      </w:r>
+    </w:p>
+    <w:p>
+      <w:pPr>
+        <w:pStyle w:val="TOC3"/>
+        <w:tabs>
+          <w:tab w:val="left" w:pos="1162"/>
+        </w:tabs>
+        <w:rPr>
+          <w:rFonts w:asciiTheme="minorHAnsi" w:eastAsiaTheme="minorEastAsia" w:hAnsiTheme="minorHAnsi" w:cstheme="minorBidi"/>
+          <w:iCs w:val="0"/>
+          <w:noProof/>
+          <w:sz w:val="24"/>
+          <w:szCs w:val="24"/>
+          <w:lang w:eastAsia="ja-JP"/>
+        </w:rPr>
+      </w:pPr>
+      <w:r>
+        <w:rPr>
+          <w:noProof/>
+          <w:lang w:val="ro-RO"/>
+        </w:rPr>
+        <w:t>2.3.3</w:t>
+      </w:r>
+      <w:r>
+        <w:rPr>
+          <w:rFonts w:asciiTheme="minorHAnsi" w:eastAsiaTheme="minorEastAsia" w:hAnsiTheme="minorHAnsi" w:cstheme="minorBidi"/>
+          <w:iCs w:val="0"/>
+          <w:noProof/>
+          <w:sz w:val="24"/>
+          <w:szCs w:val="24"/>
+          <w:lang w:eastAsia="ja-JP"/>
+        </w:rPr>
+        <w:tab/>
+      </w:r>
+      <w:r>
+        <w:rPr>
+          <w:noProof/>
+          <w:lang w:val="ro-RO"/>
+        </w:rPr>
+        <w:t>Utilizarea practică</w:t>
+      </w:r>
+      <w:r>
+        <w:rPr>
+          <w:noProof/>
+        </w:rPr>
+        <w:tab/>
+      </w:r>
+      <w:r>
+        <w:rPr>
+          <w:noProof/>
+        </w:rPr>
+        <w:fldChar w:fldCharType="begin"/>
+      </w:r>
+      <w:r>
+        <w:rPr>
+          <w:noProof/>
+        </w:rPr>
+        <w:instrText xml:space="preserve"> PAGEREF _Toc284011307 \h </w:instrText>
+      </w:r>
+      <w:r>
+        <w:rPr>
+          <w:noProof/>
+        </w:rPr>
+      </w:r>
+      <w:r>
+        <w:rPr>
+          <w:noProof/>
+        </w:rPr>
+        <w:fldChar w:fldCharType="separate"/>
+      </w:r>
+      <w:r>
+        <w:rPr>
+          <w:noProof/>
+        </w:rPr>
+        <w:t>13</w:t>
+      </w:r>
+      <w:r>
+        <w:rPr>
+          <w:noProof/>
         </w:rPr>
         <w:fldChar w:fldCharType="end"/>
       </w:r>
@@ -2347,12 +2463,12 @@
           <w:tab w:val="left" w:pos="753"/>
         </w:tabs>
         <w:rPr>
-          <w:rFonts w:ascii="Cambria" w:eastAsia="MS Mincho" w:hAnsi="Cambria" w:cs="Times New Roman"/>
+          <w:rFonts w:asciiTheme="minorHAnsi" w:eastAsiaTheme="minorEastAsia" w:hAnsiTheme="minorHAnsi" w:cstheme="minorBidi"/>
           <w:smallCaps w:val="0"/>
           <w:noProof/>
           <w:sz w:val="24"/>
           <w:szCs w:val="24"/>
-          <w:lang w:val="ro-RO" w:eastAsia="ja-JP"/>
+          <w:lang w:eastAsia="ja-JP"/>
         </w:rPr>
       </w:pPr>
       <w:r>
@@ -2364,12 +2480,12 @@
       </w:r>
       <w:r>
         <w:rPr>
-          <w:rFonts w:ascii="Cambria" w:eastAsia="MS Mincho" w:hAnsi="Cambria" w:cs="Times New Roman"/>
+          <w:rFonts w:asciiTheme="minorHAnsi" w:eastAsiaTheme="minorEastAsia" w:hAnsiTheme="minorHAnsi" w:cstheme="minorBidi"/>
           <w:smallCaps w:val="0"/>
           <w:noProof/>
           <w:sz w:val="24"/>
           <w:szCs w:val="24"/>
-          <w:lang w:val="ro-RO" w:eastAsia="ja-JP"/>
+          <w:lang w:eastAsia="ja-JP"/>
         </w:rPr>
         <w:tab/>
       </w:r>
@@ -2383,48 +2499,205 @@
       <w:r>
         <w:rPr>
           <w:noProof/>
-          <w:lang w:val="ro-RO"/>
         </w:rPr>
         <w:tab/>
       </w:r>
       <w:r>
         <w:rPr>
           <w:noProof/>
-          <w:lang w:val="ro-RO"/>
         </w:rPr>
         <w:fldChar w:fldCharType="begin"/>
       </w:r>
       <w:r>
         <w:rPr>
           <w:noProof/>
-          <w:lang w:val="ro-RO"/>
-        </w:rPr>
-        <w:instrText xml:space="preserve"> PAGEREF _Toc283831485 \h </w:instrText>
-      </w:r>
-      <w:r>
-        <w:rPr>
-          <w:noProof/>
-          <w:lang w:val="ro-RO"/>
-        </w:rPr>
-      </w:r>
-      <w:r>
-        <w:rPr>
-          <w:noProof/>
-          <w:lang w:val="ro-RO"/>
+        </w:rPr>
+        <w:instrText xml:space="preserve"> PAGEREF _Toc284011308 \h </w:instrText>
+      </w:r>
+      <w:r>
+        <w:rPr>
+          <w:noProof/>
+        </w:rPr>
+      </w:r>
+      <w:r>
+        <w:rPr>
+          <w:noProof/>
         </w:rPr>
         <w:fldChar w:fldCharType="separate"/>
       </w:r>
       <w:r>
         <w:rPr>
           <w:noProof/>
-          <w:lang w:val="ro-RO"/>
-        </w:rPr>
-        <w:t>11</w:t>
-      </w:r>
-      <w:r>
-        <w:rPr>
-          <w:noProof/>
-          <w:lang w:val="ro-RO"/>
+        </w:rPr>
+        <w:t>14</w:t>
+      </w:r>
+      <w:r>
+        <w:rPr>
+          <w:noProof/>
+        </w:rPr>
+        <w:fldChar w:fldCharType="end"/>
+      </w:r>
+    </w:p>
+    <w:p>
+      <w:pPr>
+        <w:pStyle w:val="TOC3"/>
+        <w:tabs>
+          <w:tab w:val="left" w:pos="1162"/>
+        </w:tabs>
+        <w:rPr>
+          <w:rFonts w:asciiTheme="minorHAnsi" w:eastAsiaTheme="minorEastAsia" w:hAnsiTheme="minorHAnsi" w:cstheme="minorBidi"/>
+          <w:iCs w:val="0"/>
+          <w:noProof/>
+          <w:sz w:val="24"/>
+          <w:szCs w:val="24"/>
+          <w:lang w:eastAsia="ja-JP"/>
+        </w:rPr>
+      </w:pPr>
+      <w:r>
+        <w:rPr>
+          <w:noProof/>
+          <w:lang w:val="ro-RO"/>
+        </w:rPr>
+        <w:t>2.4.1</w:t>
+      </w:r>
+      <w:r>
+        <w:rPr>
+          <w:rFonts w:asciiTheme="minorHAnsi" w:eastAsiaTheme="minorEastAsia" w:hAnsiTheme="minorHAnsi" w:cstheme="minorBidi"/>
+          <w:iCs w:val="0"/>
+          <w:noProof/>
+          <w:sz w:val="24"/>
+          <w:szCs w:val="24"/>
+          <w:lang w:eastAsia="ja-JP"/>
+        </w:rPr>
+        <w:tab/>
+      </w:r>
+      <w:r>
+        <w:rPr>
+          <w:noProof/>
+          <w:lang w:val="ro-RO"/>
+        </w:rPr>
+        <w:t>Generalități</w:t>
+      </w:r>
+      <w:r>
+        <w:rPr>
+          <w:noProof/>
+        </w:rPr>
+        <w:tab/>
+      </w:r>
+      <w:r>
+        <w:rPr>
+          <w:noProof/>
+        </w:rPr>
+        <w:fldChar w:fldCharType="begin"/>
+      </w:r>
+      <w:r>
+        <w:rPr>
+          <w:noProof/>
+        </w:rPr>
+        <w:instrText xml:space="preserve"> PAGEREF _Toc284011309 \h </w:instrText>
+      </w:r>
+      <w:r>
+        <w:rPr>
+          <w:noProof/>
+        </w:rPr>
+      </w:r>
+      <w:r>
+        <w:rPr>
+          <w:noProof/>
+        </w:rPr>
+        <w:fldChar w:fldCharType="separate"/>
+      </w:r>
+      <w:r>
+        <w:rPr>
+          <w:noProof/>
+        </w:rPr>
+        <w:t>14</w:t>
+      </w:r>
+      <w:r>
+        <w:rPr>
+          <w:noProof/>
+        </w:rPr>
+        <w:fldChar w:fldCharType="end"/>
+      </w:r>
+    </w:p>
+    <w:p>
+      <w:pPr>
+        <w:pStyle w:val="TOC3"/>
+        <w:tabs>
+          <w:tab w:val="left" w:pos="1162"/>
+        </w:tabs>
+        <w:rPr>
+          <w:rFonts w:asciiTheme="minorHAnsi" w:eastAsiaTheme="minorEastAsia" w:hAnsiTheme="minorHAnsi" w:cstheme="minorBidi"/>
+          <w:iCs w:val="0"/>
+          <w:noProof/>
+          <w:sz w:val="24"/>
+          <w:szCs w:val="24"/>
+          <w:lang w:eastAsia="ja-JP"/>
+        </w:rPr>
+      </w:pPr>
+      <w:r>
+        <w:rPr>
+          <w:noProof/>
+          <w:lang w:val="ro-RO"/>
+        </w:rPr>
+        <w:t>2.4.2</w:t>
+      </w:r>
+      <w:r>
+        <w:rPr>
+          <w:rFonts w:asciiTheme="minorHAnsi" w:eastAsiaTheme="minorEastAsia" w:hAnsiTheme="minorHAnsi" w:cstheme="minorBidi"/>
+          <w:iCs w:val="0"/>
+          <w:noProof/>
+          <w:sz w:val="24"/>
+          <w:szCs w:val="24"/>
+          <w:lang w:eastAsia="ja-JP"/>
+        </w:rPr>
+        <w:tab/>
+      </w:r>
+      <w:r>
+        <w:rPr>
+          <w:noProof/>
+          <w:lang w:val="ro-RO"/>
+        </w:rPr>
+        <w:t>Arhitectura</w:t>
+      </w:r>
+      <w:r>
+        <w:rPr>
+          <w:noProof/>
+        </w:rPr>
+        <w:tab/>
+      </w:r>
+      <w:r>
+        <w:rPr>
+          <w:noProof/>
+        </w:rPr>
+        <w:fldChar w:fldCharType="begin"/>
+      </w:r>
+      <w:r>
+        <w:rPr>
+          <w:noProof/>
+        </w:rPr>
+        <w:instrText xml:space="preserve"> PAGEREF _Toc284011310 \h </w:instrText>
+      </w:r>
+      <w:r>
+        <w:rPr>
+          <w:noProof/>
+        </w:rPr>
+      </w:r>
+      <w:r>
+        <w:rPr>
+          <w:noProof/>
+        </w:rPr>
+        <w:fldChar w:fldCharType="separate"/>
+      </w:r>
+      <w:r>
+        <w:rPr>
+          <w:noProof/>
+        </w:rPr>
+        <w:t>15</w:t>
+      </w:r>
+      <w:r>
+        <w:rPr>
+          <w:noProof/>
         </w:rPr>
         <w:fldChar w:fldCharType="end"/>
       </w:r>
@@ -2436,12 +2709,12 @@
           <w:tab w:val="left" w:pos="753"/>
         </w:tabs>
         <w:rPr>
-          <w:rFonts w:ascii="Cambria" w:eastAsia="MS Mincho" w:hAnsi="Cambria" w:cs="Times New Roman"/>
+          <w:rFonts w:asciiTheme="minorHAnsi" w:eastAsiaTheme="minorEastAsia" w:hAnsiTheme="minorHAnsi" w:cstheme="minorBidi"/>
           <w:smallCaps w:val="0"/>
           <w:noProof/>
           <w:sz w:val="24"/>
           <w:szCs w:val="24"/>
-          <w:lang w:val="ro-RO" w:eastAsia="ja-JP"/>
+          <w:lang w:eastAsia="ja-JP"/>
         </w:rPr>
       </w:pPr>
       <w:r>
@@ -2453,12 +2726,12 @@
       </w:r>
       <w:r>
         <w:rPr>
-          <w:rFonts w:ascii="Cambria" w:eastAsia="MS Mincho" w:hAnsi="Cambria" w:cs="Times New Roman"/>
+          <w:rFonts w:asciiTheme="minorHAnsi" w:eastAsiaTheme="minorEastAsia" w:hAnsiTheme="minorHAnsi" w:cstheme="minorBidi"/>
           <w:smallCaps w:val="0"/>
           <w:noProof/>
           <w:sz w:val="24"/>
           <w:szCs w:val="24"/>
-          <w:lang w:val="ro-RO" w:eastAsia="ja-JP"/>
+          <w:lang w:eastAsia="ja-JP"/>
         </w:rPr>
         <w:tab/>
       </w:r>
@@ -2472,48 +2745,41 @@
       <w:r>
         <w:rPr>
           <w:noProof/>
-          <w:lang w:val="ro-RO"/>
         </w:rPr>
         <w:tab/>
       </w:r>
       <w:r>
         <w:rPr>
           <w:noProof/>
-          <w:lang w:val="ro-RO"/>
         </w:rPr>
         <w:fldChar w:fldCharType="begin"/>
       </w:r>
       <w:r>
         <w:rPr>
           <w:noProof/>
-          <w:lang w:val="ro-RO"/>
-        </w:rPr>
-        <w:instrText xml:space="preserve"> PAGEREF _Toc283831486 \h </w:instrText>
-      </w:r>
-      <w:r>
-        <w:rPr>
-          <w:noProof/>
-          <w:lang w:val="ro-RO"/>
-        </w:rPr>
-      </w:r>
-      <w:r>
-        <w:rPr>
-          <w:noProof/>
-          <w:lang w:val="ro-RO"/>
+        </w:rPr>
+        <w:instrText xml:space="preserve"> PAGEREF _Toc284011311 \h </w:instrText>
+      </w:r>
+      <w:r>
+        <w:rPr>
+          <w:noProof/>
+        </w:rPr>
+      </w:r>
+      <w:r>
+        <w:rPr>
+          <w:noProof/>
         </w:rPr>
         <w:fldChar w:fldCharType="separate"/>
       </w:r>
       <w:r>
         <w:rPr>
           <w:noProof/>
-          <w:lang w:val="ro-RO"/>
-        </w:rPr>
-        <w:t>12</w:t>
-      </w:r>
-      <w:r>
-        <w:rPr>
-          <w:noProof/>
-          <w:lang w:val="ro-RO"/>
+        </w:rPr>
+        <w:t>16</w:t>
+      </w:r>
+      <w:r>
+        <w:rPr>
+          <w:noProof/>
         </w:rPr>
         <w:fldChar w:fldCharType="end"/>
       </w:r>
@@ -2525,12 +2791,12 @@
           <w:tab w:val="left" w:pos="1162"/>
         </w:tabs>
         <w:rPr>
-          <w:rFonts w:ascii="Cambria" w:eastAsia="MS Mincho" w:hAnsi="Cambria" w:cs="Times New Roman"/>
+          <w:rFonts w:asciiTheme="minorHAnsi" w:eastAsiaTheme="minorEastAsia" w:hAnsiTheme="minorHAnsi" w:cstheme="minorBidi"/>
           <w:iCs w:val="0"/>
           <w:noProof/>
           <w:sz w:val="24"/>
           <w:szCs w:val="24"/>
-          <w:lang w:val="ro-RO" w:eastAsia="ja-JP"/>
+          <w:lang w:eastAsia="ja-JP"/>
         </w:rPr>
       </w:pPr>
       <w:r>
@@ -2542,12 +2808,12 @@
       </w:r>
       <w:r>
         <w:rPr>
-          <w:rFonts w:ascii="Cambria" w:eastAsia="MS Mincho" w:hAnsi="Cambria" w:cs="Times New Roman"/>
+          <w:rFonts w:asciiTheme="minorHAnsi" w:eastAsiaTheme="minorEastAsia" w:hAnsiTheme="minorHAnsi" w:cstheme="minorBidi"/>
           <w:iCs w:val="0"/>
           <w:noProof/>
           <w:sz w:val="24"/>
           <w:szCs w:val="24"/>
-          <w:lang w:val="ro-RO" w:eastAsia="ja-JP"/>
+          <w:lang w:eastAsia="ja-JP"/>
         </w:rPr>
         <w:tab/>
       </w:r>
@@ -2561,48 +2827,41 @@
       <w:r>
         <w:rPr>
           <w:noProof/>
-          <w:lang w:val="ro-RO"/>
         </w:rPr>
         <w:tab/>
       </w:r>
       <w:r>
         <w:rPr>
           <w:noProof/>
-          <w:lang w:val="ro-RO"/>
         </w:rPr>
         <w:fldChar w:fldCharType="begin"/>
       </w:r>
       <w:r>
         <w:rPr>
           <w:noProof/>
-          <w:lang w:val="ro-RO"/>
-        </w:rPr>
-        <w:instrText xml:space="preserve"> PAGEREF _Toc283831487 \h </w:instrText>
-      </w:r>
-      <w:r>
-        <w:rPr>
-          <w:noProof/>
-          <w:lang w:val="ro-RO"/>
-        </w:rPr>
-      </w:r>
-      <w:r>
-        <w:rPr>
-          <w:noProof/>
-          <w:lang w:val="ro-RO"/>
+        </w:rPr>
+        <w:instrText xml:space="preserve"> PAGEREF _Toc284011312 \h </w:instrText>
+      </w:r>
+      <w:r>
+        <w:rPr>
+          <w:noProof/>
+        </w:rPr>
+      </w:r>
+      <w:r>
+        <w:rPr>
+          <w:noProof/>
         </w:rPr>
         <w:fldChar w:fldCharType="separate"/>
       </w:r>
       <w:r>
         <w:rPr>
           <w:noProof/>
-          <w:lang w:val="ro-RO"/>
-        </w:rPr>
-        <w:t>12</w:t>
-      </w:r>
-      <w:r>
-        <w:rPr>
-          <w:noProof/>
-          <w:lang w:val="ro-RO"/>
+        </w:rPr>
+        <w:t>16</w:t>
+      </w:r>
+      <w:r>
+        <w:rPr>
+          <w:noProof/>
         </w:rPr>
         <w:fldChar w:fldCharType="end"/>
       </w:r>
@@ -2614,12 +2873,12 @@
           <w:tab w:val="left" w:pos="1162"/>
         </w:tabs>
         <w:rPr>
-          <w:rFonts w:ascii="Cambria" w:eastAsia="MS Mincho" w:hAnsi="Cambria" w:cs="Times New Roman"/>
+          <w:rFonts w:asciiTheme="minorHAnsi" w:eastAsiaTheme="minorEastAsia" w:hAnsiTheme="minorHAnsi" w:cstheme="minorBidi"/>
           <w:iCs w:val="0"/>
           <w:noProof/>
           <w:sz w:val="24"/>
           <w:szCs w:val="24"/>
-          <w:lang w:val="ro-RO" w:eastAsia="ja-JP"/>
+          <w:lang w:eastAsia="ja-JP"/>
         </w:rPr>
       </w:pPr>
       <w:r>
@@ -2631,12 +2890,12 @@
       </w:r>
       <w:r>
         <w:rPr>
-          <w:rFonts w:ascii="Cambria" w:eastAsia="MS Mincho" w:hAnsi="Cambria" w:cs="Times New Roman"/>
+          <w:rFonts w:asciiTheme="minorHAnsi" w:eastAsiaTheme="minorEastAsia" w:hAnsiTheme="minorHAnsi" w:cstheme="minorBidi"/>
           <w:iCs w:val="0"/>
           <w:noProof/>
           <w:sz w:val="24"/>
           <w:szCs w:val="24"/>
-          <w:lang w:val="ro-RO" w:eastAsia="ja-JP"/>
+          <w:lang w:eastAsia="ja-JP"/>
         </w:rPr>
         <w:tab/>
       </w:r>
@@ -2650,48 +2909,41 @@
       <w:r>
         <w:rPr>
           <w:noProof/>
-          <w:lang w:val="ro-RO"/>
         </w:rPr>
         <w:tab/>
       </w:r>
       <w:r>
         <w:rPr>
           <w:noProof/>
-          <w:lang w:val="ro-RO"/>
         </w:rPr>
         <w:fldChar w:fldCharType="begin"/>
       </w:r>
       <w:r>
         <w:rPr>
           <w:noProof/>
-          <w:lang w:val="ro-RO"/>
-        </w:rPr>
-        <w:instrText xml:space="preserve"> PAGEREF _Toc283831488 \h </w:instrText>
-      </w:r>
-      <w:r>
-        <w:rPr>
-          <w:noProof/>
-          <w:lang w:val="ro-RO"/>
-        </w:rPr>
-      </w:r>
-      <w:r>
-        <w:rPr>
-          <w:noProof/>
-          <w:lang w:val="ro-RO"/>
+        </w:rPr>
+        <w:instrText xml:space="preserve"> PAGEREF _Toc284011313 \h </w:instrText>
+      </w:r>
+      <w:r>
+        <w:rPr>
+          <w:noProof/>
+        </w:rPr>
+      </w:r>
+      <w:r>
+        <w:rPr>
+          <w:noProof/>
         </w:rPr>
         <w:fldChar w:fldCharType="separate"/>
       </w:r>
       <w:r>
         <w:rPr>
           <w:noProof/>
-          <w:lang w:val="ro-RO"/>
-        </w:rPr>
-        <w:t>13</w:t>
-      </w:r>
-      <w:r>
-        <w:rPr>
-          <w:noProof/>
-          <w:lang w:val="ro-RO"/>
+        </w:rPr>
+        <w:t>17</w:t>
+      </w:r>
+      <w:r>
+        <w:rPr>
+          <w:noProof/>
         </w:rPr>
         <w:fldChar w:fldCharType="end"/>
       </w:r>
@@ -2703,12 +2955,12 @@
           <w:tab w:val="left" w:pos="1162"/>
         </w:tabs>
         <w:rPr>
-          <w:rFonts w:ascii="Cambria" w:eastAsia="MS Mincho" w:hAnsi="Cambria" w:cs="Times New Roman"/>
+          <w:rFonts w:asciiTheme="minorHAnsi" w:eastAsiaTheme="minorEastAsia" w:hAnsiTheme="minorHAnsi" w:cstheme="minorBidi"/>
           <w:iCs w:val="0"/>
           <w:noProof/>
           <w:sz w:val="24"/>
           <w:szCs w:val="24"/>
-          <w:lang w:val="ro-RO" w:eastAsia="ja-JP"/>
+          <w:lang w:eastAsia="ja-JP"/>
         </w:rPr>
       </w:pPr>
       <w:r>
@@ -2720,12 +2972,12 @@
       </w:r>
       <w:r>
         <w:rPr>
-          <w:rFonts w:ascii="Cambria" w:eastAsia="MS Mincho" w:hAnsi="Cambria" w:cs="Times New Roman"/>
+          <w:rFonts w:asciiTheme="minorHAnsi" w:eastAsiaTheme="minorEastAsia" w:hAnsiTheme="minorHAnsi" w:cstheme="minorBidi"/>
           <w:iCs w:val="0"/>
           <w:noProof/>
           <w:sz w:val="24"/>
           <w:szCs w:val="24"/>
-          <w:lang w:val="ro-RO" w:eastAsia="ja-JP"/>
+          <w:lang w:eastAsia="ja-JP"/>
         </w:rPr>
         <w:tab/>
       </w:r>
@@ -2739,48 +2991,41 @@
       <w:r>
         <w:rPr>
           <w:noProof/>
-          <w:lang w:val="ro-RO"/>
         </w:rPr>
         <w:tab/>
       </w:r>
       <w:r>
         <w:rPr>
           <w:noProof/>
-          <w:lang w:val="ro-RO"/>
         </w:rPr>
         <w:fldChar w:fldCharType="begin"/>
       </w:r>
       <w:r>
         <w:rPr>
           <w:noProof/>
-          <w:lang w:val="ro-RO"/>
-        </w:rPr>
-        <w:instrText xml:space="preserve"> PAGEREF _Toc283831489 \h </w:instrText>
-      </w:r>
-      <w:r>
-        <w:rPr>
-          <w:noProof/>
-          <w:lang w:val="ro-RO"/>
-        </w:rPr>
-      </w:r>
-      <w:r>
-        <w:rPr>
-          <w:noProof/>
-          <w:lang w:val="ro-RO"/>
+        </w:rPr>
+        <w:instrText xml:space="preserve"> PAGEREF _Toc284011314 \h </w:instrText>
+      </w:r>
+      <w:r>
+        <w:rPr>
+          <w:noProof/>
+        </w:rPr>
+      </w:r>
+      <w:r>
+        <w:rPr>
+          <w:noProof/>
         </w:rPr>
         <w:fldChar w:fldCharType="separate"/>
       </w:r>
       <w:r>
         <w:rPr>
           <w:noProof/>
-          <w:lang w:val="ro-RO"/>
-        </w:rPr>
-        <w:t>14</w:t>
-      </w:r>
-      <w:r>
-        <w:rPr>
-          <w:noProof/>
-          <w:lang w:val="ro-RO"/>
+        </w:rPr>
+        <w:t>18</w:t>
+      </w:r>
+      <w:r>
+        <w:rPr>
+          <w:noProof/>
         </w:rPr>
         <w:fldChar w:fldCharType="end"/>
       </w:r>
@@ -2792,12 +3037,12 @@
           <w:tab w:val="left" w:pos="1162"/>
         </w:tabs>
         <w:rPr>
-          <w:rFonts w:ascii="Cambria" w:eastAsia="MS Mincho" w:hAnsi="Cambria" w:cs="Times New Roman"/>
+          <w:rFonts w:asciiTheme="minorHAnsi" w:eastAsiaTheme="minorEastAsia" w:hAnsiTheme="minorHAnsi" w:cstheme="minorBidi"/>
           <w:iCs w:val="0"/>
           <w:noProof/>
           <w:sz w:val="24"/>
           <w:szCs w:val="24"/>
-          <w:lang w:val="ro-RO" w:eastAsia="ja-JP"/>
+          <w:lang w:eastAsia="ja-JP"/>
         </w:rPr>
       </w:pPr>
       <w:r>
@@ -2809,12 +3054,12 @@
       </w:r>
       <w:r>
         <w:rPr>
-          <w:rFonts w:ascii="Cambria" w:eastAsia="MS Mincho" w:hAnsi="Cambria" w:cs="Times New Roman"/>
+          <w:rFonts w:asciiTheme="minorHAnsi" w:eastAsiaTheme="minorEastAsia" w:hAnsiTheme="minorHAnsi" w:cstheme="minorBidi"/>
           <w:iCs w:val="0"/>
           <w:noProof/>
           <w:sz w:val="24"/>
           <w:szCs w:val="24"/>
-          <w:lang w:val="ro-RO" w:eastAsia="ja-JP"/>
+          <w:lang w:eastAsia="ja-JP"/>
         </w:rPr>
         <w:tab/>
       </w:r>
@@ -2823,53 +3068,46 @@
           <w:noProof/>
           <w:lang w:val="ro-RO"/>
         </w:rPr>
-        <w:t>Eliminarea surprusului virtualizării</w:t>
-      </w:r>
-      <w:r>
-        <w:rPr>
-          <w:noProof/>
-          <w:lang w:val="ro-RO"/>
+        <w:t>Eliminarea surplusului virtualizării</w:t>
+      </w:r>
+      <w:r>
+        <w:rPr>
+          <w:noProof/>
         </w:rPr>
         <w:tab/>
       </w:r>
       <w:r>
         <w:rPr>
           <w:noProof/>
-          <w:lang w:val="ro-RO"/>
         </w:rPr>
         <w:fldChar w:fldCharType="begin"/>
       </w:r>
       <w:r>
         <w:rPr>
           <w:noProof/>
-          <w:lang w:val="ro-RO"/>
-        </w:rPr>
-        <w:instrText xml:space="preserve"> PAGEREF _Toc283831490 \h </w:instrText>
-      </w:r>
-      <w:r>
-        <w:rPr>
-          <w:noProof/>
-          <w:lang w:val="ro-RO"/>
-        </w:rPr>
-      </w:r>
-      <w:r>
-        <w:rPr>
-          <w:noProof/>
-          <w:lang w:val="ro-RO"/>
+        </w:rPr>
+        <w:instrText xml:space="preserve"> PAGEREF _Toc284011315 \h </w:instrText>
+      </w:r>
+      <w:r>
+        <w:rPr>
+          <w:noProof/>
+        </w:rPr>
+      </w:r>
+      <w:r>
+        <w:rPr>
+          <w:noProof/>
         </w:rPr>
         <w:fldChar w:fldCharType="separate"/>
       </w:r>
       <w:r>
         <w:rPr>
           <w:noProof/>
-          <w:lang w:val="ro-RO"/>
-        </w:rPr>
-        <w:t>14</w:t>
-      </w:r>
-      <w:r>
-        <w:rPr>
-          <w:noProof/>
-          <w:lang w:val="ro-RO"/>
+        </w:rPr>
+        <w:t>19</w:t>
+      </w:r>
+      <w:r>
+        <w:rPr>
+          <w:noProof/>
         </w:rPr>
         <w:fldChar w:fldCharType="end"/>
       </w:r>
@@ -2882,13 +3120,13 @@
           <w:tab w:val="left" w:pos="1768"/>
         </w:tabs>
         <w:rPr>
-          <w:rFonts w:ascii="Cambria" w:eastAsia="MS Mincho" w:hAnsi="Cambria" w:cs="Times New Roman"/>
+          <w:rFonts w:asciiTheme="minorHAnsi" w:eastAsiaTheme="minorEastAsia" w:hAnsiTheme="minorHAnsi" w:cstheme="minorBidi"/>
           <w:b w:val="0"/>
           <w:bCs w:val="0"/>
           <w:caps w:val="0"/>
           <w:sz w:val="24"/>
           <w:szCs w:val="24"/>
-          <w:lang w:val="ro-RO" w:eastAsia="ja-JP"/>
+          <w:lang w:eastAsia="ja-JP"/>
         </w:rPr>
       </w:pPr>
       <w:r>
@@ -2899,13 +3137,13 @@
       </w:r>
       <w:r>
         <w:rPr>
-          <w:rFonts w:ascii="Cambria" w:eastAsia="MS Mincho" w:hAnsi="Cambria" w:cs="Times New Roman"/>
+          <w:rFonts w:asciiTheme="minorHAnsi" w:eastAsiaTheme="minorEastAsia" w:hAnsiTheme="minorHAnsi" w:cstheme="minorBidi"/>
           <w:b w:val="0"/>
           <w:bCs w:val="0"/>
           <w:caps w:val="0"/>
           <w:sz w:val="24"/>
           <w:szCs w:val="24"/>
-          <w:lang w:val="ro-RO" w:eastAsia="ja-JP"/>
+          <w:lang w:eastAsia="ja-JP"/>
         </w:rPr>
         <w:tab/>
       </w:r>
@@ -2916,44 +3154,21 @@
         <w:t>Arhitectura infrastructurii</w:t>
       </w:r>
       <w:r>
-        <w:rPr>
-          <w:lang w:val="ro-RO"/>
-        </w:rPr>
         <w:tab/>
       </w:r>
       <w:r>
-        <w:rPr>
-          <w:lang w:val="ro-RO"/>
-        </w:rPr>
         <w:fldChar w:fldCharType="begin"/>
       </w:r>
       <w:r>
-        <w:rPr>
-          <w:lang w:val="ro-RO"/>
-        </w:rPr>
-        <w:instrText xml:space="preserve"> PAGEREF _Toc283831491 \h </w:instrText>
-      </w:r>
-      <w:r>
-        <w:rPr>
-          <w:lang w:val="ro-RO"/>
-        </w:rPr>
-      </w:r>
-      <w:r>
-        <w:rPr>
-          <w:lang w:val="ro-RO"/>
-        </w:rPr>
+        <w:instrText xml:space="preserve"> PAGEREF _Toc284011316 \h </w:instrText>
+      </w:r>
+      <w:r>
         <w:fldChar w:fldCharType="separate"/>
       </w:r>
       <w:r>
-        <w:rPr>
-          <w:lang w:val="ro-RO"/>
-        </w:rPr>
-        <w:t>18</w:t>
-      </w:r>
-      <w:r>
-        <w:rPr>
-          <w:lang w:val="ro-RO"/>
-        </w:rPr>
+        <w:t>23</w:t>
+      </w:r>
+      <w:r>
         <w:fldChar w:fldCharType="end"/>
       </w:r>
     </w:p>
@@ -2964,12 +3179,12 @@
           <w:tab w:val="left" w:pos="753"/>
         </w:tabs>
         <w:rPr>
-          <w:rFonts w:ascii="Cambria" w:eastAsia="MS Mincho" w:hAnsi="Cambria" w:cs="Times New Roman"/>
+          <w:rFonts w:asciiTheme="minorHAnsi" w:eastAsiaTheme="minorEastAsia" w:hAnsiTheme="minorHAnsi" w:cstheme="minorBidi"/>
           <w:smallCaps w:val="0"/>
           <w:noProof/>
           <w:sz w:val="24"/>
           <w:szCs w:val="24"/>
-          <w:lang w:val="ro-RO" w:eastAsia="ja-JP"/>
+          <w:lang w:eastAsia="ja-JP"/>
         </w:rPr>
       </w:pPr>
       <w:r>
@@ -2981,12 +3196,12 @@
       </w:r>
       <w:r>
         <w:rPr>
-          <w:rFonts w:ascii="Cambria" w:eastAsia="MS Mincho" w:hAnsi="Cambria" w:cs="Times New Roman"/>
+          <w:rFonts w:asciiTheme="minorHAnsi" w:eastAsiaTheme="minorEastAsia" w:hAnsiTheme="minorHAnsi" w:cstheme="minorBidi"/>
           <w:smallCaps w:val="0"/>
           <w:noProof/>
           <w:sz w:val="24"/>
           <w:szCs w:val="24"/>
-          <w:lang w:val="ro-RO" w:eastAsia="ja-JP"/>
+          <w:lang w:eastAsia="ja-JP"/>
         </w:rPr>
         <w:tab/>
       </w:r>
@@ -3000,48 +3215,41 @@
       <w:r>
         <w:rPr>
           <w:noProof/>
-          <w:lang w:val="ro-RO"/>
         </w:rPr>
         <w:tab/>
       </w:r>
       <w:r>
         <w:rPr>
           <w:noProof/>
-          <w:lang w:val="ro-RO"/>
         </w:rPr>
         <w:fldChar w:fldCharType="begin"/>
       </w:r>
       <w:r>
         <w:rPr>
           <w:noProof/>
-          <w:lang w:val="ro-RO"/>
-        </w:rPr>
-        <w:instrText xml:space="preserve"> PAGEREF _Toc283831492 \h </w:instrText>
-      </w:r>
-      <w:r>
-        <w:rPr>
-          <w:noProof/>
-          <w:lang w:val="ro-RO"/>
-        </w:rPr>
-      </w:r>
-      <w:r>
-        <w:rPr>
-          <w:noProof/>
-          <w:lang w:val="ro-RO"/>
+        </w:rPr>
+        <w:instrText xml:space="preserve"> PAGEREF _Toc284011317 \h </w:instrText>
+      </w:r>
+      <w:r>
+        <w:rPr>
+          <w:noProof/>
+        </w:rPr>
+      </w:r>
+      <w:r>
+        <w:rPr>
+          <w:noProof/>
         </w:rPr>
         <w:fldChar w:fldCharType="separate"/>
       </w:r>
       <w:r>
         <w:rPr>
           <w:noProof/>
-          <w:lang w:val="ro-RO"/>
-        </w:rPr>
-        <w:t>18</w:t>
-      </w:r>
-      <w:r>
-        <w:rPr>
-          <w:noProof/>
-          <w:lang w:val="ro-RO"/>
+        </w:rPr>
+        <w:t>23</w:t>
+      </w:r>
+      <w:r>
+        <w:rPr>
+          <w:noProof/>
         </w:rPr>
         <w:fldChar w:fldCharType="end"/>
       </w:r>
@@ -3053,12 +3261,12 @@
           <w:tab w:val="left" w:pos="753"/>
         </w:tabs>
         <w:rPr>
-          <w:rFonts w:ascii="Cambria" w:eastAsia="MS Mincho" w:hAnsi="Cambria" w:cs="Times New Roman"/>
+          <w:rFonts w:asciiTheme="minorHAnsi" w:eastAsiaTheme="minorEastAsia" w:hAnsiTheme="minorHAnsi" w:cstheme="minorBidi"/>
           <w:smallCaps w:val="0"/>
           <w:noProof/>
           <w:sz w:val="24"/>
           <w:szCs w:val="24"/>
-          <w:lang w:val="ro-RO" w:eastAsia="ja-JP"/>
+          <w:lang w:eastAsia="ja-JP"/>
         </w:rPr>
       </w:pPr>
       <w:r>
@@ -3070,12 +3278,12 @@
       </w:r>
       <w:r>
         <w:rPr>
-          <w:rFonts w:ascii="Cambria" w:eastAsia="MS Mincho" w:hAnsi="Cambria" w:cs="Times New Roman"/>
+          <w:rFonts w:asciiTheme="minorHAnsi" w:eastAsiaTheme="minorEastAsia" w:hAnsiTheme="minorHAnsi" w:cstheme="minorBidi"/>
           <w:smallCaps w:val="0"/>
           <w:noProof/>
           <w:sz w:val="24"/>
           <w:szCs w:val="24"/>
-          <w:lang w:val="ro-RO" w:eastAsia="ja-JP"/>
+          <w:lang w:eastAsia="ja-JP"/>
         </w:rPr>
         <w:tab/>
       </w:r>
@@ -3089,48 +3297,41 @@
       <w:r>
         <w:rPr>
           <w:noProof/>
-          <w:lang w:val="ro-RO"/>
         </w:rPr>
         <w:tab/>
       </w:r>
       <w:r>
         <w:rPr>
           <w:noProof/>
-          <w:lang w:val="ro-RO"/>
         </w:rPr>
         <w:fldChar w:fldCharType="begin"/>
       </w:r>
       <w:r>
         <w:rPr>
           <w:noProof/>
-          <w:lang w:val="ro-RO"/>
-        </w:rPr>
-        <w:instrText xml:space="preserve"> PAGEREF _Toc283831493 \h </w:instrText>
-      </w:r>
-      <w:r>
-        <w:rPr>
-          <w:noProof/>
-          <w:lang w:val="ro-RO"/>
-        </w:rPr>
-      </w:r>
-      <w:r>
-        <w:rPr>
-          <w:noProof/>
-          <w:lang w:val="ro-RO"/>
+        </w:rPr>
+        <w:instrText xml:space="preserve"> PAGEREF _Toc284011318 \h </w:instrText>
+      </w:r>
+      <w:r>
+        <w:rPr>
+          <w:noProof/>
+        </w:rPr>
+      </w:r>
+      <w:r>
+        <w:rPr>
+          <w:noProof/>
         </w:rPr>
         <w:fldChar w:fldCharType="separate"/>
       </w:r>
       <w:r>
         <w:rPr>
           <w:noProof/>
-          <w:lang w:val="ro-RO"/>
-        </w:rPr>
-        <w:t>18</w:t>
-      </w:r>
-      <w:r>
-        <w:rPr>
-          <w:noProof/>
-          <w:lang w:val="ro-RO"/>
+        </w:rPr>
+        <w:t>23</w:t>
+      </w:r>
+      <w:r>
+        <w:rPr>
+          <w:noProof/>
         </w:rPr>
         <w:fldChar w:fldCharType="end"/>
       </w:r>
@@ -3142,12 +3343,12 @@
           <w:tab w:val="left" w:pos="753"/>
         </w:tabs>
         <w:rPr>
-          <w:rFonts w:ascii="Cambria" w:eastAsia="MS Mincho" w:hAnsi="Cambria" w:cs="Times New Roman"/>
+          <w:rFonts w:asciiTheme="minorHAnsi" w:eastAsiaTheme="minorEastAsia" w:hAnsiTheme="minorHAnsi" w:cstheme="minorBidi"/>
           <w:smallCaps w:val="0"/>
           <w:noProof/>
           <w:sz w:val="24"/>
           <w:szCs w:val="24"/>
-          <w:lang w:val="ro-RO" w:eastAsia="ja-JP"/>
+          <w:lang w:eastAsia="ja-JP"/>
         </w:rPr>
       </w:pPr>
       <w:r>
@@ -3159,12 +3360,12 @@
       </w:r>
       <w:r>
         <w:rPr>
-          <w:rFonts w:ascii="Cambria" w:eastAsia="MS Mincho" w:hAnsi="Cambria" w:cs="Times New Roman"/>
+          <w:rFonts w:asciiTheme="minorHAnsi" w:eastAsiaTheme="minorEastAsia" w:hAnsiTheme="minorHAnsi" w:cstheme="minorBidi"/>
           <w:smallCaps w:val="0"/>
           <w:noProof/>
           <w:sz w:val="24"/>
           <w:szCs w:val="24"/>
-          <w:lang w:val="ro-RO" w:eastAsia="ja-JP"/>
+          <w:lang w:eastAsia="ja-JP"/>
         </w:rPr>
         <w:tab/>
       </w:r>
@@ -3178,48 +3379,41 @@
       <w:r>
         <w:rPr>
           <w:noProof/>
-          <w:lang w:val="ro-RO"/>
         </w:rPr>
         <w:tab/>
       </w:r>
       <w:r>
         <w:rPr>
           <w:noProof/>
-          <w:lang w:val="ro-RO"/>
         </w:rPr>
         <w:fldChar w:fldCharType="begin"/>
       </w:r>
       <w:r>
         <w:rPr>
           <w:noProof/>
-          <w:lang w:val="ro-RO"/>
-        </w:rPr>
-        <w:instrText xml:space="preserve"> PAGEREF _Toc283831494 \h </w:instrText>
-      </w:r>
-      <w:r>
-        <w:rPr>
-          <w:noProof/>
-          <w:lang w:val="ro-RO"/>
-        </w:rPr>
-      </w:r>
-      <w:r>
-        <w:rPr>
-          <w:noProof/>
-          <w:lang w:val="ro-RO"/>
+        </w:rPr>
+        <w:instrText xml:space="preserve"> PAGEREF _Toc284011319 \h </w:instrText>
+      </w:r>
+      <w:r>
+        <w:rPr>
+          <w:noProof/>
+        </w:rPr>
+      </w:r>
+      <w:r>
+        <w:rPr>
+          <w:noProof/>
         </w:rPr>
         <w:fldChar w:fldCharType="separate"/>
       </w:r>
       <w:r>
         <w:rPr>
           <w:noProof/>
-          <w:lang w:val="ro-RO"/>
-        </w:rPr>
-        <w:t>18</w:t>
-      </w:r>
-      <w:r>
-        <w:rPr>
-          <w:noProof/>
-          <w:lang w:val="ro-RO"/>
+        </w:rPr>
+        <w:t>23</w:t>
+      </w:r>
+      <w:r>
+        <w:rPr>
+          <w:noProof/>
         </w:rPr>
         <w:fldChar w:fldCharType="end"/>
       </w:r>
@@ -3231,12 +3425,12 @@
           <w:tab w:val="left" w:pos="753"/>
         </w:tabs>
         <w:rPr>
-          <w:rFonts w:ascii="Cambria" w:eastAsia="MS Mincho" w:hAnsi="Cambria" w:cs="Times New Roman"/>
+          <w:rFonts w:asciiTheme="minorHAnsi" w:eastAsiaTheme="minorEastAsia" w:hAnsiTheme="minorHAnsi" w:cstheme="minorBidi"/>
           <w:smallCaps w:val="0"/>
           <w:noProof/>
           <w:sz w:val="24"/>
           <w:szCs w:val="24"/>
-          <w:lang w:val="ro-RO" w:eastAsia="ja-JP"/>
+          <w:lang w:eastAsia="ja-JP"/>
         </w:rPr>
       </w:pPr>
       <w:r>
@@ -3248,12 +3442,12 @@
       </w:r>
       <w:r>
         <w:rPr>
-          <w:rFonts w:ascii="Cambria" w:eastAsia="MS Mincho" w:hAnsi="Cambria" w:cs="Times New Roman"/>
+          <w:rFonts w:asciiTheme="minorHAnsi" w:eastAsiaTheme="minorEastAsia" w:hAnsiTheme="minorHAnsi" w:cstheme="minorBidi"/>
           <w:smallCaps w:val="0"/>
           <w:noProof/>
           <w:sz w:val="24"/>
           <w:szCs w:val="24"/>
-          <w:lang w:val="ro-RO" w:eastAsia="ja-JP"/>
+          <w:lang w:eastAsia="ja-JP"/>
         </w:rPr>
         <w:tab/>
       </w:r>
@@ -3267,48 +3461,41 @@
       <w:r>
         <w:rPr>
           <w:noProof/>
-          <w:lang w:val="ro-RO"/>
         </w:rPr>
         <w:tab/>
       </w:r>
       <w:r>
         <w:rPr>
           <w:noProof/>
-          <w:lang w:val="ro-RO"/>
         </w:rPr>
         <w:fldChar w:fldCharType="begin"/>
       </w:r>
       <w:r>
         <w:rPr>
           <w:noProof/>
-          <w:lang w:val="ro-RO"/>
-        </w:rPr>
-        <w:instrText xml:space="preserve"> PAGEREF _Toc283831495 \h </w:instrText>
-      </w:r>
-      <w:r>
-        <w:rPr>
-          <w:noProof/>
-          <w:lang w:val="ro-RO"/>
-        </w:rPr>
-      </w:r>
-      <w:r>
-        <w:rPr>
-          <w:noProof/>
-          <w:lang w:val="ro-RO"/>
+        </w:rPr>
+        <w:instrText xml:space="preserve"> PAGEREF _Toc284011320 \h </w:instrText>
+      </w:r>
+      <w:r>
+        <w:rPr>
+          <w:noProof/>
+        </w:rPr>
+      </w:r>
+      <w:r>
+        <w:rPr>
+          <w:noProof/>
         </w:rPr>
         <w:fldChar w:fldCharType="separate"/>
       </w:r>
       <w:r>
         <w:rPr>
           <w:noProof/>
-          <w:lang w:val="ro-RO"/>
-        </w:rPr>
-        <w:t>18</w:t>
-      </w:r>
-      <w:r>
-        <w:rPr>
-          <w:noProof/>
-          <w:lang w:val="ro-RO"/>
+        </w:rPr>
+        <w:t>23</w:t>
+      </w:r>
+      <w:r>
+        <w:rPr>
+          <w:noProof/>
         </w:rPr>
         <w:fldChar w:fldCharType="end"/>
       </w:r>
@@ -3321,13 +3508,13 @@
           <w:tab w:val="left" w:pos="1768"/>
         </w:tabs>
         <w:rPr>
-          <w:rFonts w:ascii="Cambria" w:eastAsia="MS Mincho" w:hAnsi="Cambria" w:cs="Times New Roman"/>
+          <w:rFonts w:asciiTheme="minorHAnsi" w:eastAsiaTheme="minorEastAsia" w:hAnsiTheme="minorHAnsi" w:cstheme="minorBidi"/>
           <w:b w:val="0"/>
           <w:bCs w:val="0"/>
           <w:caps w:val="0"/>
           <w:sz w:val="24"/>
           <w:szCs w:val="24"/>
-          <w:lang w:val="ro-RO" w:eastAsia="ja-JP"/>
+          <w:lang w:eastAsia="ja-JP"/>
         </w:rPr>
       </w:pPr>
       <w:r>
@@ -3338,13 +3525,13 @@
       </w:r>
       <w:r>
         <w:rPr>
-          <w:rFonts w:ascii="Cambria" w:eastAsia="MS Mincho" w:hAnsi="Cambria" w:cs="Times New Roman"/>
+          <w:rFonts w:asciiTheme="minorHAnsi" w:eastAsiaTheme="minorEastAsia" w:hAnsiTheme="minorHAnsi" w:cstheme="minorBidi"/>
           <w:b w:val="0"/>
           <w:bCs w:val="0"/>
           <w:caps w:val="0"/>
           <w:sz w:val="24"/>
           <w:szCs w:val="24"/>
-          <w:lang w:val="ro-RO" w:eastAsia="ja-JP"/>
+          <w:lang w:eastAsia="ja-JP"/>
         </w:rPr>
         <w:tab/>
       </w:r>
@@ -3355,44 +3542,21 @@
         <w:t>Prezentarea aplicației</w:t>
       </w:r>
       <w:r>
-        <w:rPr>
-          <w:lang w:val="ro-RO"/>
-        </w:rPr>
         <w:tab/>
       </w:r>
       <w:r>
-        <w:rPr>
-          <w:lang w:val="ro-RO"/>
-        </w:rPr>
         <w:fldChar w:fldCharType="begin"/>
       </w:r>
       <w:r>
-        <w:rPr>
-          <w:lang w:val="ro-RO"/>
-        </w:rPr>
-        <w:instrText xml:space="preserve"> PAGEREF _Toc283831496 \h </w:instrText>
-      </w:r>
-      <w:r>
-        <w:rPr>
-          <w:lang w:val="ro-RO"/>
-        </w:rPr>
-      </w:r>
-      <w:r>
-        <w:rPr>
-          <w:lang w:val="ro-RO"/>
-        </w:rPr>
+        <w:instrText xml:space="preserve"> PAGEREF _Toc284011321 \h </w:instrText>
+      </w:r>
+      <w:r>
         <w:fldChar w:fldCharType="separate"/>
       </w:r>
       <w:r>
-        <w:rPr>
-          <w:lang w:val="ro-RO"/>
-        </w:rPr>
-        <w:t>19</w:t>
-      </w:r>
-      <w:r>
-        <w:rPr>
-          <w:lang w:val="ro-RO"/>
-        </w:rPr>
+        <w:t>24</w:t>
+      </w:r>
+      <w:r>
         <w:fldChar w:fldCharType="end"/>
       </w:r>
     </w:p>
@@ -3403,12 +3567,12 @@
           <w:tab w:val="left" w:pos="753"/>
         </w:tabs>
         <w:rPr>
-          <w:rFonts w:ascii="Cambria" w:eastAsia="MS Mincho" w:hAnsi="Cambria" w:cs="Times New Roman"/>
+          <w:rFonts w:asciiTheme="minorHAnsi" w:eastAsiaTheme="minorEastAsia" w:hAnsiTheme="minorHAnsi" w:cstheme="minorBidi"/>
           <w:smallCaps w:val="0"/>
           <w:noProof/>
           <w:sz w:val="24"/>
           <w:szCs w:val="24"/>
-          <w:lang w:val="ro-RO" w:eastAsia="ja-JP"/>
+          <w:lang w:eastAsia="ja-JP"/>
         </w:rPr>
       </w:pPr>
       <w:r>
@@ -3420,12 +3584,12 @@
       </w:r>
       <w:r>
         <w:rPr>
-          <w:rFonts w:ascii="Cambria" w:eastAsia="MS Mincho" w:hAnsi="Cambria" w:cs="Times New Roman"/>
+          <w:rFonts w:asciiTheme="minorHAnsi" w:eastAsiaTheme="minorEastAsia" w:hAnsiTheme="minorHAnsi" w:cstheme="minorBidi"/>
           <w:smallCaps w:val="0"/>
           <w:noProof/>
           <w:sz w:val="24"/>
           <w:szCs w:val="24"/>
-          <w:lang w:val="ro-RO" w:eastAsia="ja-JP"/>
+          <w:lang w:eastAsia="ja-JP"/>
         </w:rPr>
         <w:tab/>
       </w:r>
@@ -3439,48 +3603,41 @@
       <w:r>
         <w:rPr>
           <w:noProof/>
-          <w:lang w:val="ro-RO"/>
         </w:rPr>
         <w:tab/>
       </w:r>
       <w:r>
         <w:rPr>
           <w:noProof/>
-          <w:lang w:val="ro-RO"/>
         </w:rPr>
         <w:fldChar w:fldCharType="begin"/>
       </w:r>
       <w:r>
         <w:rPr>
           <w:noProof/>
-          <w:lang w:val="ro-RO"/>
-        </w:rPr>
-        <w:instrText xml:space="preserve"> PAGEREF _Toc283831497 \h </w:instrText>
-      </w:r>
-      <w:r>
-        <w:rPr>
-          <w:noProof/>
-          <w:lang w:val="ro-RO"/>
-        </w:rPr>
-      </w:r>
-      <w:r>
-        <w:rPr>
-          <w:noProof/>
-          <w:lang w:val="ro-RO"/>
+        </w:rPr>
+        <w:instrText xml:space="preserve"> PAGEREF _Toc284011322 \h </w:instrText>
+      </w:r>
+      <w:r>
+        <w:rPr>
+          <w:noProof/>
+        </w:rPr>
+      </w:r>
+      <w:r>
+        <w:rPr>
+          <w:noProof/>
         </w:rPr>
         <w:fldChar w:fldCharType="separate"/>
       </w:r>
       <w:r>
         <w:rPr>
           <w:noProof/>
-          <w:lang w:val="ro-RO"/>
-        </w:rPr>
-        <w:t>19</w:t>
-      </w:r>
-      <w:r>
-        <w:rPr>
-          <w:noProof/>
-          <w:lang w:val="ro-RO"/>
+        </w:rPr>
+        <w:t>24</w:t>
+      </w:r>
+      <w:r>
+        <w:rPr>
+          <w:noProof/>
         </w:rPr>
         <w:fldChar w:fldCharType="end"/>
       </w:r>
@@ -3492,12 +3649,12 @@
           <w:tab w:val="left" w:pos="753"/>
         </w:tabs>
         <w:rPr>
-          <w:rFonts w:ascii="Cambria" w:eastAsia="MS Mincho" w:hAnsi="Cambria" w:cs="Times New Roman"/>
+          <w:rFonts w:asciiTheme="minorHAnsi" w:eastAsiaTheme="minorEastAsia" w:hAnsiTheme="minorHAnsi" w:cstheme="minorBidi"/>
           <w:smallCaps w:val="0"/>
           <w:noProof/>
           <w:sz w:val="24"/>
           <w:szCs w:val="24"/>
-          <w:lang w:val="ro-RO" w:eastAsia="ja-JP"/>
+          <w:lang w:eastAsia="ja-JP"/>
         </w:rPr>
       </w:pPr>
       <w:r>
@@ -3509,12 +3666,12 @@
       </w:r>
       <w:r>
         <w:rPr>
-          <w:rFonts w:ascii="Cambria" w:eastAsia="MS Mincho" w:hAnsi="Cambria" w:cs="Times New Roman"/>
+          <w:rFonts w:asciiTheme="minorHAnsi" w:eastAsiaTheme="minorEastAsia" w:hAnsiTheme="minorHAnsi" w:cstheme="minorBidi"/>
           <w:smallCaps w:val="0"/>
           <w:noProof/>
           <w:sz w:val="24"/>
           <w:szCs w:val="24"/>
-          <w:lang w:val="ro-RO" w:eastAsia="ja-JP"/>
+          <w:lang w:eastAsia="ja-JP"/>
         </w:rPr>
         <w:tab/>
       </w:r>
@@ -3528,48 +3685,41 @@
       <w:r>
         <w:rPr>
           <w:noProof/>
-          <w:lang w:val="ro-RO"/>
         </w:rPr>
         <w:tab/>
       </w:r>
       <w:r>
         <w:rPr>
           <w:noProof/>
-          <w:lang w:val="ro-RO"/>
         </w:rPr>
         <w:fldChar w:fldCharType="begin"/>
       </w:r>
       <w:r>
         <w:rPr>
           <w:noProof/>
-          <w:lang w:val="ro-RO"/>
-        </w:rPr>
-        <w:instrText xml:space="preserve"> PAGEREF _Toc283831498 \h </w:instrText>
-      </w:r>
-      <w:r>
-        <w:rPr>
-          <w:noProof/>
-          <w:lang w:val="ro-RO"/>
-        </w:rPr>
-      </w:r>
-      <w:r>
-        <w:rPr>
-          <w:noProof/>
-          <w:lang w:val="ro-RO"/>
+        </w:rPr>
+        <w:instrText xml:space="preserve"> PAGEREF _Toc284011323 \h </w:instrText>
+      </w:r>
+      <w:r>
+        <w:rPr>
+          <w:noProof/>
+        </w:rPr>
+      </w:r>
+      <w:r>
+        <w:rPr>
+          <w:noProof/>
         </w:rPr>
         <w:fldChar w:fldCharType="separate"/>
       </w:r>
       <w:r>
         <w:rPr>
           <w:noProof/>
-          <w:lang w:val="ro-RO"/>
-        </w:rPr>
-        <w:t>19</w:t>
-      </w:r>
-      <w:r>
-        <w:rPr>
-          <w:noProof/>
-          <w:lang w:val="ro-RO"/>
+        </w:rPr>
+        <w:t>24</w:t>
+      </w:r>
+      <w:r>
+        <w:rPr>
+          <w:noProof/>
         </w:rPr>
         <w:fldChar w:fldCharType="end"/>
       </w:r>
@@ -3581,12 +3731,12 @@
           <w:tab w:val="left" w:pos="753"/>
         </w:tabs>
         <w:rPr>
-          <w:rFonts w:ascii="Cambria" w:eastAsia="MS Mincho" w:hAnsi="Cambria" w:cs="Times New Roman"/>
+          <w:rFonts w:asciiTheme="minorHAnsi" w:eastAsiaTheme="minorEastAsia" w:hAnsiTheme="minorHAnsi" w:cstheme="minorBidi"/>
           <w:smallCaps w:val="0"/>
           <w:noProof/>
           <w:sz w:val="24"/>
           <w:szCs w:val="24"/>
-          <w:lang w:val="ro-RO" w:eastAsia="ja-JP"/>
+          <w:lang w:eastAsia="ja-JP"/>
         </w:rPr>
       </w:pPr>
       <w:r>
@@ -3598,12 +3748,12 @@
       </w:r>
       <w:r>
         <w:rPr>
-          <w:rFonts w:ascii="Cambria" w:eastAsia="MS Mincho" w:hAnsi="Cambria" w:cs="Times New Roman"/>
+          <w:rFonts w:asciiTheme="minorHAnsi" w:eastAsiaTheme="minorEastAsia" w:hAnsiTheme="minorHAnsi" w:cstheme="minorBidi"/>
           <w:smallCaps w:val="0"/>
           <w:noProof/>
           <w:sz w:val="24"/>
           <w:szCs w:val="24"/>
-          <w:lang w:val="ro-RO" w:eastAsia="ja-JP"/>
+          <w:lang w:eastAsia="ja-JP"/>
         </w:rPr>
         <w:tab/>
       </w:r>
@@ -3617,109 +3767,41 @@
       <w:r>
         <w:rPr>
           <w:noProof/>
-          <w:lang w:val="ro-RO"/>
         </w:rPr>
         <w:tab/>
       </w:r>
       <w:r>
         <w:rPr>
           <w:noProof/>
-          <w:lang w:val="ro-RO"/>
         </w:rPr>
         <w:fldChar w:fldCharType="begin"/>
       </w:r>
       <w:r>
         <w:rPr>
           <w:noProof/>
-          <w:lang w:val="ro-RO"/>
-        </w:rPr>
-        <w:instrText xml:space="preserve"> PAGEREF _Toc283831499 \h </w:instrText>
-      </w:r>
-      <w:r>
-        <w:rPr>
-          <w:noProof/>
-          <w:lang w:val="ro-RO"/>
-        </w:rPr>
-      </w:r>
-      <w:r>
-        <w:rPr>
-          <w:noProof/>
-          <w:lang w:val="ro-RO"/>
+        </w:rPr>
+        <w:instrText xml:space="preserve"> PAGEREF _Toc284011324 \h </w:instrText>
+      </w:r>
+      <w:r>
+        <w:rPr>
+          <w:noProof/>
+        </w:rPr>
+      </w:r>
+      <w:r>
+        <w:rPr>
+          <w:noProof/>
         </w:rPr>
         <w:fldChar w:fldCharType="separate"/>
       </w:r>
       <w:r>
         <w:rPr>
           <w:noProof/>
-          <w:lang w:val="ro-RO"/>
-        </w:rPr>
-        <w:t>19</w:t>
-      </w:r>
-      <w:r>
-        <w:rPr>
-          <w:noProof/>
-          <w:lang w:val="ro-RO"/>
-        </w:rPr>
-        <w:fldChar w:fldCharType="end"/>
-      </w:r>
-    </w:p>
-    <w:p>
-      <w:pPr>
-        <w:pStyle w:val="TOC1"/>
-        <w:rPr>
-          <w:rFonts w:ascii="Cambria" w:eastAsia="MS Mincho" w:hAnsi="Cambria" w:cs="Times New Roman"/>
-          <w:b w:val="0"/>
-          <w:bCs w:val="0"/>
-          <w:caps w:val="0"/>
-          <w:sz w:val="24"/>
-          <w:szCs w:val="24"/>
-          <w:lang w:val="ro-RO" w:eastAsia="ja-JP"/>
-        </w:rPr>
-      </w:pPr>
-      <w:r>
-        <w:rPr>
-          <w:lang w:val="ro-RO"/>
-        </w:rPr>
-        <w:t>Bibliografie</w:t>
-      </w:r>
-      <w:r>
-        <w:rPr>
-          <w:lang w:val="ro-RO"/>
-        </w:rPr>
-        <w:tab/>
-      </w:r>
-      <w:r>
-        <w:rPr>
-          <w:lang w:val="ro-RO"/>
-        </w:rPr>
-        <w:fldChar w:fldCharType="begin"/>
-      </w:r>
-      <w:r>
-        <w:rPr>
-          <w:lang w:val="ro-RO"/>
-        </w:rPr>
-        <w:instrText xml:space="preserve"> PAGEREF _Toc283831500 \h </w:instrText>
-      </w:r>
-      <w:r>
-        <w:rPr>
-          <w:lang w:val="ro-RO"/>
-        </w:rPr>
-      </w:r>
-      <w:r>
-        <w:rPr>
-          <w:lang w:val="ro-RO"/>
-        </w:rPr>
-        <w:fldChar w:fldCharType="separate"/>
-      </w:r>
-      <w:r>
-        <w:rPr>
-          <w:lang w:val="ro-RO"/>
-        </w:rPr>
-        <w:t>20</w:t>
-      </w:r>
-      <w:r>
-        <w:rPr>
-          <w:lang w:val="ro-RO"/>
+        </w:rPr>
+        <w:t>24</w:t>
+      </w:r>
+      <w:r>
+        <w:rPr>
+          <w:noProof/>
         </w:rPr>
         <w:fldChar w:fldCharType="end"/>
       </w:r>
@@ -3752,7 +3834,7 @@
           <w:lang w:val="ro-RO"/>
         </w:rPr>
       </w:pPr>
-      <w:bookmarkStart w:id="3" w:name="_Toc283831473"/>
+      <w:bookmarkStart w:id="4" w:name="_Toc284011293"/>
       <w:r>
         <w:rPr>
           <w:noProof/>
@@ -3764,7 +3846,7 @@
       <w:bookmarkEnd w:id="0"/>
       <w:bookmarkEnd w:id="1"/>
       <w:bookmarkEnd w:id="2"/>
-      <w:bookmarkEnd w:id="3"/>
+      <w:bookmarkEnd w:id="4"/>
       <w:r>
         <w:rPr>
           <w:noProof/>
@@ -4096,7 +4178,7 @@
         </w:rPr>
         <w:br w:type="page"/>
       </w:r>
-      <w:bookmarkStart w:id="4" w:name="_Toc283831474"/>
+      <w:bookmarkStart w:id="5" w:name="_Toc284011294"/>
       <w:r>
         <w:rPr>
           <w:noProof/>
@@ -4105,7 +4187,7 @@
         <w:lastRenderedPageBreak/>
         <w:t>Dezvoltarea pentru cloud</w:t>
       </w:r>
-      <w:bookmarkEnd w:id="4"/>
+      <w:bookmarkEnd w:id="5"/>
     </w:p>
     <w:p>
       <w:pPr>
@@ -4115,7 +4197,7 @@
           <w:lang w:val="ro-RO"/>
         </w:rPr>
       </w:pPr>
-      <w:bookmarkStart w:id="5" w:name="_Toc283831475"/>
+      <w:bookmarkStart w:id="6" w:name="_Toc284011295"/>
       <w:r>
         <w:rPr>
           <w:noProof/>
@@ -4130,7 +4212,7 @@
         </w:rPr>
         <w:t>n cloud computing</w:t>
       </w:r>
-      <w:bookmarkEnd w:id="5"/>
+      <w:bookmarkEnd w:id="6"/>
     </w:p>
     <w:p>
       <w:pPr>
@@ -4538,7 +4620,7 @@
           <w:lang w:val="ro-RO"/>
         </w:rPr>
       </w:pPr>
-      <w:bookmarkStart w:id="6" w:name="_Toc283831476"/>
+      <w:bookmarkStart w:id="7" w:name="_Toc284011296"/>
       <w:r>
         <w:rPr>
           <w:noProof/>
@@ -4547,7 +4629,7 @@
         <w:lastRenderedPageBreak/>
         <w:t>Tipurile de servicii în Cloud Computing</w:t>
       </w:r>
-      <w:bookmarkEnd w:id="6"/>
+      <w:bookmarkEnd w:id="7"/>
     </w:p>
     <w:p>
       <w:pPr>
@@ -4686,7 +4768,7 @@
           <w:lang w:val="ro-RO"/>
         </w:rPr>
       </w:pPr>
-      <w:bookmarkStart w:id="7" w:name="_Toc283831477"/>
+      <w:bookmarkStart w:id="8" w:name="_Toc284011297"/>
       <w:r>
         <w:rPr>
           <w:noProof/>
@@ -4694,7 +4776,7 @@
         </w:rPr>
         <w:t>Clasificarea UCSB-IBM</w:t>
       </w:r>
-      <w:bookmarkEnd w:id="7"/>
+      <w:bookmarkEnd w:id="8"/>
     </w:p>
     <w:p>
       <w:pPr>
@@ -4962,8 +5044,8 @@
             <v:path o:extrusionok="f" gradientshapeok="t" o:connecttype="rect"/>
             <o:lock v:ext="edit" aspectratio="t"/>
           </v:shapetype>
-          <v:shape id="_x0000_i1025" type="#_x0000_t75" style="width:339.75pt;height:207pt">
-            <v:imagedata r:id="rId10" o:title="Screen Shot 2015-01-24 at 13"/>
+          <v:shape id="_x0000_i1025" type="#_x0000_t75" style="width:340.05pt;height:207pt">
+            <v:imagedata r:id="rId11" o:title="Screen Shot 2015-01-24 at 13"/>
           </v:shape>
         </w:pict>
       </w:r>
@@ -4977,7 +5059,7 @@
           <w:lang w:val="ro-RO"/>
         </w:rPr>
       </w:pPr>
-      <w:bookmarkStart w:id="8" w:name="_Ref283726245"/>
+      <w:bookmarkStart w:id="9" w:name="_Ref283726245"/>
       <w:r>
         <w:rPr>
           <w:noProof/>
@@ -5020,7 +5102,7 @@
         </w:rPr>
         <w:fldChar w:fldCharType="end"/>
       </w:r>
-      <w:bookmarkEnd w:id="8"/>
+      <w:bookmarkEnd w:id="9"/>
       <w:r>
         <w:rPr>
           <w:noProof/>
@@ -5037,7 +5119,7 @@
           <w:lang w:val="ro-RO"/>
         </w:rPr>
       </w:pPr>
-      <w:bookmarkStart w:id="9" w:name="_Toc283831478"/>
+      <w:bookmarkStart w:id="10" w:name="_Toc284011298"/>
       <w:r>
         <w:rPr>
           <w:noProof/>
@@ -5045,7 +5127,7 @@
         </w:rPr>
         <w:t>Avantaje și dezavantaje</w:t>
       </w:r>
-      <w:bookmarkEnd w:id="9"/>
+      <w:bookmarkEnd w:id="10"/>
     </w:p>
     <w:p>
       <w:pPr>
@@ -5136,7 +5218,7 @@
           <w:noProof/>
           <w:lang w:val="ro-RO"/>
         </w:rPr>
-        <w:t xml:space="preserve">Deși producătorii de hardware și de sisteme de operare au făcut un efort imens de a îmbunătăți virtualizarea, performanţa încă depinde de modul în care hardware-ul din </w:t>
+        <w:t xml:space="preserve">Deși producătorii de hardware și de sisteme de operare au făcut un efort imens de a îmbunătăți virtualizarea, performanţa încă depinde de modul în care hardware-ul din spate, rețeaua și mașina virtuală au fost configurate. Deși performanța procesorului </w:t>
       </w:r>
       <w:r>
         <w:rPr>
@@ -5144,7 +5226,7 @@
           <w:lang w:val="ro-RO"/>
         </w:rPr>
         <w:lastRenderedPageBreak/>
-        <w:t>spate, rețeaua și mașina virtuală au fost configurate. Deși performanța procesorului virtual este apropiată de performanța procesorului fizic, performanța rețelei virtuale încă rămâne în urma capabilităților de performanță ale interconectării fizice.</w:t>
+        <w:t>virtual este apropiată de performanța procesorului fizic, performanța rețelei virtuale încă rămâne în urma capabilităților de performanță ale interconectării fizice.</w:t>
       </w:r>
     </w:p>
     <w:p>
@@ -5301,7 +5383,7 @@
         </w:rPr>
         <w:br w:type="page"/>
       </w:r>
-      <w:bookmarkStart w:id="10" w:name="_Toc283831479"/>
+      <w:bookmarkStart w:id="11" w:name="_Toc284011299"/>
       <w:r>
         <w:rPr>
           <w:noProof/>
@@ -5310,7 +5392,7 @@
         <w:lastRenderedPageBreak/>
         <w:t>Tehnologii folosite</w:t>
       </w:r>
-      <w:bookmarkEnd w:id="10"/>
+      <w:bookmarkEnd w:id="11"/>
     </w:p>
     <w:p>
       <w:pPr>
@@ -5320,7 +5402,7 @@
           <w:lang w:val="ro-RO"/>
         </w:rPr>
       </w:pPr>
-      <w:bookmarkStart w:id="11" w:name="_Toc283831480"/>
+      <w:bookmarkStart w:id="12" w:name="_Toc284011300"/>
       <w:r>
         <w:rPr>
           <w:noProof/>
@@ -5335,7 +5417,7 @@
         </w:rPr>
         <w:t xml:space="preserve"> – limbajul de programare</w:t>
       </w:r>
-      <w:bookmarkEnd w:id="11"/>
+      <w:bookmarkEnd w:id="12"/>
     </w:p>
     <w:p>
       <w:pPr>
@@ -5345,7 +5427,7 @@
           <w:lang w:val="ro-RO"/>
         </w:rPr>
       </w:pPr>
-      <w:bookmarkStart w:id="12" w:name="_Toc283831481"/>
+      <w:bookmarkStart w:id="13" w:name="_Toc284011301"/>
       <w:r>
         <w:rPr>
           <w:noProof/>
@@ -5353,7 +5435,7 @@
         </w:rPr>
         <w:t>Scurt istoric</w:t>
       </w:r>
-      <w:bookmarkEnd w:id="12"/>
+      <w:bookmarkEnd w:id="13"/>
     </w:p>
     <w:p>
       <w:pPr>
@@ -5751,7 +5833,7 @@
           <w:lang w:val="ro-RO"/>
         </w:rPr>
       </w:pPr>
-      <w:bookmarkStart w:id="13" w:name="_Toc283831482"/>
+      <w:bookmarkStart w:id="14" w:name="_Toc284011302"/>
       <w:r>
         <w:rPr>
           <w:noProof/>
@@ -5759,7 +5841,7 @@
         </w:rPr>
         <w:t>Generalități ale limbajului</w:t>
       </w:r>
-      <w:bookmarkEnd w:id="13"/>
+      <w:bookmarkEnd w:id="14"/>
     </w:p>
     <w:p>
       <w:pPr>
@@ -6338,7 +6420,7 @@
           <w:lang w:val="ro-RO"/>
         </w:rPr>
       </w:pPr>
-      <w:bookmarkStart w:id="14" w:name="_Toc283831483"/>
+      <w:bookmarkStart w:id="15" w:name="_Toc284011303"/>
       <w:r>
         <w:rPr>
           <w:noProof/>
@@ -6346,7 +6428,7 @@
         </w:rPr>
         <w:t>Node.js – serverul de aplicație</w:t>
       </w:r>
-      <w:bookmarkEnd w:id="14"/>
+      <w:bookmarkEnd w:id="15"/>
     </w:p>
     <w:p>
       <w:pPr>
@@ -7451,7 +7533,7 @@
           <w:lang w:val="ro-RO"/>
         </w:rPr>
       </w:pPr>
-      <w:bookmarkStart w:id="15" w:name="_Toc283831484"/>
+      <w:bookmarkStart w:id="16" w:name="_Toc284011304"/>
       <w:r>
         <w:rPr>
           <w:noProof/>
@@ -7459,7 +7541,7 @@
         </w:rPr>
         <w:t>Redis – serverul de structuri de date</w:t>
       </w:r>
-      <w:bookmarkEnd w:id="15"/>
+      <w:bookmarkEnd w:id="16"/>
     </w:p>
     <w:p>
       <w:pPr>
@@ -7469,6 +7551,7 @@
           <w:lang w:val="ro-RO"/>
         </w:rPr>
       </w:pPr>
+      <w:bookmarkStart w:id="17" w:name="_Toc284011305"/>
       <w:r>
         <w:rPr>
           <w:noProof/>
@@ -7476,6 +7559,7 @@
         </w:rPr>
         <w:t>Generalități</w:t>
       </w:r>
+      <w:bookmarkEnd w:id="17"/>
     </w:p>
     <w:p>
       <w:pPr>
@@ -7586,6 +7670,7 @@
           <w:lang w:val="ro-RO"/>
         </w:rPr>
       </w:pPr>
+      <w:bookmarkStart w:id="18" w:name="_Toc284011306"/>
       <w:r>
         <w:rPr>
           <w:noProof/>
@@ -7601,6 +7686,7 @@
         </w:rPr>
         <w:t xml:space="preserve"> și operații</w:t>
       </w:r>
+      <w:bookmarkEnd w:id="18"/>
     </w:p>
     <w:p>
       <w:pPr>
@@ -8291,6 +8377,7 @@
           <w:lang w:val="ro-RO"/>
         </w:rPr>
       </w:pPr>
+      <w:bookmarkStart w:id="19" w:name="_Toc284011307"/>
       <w:r>
         <w:rPr>
           <w:noProof/>
@@ -8298,6 +8385,7 @@
         </w:rPr>
         <w:t>Utilizarea practică</w:t>
       </w:r>
+      <w:bookmarkEnd w:id="19"/>
     </w:p>
     <w:p>
       <w:pPr>
@@ -9025,7 +9113,7 @@
           <w:lang w:val="ro-RO"/>
         </w:rPr>
       </w:pPr>
-      <w:bookmarkStart w:id="16" w:name="_Toc283831485"/>
+      <w:bookmarkStart w:id="20" w:name="_Toc284011308"/>
       <w:r>
         <w:rPr>
           <w:noProof/>
@@ -9033,7 +9121,7 @@
         </w:rPr>
         <w:t>Nginx – serverul web (proxy, load balancer)</w:t>
       </w:r>
-      <w:bookmarkEnd w:id="16"/>
+      <w:bookmarkEnd w:id="20"/>
     </w:p>
     <w:p>
       <w:pPr>
@@ -9042,12 +9130,14 @@
           <w:lang w:val="ro-RO"/>
         </w:rPr>
       </w:pPr>
+      <w:bookmarkStart w:id="21" w:name="_Toc284011309"/>
       <w:r>
         <w:rPr>
           <w:lang w:val="ro-RO"/>
         </w:rPr>
         <w:t>Generalități</w:t>
       </w:r>
+      <w:bookmarkEnd w:id="21"/>
     </w:p>
     <w:p>
       <w:pPr>
@@ -9233,6 +9323,7 @@
           <w:lang w:val="ro-RO"/>
         </w:rPr>
       </w:pPr>
+      <w:bookmarkStart w:id="22" w:name="_Toc284011310"/>
       <w:r>
         <w:rPr>
           <w:noProof/>
@@ -9240,6 +9331,7 @@
         </w:rPr>
         <w:t>Arhitectura</w:t>
       </w:r>
+      <w:bookmarkEnd w:id="22"/>
     </w:p>
     <w:p>
       <w:pPr>
@@ -9333,9 +9425,7 @@
           <w:lang w:val="ro-RO"/>
         </w:rPr>
       </w:pPr>
-      <w:bookmarkStart w:id="17" w:name="_Toc283831486"/>
-      <w:bookmarkStart w:id="18" w:name="_GoBack"/>
-      <w:bookmarkEnd w:id="18"/>
+      <w:bookmarkStart w:id="23" w:name="_Toc284011311"/>
       <w:r>
         <w:rPr>
           <w:noProof/>
@@ -9343,7 +9433,7 @@
         </w:rPr>
         <w:t>Docker – platforma pentru aplicații distribuite</w:t>
       </w:r>
-      <w:bookmarkEnd w:id="17"/>
+      <w:bookmarkEnd w:id="23"/>
     </w:p>
     <w:p>
       <w:pPr>
@@ -9353,7 +9443,7 @@
           <w:lang w:val="ro-RO"/>
         </w:rPr>
       </w:pPr>
-      <w:bookmarkStart w:id="19" w:name="_Toc283831487"/>
+      <w:bookmarkStart w:id="24" w:name="_Toc284011312"/>
       <w:r>
         <w:rPr>
           <w:noProof/>
@@ -9361,7 +9451,7 @@
         </w:rPr>
         <w:t>Introducere</w:t>
       </w:r>
-      <w:bookmarkEnd w:id="19"/>
+      <w:bookmarkEnd w:id="24"/>
     </w:p>
     <w:p>
       <w:pPr>
@@ -9678,7 +9768,7 @@
           <w:lang w:val="ro-RO"/>
         </w:rPr>
       </w:pPr>
-      <w:bookmarkStart w:id="20" w:name="_Toc283831488"/>
+      <w:bookmarkStart w:id="25" w:name="_Toc284011313"/>
       <w:r>
         <w:rPr>
           <w:noProof/>
@@ -9686,7 +9776,7 @@
         </w:rPr>
         <w:t>Problema mediului</w:t>
       </w:r>
-      <w:bookmarkEnd w:id="20"/>
+      <w:bookmarkEnd w:id="25"/>
     </w:p>
     <w:p>
       <w:pPr>
@@ -9834,8 +9924,8 @@
           <w:lang w:val="ro-RO"/>
         </w:rPr>
         <w:pict w14:anchorId="0F72BE1E">
-          <v:shape id="_x0000_i1026" type="#_x0000_t75" style="width:167.25pt;height:131.25pt">
-            <v:imagedata r:id="rId11" o:title="docker-unionfs"/>
+          <v:shape id="_x0000_i1026" type="#_x0000_t75" style="width:167.15pt;height:131.15pt">
+            <v:imagedata r:id="rId12" o:title="docker-unionfs"/>
           </v:shape>
         </w:pict>
       </w:r>
@@ -9850,7 +9940,7 @@
           <w:lang w:val="ro-RO"/>
         </w:rPr>
       </w:pPr>
-      <w:bookmarkStart w:id="21" w:name="_Ref283822436"/>
+      <w:bookmarkStart w:id="26" w:name="_Ref283822436"/>
       <w:r>
         <w:rPr>
           <w:noProof/>
@@ -9893,7 +9983,7 @@
         </w:rPr>
         <w:fldChar w:fldCharType="end"/>
       </w:r>
-      <w:bookmarkEnd w:id="21"/>
+      <w:bookmarkEnd w:id="26"/>
       <w:r>
         <w:rPr>
           <w:noProof/>
@@ -9925,7 +10015,7 @@
           <w:lang w:val="ro-RO"/>
         </w:rPr>
       </w:pPr>
-      <w:bookmarkStart w:id="22" w:name="_Toc283831489"/>
+      <w:bookmarkStart w:id="27" w:name="_Toc284011314"/>
       <w:r>
         <w:rPr>
           <w:noProof/>
@@ -9933,7 +10023,7 @@
         </w:rPr>
         <w:t>Actualizarea software-ului</w:t>
       </w:r>
-      <w:bookmarkEnd w:id="22"/>
+      <w:bookmarkEnd w:id="27"/>
     </w:p>
     <w:p>
       <w:pPr>
@@ -10082,7 +10172,7 @@
           <w:lang w:val="ro-RO"/>
         </w:rPr>
       </w:pPr>
-      <w:bookmarkStart w:id="23" w:name="_Toc283831490"/>
+      <w:bookmarkStart w:id="28" w:name="_Toc284011315"/>
       <w:r>
         <w:rPr>
           <w:noProof/>
@@ -10097,7 +10187,7 @@
         </w:rPr>
         <w:t>usului virtualizării</w:t>
       </w:r>
-      <w:bookmarkEnd w:id="23"/>
+      <w:bookmarkEnd w:id="28"/>
     </w:p>
     <w:p>
       <w:pPr>
@@ -10231,8 +10321,8 @@
               </w:rPr>
               <w:lastRenderedPageBreak/>
               <w:pict w14:anchorId="4A020046">
-                <v:shape id="_x0000_i1027" type="#_x0000_t75" style="width:3in;height:129.75pt">
-                  <v:imagedata r:id="rId12" o:title="Screen Shot 2015-01-21 at 23"/>
+                <v:shape id="_x0000_i1027" type="#_x0000_t75" style="width:3in;height:129.85pt">
+                  <v:imagedata r:id="rId13" o:title="Screen Shot 2015-01-21 at 23"/>
                 </v:shape>
               </w:pict>
             </w:r>
@@ -10248,7 +10338,7 @@
                 <w:lang w:val="ro-RO"/>
               </w:rPr>
             </w:pPr>
-            <w:bookmarkStart w:id="24" w:name="_Ref283822405"/>
+            <w:bookmarkStart w:id="29" w:name="_Ref283822405"/>
             <w:r>
               <w:rPr>
                 <w:noProof/>
@@ -10291,7 +10381,7 @@
               </w:rPr>
               <w:fldChar w:fldCharType="end"/>
             </w:r>
-            <w:bookmarkEnd w:id="24"/>
+            <w:bookmarkEnd w:id="29"/>
             <w:r>
               <w:rPr>
                 <w:noProof/>
@@ -10332,8 +10422,8 @@
                 <w:lang w:val="ro-RO"/>
               </w:rPr>
               <w:pict w14:anchorId="566DFA4B">
-                <v:shape id="_x0000_i1028" type="#_x0000_t75" style="width:3in;height:127.5pt">
-                  <v:imagedata r:id="rId13" o:title="Screen Shot 2015-01-21 at 23"/>
+                <v:shape id="_x0000_i1028" type="#_x0000_t75" style="width:3in;height:127.3pt">
+                  <v:imagedata r:id="rId14" o:title="Screen Shot 2015-01-21 at 23"/>
                 </v:shape>
               </w:pict>
             </w:r>
@@ -10438,8 +10528,8 @@
                 <w:lang w:val="ro-RO"/>
               </w:rPr>
               <w:pict w14:anchorId="72151F6B">
-                <v:shape id="_x0000_i1029" type="#_x0000_t75" style="width:3in;height:133.5pt">
-                  <v:imagedata r:id="rId14" o:title="Screen Shot 2015-01-21 at 23"/>
+                <v:shape id="_x0000_i1029" type="#_x0000_t75" style="width:3in;height:133.7pt">
+                  <v:imagedata r:id="rId15" o:title="Screen Shot 2015-01-21 at 23"/>
                 </v:shape>
               </w:pict>
             </w:r>
@@ -10455,7 +10545,7 @@
                 <w:lang w:val="ro-RO"/>
               </w:rPr>
             </w:pPr>
-            <w:bookmarkStart w:id="25" w:name="_Ref283822940"/>
+            <w:bookmarkStart w:id="30" w:name="_Ref283822940"/>
             <w:r>
               <w:rPr>
                 <w:noProof/>
@@ -10498,7 +10588,7 @@
               </w:rPr>
               <w:fldChar w:fldCharType="end"/>
             </w:r>
-            <w:bookmarkEnd w:id="25"/>
+            <w:bookmarkEnd w:id="30"/>
             <w:r>
               <w:rPr>
                 <w:noProof/>
@@ -10531,8 +10621,8 @@
                 <w:lang w:val="ro-RO"/>
               </w:rPr>
               <w:pict w14:anchorId="2248348D">
-                <v:shape id="_x0000_i1030" type="#_x0000_t75" style="width:3in;height:129pt">
-                  <v:imagedata r:id="rId15" o:title="Screen Shot 2015-01-21 at 23"/>
+                <v:shape id="_x0000_i1030" type="#_x0000_t75" style="width:3in;height:129.2pt">
+                  <v:imagedata r:id="rId16" o:title="Screen Shot 2015-01-21 at 23"/>
                 </v:shape>
               </w:pict>
             </w:r>
@@ -11767,7 +11857,7 @@
           <w:lang w:val="ro-RO"/>
         </w:rPr>
       </w:pPr>
-      <w:bookmarkStart w:id="26" w:name="_Ref283832654"/>
+      <w:bookmarkStart w:id="31" w:name="_Ref283832654"/>
       <w:r>
         <w:rPr>
           <w:noProof/>
@@ -11810,7 +11900,7 @@
         </w:rPr>
         <w:fldChar w:fldCharType="end"/>
       </w:r>
-      <w:bookmarkEnd w:id="26"/>
+      <w:bookmarkEnd w:id="31"/>
       <w:r>
         <w:rPr>
           <w:noProof/>
@@ -11836,7 +11926,7 @@
           <w:lang w:val="ro-RO"/>
         </w:rPr>
       </w:pPr>
-      <w:bookmarkStart w:id="27" w:name="_Toc283831491"/>
+      <w:bookmarkStart w:id="32" w:name="_Toc284011316"/>
       <w:r>
         <w:rPr>
           <w:noProof/>
@@ -11852,7 +11942,7 @@
         </w:rPr>
         <w:t xml:space="preserve"> infrastructurii</w:t>
       </w:r>
-      <w:bookmarkEnd w:id="27"/>
+      <w:bookmarkEnd w:id="32"/>
     </w:p>
     <w:p>
       <w:pPr>
@@ -11862,7 +11952,7 @@
           <w:lang w:val="ro-RO"/>
         </w:rPr>
       </w:pPr>
-      <w:bookmarkStart w:id="28" w:name="_Toc283831492"/>
+      <w:bookmarkStart w:id="33" w:name="_Toc284011317"/>
       <w:r>
         <w:rPr>
           <w:noProof/>
@@ -11877,7 +11967,7 @@
         </w:rPr>
         <w:t>de ansamblu</w:t>
       </w:r>
-      <w:bookmarkEnd w:id="28"/>
+      <w:bookmarkEnd w:id="33"/>
     </w:p>
     <w:p>
       <w:pPr>
@@ -11895,8 +11985,8 @@
           <w:lang w:val="ro-RO"/>
         </w:rPr>
         <w:pict w14:anchorId="64AC306C">
-          <v:shape id="_x0000_i1031" type="#_x0000_t75" style="width:392.25pt;height:218.25pt">
-            <v:imagedata r:id="rId16" o:title="arhitectura"/>
+          <v:shape id="_x0000_i1031" type="#_x0000_t75" style="width:392.15pt;height:218.55pt">
+            <v:imagedata r:id="rId17" o:title="arhitectura"/>
           </v:shape>
         </w:pict>
       </w:r>
@@ -11969,7 +12059,7 @@
           <w:lang w:val="ro-RO"/>
         </w:rPr>
       </w:pPr>
-      <w:bookmarkStart w:id="29" w:name="_Toc283831493"/>
+      <w:bookmarkStart w:id="34" w:name="_Toc284011318"/>
       <w:r>
         <w:rPr>
           <w:noProof/>
@@ -11977,7 +12067,7 @@
         </w:rPr>
         <w:t>Instalarea aplicației</w:t>
       </w:r>
-      <w:bookmarkEnd w:id="29"/>
+      <w:bookmarkEnd w:id="34"/>
     </w:p>
     <w:p>
       <w:pPr>
@@ -11987,7 +12077,7 @@
           <w:lang w:val="ro-RO"/>
         </w:rPr>
       </w:pPr>
-      <w:bookmarkStart w:id="30" w:name="_Toc283831494"/>
+      <w:bookmarkStart w:id="35" w:name="_Toc284011319"/>
       <w:r>
         <w:rPr>
           <w:noProof/>
@@ -11995,7 +12085,7 @@
         </w:rPr>
         <w:t>Securitatea mediului</w:t>
       </w:r>
-      <w:bookmarkEnd w:id="30"/>
+      <w:bookmarkEnd w:id="35"/>
     </w:p>
     <w:p>
       <w:pPr>
@@ -12005,7 +12095,7 @@
           <w:lang w:val="ro-RO"/>
         </w:rPr>
       </w:pPr>
-      <w:bookmarkStart w:id="31" w:name="_Toc283831495"/>
+      <w:bookmarkStart w:id="36" w:name="_Toc284011320"/>
       <w:r>
         <w:rPr>
           <w:noProof/>
@@ -12013,7 +12103,7 @@
         </w:rPr>
         <w:t>Scalabilitatea aplicației</w:t>
       </w:r>
-      <w:bookmarkEnd w:id="31"/>
+      <w:bookmarkEnd w:id="36"/>
     </w:p>
     <w:p>
       <w:pPr>
@@ -12030,7 +12120,7 @@
         </w:rPr>
         <w:br w:type="page"/>
       </w:r>
-      <w:bookmarkStart w:id="32" w:name="_Toc283831496"/>
+      <w:bookmarkStart w:id="37" w:name="_Toc284011321"/>
       <w:r>
         <w:rPr>
           <w:noProof/>
@@ -12039,7 +12129,7 @@
         <w:lastRenderedPageBreak/>
         <w:t>Prezentarea aplicației</w:t>
       </w:r>
-      <w:bookmarkEnd w:id="32"/>
+      <w:bookmarkEnd w:id="37"/>
     </w:p>
     <w:p>
       <w:pPr>
@@ -12049,7 +12139,7 @@
           <w:lang w:val="ro-RO"/>
         </w:rPr>
       </w:pPr>
-      <w:bookmarkStart w:id="33" w:name="_Toc283831497"/>
+      <w:bookmarkStart w:id="38" w:name="_Toc284011322"/>
       <w:r>
         <w:rPr>
           <w:noProof/>
@@ -12057,7 +12147,7 @@
         </w:rPr>
         <w:t>Arhitectura software</w:t>
       </w:r>
-      <w:bookmarkEnd w:id="33"/>
+      <w:bookmarkEnd w:id="38"/>
     </w:p>
     <w:p>
       <w:pPr>
@@ -12083,7 +12173,7 @@
           <w:lang w:val="ro-RO"/>
         </w:rPr>
       </w:pPr>
-      <w:bookmarkStart w:id="34" w:name="_Toc283831498"/>
+      <w:bookmarkStart w:id="39" w:name="_Toc284011323"/>
       <w:r>
         <w:rPr>
           <w:noProof/>
@@ -12091,7 +12181,7 @@
         </w:rPr>
         <w:t>Funcționalități server</w:t>
       </w:r>
-      <w:bookmarkEnd w:id="34"/>
+      <w:bookmarkEnd w:id="39"/>
     </w:p>
     <w:p>
       <w:pPr>
@@ -12117,7 +12207,7 @@
           <w:lang w:val="ro-RO"/>
         </w:rPr>
       </w:pPr>
-      <w:bookmarkStart w:id="35" w:name="_Toc283831499"/>
+      <w:bookmarkStart w:id="40" w:name="_Toc284011324"/>
       <w:r>
         <w:rPr>
           <w:noProof/>
@@ -12125,7 +12215,7 @@
         </w:rPr>
         <w:t>Funcționalități client</w:t>
       </w:r>
-      <w:bookmarkEnd w:id="35"/>
+      <w:bookmarkEnd w:id="40"/>
     </w:p>
     <w:p>
       <w:pPr>
@@ -12246,7 +12336,6 @@
         </w:rPr>
         <w:br w:type="page"/>
       </w:r>
-      <w:bookmarkStart w:id="36" w:name="_Toc283831500"/>
       <w:r>
         <w:rPr>
           <w:rStyle w:val="Heading1Char"/>
@@ -12257,7 +12346,6 @@
         <w:lastRenderedPageBreak/>
         <w:t>Bibliografie</w:t>
       </w:r>
-      <w:bookmarkEnd w:id="36"/>
     </w:p>
     <w:p>
       <w:pPr>
@@ -12276,7 +12364,7 @@
           <w:lang w:val="ro-RO"/>
         </w:rPr>
       </w:pPr>
-      <w:bookmarkStart w:id="37" w:name="_Ref283822735"/>
+      <w:bookmarkStart w:id="41" w:name="_Ref283822735"/>
       <w:r>
         <w:rPr>
           <w:noProof/>
@@ -12302,7 +12390,7 @@
         </w:rPr>
         <w:t>. Clemson University, 2013.</w:t>
       </w:r>
-      <w:bookmarkEnd w:id="37"/>
+      <w:bookmarkEnd w:id="41"/>
     </w:p>
     <w:p>
       <w:pPr>
@@ -12321,7 +12409,7 @@
           <w:lang w:val="ro-RO"/>
         </w:rPr>
       </w:pPr>
-      <w:bookmarkStart w:id="38" w:name="_Ref283832058"/>
+      <w:bookmarkStart w:id="42" w:name="_Ref283832058"/>
       <w:r>
         <w:rPr>
           <w:noProof/>
@@ -12347,7 +12435,7 @@
         </w:rPr>
         <w:t>. Springer, 2012.</w:t>
       </w:r>
-      <w:bookmarkEnd w:id="38"/>
+      <w:bookmarkEnd w:id="42"/>
       <w:r>
         <w:rPr>
           <w:noProof/>
@@ -12413,7 +12501,7 @@
 </file>
 
 <file path=word/endnotes.xml><?xml version="1.0" encoding="utf-8"?>
-<w:endnotes xmlns:wpc="http://schemas.microsoft.com/office/word/2010/wordprocessingCanvas" xmlns:mc="http://schemas.openxmlformats.org/markup-compatibility/2006" xmlns:o="urn:schemas-microsoft-com:office:office" xmlns:r="http://schemas.openxmlformats.org/officeDocument/2006/relationships" xmlns:m="http://schemas.openxmlformats.org/officeDocument/2006/math" xmlns:v="urn:schemas-microsoft-com:vml" xmlns:wp14="http://schemas.microsoft.com/office/word/2010/wordprocessingDrawing" xmlns:wp="http://schemas.openxmlformats.org/drawingml/2006/wordprocessingDrawing" xmlns:w10="urn:schemas-microsoft-com:office:word" xmlns:w="http://schemas.openxmlformats.org/wordprocessingml/2006/main" xmlns:w14="http://schemas.microsoft.com/office/word/2010/wordml" xmlns:w15="http://schemas.microsoft.com/office/word/2012/wordml" xmlns:wpg="http://schemas.microsoft.com/office/word/2010/wordprocessingGroup" xmlns:wpi="http://schemas.microsoft.com/office/word/2010/wordprocessingInk" xmlns:wne="http://schemas.microsoft.com/office/word/2006/wordml" xmlns:wps="http://schemas.microsoft.com/office/word/2010/wordprocessingShape" mc:Ignorable="w14 w15 wp14">
+<w:endnotes xmlns:wpc="http://schemas.microsoft.com/office/word/2010/wordprocessingCanvas" xmlns:mo="http://schemas.microsoft.com/office/mac/office/2008/main" xmlns:mc="http://schemas.openxmlformats.org/markup-compatibility/2006" xmlns:mv="urn:schemas-microsoft-com:mac:vml" xmlns:o="urn:schemas-microsoft-com:office:office" xmlns:r="http://schemas.openxmlformats.org/officeDocument/2006/relationships" xmlns:m="http://schemas.openxmlformats.org/officeDocument/2006/math" xmlns:v="urn:schemas-microsoft-com:vml" xmlns:wp14="http://schemas.microsoft.com/office/word/2010/wordprocessingDrawing" xmlns:wp="http://schemas.openxmlformats.org/drawingml/2006/wordprocessingDrawing" xmlns:w10="urn:schemas-microsoft-com:office:word" xmlns:w="http://schemas.openxmlformats.org/wordprocessingml/2006/main" xmlns:w14="http://schemas.microsoft.com/office/word/2010/wordml" xmlns:wpg="http://schemas.microsoft.com/office/word/2010/wordprocessingGroup" xmlns:wpi="http://schemas.microsoft.com/office/word/2010/wordprocessingInk" xmlns:wne="http://schemas.microsoft.com/office/word/2006/wordml" xmlns:wps="http://schemas.microsoft.com/office/word/2010/wordprocessingShape" mc:Ignorable="w14 wp14">
   <w:endnote w:type="separator" w:id="-1">
     <w:p>
       <w:pPr>
@@ -12438,7 +12526,7 @@
 </file>
 
 <file path=word/footer1.xml><?xml version="1.0" encoding="utf-8"?>
-<w:ftr xmlns:wpc="http://schemas.microsoft.com/office/word/2010/wordprocessingCanvas" xmlns:mc="http://schemas.openxmlformats.org/markup-compatibility/2006" xmlns:o="urn:schemas-microsoft-com:office:office" xmlns:r="http://schemas.openxmlformats.org/officeDocument/2006/relationships" xmlns:m="http://schemas.openxmlformats.org/officeDocument/2006/math" xmlns:v="urn:schemas-microsoft-com:vml" xmlns:wp14="http://schemas.microsoft.com/office/word/2010/wordprocessingDrawing" xmlns:wp="http://schemas.openxmlformats.org/drawingml/2006/wordprocessingDrawing" xmlns:w10="urn:schemas-microsoft-com:office:word" xmlns:w="http://schemas.openxmlformats.org/wordprocessingml/2006/main" xmlns:w14="http://schemas.microsoft.com/office/word/2010/wordml" xmlns:w15="http://schemas.microsoft.com/office/word/2012/wordml" xmlns:wpg="http://schemas.microsoft.com/office/word/2010/wordprocessingGroup" xmlns:wpi="http://schemas.microsoft.com/office/word/2010/wordprocessingInk" xmlns:wne="http://schemas.microsoft.com/office/word/2006/wordml" xmlns:wps="http://schemas.microsoft.com/office/word/2010/wordprocessingShape" mc:Ignorable="w14 w15 wp14">
+<w:ftr xmlns:wpc="http://schemas.microsoft.com/office/word/2010/wordprocessingCanvas" xmlns:mo="http://schemas.microsoft.com/office/mac/office/2008/main" xmlns:mc="http://schemas.openxmlformats.org/markup-compatibility/2006" xmlns:mv="urn:schemas-microsoft-com:mac:vml" xmlns:o="urn:schemas-microsoft-com:office:office" xmlns:r="http://schemas.openxmlformats.org/officeDocument/2006/relationships" xmlns:m="http://schemas.openxmlformats.org/officeDocument/2006/math" xmlns:v="urn:schemas-microsoft-com:vml" xmlns:wp14="http://schemas.microsoft.com/office/word/2010/wordprocessingDrawing" xmlns:wp="http://schemas.openxmlformats.org/drawingml/2006/wordprocessingDrawing" xmlns:w10="urn:schemas-microsoft-com:office:word" xmlns:w="http://schemas.openxmlformats.org/wordprocessingml/2006/main" xmlns:w14="http://schemas.microsoft.com/office/word/2010/wordml" xmlns:wpg="http://schemas.microsoft.com/office/word/2010/wordprocessingGroup" xmlns:wpi="http://schemas.microsoft.com/office/word/2010/wordprocessingInk" xmlns:wne="http://schemas.microsoft.com/office/word/2006/wordml" xmlns:wps="http://schemas.microsoft.com/office/word/2010/wordprocessingShape" mc:Ignorable="w14 wp14">
   <w:p>
     <w:pPr>
       <w:pStyle w:val="Footer"/>
@@ -12476,7 +12564,7 @@
 </file>
 
 <file path=word/footer2.xml><?xml version="1.0" encoding="utf-8"?>
-<w:ftr xmlns:wpc="http://schemas.microsoft.com/office/word/2010/wordprocessingCanvas" xmlns:mc="http://schemas.openxmlformats.org/markup-compatibility/2006" xmlns:o="urn:schemas-microsoft-com:office:office" xmlns:r="http://schemas.openxmlformats.org/officeDocument/2006/relationships" xmlns:m="http://schemas.openxmlformats.org/officeDocument/2006/math" xmlns:v="urn:schemas-microsoft-com:vml" xmlns:wp14="http://schemas.microsoft.com/office/word/2010/wordprocessingDrawing" xmlns:wp="http://schemas.openxmlformats.org/drawingml/2006/wordprocessingDrawing" xmlns:w10="urn:schemas-microsoft-com:office:word" xmlns:w="http://schemas.openxmlformats.org/wordprocessingml/2006/main" xmlns:w14="http://schemas.microsoft.com/office/word/2010/wordml" xmlns:w15="http://schemas.microsoft.com/office/word/2012/wordml" xmlns:wpg="http://schemas.microsoft.com/office/word/2010/wordprocessingGroup" xmlns:wpi="http://schemas.microsoft.com/office/word/2010/wordprocessingInk" xmlns:wne="http://schemas.microsoft.com/office/word/2006/wordml" xmlns:wps="http://schemas.microsoft.com/office/word/2010/wordprocessingShape" mc:Ignorable="w14 w15 wp14">
+<w:ftr xmlns:wpc="http://schemas.microsoft.com/office/word/2010/wordprocessingCanvas" xmlns:mo="http://schemas.microsoft.com/office/mac/office/2008/main" xmlns:mc="http://schemas.openxmlformats.org/markup-compatibility/2006" xmlns:mv="urn:schemas-microsoft-com:mac:vml" xmlns:o="urn:schemas-microsoft-com:office:office" xmlns:r="http://schemas.openxmlformats.org/officeDocument/2006/relationships" xmlns:m="http://schemas.openxmlformats.org/officeDocument/2006/math" xmlns:v="urn:schemas-microsoft-com:vml" xmlns:wp14="http://schemas.microsoft.com/office/word/2010/wordprocessingDrawing" xmlns:wp="http://schemas.openxmlformats.org/drawingml/2006/wordprocessingDrawing" xmlns:w10="urn:schemas-microsoft-com:office:word" xmlns:w="http://schemas.openxmlformats.org/wordprocessingml/2006/main" xmlns:w14="http://schemas.microsoft.com/office/word/2010/wordml" xmlns:wpg="http://schemas.microsoft.com/office/word/2010/wordprocessingGroup" xmlns:wpi="http://schemas.microsoft.com/office/word/2010/wordprocessingInk" xmlns:wne="http://schemas.microsoft.com/office/word/2006/wordml" xmlns:wps="http://schemas.microsoft.com/office/word/2010/wordprocessingShape" mc:Ignorable="w14 wp14">
   <w:p>
     <w:pPr>
       <w:pStyle w:val="Footer"/>
@@ -12508,7 +12596,7 @@
         <w:rStyle w:val="PageNumber"/>
         <w:noProof/>
       </w:rPr>
-      <w:t>24</w:t>
+      <w:t>19</w:t>
     </w:r>
     <w:r>
       <w:rPr>
@@ -12528,7 +12616,7 @@
 </file>
 
 <file path=word/footnotes.xml><?xml version="1.0" encoding="utf-8"?>
-<w:footnotes xmlns:wpc="http://schemas.microsoft.com/office/word/2010/wordprocessingCanvas" xmlns:mc="http://schemas.openxmlformats.org/markup-compatibility/2006" xmlns:o="urn:schemas-microsoft-com:office:office" xmlns:r="http://schemas.openxmlformats.org/officeDocument/2006/relationships" xmlns:m="http://schemas.openxmlformats.org/officeDocument/2006/math" xmlns:v="urn:schemas-microsoft-com:vml" xmlns:wp14="http://schemas.microsoft.com/office/word/2010/wordprocessingDrawing" xmlns:wp="http://schemas.openxmlformats.org/drawingml/2006/wordprocessingDrawing" xmlns:w10="urn:schemas-microsoft-com:office:word" xmlns:w="http://schemas.openxmlformats.org/wordprocessingml/2006/main" xmlns:w14="http://schemas.microsoft.com/office/word/2010/wordml" xmlns:w15="http://schemas.microsoft.com/office/word/2012/wordml" xmlns:wpg="http://schemas.microsoft.com/office/word/2010/wordprocessingGroup" xmlns:wpi="http://schemas.microsoft.com/office/word/2010/wordprocessingInk" xmlns:wne="http://schemas.microsoft.com/office/word/2006/wordml" xmlns:wps="http://schemas.microsoft.com/office/word/2010/wordprocessingShape" mc:Ignorable="w14 w15 wp14">
+<w:footnotes xmlns:wpc="http://schemas.microsoft.com/office/word/2010/wordprocessingCanvas" xmlns:mo="http://schemas.microsoft.com/office/mac/office/2008/main" xmlns:mc="http://schemas.openxmlformats.org/markup-compatibility/2006" xmlns:mv="urn:schemas-microsoft-com:mac:vml" xmlns:o="urn:schemas-microsoft-com:office:office" xmlns:r="http://schemas.openxmlformats.org/officeDocument/2006/relationships" xmlns:m="http://schemas.openxmlformats.org/officeDocument/2006/math" xmlns:v="urn:schemas-microsoft-com:vml" xmlns:wp14="http://schemas.microsoft.com/office/word/2010/wordprocessingDrawing" xmlns:wp="http://schemas.openxmlformats.org/drawingml/2006/wordprocessingDrawing" xmlns:w10="urn:schemas-microsoft-com:office:word" xmlns:w="http://schemas.openxmlformats.org/wordprocessingml/2006/main" xmlns:w14="http://schemas.microsoft.com/office/word/2010/wordml" xmlns:wpg="http://schemas.microsoft.com/office/word/2010/wordprocessingGroup" xmlns:wpi="http://schemas.microsoft.com/office/word/2010/wordprocessingInk" xmlns:wne="http://schemas.microsoft.com/office/word/2006/wordml" xmlns:wps="http://schemas.microsoft.com/office/word/2010/wordprocessingShape" mc:Ignorable="w14 wp14">
   <w:footnote w:type="separator" w:id="-1">
     <w:p>
       <w:pPr>
@@ -12553,7 +12641,7 @@
 </file>
 
 <file path=word/numbering.xml><?xml version="1.0" encoding="utf-8"?>
-<w:numbering xmlns:wpc="http://schemas.microsoft.com/office/word/2010/wordprocessingCanvas" xmlns:mc="http://schemas.openxmlformats.org/markup-compatibility/2006" xmlns:o="urn:schemas-microsoft-com:office:office" xmlns:r="http://schemas.openxmlformats.org/officeDocument/2006/relationships" xmlns:m="http://schemas.openxmlformats.org/officeDocument/2006/math" xmlns:v="urn:schemas-microsoft-com:vml" xmlns:wp14="http://schemas.microsoft.com/office/word/2010/wordprocessingDrawing" xmlns:wp="http://schemas.openxmlformats.org/drawingml/2006/wordprocessingDrawing" xmlns:w10="urn:schemas-microsoft-com:office:word" xmlns:w="http://schemas.openxmlformats.org/wordprocessingml/2006/main" xmlns:w14="http://schemas.microsoft.com/office/word/2010/wordml" xmlns:w15="http://schemas.microsoft.com/office/word/2012/wordml" xmlns:wpg="http://schemas.microsoft.com/office/word/2010/wordprocessingGroup" xmlns:wpi="http://schemas.microsoft.com/office/word/2010/wordprocessingInk" xmlns:wne="http://schemas.microsoft.com/office/word/2006/wordml" xmlns:wps="http://schemas.microsoft.com/office/word/2010/wordprocessingShape" mc:Ignorable="w14 w15 wp14">
+<w:numbering xmlns:wpc="http://schemas.microsoft.com/office/word/2010/wordprocessingCanvas" xmlns:mo="http://schemas.microsoft.com/office/mac/office/2008/main" xmlns:mc="http://schemas.openxmlformats.org/markup-compatibility/2006" xmlns:mv="urn:schemas-microsoft-com:mac:vml" xmlns:o="urn:schemas-microsoft-com:office:office" xmlns:r="http://schemas.openxmlformats.org/officeDocument/2006/relationships" xmlns:m="http://schemas.openxmlformats.org/officeDocument/2006/math" xmlns:v="urn:schemas-microsoft-com:vml" xmlns:wp14="http://schemas.microsoft.com/office/word/2010/wordprocessingDrawing" xmlns:wp="http://schemas.openxmlformats.org/drawingml/2006/wordprocessingDrawing" xmlns:w10="urn:schemas-microsoft-com:office:word" xmlns:w="http://schemas.openxmlformats.org/wordprocessingml/2006/main" xmlns:w14="http://schemas.microsoft.com/office/word/2010/wordml" xmlns:wpg="http://schemas.microsoft.com/office/word/2010/wordprocessingGroup" xmlns:wpi="http://schemas.microsoft.com/office/word/2010/wordprocessingInk" xmlns:wne="http://schemas.microsoft.com/office/word/2006/wordml" xmlns:wps="http://schemas.microsoft.com/office/word/2010/wordprocessingShape" mc:Ignorable="w14 wp14">
   <w:abstractNum w:abstractNumId="0">
     <w:nsid w:val="FFFFFF1D"/>
     <w:multiLevelType w:val="multilevel"/>
@@ -16769,7 +16857,7 @@
 </file>
 
 <file path=word/styles.xml><?xml version="1.0" encoding="utf-8"?>
-<w:styles xmlns:mc="http://schemas.openxmlformats.org/markup-compatibility/2006" xmlns:r="http://schemas.openxmlformats.org/officeDocument/2006/relationships" xmlns:w="http://schemas.openxmlformats.org/wordprocessingml/2006/main" xmlns:w14="http://schemas.microsoft.com/office/word/2010/wordml" xmlns:w15="http://schemas.microsoft.com/office/word/2012/wordml" mc:Ignorable="w14 w15">
+<w:styles xmlns:mc="http://schemas.openxmlformats.org/markup-compatibility/2006" xmlns:r="http://schemas.openxmlformats.org/officeDocument/2006/relationships" xmlns:w="http://schemas.openxmlformats.org/wordprocessingml/2006/main" xmlns:w14="http://schemas.microsoft.com/office/word/2010/wordml" mc:Ignorable="w14">
   <w:docDefaults>
     <w:rPrDefault>
       <w:rPr>
@@ -16779,369 +16867,154 @@
     </w:rPrDefault>
     <w:pPrDefault/>
   </w:docDefaults>
-  <w:latentStyles w:defLockedState="0" w:defUIPriority="99" w:defSemiHidden="0" w:defUnhideWhenUsed="0" w:defQFormat="0" w:count="371">
-    <w:lsdException w:name="Normal" w:uiPriority="0" w:qFormat="1"/>
-    <w:lsdException w:name="heading 1" w:uiPriority="9" w:qFormat="1"/>
-    <w:lsdException w:name="heading 2" w:uiPriority="0" w:qFormat="1"/>
-    <w:lsdException w:name="heading 3" w:uiPriority="0" w:qFormat="1"/>
-    <w:lsdException w:name="heading 4" w:uiPriority="0" w:qFormat="1"/>
-    <w:lsdException w:name="heading 5" w:semiHidden="1" w:uiPriority="9" w:unhideWhenUsed="1" w:qFormat="1"/>
-    <w:lsdException w:name="heading 6" w:semiHidden="1" w:uiPriority="9" w:unhideWhenUsed="1" w:qFormat="1"/>
-    <w:lsdException w:name="heading 7" w:semiHidden="1" w:uiPriority="9" w:unhideWhenUsed="1" w:qFormat="1"/>
-    <w:lsdException w:name="heading 8" w:semiHidden="1" w:uiPriority="9" w:unhideWhenUsed="1" w:qFormat="1"/>
-    <w:lsdException w:name="heading 9" w:semiHidden="1" w:uiPriority="9" w:unhideWhenUsed="1" w:qFormat="1"/>
-    <w:lsdException w:name="index 1" w:semiHidden="1" w:unhideWhenUsed="1"/>
-    <w:lsdException w:name="index 2" w:semiHidden="1" w:unhideWhenUsed="1"/>
-    <w:lsdException w:name="index 3" w:semiHidden="1" w:unhideWhenUsed="1"/>
-    <w:lsdException w:name="index 4" w:semiHidden="1" w:unhideWhenUsed="1"/>
-    <w:lsdException w:name="index 5" w:semiHidden="1" w:unhideWhenUsed="1"/>
-    <w:lsdException w:name="index 6" w:semiHidden="1" w:unhideWhenUsed="1"/>
-    <w:lsdException w:name="index 7" w:semiHidden="1" w:unhideWhenUsed="1"/>
-    <w:lsdException w:name="index 8" w:semiHidden="1" w:unhideWhenUsed="1"/>
-    <w:lsdException w:name="index 9" w:semiHidden="1" w:unhideWhenUsed="1"/>
-    <w:lsdException w:name="toc 1" w:semiHidden="1" w:uiPriority="39" w:unhideWhenUsed="1"/>
-    <w:lsdException w:name="toc 2" w:semiHidden="1" w:uiPriority="39" w:unhideWhenUsed="1"/>
-    <w:lsdException w:name="toc 3" w:semiHidden="1" w:uiPriority="39" w:unhideWhenUsed="1"/>
-    <w:lsdException w:name="toc 4" w:semiHidden="1" w:uiPriority="39" w:unhideWhenUsed="1"/>
-    <w:lsdException w:name="toc 5" w:semiHidden="1" w:uiPriority="39" w:unhideWhenUsed="1"/>
-    <w:lsdException w:name="toc 6" w:semiHidden="1" w:uiPriority="39" w:unhideWhenUsed="1"/>
-    <w:lsdException w:name="toc 7" w:semiHidden="1" w:uiPriority="39" w:unhideWhenUsed="1"/>
-    <w:lsdException w:name="toc 8" w:semiHidden="1" w:uiPriority="39" w:unhideWhenUsed="1"/>
-    <w:lsdException w:name="toc 9" w:semiHidden="1" w:uiPriority="39" w:unhideWhenUsed="1"/>
-    <w:lsdException w:name="Normal Indent" w:semiHidden="1" w:unhideWhenUsed="1"/>
-    <w:lsdException w:name="footnote text" w:semiHidden="1" w:unhideWhenUsed="1"/>
-    <w:lsdException w:name="annotation text" w:semiHidden="1" w:unhideWhenUsed="1"/>
-    <w:lsdException w:name="header" w:semiHidden="1" w:unhideWhenUsed="1"/>
-    <w:lsdException w:name="footer" w:semiHidden="1" w:unhideWhenUsed="1"/>
-    <w:lsdException w:name="index heading" w:semiHidden="1" w:unhideWhenUsed="1"/>
-    <w:lsdException w:name="caption" w:uiPriority="35" w:qFormat="1"/>
-    <w:lsdException w:name="table of figures" w:semiHidden="1" w:unhideWhenUsed="1"/>
-    <w:lsdException w:name="envelope address" w:semiHidden="1" w:unhideWhenUsed="1"/>
-    <w:lsdException w:name="envelope return" w:semiHidden="1" w:unhideWhenUsed="1"/>
-    <w:lsdException w:name="footnote reference" w:semiHidden="1" w:unhideWhenUsed="1"/>
-    <w:lsdException w:name="annotation reference" w:semiHidden="1" w:unhideWhenUsed="1"/>
-    <w:lsdException w:name="line number" w:semiHidden="1" w:unhideWhenUsed="1"/>
-    <w:lsdException w:name="page number" w:semiHidden="1" w:unhideWhenUsed="1"/>
-    <w:lsdException w:name="endnote reference" w:semiHidden="1" w:unhideWhenUsed="1"/>
-    <w:lsdException w:name="endnote text" w:semiHidden="1" w:unhideWhenUsed="1"/>
-    <w:lsdException w:name="table of authorities" w:semiHidden="1" w:unhideWhenUsed="1"/>
-    <w:lsdException w:name="macro" w:semiHidden="1" w:unhideWhenUsed="1"/>
-    <w:lsdException w:name="toa heading" w:semiHidden="1" w:unhideWhenUsed="1"/>
-    <w:lsdException w:name="List" w:semiHidden="1" w:unhideWhenUsed="1"/>
-    <w:lsdException w:name="List Bullet" w:semiHidden="1" w:unhideWhenUsed="1"/>
-    <w:lsdException w:name="List Number" w:semiHidden="1" w:unhideWhenUsed="1"/>
-    <w:lsdException w:name="List 2" w:semiHidden="1" w:unhideWhenUsed="1"/>
-    <w:lsdException w:name="List 3" w:semiHidden="1" w:unhideWhenUsed="1"/>
-    <w:lsdException w:name="List 4" w:semiHidden="1" w:unhideWhenUsed="1"/>
-    <w:lsdException w:name="List 5" w:semiHidden="1" w:unhideWhenUsed="1"/>
-    <w:lsdException w:name="List Bullet 2" w:semiHidden="1" w:unhideWhenUsed="1"/>
-    <w:lsdException w:name="List Bullet 3" w:semiHidden="1" w:unhideWhenUsed="1"/>
-    <w:lsdException w:name="List Bullet 4" w:semiHidden="1" w:unhideWhenUsed="1"/>
-    <w:lsdException w:name="List Bullet 5" w:semiHidden="1" w:unhideWhenUsed="1"/>
-    <w:lsdException w:name="List Number 2" w:semiHidden="1" w:unhideWhenUsed="1"/>
-    <w:lsdException w:name="List Number 3" w:semiHidden="1" w:unhideWhenUsed="1"/>
-    <w:lsdException w:name="List Number 4" w:semiHidden="1" w:unhideWhenUsed="1"/>
-    <w:lsdException w:name="List Number 5" w:semiHidden="1" w:unhideWhenUsed="1"/>
-    <w:lsdException w:name="Title" w:uiPriority="10" w:qFormat="1"/>
-    <w:lsdException w:name="Closing" w:semiHidden="1" w:unhideWhenUsed="1"/>
-    <w:lsdException w:name="Signature" w:semiHidden="1" w:unhideWhenUsed="1"/>
-    <w:lsdException w:name="Default Paragraph Font" w:semiHidden="1" w:uiPriority="1" w:unhideWhenUsed="1"/>
-    <w:lsdException w:name="Body Text" w:semiHidden="1" w:unhideWhenUsed="1"/>
-    <w:lsdException w:name="Body Text Indent" w:semiHidden="1" w:unhideWhenUsed="1"/>
-    <w:lsdException w:name="List Continue" w:semiHidden="1" w:unhideWhenUsed="1"/>
-    <w:lsdException w:name="List Continue 2" w:semiHidden="1" w:unhideWhenUsed="1"/>
-    <w:lsdException w:name="List Continue 3" w:semiHidden="1" w:unhideWhenUsed="1"/>
-    <w:lsdException w:name="List Continue 4" w:semiHidden="1" w:unhideWhenUsed="1"/>
-    <w:lsdException w:name="List Continue 5" w:semiHidden="1" w:unhideWhenUsed="1"/>
-    <w:lsdException w:name="Message Header" w:semiHidden="1" w:unhideWhenUsed="1"/>
-    <w:lsdException w:name="Subtitle" w:uiPriority="11" w:qFormat="1"/>
-    <w:lsdException w:name="Salutation" w:semiHidden="1" w:unhideWhenUsed="1"/>
-    <w:lsdException w:name="Date" w:semiHidden="1" w:unhideWhenUsed="1"/>
-    <w:lsdException w:name="Body Text First Indent" w:semiHidden="1" w:unhideWhenUsed="1"/>
-    <w:lsdException w:name="Body Text First Indent 2" w:semiHidden="1" w:unhideWhenUsed="1"/>
-    <w:lsdException w:name="Note Heading" w:semiHidden="1" w:unhideWhenUsed="1"/>
-    <w:lsdException w:name="Body Text 2" w:semiHidden="1" w:unhideWhenUsed="1"/>
-    <w:lsdException w:name="Body Text 3" w:semiHidden="1" w:unhideWhenUsed="1"/>
-    <w:lsdException w:name="Body Text Indent 2" w:semiHidden="1" w:unhideWhenUsed="1"/>
-    <w:lsdException w:name="Body Text Indent 3" w:semiHidden="1" w:unhideWhenUsed="1"/>
-    <w:lsdException w:name="Block Text" w:semiHidden="1" w:unhideWhenUsed="1"/>
-    <w:lsdException w:name="Hyperlink" w:semiHidden="1" w:unhideWhenUsed="1"/>
-    <w:lsdException w:name="FollowedHyperlink" w:semiHidden="1" w:unhideWhenUsed="1"/>
-    <w:lsdException w:name="Strong" w:uiPriority="22" w:qFormat="1"/>
-    <w:lsdException w:name="Emphasis" w:uiPriority="20" w:qFormat="1"/>
-    <w:lsdException w:name="Document Map" w:semiHidden="1" w:unhideWhenUsed="1"/>
-    <w:lsdException w:name="Plain Text" w:semiHidden="1" w:unhideWhenUsed="1"/>
-    <w:lsdException w:name="E-mail Signature" w:semiHidden="1" w:unhideWhenUsed="1"/>
-    <w:lsdException w:name="HTML Top of Form" w:semiHidden="1" w:unhideWhenUsed="1"/>
-    <w:lsdException w:name="HTML Bottom of Form" w:semiHidden="1" w:unhideWhenUsed="1"/>
-    <w:lsdException w:name="Normal (Web)" w:semiHidden="1" w:unhideWhenUsed="1"/>
-    <w:lsdException w:name="HTML Acronym" w:semiHidden="1" w:unhideWhenUsed="1"/>
-    <w:lsdException w:name="HTML Address" w:semiHidden="1" w:unhideWhenUsed="1"/>
-    <w:lsdException w:name="HTML Cite" w:semiHidden="1" w:unhideWhenUsed="1"/>
-    <w:lsdException w:name="HTML Code" w:semiHidden="1" w:unhideWhenUsed="1"/>
-    <w:lsdException w:name="HTML Definition" w:semiHidden="1" w:unhideWhenUsed="1"/>
-    <w:lsdException w:name="HTML Keyboard" w:semiHidden="1" w:unhideWhenUsed="1"/>
-    <w:lsdException w:name="HTML Preformatted" w:semiHidden="1" w:unhideWhenUsed="1"/>
-    <w:lsdException w:name="HTML Sample" w:semiHidden="1" w:unhideWhenUsed="1"/>
-    <w:lsdException w:name="HTML Typewriter" w:semiHidden="1" w:unhideWhenUsed="1"/>
-    <w:lsdException w:name="HTML Variable" w:semiHidden="1" w:unhideWhenUsed="1"/>
-    <w:lsdException w:name="Normal Table" w:semiHidden="1" w:unhideWhenUsed="1"/>
-    <w:lsdException w:name="annotation subject" w:semiHidden="1" w:unhideWhenUsed="1"/>
-    <w:lsdException w:name="No List" w:semiHidden="1" w:unhideWhenUsed="1"/>
-    <w:lsdException w:name="Outline List 1" w:semiHidden="1" w:unhideWhenUsed="1"/>
-    <w:lsdException w:name="Outline List 2" w:semiHidden="1" w:uiPriority="0" w:unhideWhenUsed="1"/>
-    <w:lsdException w:name="Outline List 3" w:semiHidden="1" w:unhideWhenUsed="1"/>
-    <w:lsdException w:name="Table Simple 1" w:semiHidden="1" w:unhideWhenUsed="1"/>
-    <w:lsdException w:name="Table Simple 2" w:semiHidden="1" w:unhideWhenUsed="1"/>
-    <w:lsdException w:name="Table Simple 3" w:semiHidden="1" w:unhideWhenUsed="1"/>
-    <w:lsdException w:name="Table Classic 1" w:semiHidden="1" w:unhideWhenUsed="1"/>
-    <w:lsdException w:name="Table Classic 2" w:semiHidden="1" w:unhideWhenUsed="1"/>
-    <w:lsdException w:name="Table Classic 3" w:semiHidden="1" w:unhideWhenUsed="1"/>
-    <w:lsdException w:name="Table Classic 4" w:semiHidden="1" w:unhideWhenUsed="1"/>
-    <w:lsdException w:name="Table Colorful 1" w:semiHidden="1" w:unhideWhenUsed="1"/>
-    <w:lsdException w:name="Table Colorful 2" w:semiHidden="1" w:unhideWhenUsed="1"/>
-    <w:lsdException w:name="Table Colorful 3" w:semiHidden="1" w:unhideWhenUsed="1"/>
-    <w:lsdException w:name="Table Columns 1" w:semiHidden="1" w:unhideWhenUsed="1"/>
-    <w:lsdException w:name="Table Columns 2" w:semiHidden="1" w:unhideWhenUsed="1"/>
-    <w:lsdException w:name="Table Columns 3" w:semiHidden="1" w:unhideWhenUsed="1"/>
-    <w:lsdException w:name="Table Columns 4" w:semiHidden="1" w:unhideWhenUsed="1"/>
-    <w:lsdException w:name="Table Columns 5" w:semiHidden="1" w:unhideWhenUsed="1"/>
-    <w:lsdException w:name="Table Grid 1" w:semiHidden="1" w:unhideWhenUsed="1"/>
-    <w:lsdException w:name="Table Grid 2" w:semiHidden="1" w:unhideWhenUsed="1"/>
-    <w:lsdException w:name="Table Grid 3" w:semiHidden="1" w:unhideWhenUsed="1"/>
-    <w:lsdException w:name="Table Grid 4" w:semiHidden="1" w:unhideWhenUsed="1"/>
-    <w:lsdException w:name="Table Grid 5" w:semiHidden="1" w:unhideWhenUsed="1"/>
-    <w:lsdException w:name="Table Grid 6" w:semiHidden="1" w:unhideWhenUsed="1"/>
-    <w:lsdException w:name="Table Grid 7" w:semiHidden="1" w:unhideWhenUsed="1"/>
-    <w:lsdException w:name="Table Grid 8" w:semiHidden="1" w:unhideWhenUsed="1"/>
-    <w:lsdException w:name="Table List 1" w:semiHidden="1" w:unhideWhenUsed="1"/>
-    <w:lsdException w:name="Table List 2" w:semiHidden="1" w:unhideWhenUsed="1"/>
-    <w:lsdException w:name="Table List 3" w:semiHidden="1" w:unhideWhenUsed="1"/>
-    <w:lsdException w:name="Table List 4" w:semiHidden="1" w:unhideWhenUsed="1"/>
-    <w:lsdException w:name="Table List 5" w:semiHidden="1" w:unhideWhenUsed="1"/>
-    <w:lsdException w:name="Table List 6" w:semiHidden="1" w:unhideWhenUsed="1"/>
-    <w:lsdException w:name="Table List 7" w:semiHidden="1" w:unhideWhenUsed="1"/>
-    <w:lsdException w:name="Table List 8" w:semiHidden="1" w:unhideWhenUsed="1"/>
-    <w:lsdException w:name="Table 3D effects 1" w:semiHidden="1" w:unhideWhenUsed="1"/>
-    <w:lsdException w:name="Table 3D effects 2" w:semiHidden="1" w:unhideWhenUsed="1"/>
-    <w:lsdException w:name="Table 3D effects 3" w:semiHidden="1" w:unhideWhenUsed="1"/>
-    <w:lsdException w:name="Table Contemporary" w:semiHidden="1" w:unhideWhenUsed="1"/>
-    <w:lsdException w:name="Table Elegant" w:semiHidden="1" w:unhideWhenUsed="1"/>
-    <w:lsdException w:name="Table Professional" w:semiHidden="1" w:unhideWhenUsed="1"/>
-    <w:lsdException w:name="Table Subtle 1" w:semiHidden="1" w:unhideWhenUsed="1"/>
-    <w:lsdException w:name="Table Subtle 2" w:semiHidden="1" w:unhideWhenUsed="1"/>
-    <w:lsdException w:name="Table Web 1" w:semiHidden="1" w:unhideWhenUsed="1"/>
-    <w:lsdException w:name="Table Web 2" w:semiHidden="1" w:unhideWhenUsed="1"/>
-    <w:lsdException w:name="Table Web 3" w:semiHidden="1" w:unhideWhenUsed="1"/>
-    <w:lsdException w:name="Balloon Text" w:semiHidden="1" w:unhideWhenUsed="1"/>
-    <w:lsdException w:name="Table Grid" w:uiPriority="0"/>
-    <w:lsdException w:name="Table Theme" w:semiHidden="1" w:unhideWhenUsed="1"/>
-    <w:lsdException w:name="Placeholder Text" w:uiPriority="67"/>
-    <w:lsdException w:name="No Spacing" w:uiPriority="68"/>
-    <w:lsdException w:name="Light Shading" w:uiPriority="69"/>
-    <w:lsdException w:name="Light List" w:uiPriority="70"/>
-    <w:lsdException w:name="Light Grid" w:uiPriority="71"/>
-    <w:lsdException w:name="Medium Shading 1" w:uiPriority="72"/>
-    <w:lsdException w:name="Medium Shading 2" w:uiPriority="73"/>
-    <w:lsdException w:name="Medium List 1" w:uiPriority="60"/>
-    <w:lsdException w:name="Medium List 2" w:uiPriority="61"/>
-    <w:lsdException w:name="Medium Grid 1" w:uiPriority="62"/>
-    <w:lsdException w:name="Medium Grid 2" w:uiPriority="63"/>
-    <w:lsdException w:name="Medium Grid 3" w:uiPriority="64"/>
-    <w:lsdException w:name="Dark List" w:uiPriority="65"/>
-    <w:lsdException w:name="Colorful Shading"/>
-    <w:lsdException w:name="Colorful List" w:uiPriority="34" w:qFormat="1"/>
-    <w:lsdException w:name="Colorful Grid" w:uiPriority="29" w:qFormat="1"/>
-    <w:lsdException w:name="Light Shading Accent 1" w:uiPriority="30" w:qFormat="1"/>
-    <w:lsdException w:name="Light List Accent 1" w:uiPriority="66"/>
-    <w:lsdException w:name="Light Grid Accent 1" w:uiPriority="67"/>
-    <w:lsdException w:name="Medium Shading 1 Accent 1" w:uiPriority="68"/>
-    <w:lsdException w:name="Medium Shading 2 Accent 1" w:uiPriority="69"/>
-    <w:lsdException w:name="Medium List 1 Accent 1" w:uiPriority="70"/>
-    <w:lsdException w:name="Revision" w:uiPriority="71"/>
-    <w:lsdException w:name="List Paragraph" w:uiPriority="72"/>
-    <w:lsdException w:name="Quote" w:uiPriority="73"/>
-    <w:lsdException w:name="Intense Quote" w:uiPriority="60"/>
-    <w:lsdException w:name="Medium List 2 Accent 1" w:uiPriority="61"/>
-    <w:lsdException w:name="Medium Grid 1 Accent 1" w:uiPriority="62"/>
-    <w:lsdException w:name="Medium Grid 2 Accent 1" w:uiPriority="63"/>
-    <w:lsdException w:name="Medium Grid 3 Accent 1" w:uiPriority="64"/>
-    <w:lsdException w:name="Dark List Accent 1" w:uiPriority="65"/>
-    <w:lsdException w:name="Colorful Shading Accent 1" w:uiPriority="66"/>
-    <w:lsdException w:name="Colorful List Accent 1" w:uiPriority="67"/>
-    <w:lsdException w:name="Colorful Grid Accent 1" w:uiPriority="68"/>
-    <w:lsdException w:name="Light Shading Accent 2" w:uiPriority="69"/>
-    <w:lsdException w:name="Light List Accent 2" w:uiPriority="70"/>
-    <w:lsdException w:name="Light Grid Accent 2" w:uiPriority="71"/>
-    <w:lsdException w:name="Medium Shading 1 Accent 2" w:uiPriority="72"/>
-    <w:lsdException w:name="Medium Shading 2 Accent 2" w:uiPriority="73"/>
-    <w:lsdException w:name="Medium List 1 Accent 2" w:uiPriority="60"/>
-    <w:lsdException w:name="Medium List 2 Accent 2" w:uiPriority="61"/>
-    <w:lsdException w:name="Medium Grid 1 Accent 2" w:uiPriority="62"/>
-    <w:lsdException w:name="Medium Grid 2 Accent 2" w:uiPriority="63"/>
-    <w:lsdException w:name="Medium Grid 3 Accent 2" w:uiPriority="64"/>
-    <w:lsdException w:name="Dark List Accent 2" w:uiPriority="65"/>
-    <w:lsdException w:name="Colorful Shading Accent 2" w:uiPriority="66"/>
-    <w:lsdException w:name="Colorful List Accent 2" w:uiPriority="67"/>
-    <w:lsdException w:name="Colorful Grid Accent 2" w:uiPriority="68"/>
-    <w:lsdException w:name="Light Shading Accent 3" w:uiPriority="69"/>
-    <w:lsdException w:name="Light List Accent 3" w:uiPriority="70"/>
-    <w:lsdException w:name="Light Grid Accent 3" w:uiPriority="71"/>
-    <w:lsdException w:name="Medium Shading 1 Accent 3" w:uiPriority="72"/>
-    <w:lsdException w:name="Medium Shading 2 Accent 3" w:uiPriority="73"/>
-    <w:lsdException w:name="Medium List 1 Accent 3" w:uiPriority="60"/>
-    <w:lsdException w:name="Medium List 2 Accent 3" w:uiPriority="61"/>
-    <w:lsdException w:name="Medium Grid 1 Accent 3" w:uiPriority="62"/>
-    <w:lsdException w:name="Medium Grid 2 Accent 3" w:uiPriority="63"/>
-    <w:lsdException w:name="Medium Grid 3 Accent 3" w:uiPriority="64"/>
-    <w:lsdException w:name="Dark List Accent 3" w:uiPriority="65"/>
-    <w:lsdException w:name="Colorful Shading Accent 3" w:uiPriority="66"/>
-    <w:lsdException w:name="Colorful List Accent 3" w:uiPriority="67"/>
-    <w:lsdException w:name="Colorful Grid Accent 3" w:uiPriority="68"/>
-    <w:lsdException w:name="Light Shading Accent 4" w:uiPriority="69"/>
-    <w:lsdException w:name="Light List Accent 4" w:uiPriority="70"/>
-    <w:lsdException w:name="Light Grid Accent 4" w:uiPriority="71"/>
-    <w:lsdException w:name="Medium Shading 1 Accent 4" w:uiPriority="72"/>
-    <w:lsdException w:name="Medium Shading 2 Accent 4" w:uiPriority="73"/>
-    <w:lsdException w:name="Medium List 1 Accent 4" w:uiPriority="60"/>
-    <w:lsdException w:name="Medium List 2 Accent 4" w:uiPriority="61"/>
-    <w:lsdException w:name="Medium Grid 1 Accent 4" w:uiPriority="62"/>
-    <w:lsdException w:name="Medium Grid 2 Accent 4" w:uiPriority="63"/>
-    <w:lsdException w:name="Medium Grid 3 Accent 4" w:uiPriority="64"/>
-    <w:lsdException w:name="Dark List Accent 4" w:uiPriority="65"/>
-    <w:lsdException w:name="Colorful Shading Accent 4" w:uiPriority="66"/>
-    <w:lsdException w:name="Colorful List Accent 4" w:uiPriority="67"/>
-    <w:lsdException w:name="Colorful Grid Accent 4" w:uiPriority="68"/>
-    <w:lsdException w:name="Light Shading Accent 5" w:uiPriority="69"/>
-    <w:lsdException w:name="Light List Accent 5" w:uiPriority="70"/>
-    <w:lsdException w:name="Light Grid Accent 5" w:uiPriority="71"/>
-    <w:lsdException w:name="Medium Shading 1 Accent 5" w:uiPriority="72"/>
-    <w:lsdException w:name="Medium Shading 2 Accent 5" w:uiPriority="73"/>
-    <w:lsdException w:name="Medium List 1 Accent 5" w:uiPriority="60"/>
-    <w:lsdException w:name="Medium List 2 Accent 5" w:uiPriority="61"/>
-    <w:lsdException w:name="Medium Grid 1 Accent 5" w:uiPriority="62"/>
-    <w:lsdException w:name="Medium Grid 2 Accent 5" w:uiPriority="63"/>
-    <w:lsdException w:name="Medium Grid 3 Accent 5" w:uiPriority="64"/>
-    <w:lsdException w:name="Dark List Accent 5" w:uiPriority="65"/>
-    <w:lsdException w:name="Colorful Shading Accent 5" w:uiPriority="66"/>
-    <w:lsdException w:name="Colorful List Accent 5" w:uiPriority="67"/>
-    <w:lsdException w:name="Colorful Grid Accent 5" w:uiPriority="68"/>
-    <w:lsdException w:name="Light Shading Accent 6" w:uiPriority="69"/>
-    <w:lsdException w:name="Light List Accent 6" w:uiPriority="70"/>
-    <w:lsdException w:name="Light Grid Accent 6" w:uiPriority="71"/>
-    <w:lsdException w:name="Medium Shading 1 Accent 6" w:uiPriority="72"/>
-    <w:lsdException w:name="Medium Shading 2 Accent 6" w:uiPriority="73"/>
-    <w:lsdException w:name="Medium List 1 Accent 6" w:uiPriority="19" w:qFormat="1"/>
-    <w:lsdException w:name="Medium List 2 Accent 6" w:uiPriority="21" w:qFormat="1"/>
-    <w:lsdException w:name="Medium Grid 1 Accent 6" w:uiPriority="31" w:qFormat="1"/>
-    <w:lsdException w:name="Medium Grid 2 Accent 6" w:uiPriority="32" w:qFormat="1"/>
-    <w:lsdException w:name="Medium Grid 3 Accent 6" w:uiPriority="33" w:qFormat="1"/>
-    <w:lsdException w:name="Dark List Accent 6" w:uiPriority="37"/>
-    <w:lsdException w:name="Colorful Shading Accent 6" w:uiPriority="39" w:qFormat="1"/>
-    <w:lsdException w:name="Colorful List Accent 6" w:uiPriority="72"/>
-    <w:lsdException w:name="Colorful Grid Accent 6" w:uiPriority="73"/>
-    <w:lsdException w:name="Subtle Emphasis" w:uiPriority="19" w:qFormat="1"/>
-    <w:lsdException w:name="Intense Emphasis" w:uiPriority="21" w:qFormat="1"/>
-    <w:lsdException w:name="Subtle Reference" w:uiPriority="31" w:qFormat="1"/>
-    <w:lsdException w:name="Intense Reference" w:uiPriority="32" w:qFormat="1"/>
-    <w:lsdException w:name="Book Title" w:uiPriority="33" w:qFormat="1"/>
-    <w:lsdException w:name="Bibliography" w:semiHidden="1" w:uiPriority="37" w:unhideWhenUsed="1"/>
-    <w:lsdException w:name="TOC Heading" w:semiHidden="1" w:uiPriority="39" w:unhideWhenUsed="1" w:qFormat="1"/>
-    <w:lsdException w:name="Grid Table 4" w:uiPriority="49"/>
-    <w:lsdException w:name="Grid Table 5 Dark" w:uiPriority="50"/>
-    <w:lsdException w:name="Grid Table 6 Colorful" w:uiPriority="51"/>
-    <w:lsdException w:name="Grid Table 7 Colorful" w:uiPriority="52"/>
-    <w:lsdException w:name="Grid Table 1 Light Accent 1" w:uiPriority="46"/>
-    <w:lsdException w:name="Grid Table 2 Accent 1" w:uiPriority="47"/>
-    <w:lsdException w:name="Grid Table 3 Accent 1" w:uiPriority="48"/>
-    <w:lsdException w:name="Grid Table 4 Accent 1" w:uiPriority="49"/>
-    <w:lsdException w:name="Grid Table 5 Dark Accent 1" w:uiPriority="50"/>
-    <w:lsdException w:name="Grid Table 6 Colorful Accent 1" w:uiPriority="51"/>
-    <w:lsdException w:name="Grid Table 7 Colorful Accent 1" w:uiPriority="52"/>
-    <w:lsdException w:name="Grid Table 1 Light Accent 2" w:uiPriority="46"/>
-    <w:lsdException w:name="Grid Table 2 Accent 2" w:uiPriority="47"/>
-    <w:lsdException w:name="Grid Table 3 Accent 2" w:uiPriority="48"/>
-    <w:lsdException w:name="Grid Table 4 Accent 2" w:uiPriority="49"/>
-    <w:lsdException w:name="Grid Table 5 Dark Accent 2" w:uiPriority="50"/>
-    <w:lsdException w:name="Grid Table 6 Colorful Accent 2" w:uiPriority="51"/>
-    <w:lsdException w:name="Grid Table 7 Colorful Accent 2" w:uiPriority="52"/>
-    <w:lsdException w:name="Grid Table 1 Light Accent 3" w:uiPriority="46"/>
-    <w:lsdException w:name="Grid Table 2 Accent 3" w:uiPriority="47"/>
-    <w:lsdException w:name="Grid Table 3 Accent 3" w:uiPriority="48"/>
-    <w:lsdException w:name="Grid Table 4 Accent 3" w:uiPriority="49"/>
-    <w:lsdException w:name="Grid Table 5 Dark Accent 3" w:uiPriority="50"/>
-    <w:lsdException w:name="Grid Table 6 Colorful Accent 3" w:uiPriority="51"/>
-    <w:lsdException w:name="Grid Table 7 Colorful Accent 3" w:uiPriority="52"/>
-    <w:lsdException w:name="Grid Table 1 Light Accent 4" w:uiPriority="46"/>
-    <w:lsdException w:name="Grid Table 2 Accent 4" w:uiPriority="47"/>
-    <w:lsdException w:name="Grid Table 3 Accent 4" w:uiPriority="48"/>
-    <w:lsdException w:name="Grid Table 4 Accent 4" w:uiPriority="49"/>
-    <w:lsdException w:name="Grid Table 5 Dark Accent 4" w:uiPriority="50"/>
-    <w:lsdException w:name="Grid Table 6 Colorful Accent 4" w:uiPriority="51"/>
-    <w:lsdException w:name="Grid Table 7 Colorful Accent 4" w:uiPriority="52"/>
-    <w:lsdException w:name="Grid Table 1 Light Accent 5" w:uiPriority="46"/>
-    <w:lsdException w:name="Grid Table 2 Accent 5" w:uiPriority="47"/>
-    <w:lsdException w:name="Grid Table 3 Accent 5" w:uiPriority="48"/>
-    <w:lsdException w:name="Grid Table 4 Accent 5" w:uiPriority="49"/>
-    <w:lsdException w:name="Grid Table 5 Dark Accent 5" w:uiPriority="50"/>
-    <w:lsdException w:name="Grid Table 6 Colorful Accent 5" w:uiPriority="51"/>
-    <w:lsdException w:name="Grid Table 7 Colorful Accent 5" w:uiPriority="52"/>
-    <w:lsdException w:name="Grid Table 1 Light Accent 6" w:uiPriority="46"/>
-    <w:lsdException w:name="Grid Table 2 Accent 6" w:uiPriority="47"/>
-    <w:lsdException w:name="Grid Table 3 Accent 6" w:uiPriority="48"/>
-    <w:lsdException w:name="Grid Table 4 Accent 6" w:uiPriority="49"/>
-    <w:lsdException w:name="Grid Table 5 Dark Accent 6" w:uiPriority="50"/>
-    <w:lsdException w:name="Grid Table 6 Colorful Accent 6" w:uiPriority="51"/>
-    <w:lsdException w:name="Grid Table 7 Colorful Accent 6" w:uiPriority="52"/>
-    <w:lsdException w:name="List Table 1 Light" w:uiPriority="46"/>
-    <w:lsdException w:name="List Table 2" w:uiPriority="47"/>
-    <w:lsdException w:name="List Table 3" w:uiPriority="48"/>
-    <w:lsdException w:name="List Table 4" w:uiPriority="49"/>
-    <w:lsdException w:name="List Table 5 Dark" w:uiPriority="50"/>
-    <w:lsdException w:name="List Table 6 Colorful" w:uiPriority="51"/>
-    <w:lsdException w:name="List Table 7 Colorful" w:uiPriority="52"/>
-    <w:lsdException w:name="List Table 1 Light Accent 1" w:uiPriority="46"/>
-    <w:lsdException w:name="List Table 2 Accent 1" w:uiPriority="47"/>
-    <w:lsdException w:name="List Table 3 Accent 1" w:uiPriority="48"/>
-    <w:lsdException w:name="List Table 4 Accent 1" w:uiPriority="49"/>
-    <w:lsdException w:name="List Table 5 Dark Accent 1" w:uiPriority="50"/>
-    <w:lsdException w:name="List Table 6 Colorful Accent 1" w:uiPriority="51"/>
-    <w:lsdException w:name="List Table 7 Colorful Accent 1" w:uiPriority="52"/>
-    <w:lsdException w:name="List Table 1 Light Accent 2" w:uiPriority="46"/>
-    <w:lsdException w:name="List Table 2 Accent 2" w:uiPriority="47"/>
-    <w:lsdException w:name="List Table 3 Accent 2" w:uiPriority="48"/>
-    <w:lsdException w:name="List Table 4 Accent 2" w:uiPriority="49"/>
-    <w:lsdException w:name="List Table 5 Dark Accent 2" w:uiPriority="50"/>
-    <w:lsdException w:name="List Table 6 Colorful Accent 2" w:uiPriority="51"/>
-    <w:lsdException w:name="List Table 7 Colorful Accent 2" w:uiPriority="52"/>
-    <w:lsdException w:name="List Table 1 Light Accent 3" w:uiPriority="46"/>
-    <w:lsdException w:name="List Table 2 Accent 3" w:uiPriority="47"/>
-    <w:lsdException w:name="List Table 3 Accent 3" w:uiPriority="48"/>
-    <w:lsdException w:name="List Table 4 Accent 3" w:uiPriority="49"/>
-    <w:lsdException w:name="List Table 5 Dark Accent 3" w:uiPriority="50"/>
-    <w:lsdException w:name="List Table 6 Colorful Accent 3" w:uiPriority="51"/>
-    <w:lsdException w:name="List Table 7 Colorful Accent 3" w:uiPriority="52"/>
-    <w:lsdException w:name="List Table 1 Light Accent 4" w:uiPriority="46"/>
-    <w:lsdException w:name="List Table 2 Accent 4" w:uiPriority="47"/>
-    <w:lsdException w:name="List Table 3 Accent 4" w:uiPriority="48"/>
-    <w:lsdException w:name="List Table 4 Accent 4" w:uiPriority="49"/>
-    <w:lsdException w:name="List Table 5 Dark Accent 4" w:uiPriority="50"/>
-    <w:lsdException w:name="List Table 6 Colorful Accent 4" w:uiPriority="51"/>
-    <w:lsdException w:name="List Table 7 Colorful Accent 4" w:uiPriority="52"/>
-    <w:lsdException w:name="List Table 1 Light Accent 5" w:uiPriority="46"/>
-    <w:lsdException w:name="List Table 2 Accent 5" w:uiPriority="47"/>
-    <w:lsdException w:name="List Table 3 Accent 5" w:uiPriority="48"/>
-    <w:lsdException w:name="List Table 4 Accent 5" w:uiPriority="49"/>
-    <w:lsdException w:name="List Table 5 Dark Accent 5" w:uiPriority="50"/>
-    <w:lsdException w:name="List Table 6 Colorful Accent 5" w:uiPriority="51"/>
-    <w:lsdException w:name="List Table 7 Colorful Accent 5" w:uiPriority="52"/>
-    <w:lsdException w:name="List Table 1 Light Accent 6" w:uiPriority="46"/>
-    <w:lsdException w:name="List Table 2 Accent 6" w:uiPriority="47"/>
-    <w:lsdException w:name="List Table 3 Accent 6" w:uiPriority="48"/>
-    <w:lsdException w:name="List Table 4 Accent 6" w:uiPriority="49"/>
-    <w:lsdException w:name="List Table 5 Dark Accent 6" w:uiPriority="50"/>
-    <w:lsdException w:name="List Table 6 Colorful Accent 6" w:uiPriority="51"/>
-    <w:lsdException w:name="List Table 7 Colorful Accent 6" w:uiPriority="52"/>
+  <w:latentStyles w:defLockedState="0" w:defUIPriority="99" w:defSemiHidden="1" w:defUnhideWhenUsed="1" w:defQFormat="0" w:count="276">
+    <w:lsdException w:name="Normal" w:semiHidden="0" w:uiPriority="0" w:unhideWhenUsed="0" w:qFormat="1"/>
+    <w:lsdException w:name="heading 1" w:semiHidden="0" w:uiPriority="9" w:unhideWhenUsed="0" w:qFormat="1"/>
+    <w:lsdException w:name="heading 2" w:semiHidden="0" w:uiPriority="0" w:unhideWhenUsed="0" w:qFormat="1"/>
+    <w:lsdException w:name="heading 3" w:semiHidden="0" w:uiPriority="0" w:unhideWhenUsed="0" w:qFormat="1"/>
+    <w:lsdException w:name="heading 4" w:semiHidden="0" w:uiPriority="0" w:unhideWhenUsed="0" w:qFormat="1"/>
+    <w:lsdException w:name="heading 5" w:uiPriority="9" w:qFormat="1"/>
+    <w:lsdException w:name="heading 6" w:uiPriority="9" w:qFormat="1"/>
+    <w:lsdException w:name="heading 7" w:uiPriority="9" w:qFormat="1"/>
+    <w:lsdException w:name="heading 8" w:uiPriority="9" w:qFormat="1"/>
+    <w:lsdException w:name="heading 9" w:uiPriority="9" w:qFormat="1"/>
+    <w:lsdException w:name="toc 1" w:uiPriority="39"/>
+    <w:lsdException w:name="toc 2" w:uiPriority="39"/>
+    <w:lsdException w:name="toc 3" w:uiPriority="39"/>
+    <w:lsdException w:name="toc 4" w:uiPriority="39"/>
+    <w:lsdException w:name="toc 5" w:uiPriority="39"/>
+    <w:lsdException w:name="toc 6" w:uiPriority="39"/>
+    <w:lsdException w:name="toc 7" w:uiPriority="39"/>
+    <w:lsdException w:name="toc 8" w:uiPriority="39"/>
+    <w:lsdException w:name="toc 9" w:uiPriority="39"/>
+    <w:lsdException w:name="caption" w:semiHidden="0" w:uiPriority="35" w:unhideWhenUsed="0" w:qFormat="1"/>
+    <w:lsdException w:name="Title" w:semiHidden="0" w:uiPriority="10" w:unhideWhenUsed="0" w:qFormat="1"/>
+    <w:lsdException w:name="Default Paragraph Font" w:uiPriority="1"/>
+    <w:lsdException w:name="Subtitle" w:semiHidden="0" w:uiPriority="11" w:unhideWhenUsed="0" w:qFormat="1"/>
+    <w:lsdException w:name="Strong" w:semiHidden="0" w:uiPriority="22" w:unhideWhenUsed="0" w:qFormat="1"/>
+    <w:lsdException w:name="Emphasis" w:semiHidden="0" w:uiPriority="20" w:unhideWhenUsed="0" w:qFormat="1"/>
+    <w:lsdException w:name="Outline List 2" w:uiPriority="0"/>
+    <w:lsdException w:name="Table Grid" w:semiHidden="0" w:uiPriority="0" w:unhideWhenUsed="0"/>
+    <w:lsdException w:name="Note Level 1" w:semiHidden="0" w:unhideWhenUsed="0"/>
+    <w:lsdException w:name="Note Level 2" w:semiHidden="0" w:unhideWhenUsed="0"/>
+    <w:lsdException w:name="Note Level 3" w:semiHidden="0" w:unhideWhenUsed="0"/>
+    <w:lsdException w:name="Note Level 4" w:semiHidden="0" w:unhideWhenUsed="0"/>
+    <w:lsdException w:name="Note Level 5" w:semiHidden="0" w:unhideWhenUsed="0"/>
+    <w:lsdException w:name="Note Level 6" w:semiHidden="0" w:unhideWhenUsed="0"/>
+    <w:lsdException w:name="Note Level 7" w:semiHidden="0" w:unhideWhenUsed="0"/>
+    <w:lsdException w:name="Note Level 8" w:semiHidden="0" w:unhideWhenUsed="0"/>
+    <w:lsdException w:name="Note Level 9" w:semiHidden="0" w:unhideWhenUsed="0"/>
+    <w:lsdException w:name="Placeholder Text" w:semiHidden="0" w:uiPriority="67" w:unhideWhenUsed="0"/>
+    <w:lsdException w:name="No Spacing" w:semiHidden="0" w:uiPriority="68" w:unhideWhenUsed="0"/>
+    <w:lsdException w:name="Light Shading" w:semiHidden="0" w:uiPriority="69" w:unhideWhenUsed="0"/>
+    <w:lsdException w:name="Light List" w:semiHidden="0" w:uiPriority="70" w:unhideWhenUsed="0"/>
+    <w:lsdException w:name="Light Grid" w:semiHidden="0" w:uiPriority="71" w:unhideWhenUsed="0"/>
+    <w:lsdException w:name="Medium Shading 1" w:semiHidden="0" w:uiPriority="72" w:unhideWhenUsed="0"/>
+    <w:lsdException w:name="Medium Shading 2" w:semiHidden="0" w:uiPriority="73" w:unhideWhenUsed="0"/>
+    <w:lsdException w:name="Medium List 1" w:semiHidden="0" w:uiPriority="60" w:unhideWhenUsed="0"/>
+    <w:lsdException w:name="Medium List 2" w:semiHidden="0" w:uiPriority="61" w:unhideWhenUsed="0"/>
+    <w:lsdException w:name="Medium Grid 1" w:semiHidden="0" w:uiPriority="62" w:unhideWhenUsed="0"/>
+    <w:lsdException w:name="Medium Grid 2" w:semiHidden="0" w:uiPriority="63" w:unhideWhenUsed="0"/>
+    <w:lsdException w:name="Medium Grid 3" w:semiHidden="0" w:uiPriority="64" w:unhideWhenUsed="0"/>
+    <w:lsdException w:name="Dark List" w:semiHidden="0" w:uiPriority="65" w:unhideWhenUsed="0"/>
+    <w:lsdException w:name="Colorful Shading" w:semiHidden="0" w:unhideWhenUsed="0"/>
+    <w:lsdException w:name="Colorful List" w:semiHidden="0" w:uiPriority="34" w:unhideWhenUsed="0" w:qFormat="1"/>
+    <w:lsdException w:name="Colorful Grid" w:semiHidden="0" w:uiPriority="29" w:unhideWhenUsed="0" w:qFormat="1"/>
+    <w:lsdException w:name="Light Shading Accent 1" w:semiHidden="0" w:uiPriority="30" w:unhideWhenUsed="0" w:qFormat="1"/>
+    <w:lsdException w:name="Light List Accent 1" w:semiHidden="0" w:uiPriority="66" w:unhideWhenUsed="0"/>
+    <w:lsdException w:name="Light Grid Accent 1" w:semiHidden="0" w:uiPriority="67" w:unhideWhenUsed="0"/>
+    <w:lsdException w:name="Medium Shading 1 Accent 1" w:semiHidden="0" w:uiPriority="68" w:unhideWhenUsed="0"/>
+    <w:lsdException w:name="Medium Shading 2 Accent 1" w:semiHidden="0" w:uiPriority="69" w:unhideWhenUsed="0"/>
+    <w:lsdException w:name="Medium List 1 Accent 1" w:semiHidden="0" w:uiPriority="70" w:unhideWhenUsed="0"/>
+    <w:lsdException w:name="Revision" w:semiHidden="0" w:uiPriority="71" w:unhideWhenUsed="0"/>
+    <w:lsdException w:name="List Paragraph" w:semiHidden="0" w:uiPriority="72" w:unhideWhenUsed="0"/>
+    <w:lsdException w:name="Quote" w:semiHidden="0" w:uiPriority="73" w:unhideWhenUsed="0"/>
+    <w:lsdException w:name="Intense Quote" w:semiHidden="0" w:uiPriority="60" w:unhideWhenUsed="0"/>
+    <w:lsdException w:name="Medium List 2 Accent 1" w:semiHidden="0" w:uiPriority="61" w:unhideWhenUsed="0"/>
+    <w:lsdException w:name="Medium Grid 1 Accent 1" w:semiHidden="0" w:uiPriority="62" w:unhideWhenUsed="0"/>
+    <w:lsdException w:name="Medium Grid 2 Accent 1" w:semiHidden="0" w:uiPriority="63" w:unhideWhenUsed="0"/>
+    <w:lsdException w:name="Medium Grid 3 Accent 1" w:semiHidden="0" w:uiPriority="64" w:unhideWhenUsed="0"/>
+    <w:lsdException w:name="Dark List Accent 1" w:semiHidden="0" w:uiPriority="65" w:unhideWhenUsed="0"/>
+    <w:lsdException w:name="Colorful Shading Accent 1" w:semiHidden="0" w:uiPriority="66" w:unhideWhenUsed="0"/>
+    <w:lsdException w:name="Colorful List Accent 1" w:semiHidden="0" w:uiPriority="67" w:unhideWhenUsed="0"/>
+    <w:lsdException w:name="Colorful Grid Accent 1" w:semiHidden="0" w:uiPriority="68" w:unhideWhenUsed="0"/>
+    <w:lsdException w:name="Light Shading Accent 2" w:semiHidden="0" w:uiPriority="69" w:unhideWhenUsed="0"/>
+    <w:lsdException w:name="Light List Accent 2" w:semiHidden="0" w:uiPriority="70" w:unhideWhenUsed="0"/>
+    <w:lsdException w:name="Light Grid Accent 2" w:semiHidden="0" w:uiPriority="71" w:unhideWhenUsed="0"/>
+    <w:lsdException w:name="Medium Shading 1 Accent 2" w:semiHidden="0" w:uiPriority="72" w:unhideWhenUsed="0"/>
+    <w:lsdException w:name="Medium Shading 2 Accent 2" w:semiHidden="0" w:uiPriority="73" w:unhideWhenUsed="0"/>
+    <w:lsdException w:name="Medium List 1 Accent 2" w:semiHidden="0" w:uiPriority="60" w:unhideWhenUsed="0"/>
+    <w:lsdException w:name="Medium List 2 Accent 2" w:semiHidden="0" w:uiPriority="61" w:unhideWhenUsed="0"/>
+    <w:lsdException w:name="Medium Grid 1 Accent 2" w:semiHidden="0" w:uiPriority="62" w:unhideWhenUsed="0"/>
+    <w:lsdException w:name="Medium Grid 2 Accent 2" w:semiHidden="0" w:uiPriority="63" w:unhideWhenUsed="0"/>
+    <w:lsdException w:name="Medium Grid 3 Accent 2" w:semiHidden="0" w:uiPriority="64" w:unhideWhenUsed="0"/>
+    <w:lsdException w:name="Dark List Accent 2" w:semiHidden="0" w:uiPriority="65" w:unhideWhenUsed="0"/>
+    <w:lsdException w:name="Colorful Shading Accent 2" w:semiHidden="0" w:uiPriority="66" w:unhideWhenUsed="0"/>
+    <w:lsdException w:name="Colorful List Accent 2" w:semiHidden="0" w:uiPriority="67" w:unhideWhenUsed="0"/>
+    <w:lsdException w:name="Colorful Grid Accent 2" w:semiHidden="0" w:uiPriority="68" w:unhideWhenUsed="0"/>
+    <w:lsdException w:name="Light Shading Accent 3" w:semiHidden="0" w:uiPriority="69" w:unhideWhenUsed="0"/>
+    <w:lsdException w:name="Light List Accent 3" w:semiHidden="0" w:uiPriority="70" w:unhideWhenUsed="0"/>
+    <w:lsdException w:name="Light Grid Accent 3" w:semiHidden="0" w:uiPriority="71" w:unhideWhenUsed="0"/>
+    <w:lsdException w:name="Medium Shading 1 Accent 3" w:semiHidden="0" w:uiPriority="72" w:unhideWhenUsed="0"/>
+    <w:lsdException w:name="Medium Shading 2 Accent 3" w:semiHidden="0" w:uiPriority="73" w:unhideWhenUsed="0"/>
+    <w:lsdException w:name="Medium List 1 Accent 3" w:semiHidden="0" w:uiPriority="60" w:unhideWhenUsed="0"/>
+    <w:lsdException w:name="Medium List 2 Accent 3" w:semiHidden="0" w:uiPriority="61" w:unhideWhenUsed="0"/>
+    <w:lsdException w:name="Medium Grid 1 Accent 3" w:semiHidden="0" w:uiPriority="62" w:unhideWhenUsed="0"/>
+    <w:lsdException w:name="Medium Grid 2 Accent 3" w:semiHidden="0" w:uiPriority="63" w:unhideWhenUsed="0"/>
+    <w:lsdException w:name="Medium Grid 3 Accent 3" w:semiHidden="0" w:uiPriority="64" w:unhideWhenUsed="0"/>
+    <w:lsdException w:name="Dark List Accent 3" w:semiHidden="0" w:uiPriority="65" w:unhideWhenUsed="0"/>
+    <w:lsdException w:name="Colorful Shading Accent 3" w:semiHidden="0" w:uiPriority="66" w:unhideWhenUsed="0"/>
+    <w:lsdException w:name="Colorful List Accent 3" w:semiHidden="0" w:uiPriority="67" w:unhideWhenUsed="0"/>
+    <w:lsdException w:name="Colorful Grid Accent 3" w:semiHidden="0" w:uiPriority="68" w:unhideWhenUsed="0"/>
+    <w:lsdException w:name="Light Shading Accent 4" w:semiHidden="0" w:uiPriority="69" w:unhideWhenUsed="0"/>
+    <w:lsdException w:name="Light List Accent 4" w:semiHidden="0" w:uiPriority="70" w:unhideWhenUsed="0"/>
+    <w:lsdException w:name="Light Grid Accent 4" w:semiHidden="0" w:uiPriority="71" w:unhideWhenUsed="0"/>
+    <w:lsdException w:name="Medium Shading 1 Accent 4" w:semiHidden="0" w:uiPriority="72" w:unhideWhenUsed="0"/>
+    <w:lsdException w:name="Medium Shading 2 Accent 4" w:semiHidden="0" w:uiPriority="73" w:unhideWhenUsed="0"/>
+    <w:lsdException w:name="Medium List 1 Accent 4" w:semiHidden="0" w:uiPriority="60" w:unhideWhenUsed="0"/>
+    <w:lsdException w:name="Medium List 2 Accent 4" w:semiHidden="0" w:uiPriority="61" w:unhideWhenUsed="0"/>
+    <w:lsdException w:name="Medium Grid 1 Accent 4" w:semiHidden="0" w:uiPriority="62" w:unhideWhenUsed="0"/>
+    <w:lsdException w:name="Medium Grid 2 Accent 4" w:semiHidden="0" w:uiPriority="63" w:unhideWhenUsed="0"/>
+    <w:lsdException w:name="Medium Grid 3 Accent 4" w:semiHidden="0" w:uiPriority="64" w:unhideWhenUsed="0"/>
+    <w:lsdException w:name="Dark List Accent 4" w:semiHidden="0" w:uiPriority="65" w:unhideWhenUsed="0"/>
+    <w:lsdException w:name="Colorful Shading Accent 4" w:semiHidden="0" w:uiPriority="66" w:unhideWhenUsed="0"/>
+    <w:lsdException w:name="Colorful List Accent 4" w:semiHidden="0" w:uiPriority="67" w:unhideWhenUsed="0"/>
+    <w:lsdException w:name="Colorful Grid Accent 4" w:semiHidden="0" w:uiPriority="68" w:unhideWhenUsed="0"/>
+    <w:lsdException w:name="Light Shading Accent 5" w:semiHidden="0" w:uiPriority="69" w:unhideWhenUsed="0"/>
+    <w:lsdException w:name="Light List Accent 5" w:semiHidden="0" w:uiPriority="70" w:unhideWhenUsed="0"/>
+    <w:lsdException w:name="Light Grid Accent 5" w:semiHidden="0" w:uiPriority="71" w:unhideWhenUsed="0"/>
+    <w:lsdException w:name="Medium Shading 1 Accent 5" w:semiHidden="0" w:uiPriority="72" w:unhideWhenUsed="0"/>
+    <w:lsdException w:name="Medium Shading 2 Accent 5" w:semiHidden="0" w:uiPriority="73" w:unhideWhenUsed="0"/>
+    <w:lsdException w:name="Medium List 1 Accent 5" w:semiHidden="0" w:uiPriority="60" w:unhideWhenUsed="0"/>
+    <w:lsdException w:name="Medium List 2 Accent 5" w:semiHidden="0" w:uiPriority="61" w:unhideWhenUsed="0"/>
+    <w:lsdException w:name="Medium Grid 1 Accent 5" w:semiHidden="0" w:uiPriority="62" w:unhideWhenUsed="0"/>
+    <w:lsdException w:name="Medium Grid 2 Accent 5" w:semiHidden="0" w:uiPriority="63" w:unhideWhenUsed="0"/>
+    <w:lsdException w:name="Medium Grid 3 Accent 5" w:semiHidden="0" w:uiPriority="64" w:unhideWhenUsed="0"/>
+    <w:lsdException w:name="Dark List Accent 5" w:semiHidden="0" w:uiPriority="65" w:unhideWhenUsed="0"/>
+    <w:lsdException w:name="Colorful Shading Accent 5" w:semiHidden="0" w:uiPriority="66" w:unhideWhenUsed="0"/>
+    <w:lsdException w:name="Colorful List Accent 5" w:semiHidden="0" w:uiPriority="67" w:unhideWhenUsed="0"/>
+    <w:lsdException w:name="Colorful Grid Accent 5" w:semiHidden="0" w:uiPriority="68" w:unhideWhenUsed="0"/>
+    <w:lsdException w:name="Light Shading Accent 6" w:semiHidden="0" w:uiPriority="69" w:unhideWhenUsed="0"/>
+    <w:lsdException w:name="Light List Accent 6" w:semiHidden="0" w:uiPriority="70" w:unhideWhenUsed="0"/>
+    <w:lsdException w:name="Light Grid Accent 6" w:semiHidden="0" w:uiPriority="71" w:unhideWhenUsed="0"/>
+    <w:lsdException w:name="Medium Shading 1 Accent 6" w:semiHidden="0" w:uiPriority="72" w:unhideWhenUsed="0"/>
+    <w:lsdException w:name="Medium Shading 2 Accent 6" w:semiHidden="0" w:uiPriority="73" w:unhideWhenUsed="0"/>
+    <w:lsdException w:name="Medium List 1 Accent 6" w:semiHidden="0" w:uiPriority="19" w:unhideWhenUsed="0" w:qFormat="1"/>
+    <w:lsdException w:name="Medium List 2 Accent 6" w:semiHidden="0" w:uiPriority="21" w:unhideWhenUsed="0" w:qFormat="1"/>
+    <w:lsdException w:name="Medium Grid 1 Accent 6" w:semiHidden="0" w:uiPriority="31" w:unhideWhenUsed="0" w:qFormat="1"/>
+    <w:lsdException w:name="Medium Grid 2 Accent 6" w:semiHidden="0" w:uiPriority="32" w:unhideWhenUsed="0" w:qFormat="1"/>
+    <w:lsdException w:name="Medium Grid 3 Accent 6" w:semiHidden="0" w:uiPriority="33" w:unhideWhenUsed="0" w:qFormat="1"/>
+    <w:lsdException w:name="Dark List Accent 6" w:semiHidden="0" w:uiPriority="37" w:unhideWhenUsed="0"/>
+    <w:lsdException w:name="Colorful Shading Accent 6" w:semiHidden="0" w:uiPriority="39" w:unhideWhenUsed="0" w:qFormat="1"/>
+    <w:lsdException w:name="Colorful List Accent 6" w:semiHidden="0" w:uiPriority="72" w:unhideWhenUsed="0"/>
+    <w:lsdException w:name="Colorful Grid Accent 6" w:semiHidden="0" w:uiPriority="73" w:unhideWhenUsed="0"/>
+    <w:lsdException w:name="Subtle Emphasis" w:semiHidden="0" w:uiPriority="19" w:unhideWhenUsed="0" w:qFormat="1"/>
+    <w:lsdException w:name="Intense Emphasis" w:semiHidden="0" w:uiPriority="21" w:unhideWhenUsed="0" w:qFormat="1"/>
+    <w:lsdException w:name="Subtle Reference" w:semiHidden="0" w:uiPriority="31" w:unhideWhenUsed="0" w:qFormat="1"/>
+    <w:lsdException w:name="Intense Reference" w:semiHidden="0" w:uiPriority="32" w:unhideWhenUsed="0" w:qFormat="1"/>
+    <w:lsdException w:name="Book Title" w:semiHidden="0" w:uiPriority="33" w:unhideWhenUsed="0" w:qFormat="1"/>
+    <w:lsdException w:name="Bibliography" w:uiPriority="37"/>
+    <w:lsdException w:name="TOC Heading" w:uiPriority="39" w:qFormat="1"/>
   </w:latentStyles>
   <w:style w:type="paragraph" w:default="1" w:styleId="Normal">
     <w:name w:val="Normal"/>
@@ -17454,6 +17327,7 @@
       <w:rFonts w:ascii="Times New Roman" w:eastAsia="Times New Roman" w:hAnsi="Times New Roman"/>
     </w:rPr>
     <w:tblPr>
+      <w:tblInd w:w="0" w:type="dxa"/>
       <w:tblBorders>
         <w:top w:val="single" w:sz="4" w:space="0" w:color="auto"/>
         <w:left w:val="single" w:sz="4" w:space="0" w:color="auto"/>
@@ -17462,6 +17336,12 @@
         <w:insideH w:val="single" w:sz="4" w:space="0" w:color="auto"/>
         <w:insideV w:val="single" w:sz="4" w:space="0" w:color="auto"/>
       </w:tblBorders>
+      <w:tblCellMar>
+        <w:top w:w="0" w:type="dxa"/>
+        <w:left w:w="108" w:type="dxa"/>
+        <w:bottom w:w="0" w:type="dxa"/>
+        <w:right w:w="108" w:type="dxa"/>
+      </w:tblCellMar>
     </w:tblPr>
   </w:style>
   <w:style w:type="numbering" w:styleId="111111">
@@ -17953,6 +17833,192 @@
 </w:styles>
 </file>
 
+<file path=word/stylesWithEffects.xml><?xml version="1.0" encoding="utf-8"?>
+<w:styles xmlns:wpc="http://schemas.microsoft.com/office/word/2010/wordprocessingCanvas" xmlns:mo="http://schemas.microsoft.com/office/mac/office/2008/main" xmlns:mc="http://schemas.openxmlformats.org/markup-compatibility/2006" xmlns:mv="urn:schemas-microsoft-com:mac:vml" xmlns:o="urn:schemas-microsoft-com:office:office" xmlns:r="http://schemas.openxmlformats.org/officeDocument/2006/relationships" xmlns:m="http://schemas.openxmlformats.org/officeDocument/2006/math" xmlns:v="urn:schemas-microsoft-com:vml" xmlns:wp14="http://schemas.microsoft.com/office/word/2010/wordprocessingDrawing" xmlns:wp="http://schemas.openxmlformats.org/drawingml/2006/wordprocessingDrawing" xmlns:w10="urn:schemas-microsoft-com:office:word" xmlns:w="http://schemas.openxmlformats.org/wordprocessingml/2006/main" xmlns:w14="http://schemas.microsoft.com/office/word/2010/wordml" xmlns:wpg="http://schemas.microsoft.com/office/word/2010/wordprocessingGroup" xmlns:wpi="http://schemas.microsoft.com/office/word/2010/wordprocessingInk" xmlns:wne="http://schemas.microsoft.com/office/word/2006/wordml" xmlns:wps="http://schemas.microsoft.com/office/word/2010/wordprocessingShape" mc:Ignorable="w14 wp14">
+  <w:docDefaults>
+    <w:rPrDefault>
+      <w:rPr>
+        <w:rFonts w:asciiTheme="minorHAnsi" w:eastAsiaTheme="minorEastAsia" w:hAnsiTheme="minorHAnsi" w:cstheme="minorBidi"/>
+        <w:sz w:val="24"/>
+        <w:szCs w:val="24"/>
+        <w:lang w:val="en-US" w:eastAsia="ja-JP" w:bidi="ar-SA"/>
+      </w:rPr>
+    </w:rPrDefault>
+    <w:pPrDefault/>
+  </w:docDefaults>
+  <w:latentStyles w:defLockedState="0" w:defUIPriority="99" w:defSemiHidden="1" w:defUnhideWhenUsed="1" w:defQFormat="0" w:count="276">
+    <w:lsdException w:name="Normal" w:semiHidden="0" w:uiPriority="0" w:unhideWhenUsed="0" w:qFormat="1"/>
+    <w:lsdException w:name="heading 1" w:semiHidden="0" w:uiPriority="9" w:unhideWhenUsed="0" w:qFormat="1"/>
+    <w:lsdException w:name="heading 2" w:uiPriority="9" w:qFormat="1"/>
+    <w:lsdException w:name="heading 3" w:uiPriority="9" w:qFormat="1"/>
+    <w:lsdException w:name="heading 4" w:uiPriority="9" w:qFormat="1"/>
+    <w:lsdException w:name="heading 5" w:uiPriority="9" w:qFormat="1"/>
+    <w:lsdException w:name="heading 6" w:uiPriority="9" w:qFormat="1"/>
+    <w:lsdException w:name="heading 7" w:uiPriority="9" w:qFormat="1"/>
+    <w:lsdException w:name="heading 8" w:uiPriority="9" w:qFormat="1"/>
+    <w:lsdException w:name="heading 9" w:uiPriority="9" w:qFormat="1"/>
+    <w:lsdException w:name="toc 1" w:uiPriority="39"/>
+    <w:lsdException w:name="toc 2" w:uiPriority="39"/>
+    <w:lsdException w:name="toc 3" w:uiPriority="39"/>
+    <w:lsdException w:name="toc 4" w:uiPriority="39"/>
+    <w:lsdException w:name="toc 5" w:uiPriority="39"/>
+    <w:lsdException w:name="toc 6" w:uiPriority="39"/>
+    <w:lsdException w:name="toc 7" w:uiPriority="39"/>
+    <w:lsdException w:name="toc 8" w:uiPriority="39"/>
+    <w:lsdException w:name="toc 9" w:uiPriority="39"/>
+    <w:lsdException w:name="caption" w:uiPriority="35" w:qFormat="1"/>
+    <w:lsdException w:name="Title" w:semiHidden="0" w:uiPriority="10" w:unhideWhenUsed="0" w:qFormat="1"/>
+    <w:lsdException w:name="Default Paragraph Font" w:uiPriority="1"/>
+    <w:lsdException w:name="Subtitle" w:semiHidden="0" w:uiPriority="11" w:unhideWhenUsed="0" w:qFormat="1"/>
+    <w:lsdException w:name="Strong" w:semiHidden="0" w:uiPriority="22" w:unhideWhenUsed="0" w:qFormat="1"/>
+    <w:lsdException w:name="Emphasis" w:semiHidden="0" w:uiPriority="20" w:unhideWhenUsed="0" w:qFormat="1"/>
+    <w:lsdException w:name="Table Grid" w:semiHidden="0" w:uiPriority="59" w:unhideWhenUsed="0"/>
+    <w:lsdException w:name="Placeholder Text" w:unhideWhenUsed="0"/>
+    <w:lsdException w:name="No Spacing" w:semiHidden="0" w:uiPriority="1" w:unhideWhenUsed="0" w:qFormat="1"/>
+    <w:lsdException w:name="Light Shading" w:semiHidden="0" w:uiPriority="60" w:unhideWhenUsed="0"/>
+    <w:lsdException w:name="Light List" w:semiHidden="0" w:uiPriority="61" w:unhideWhenUsed="0"/>
+    <w:lsdException w:name="Light Grid" w:semiHidden="0" w:uiPriority="62" w:unhideWhenUsed="0"/>
+    <w:lsdException w:name="Medium Shading 1" w:semiHidden="0" w:uiPriority="63" w:unhideWhenUsed="0"/>
+    <w:lsdException w:name="Medium Shading 2" w:semiHidden="0" w:uiPriority="64" w:unhideWhenUsed="0"/>
+    <w:lsdException w:name="Medium List 1" w:semiHidden="0" w:uiPriority="65" w:unhideWhenUsed="0"/>
+    <w:lsdException w:name="Medium List 2" w:semiHidden="0" w:uiPriority="66" w:unhideWhenUsed="0"/>
+    <w:lsdException w:name="Medium Grid 1" w:semiHidden="0" w:uiPriority="67" w:unhideWhenUsed="0"/>
+    <w:lsdException w:name="Medium Grid 2" w:semiHidden="0" w:uiPriority="68" w:unhideWhenUsed="0"/>
+    <w:lsdException w:name="Medium Grid 3" w:semiHidden="0" w:uiPriority="69" w:unhideWhenUsed="0"/>
+    <w:lsdException w:name="Dark List" w:semiHidden="0" w:uiPriority="70" w:unhideWhenUsed="0"/>
+    <w:lsdException w:name="Colorful Shading" w:semiHidden="0" w:uiPriority="71" w:unhideWhenUsed="0"/>
+    <w:lsdException w:name="Colorful List" w:semiHidden="0" w:uiPriority="72" w:unhideWhenUsed="0"/>
+    <w:lsdException w:name="Colorful Grid" w:semiHidden="0" w:uiPriority="73" w:unhideWhenUsed="0"/>
+    <w:lsdException w:name="Light Shading Accent 1" w:semiHidden="0" w:uiPriority="60" w:unhideWhenUsed="0"/>
+    <w:lsdException w:name="Light List Accent 1" w:semiHidden="0" w:uiPriority="61" w:unhideWhenUsed="0"/>
+    <w:lsdException w:name="Light Grid Accent 1" w:semiHidden="0" w:uiPriority="62" w:unhideWhenUsed="0"/>
+    <w:lsdException w:name="Medium Shading 1 Accent 1" w:semiHidden="0" w:uiPriority="63" w:unhideWhenUsed="0"/>
+    <w:lsdException w:name="Medium Shading 2 Accent 1" w:semiHidden="0" w:uiPriority="64" w:unhideWhenUsed="0"/>
+    <w:lsdException w:name="Medium List 1 Accent 1" w:semiHidden="0" w:uiPriority="65" w:unhideWhenUsed="0"/>
+    <w:lsdException w:name="Revision" w:unhideWhenUsed="0"/>
+    <w:lsdException w:name="List Paragraph" w:semiHidden="0" w:uiPriority="34" w:unhideWhenUsed="0" w:qFormat="1"/>
+    <w:lsdException w:name="Quote" w:semiHidden="0" w:uiPriority="29" w:unhideWhenUsed="0" w:qFormat="1"/>
+    <w:lsdException w:name="Intense Quote" w:semiHidden="0" w:uiPriority="30" w:unhideWhenUsed="0" w:qFormat="1"/>
+    <w:lsdException w:name="Medium List 2 Accent 1" w:semiHidden="0" w:uiPriority="66" w:unhideWhenUsed="0"/>
+    <w:lsdException w:name="Medium Grid 1 Accent 1" w:semiHidden="0" w:uiPriority="67" w:unhideWhenUsed="0"/>
+    <w:lsdException w:name="Medium Grid 2 Accent 1" w:semiHidden="0" w:uiPriority="68" w:unhideWhenUsed="0"/>
+    <w:lsdException w:name="Medium Grid 3 Accent 1" w:semiHidden="0" w:uiPriority="69" w:unhideWhenUsed="0"/>
+    <w:lsdException w:name="Dark List Accent 1" w:semiHidden="0" w:uiPriority="70" w:unhideWhenUsed="0"/>
+    <w:lsdException w:name="Colorful Shading Accent 1" w:semiHidden="0" w:uiPriority="71" w:unhideWhenUsed="0"/>
+    <w:lsdException w:name="Colorful List Accent 1" w:semiHidden="0" w:uiPriority="72" w:unhideWhenUsed="0"/>
+    <w:lsdException w:name="Colorful Grid Accent 1" w:semiHidden="0" w:uiPriority="73" w:unhideWhenUsed="0"/>
+    <w:lsdException w:name="Light Shading Accent 2" w:semiHidden="0" w:uiPriority="60" w:unhideWhenUsed="0"/>
+    <w:lsdException w:name="Light List Accent 2" w:semiHidden="0" w:uiPriority="61" w:unhideWhenUsed="0"/>
+    <w:lsdException w:name="Light Grid Accent 2" w:semiHidden="0" w:uiPriority="62" w:unhideWhenUsed="0"/>
+    <w:lsdException w:name="Medium Shading 1 Accent 2" w:semiHidden="0" w:uiPriority="63" w:unhideWhenUsed="0"/>
+    <w:lsdException w:name="Medium Shading 2 Accent 2" w:semiHidden="0" w:uiPriority="64" w:unhideWhenUsed="0"/>
+    <w:lsdException w:name="Medium List 1 Accent 2" w:semiHidden="0" w:uiPriority="65" w:unhideWhenUsed="0"/>
+    <w:lsdException w:name="Medium List 2 Accent 2" w:semiHidden="0" w:uiPriority="66" w:unhideWhenUsed="0"/>
+    <w:lsdException w:name="Medium Grid 1 Accent 2" w:semiHidden="0" w:uiPriority="67" w:unhideWhenUsed="0"/>
+    <w:lsdException w:name="Medium Grid 2 Accent 2" w:semiHidden="0" w:uiPriority="68" w:unhideWhenUsed="0"/>
+    <w:lsdException w:name="Medium Grid 3 Accent 2" w:semiHidden="0" w:uiPriority="69" w:unhideWhenUsed="0"/>
+    <w:lsdException w:name="Dark List Accent 2" w:semiHidden="0" w:uiPriority="70" w:unhideWhenUsed="0"/>
+    <w:lsdException w:name="Colorful Shading Accent 2" w:semiHidden="0" w:uiPriority="71" w:unhideWhenUsed="0"/>
+    <w:lsdException w:name="Colorful List Accent 2" w:semiHidden="0" w:uiPriority="72" w:unhideWhenUsed="0"/>
+    <w:lsdException w:name="Colorful Grid Accent 2" w:semiHidden="0" w:uiPriority="73" w:unhideWhenUsed="0"/>
+    <w:lsdException w:name="Light Shading Accent 3" w:semiHidden="0" w:uiPriority="60" w:unhideWhenUsed="0"/>
+    <w:lsdException w:name="Light List Accent 3" w:semiHidden="0" w:uiPriority="61" w:unhideWhenUsed="0"/>
+    <w:lsdException w:name="Light Grid Accent 3" w:semiHidden="0" w:uiPriority="62" w:unhideWhenUsed="0"/>
+    <w:lsdException w:name="Medium Shading 1 Accent 3" w:semiHidden="0" w:uiPriority="63" w:unhideWhenUsed="0"/>
+    <w:lsdException w:name="Medium Shading 2 Accent 3" w:semiHidden="0" w:uiPriority="64" w:unhideWhenUsed="0"/>
+    <w:lsdException w:name="Medium List 1 Accent 3" w:semiHidden="0" w:uiPriority="65" w:unhideWhenUsed="0"/>
+    <w:lsdException w:name="Medium List 2 Accent 3" w:semiHidden="0" w:uiPriority="66" w:unhideWhenUsed="0"/>
+    <w:lsdException w:name="Medium Grid 1 Accent 3" w:semiHidden="0" w:uiPriority="67" w:unhideWhenUsed="0"/>
+    <w:lsdException w:name="Medium Grid 2 Accent 3" w:semiHidden="0" w:uiPriority="68" w:unhideWhenUsed="0"/>
+    <w:lsdException w:name="Medium Grid 3 Accent 3" w:semiHidden="0" w:uiPriority="69" w:unhideWhenUsed="0"/>
+    <w:lsdException w:name="Dark List Accent 3" w:semiHidden="0" w:uiPriority="70" w:unhideWhenUsed="0"/>
+    <w:lsdException w:name="Colorful Shading Accent 3" w:semiHidden="0" w:uiPriority="71" w:unhideWhenUsed="0"/>
+    <w:lsdException w:name="Colorful List Accent 3" w:semiHidden="0" w:uiPriority="72" w:unhideWhenUsed="0"/>
+    <w:lsdException w:name="Colorful Grid Accent 3" w:semiHidden="0" w:uiPriority="73" w:unhideWhenUsed="0"/>
+    <w:lsdException w:name="Light Shading Accent 4" w:semiHidden="0" w:uiPriority="60" w:unhideWhenUsed="0"/>
+    <w:lsdException w:name="Light List Accent 4" w:semiHidden="0" w:uiPriority="61" w:unhideWhenUsed="0"/>
+    <w:lsdException w:name="Light Grid Accent 4" w:semiHidden="0" w:uiPriority="62" w:unhideWhenUsed="0"/>
+    <w:lsdException w:name="Medium Shading 1 Accent 4" w:semiHidden="0" w:uiPriority="63" w:unhideWhenUsed="0"/>
+    <w:lsdException w:name="Medium Shading 2 Accent 4" w:semiHidden="0" w:uiPriority="64" w:unhideWhenUsed="0"/>
+    <w:lsdException w:name="Medium List 1 Accent 4" w:semiHidden="0" w:uiPriority="65" w:unhideWhenUsed="0"/>
+    <w:lsdException w:name="Medium List 2 Accent 4" w:semiHidden="0" w:uiPriority="66" w:unhideWhenUsed="0"/>
+    <w:lsdException w:name="Medium Grid 1 Accent 4" w:semiHidden="0" w:uiPriority="67" w:unhideWhenUsed="0"/>
+    <w:lsdException w:name="Medium Grid 2 Accent 4" w:semiHidden="0" w:uiPriority="68" w:unhideWhenUsed="0"/>
+    <w:lsdException w:name="Medium Grid 3 Accent 4" w:semiHidden="0" w:uiPriority="69" w:unhideWhenUsed="0"/>
+    <w:lsdException w:name="Dark List Accent 4" w:semiHidden="0" w:uiPriority="70" w:unhideWhenUsed="0"/>
+    <w:lsdException w:name="Colorful Shading Accent 4" w:semiHidden="0" w:uiPriority="71" w:unhideWhenUsed="0"/>
+    <w:lsdException w:name="Colorful List Accent 4" w:semiHidden="0" w:uiPriority="72" w:unhideWhenUsed="0"/>
+    <w:lsdException w:name="Colorful Grid Accent 4" w:semiHidden="0" w:uiPriority="73" w:unhideWhenUsed="0"/>
+    <w:lsdException w:name="Light Shading Accent 5" w:semiHidden="0" w:uiPriority="60" w:unhideWhenUsed="0"/>
+    <w:lsdException w:name="Light List Accent 5" w:semiHidden="0" w:uiPriority="61" w:unhideWhenUsed="0"/>
+    <w:lsdException w:name="Light Grid Accent 5" w:semiHidden="0" w:uiPriority="62" w:unhideWhenUsed="0"/>
+    <w:lsdException w:name="Medium Shading 1 Accent 5" w:semiHidden="0" w:uiPriority="63" w:unhideWhenUsed="0"/>
+    <w:lsdException w:name="Medium Shading 2 Accent 5" w:semiHidden="0" w:uiPriority="64" w:unhideWhenUsed="0"/>
+    <w:lsdException w:name="Medium List 1 Accent 5" w:semiHidden="0" w:uiPriority="65" w:unhideWhenUsed="0"/>
+    <w:lsdException w:name="Medium List 2 Accent 5" w:semiHidden="0" w:uiPriority="66" w:unhideWhenUsed="0"/>
+    <w:lsdException w:name="Medium Grid 1 Accent 5" w:semiHidden="0" w:uiPriority="67" w:unhideWhenUsed="0"/>
+    <w:lsdException w:name="Medium Grid 2 Accent 5" w:semiHidden="0" w:uiPriority="68" w:unhideWhenUsed="0"/>
+    <w:lsdException w:name="Medium Grid 3 Accent 5" w:semiHidden="0" w:uiPriority="69" w:unhideWhenUsed="0"/>
+    <w:lsdException w:name="Dark List Accent 5" w:semiHidden="0" w:uiPriority="70" w:unhideWhenUsed="0"/>
+    <w:lsdException w:name="Colorful Shading Accent 5" w:semiHidden="0" w:uiPriority="71" w:unhideWhenUsed="0"/>
+    <w:lsdException w:name="Colorful List Accent 5" w:semiHidden="0" w:uiPriority="72" w:unhideWhenUsed="0"/>
+    <w:lsdException w:name="Colorful Grid Accent 5" w:semiHidden="0" w:uiPriority="73" w:unhideWhenUsed="0"/>
+    <w:lsdException w:name="Light Shading Accent 6" w:semiHidden="0" w:uiPriority="60" w:unhideWhenUsed="0"/>
+    <w:lsdException w:name="Light List Accent 6" w:semiHidden="0" w:uiPriority="61" w:unhideWhenUsed="0"/>
+    <w:lsdException w:name="Light Grid Accent 6" w:semiHidden="0" w:uiPriority="62" w:unhideWhenUsed="0"/>
+    <w:lsdException w:name="Medium Shading 1 Accent 6" w:semiHidden="0" w:uiPriority="63" w:unhideWhenUsed="0"/>
+    <w:lsdException w:name="Medium Shading 2 Accent 6" w:semiHidden="0" w:uiPriority="64" w:unhideWhenUsed="0"/>
+    <w:lsdException w:name="Medium List 1 Accent 6" w:semiHidden="0" w:uiPriority="65" w:unhideWhenUsed="0"/>
+    <w:lsdException w:name="Medium List 2 Accent 6" w:semiHidden="0" w:uiPriority="66" w:unhideWhenUsed="0"/>
+    <w:lsdException w:name="Medium Grid 1 Accent 6" w:semiHidden="0" w:uiPriority="67" w:unhideWhenUsed="0"/>
+    <w:lsdException w:name="Medium Grid 2 Accent 6" w:semiHidden="0" w:uiPriority="68" w:unhideWhenUsed="0"/>
+    <w:lsdException w:name="Medium Grid 3 Accent 6" w:semiHidden="0" w:uiPriority="69" w:unhideWhenUsed="0"/>
+    <w:lsdException w:name="Dark List Accent 6" w:semiHidden="0" w:uiPriority="70" w:unhideWhenUsed="0"/>
+    <w:lsdException w:name="Colorful Shading Accent 6" w:semiHidden="0" w:uiPriority="71" w:unhideWhenUsed="0"/>
+    <w:lsdException w:name="Colorful List Accent 6" w:semiHidden="0" w:uiPriority="72" w:unhideWhenUsed="0"/>
+    <w:lsdException w:name="Colorful Grid Accent 6" w:semiHidden="0" w:uiPriority="73" w:unhideWhenUsed="0"/>
+    <w:lsdException w:name="Subtle Emphasis" w:semiHidden="0" w:uiPriority="19" w:unhideWhenUsed="0" w:qFormat="1"/>
+    <w:lsdException w:name="Intense Emphasis" w:semiHidden="0" w:uiPriority="21" w:unhideWhenUsed="0" w:qFormat="1"/>
+    <w:lsdException w:name="Subtle Reference" w:semiHidden="0" w:uiPriority="31" w:unhideWhenUsed="0" w:qFormat="1"/>
+    <w:lsdException w:name="Intense Reference" w:semiHidden="0" w:uiPriority="32" w:unhideWhenUsed="0" w:qFormat="1"/>
+    <w:lsdException w:name="Book Title" w:semiHidden="0" w:uiPriority="33" w:unhideWhenUsed="0" w:qFormat="1"/>
+    <w:lsdException w:name="Bibliography" w:uiPriority="37"/>
+    <w:lsdException w:name="TOC Heading" w:uiPriority="39" w:qFormat="1"/>
+  </w:latentStyles>
+  <w:style w:type="paragraph" w:default="1" w:styleId="Normal">
+    <w:name w:val="Normal"/>
+    <w:qFormat/>
+  </w:style>
+  <w:style w:type="character" w:default="1" w:styleId="DefaultParagraphFont">
+    <w:name w:val="Default Paragraph Font"/>
+    <w:uiPriority w:val="1"/>
+    <w:semiHidden/>
+    <w:unhideWhenUsed/>
+  </w:style>
+  <w:style w:type="table" w:default="1" w:styleId="TableNormal">
+    <w:name w:val="Normal Table"/>
+    <w:uiPriority w:val="99"/>
+    <w:semiHidden/>
+    <w:unhideWhenUsed/>
+    <w:tblPr>
+      <w:tblInd w:w="0" w:type="dxa"/>
+      <w:tblCellMar>
+        <w:top w:w="0" w:type="dxa"/>
+        <w:left w:w="108" w:type="dxa"/>
+        <w:bottom w:w="0" w:type="dxa"/>
+        <w:right w:w="108" w:type="dxa"/>
+      </w:tblCellMar>
+    </w:tblPr>
+  </w:style>
+  <w:style w:type="numbering" w:default="1" w:styleId="NoList">
+    <w:name w:val="No List"/>
+    <w:uiPriority w:val="99"/>
+    <w:semiHidden/>
+    <w:unhideWhenUsed/>
+  </w:style>
+</w:styles>
+</file>
+
 <file path=word/theme/theme1.xml><?xml version="1.0" encoding="utf-8"?>
 <a:theme xmlns:a="http://schemas.openxmlformats.org/drawingml/2006/main" name="Office Theme">
   <a:themeElements>
@@ -18278,7 +18344,7 @@
 </file>
 
 <file path=customXml/itemProps1.xml><?xml version="1.0" encoding="utf-8"?>
-<ds:datastoreItem xmlns:ds="http://schemas.openxmlformats.org/officeDocument/2006/customXml" ds:itemID="{1CBB44D7-1605-4B88-84AF-A0AAF974B679}">
+<ds:datastoreItem xmlns:ds="http://schemas.openxmlformats.org/officeDocument/2006/customXml" ds:itemID="{5AF66676-2A51-D943-9507-6F6D384F1881}">
   <ds:schemaRefs>
     <ds:schemaRef ds:uri="http://schemas.openxmlformats.org/officeDocument/2006/bibliography"/>
   </ds:schemaRefs>

</xml_diff>